<commit_message>
Update the docx file to latest version
</commit_message>
<xml_diff>
--- a/HW3/E24094198_陳育政.docx
+++ b/HW3/E24094198_陳育政.docx
@@ -300,6 +300,11 @@
     </w:p>
     <w:p>
       <w:pPr>
+        <w:pStyle w:val="ListParagraph"/>
+        <w:numPr>
+          <w:ilvl w:val="0"/>
+          <w:numId w:val="32"/>
+        </w:numPr>
         <w:rPr>
           <w:b/>
           <w:bCs/>
@@ -315,28 +320,33 @@
           <w:sz w:val="32"/>
           <w:szCs w:val="32"/>
         </w:rPr>
-        <w:t>一、</w:t>
-      </w:r>
-      <w:r>
-        <w:rPr>
-          <w:rFonts w:hint="eastAsia"/>
+        <w:t>前言</w:t>
+      </w:r>
+    </w:p>
+    <w:p>
+      <w:pPr>
+        <w:pStyle w:val="ListParagraph"/>
+        <w:numPr>
+          <w:ilvl w:val="0"/>
+          <w:numId w:val="29"/>
+        </w:numPr>
+        <w:rPr>
           <w:b/>
           <w:bCs/>
           <w:sz w:val="32"/>
           <w:szCs w:val="32"/>
         </w:rPr>
-        <w:t>前言</w:t>
-      </w:r>
-    </w:p>
-    <w:p>
-      <w:pPr>
-        <w:rPr>
+      </w:pPr>
+      <w:r>
+        <w:rPr>
+          <w:rFonts w:hint="eastAsia"/>
           <w:b/>
           <w:bCs/>
           <w:sz w:val="32"/>
           <w:szCs w:val="32"/>
         </w:rPr>
-      </w:pPr>
+        <w:t>實作</w:t>
+      </w:r>
       <w:r>
         <w:rPr>
           <w:rFonts w:hint="eastAsia"/>
@@ -345,18 +355,385 @@
           <w:sz w:val="32"/>
           <w:szCs w:val="32"/>
         </w:rPr>
-        <w:t>二、</w:t>
-      </w:r>
-      <w:r>
-        <w:rPr>
-          <w:rFonts w:hint="eastAsia"/>
+        <w:t>方法</w:t>
+      </w:r>
+    </w:p>
+    <w:p>
+      <w:pPr>
+        <w:pStyle w:val="ListParagraph"/>
+        <w:numPr>
+          <w:ilvl w:val="0"/>
+          <w:numId w:val="30"/>
+        </w:numPr>
+        <w:rPr>
+          <w:b/>
+          <w:bCs/>
+          <w:sz w:val="28"/>
+          <w:szCs w:val="28"/>
+        </w:rPr>
+      </w:pPr>
+      <w:r>
+        <w:rPr>
+          <w:sz w:val="28"/>
+          <w:szCs w:val="28"/>
+        </w:rPr>
+        <w:t xml:space="preserve">Load the </w:t>
+      </w:r>
+      <w:r>
+        <w:rPr>
+          <w:sz w:val="28"/>
+          <w:szCs w:val="28"/>
+        </w:rPr>
+        <w:t>Data</w:t>
+      </w:r>
+    </w:p>
+    <w:p>
+      <w:pPr>
+        <w:pStyle w:val="ListParagraph"/>
+        <w:numPr>
+          <w:ilvl w:val="0"/>
+          <w:numId w:val="30"/>
+        </w:numPr>
+        <w:rPr>
+          <w:b/>
+          <w:bCs/>
+          <w:sz w:val="28"/>
+          <w:szCs w:val="28"/>
+        </w:rPr>
+      </w:pPr>
+      <w:r>
+        <w:rPr>
+          <w:sz w:val="28"/>
+          <w:szCs w:val="28"/>
+        </w:rPr>
+        <w:t xml:space="preserve">Dataset </w:t>
+      </w:r>
+      <w:r>
+        <w:rPr>
+          <w:sz w:val="28"/>
+          <w:szCs w:val="28"/>
+        </w:rPr>
+        <w:t>S</w:t>
+      </w:r>
+      <w:r>
+        <w:rPr>
+          <w:sz w:val="28"/>
+          <w:szCs w:val="28"/>
+        </w:rPr>
+        <w:t>ummary &amp; Exploration</w:t>
+      </w:r>
+    </w:p>
+    <w:p>
+      <w:pPr>
+        <w:pStyle w:val="ListParagraph"/>
+        <w:numPr>
+          <w:ilvl w:val="0"/>
+          <w:numId w:val="30"/>
+        </w:numPr>
+        <w:rPr>
+          <w:b/>
+          <w:bCs/>
+          <w:sz w:val="28"/>
+          <w:szCs w:val="28"/>
+        </w:rPr>
+      </w:pPr>
+      <w:r>
+        <w:rPr>
+          <w:sz w:val="28"/>
+          <w:szCs w:val="28"/>
+        </w:rPr>
+        <w:t>Pre</w:t>
+      </w:r>
+      <w:r>
+        <w:rPr>
+          <w:sz w:val="28"/>
+          <w:szCs w:val="28"/>
+        </w:rPr>
+        <w:t>-</w:t>
+      </w:r>
+      <w:r>
+        <w:rPr>
+          <w:sz w:val="28"/>
+          <w:szCs w:val="28"/>
+        </w:rPr>
+        <w:t xml:space="preserve">process </w:t>
+      </w:r>
+      <w:r>
+        <w:rPr>
+          <w:sz w:val="28"/>
+          <w:szCs w:val="28"/>
+        </w:rPr>
+        <w:t>D</w:t>
+      </w:r>
+      <w:r>
+        <w:rPr>
+          <w:sz w:val="28"/>
+          <w:szCs w:val="28"/>
+        </w:rPr>
+        <w:t>ataset</w:t>
+      </w:r>
+    </w:p>
+    <w:p>
+      <w:pPr>
+        <w:pStyle w:val="ListParagraph"/>
+        <w:numPr>
+          <w:ilvl w:val="0"/>
+          <w:numId w:val="27"/>
+        </w:numPr>
+        <w:rPr>
+          <w:b/>
+          <w:bCs/>
+          <w:sz w:val="28"/>
+          <w:szCs w:val="28"/>
+        </w:rPr>
+      </w:pPr>
+      <w:r>
+        <w:rPr>
+          <w:sz w:val="28"/>
+          <w:szCs w:val="28"/>
+        </w:rPr>
+        <w:t xml:space="preserve">Convert to </w:t>
+      </w:r>
+      <w:r>
+        <w:rPr>
+          <w:sz w:val="28"/>
+          <w:szCs w:val="28"/>
+        </w:rPr>
+        <w:t>G</w:t>
+      </w:r>
+      <w:r>
+        <w:rPr>
+          <w:sz w:val="28"/>
+          <w:szCs w:val="28"/>
+        </w:rPr>
+        <w:t>rayscale</w:t>
+      </w:r>
+    </w:p>
+    <w:p>
+      <w:pPr>
+        <w:pStyle w:val="ListParagraph"/>
+        <w:numPr>
+          <w:ilvl w:val="0"/>
+          <w:numId w:val="27"/>
+        </w:numPr>
+        <w:rPr>
+          <w:b/>
+          <w:bCs/>
+          <w:sz w:val="28"/>
+          <w:szCs w:val="28"/>
+        </w:rPr>
+      </w:pPr>
+      <w:r>
+        <w:rPr>
+          <w:sz w:val="28"/>
+          <w:szCs w:val="28"/>
+        </w:rPr>
+        <w:t>Data</w:t>
+      </w:r>
+      <w:r>
+        <w:rPr>
+          <w:sz w:val="28"/>
+          <w:szCs w:val="28"/>
+        </w:rPr>
+        <w:t xml:space="preserve"> A</w:t>
+      </w:r>
+      <w:r>
+        <w:rPr>
+          <w:sz w:val="28"/>
+          <w:szCs w:val="28"/>
+        </w:rPr>
+        <w:t>ugmentation</w:t>
+      </w:r>
+    </w:p>
+    <w:p>
+      <w:pPr>
+        <w:pStyle w:val="ListParagraph"/>
+        <w:numPr>
+          <w:ilvl w:val="0"/>
+          <w:numId w:val="27"/>
+        </w:numPr>
+        <w:rPr>
+          <w:b/>
+          <w:bCs/>
+          <w:sz w:val="28"/>
+          <w:szCs w:val="28"/>
+        </w:rPr>
+      </w:pPr>
+      <w:r>
+        <w:rPr>
+          <w:sz w:val="28"/>
+          <w:szCs w:val="28"/>
+        </w:rPr>
+        <w:t xml:space="preserve">Normalize </w:t>
+      </w:r>
+      <w:r>
+        <w:rPr>
+          <w:sz w:val="28"/>
+          <w:szCs w:val="28"/>
+        </w:rPr>
+        <w:t>D</w:t>
+      </w:r>
+      <w:r>
+        <w:rPr>
+          <w:sz w:val="28"/>
+          <w:szCs w:val="28"/>
+        </w:rPr>
+        <w:t>ataset</w:t>
+      </w:r>
+    </w:p>
+    <w:p>
+      <w:pPr>
+        <w:pStyle w:val="ListParagraph"/>
+        <w:numPr>
+          <w:ilvl w:val="0"/>
+          <w:numId w:val="30"/>
+        </w:numPr>
+        <w:rPr>
+          <w:b/>
+          <w:bCs/>
+          <w:sz w:val="28"/>
+          <w:szCs w:val="28"/>
+        </w:rPr>
+      </w:pPr>
+      <w:r>
+        <w:rPr>
+          <w:sz w:val="28"/>
+          <w:szCs w:val="28"/>
+        </w:rPr>
+        <w:t xml:space="preserve">Train the LeNet5 </w:t>
+      </w:r>
+      <w:r>
+        <w:rPr>
+          <w:sz w:val="28"/>
+          <w:szCs w:val="28"/>
+        </w:rPr>
+        <w:t>M</w:t>
+      </w:r>
+      <w:r>
+        <w:rPr>
+          <w:sz w:val="28"/>
+          <w:szCs w:val="28"/>
+        </w:rPr>
+        <w:t>odel</w:t>
+      </w:r>
+    </w:p>
+    <w:p>
+      <w:pPr>
+        <w:pStyle w:val="ListParagraph"/>
+        <w:numPr>
+          <w:ilvl w:val="0"/>
+          <w:numId w:val="30"/>
+        </w:numPr>
+        <w:rPr>
+          <w:b/>
+          <w:bCs/>
+          <w:sz w:val="28"/>
+          <w:szCs w:val="28"/>
+        </w:rPr>
+      </w:pPr>
+      <w:r>
+        <w:rPr>
+          <w:sz w:val="28"/>
+          <w:szCs w:val="28"/>
+        </w:rPr>
+        <w:t xml:space="preserve">Show </w:t>
+      </w:r>
+      <w:r>
+        <w:rPr>
+          <w:sz w:val="28"/>
+          <w:szCs w:val="28"/>
+        </w:rPr>
+        <w:t xml:space="preserve">Accuracy/Loss </w:t>
+      </w:r>
+      <w:r>
+        <w:rPr>
+          <w:sz w:val="28"/>
+          <w:szCs w:val="28"/>
+        </w:rPr>
+        <w:t>C</w:t>
+      </w:r>
+      <w:r>
+        <w:rPr>
+          <w:sz w:val="28"/>
+          <w:szCs w:val="28"/>
+        </w:rPr>
+        <w:t xml:space="preserve">urves and Confusion </w:t>
+      </w:r>
+      <w:r>
+        <w:rPr>
+          <w:sz w:val="28"/>
+          <w:szCs w:val="28"/>
+        </w:rPr>
+        <w:t>M</w:t>
+      </w:r>
+      <w:r>
+        <w:rPr>
+          <w:sz w:val="28"/>
+          <w:szCs w:val="28"/>
+        </w:rPr>
+        <w:t>atrix</w:t>
+      </w:r>
+    </w:p>
+    <w:p>
+      <w:pPr>
+        <w:pStyle w:val="ListParagraph"/>
+        <w:numPr>
+          <w:ilvl w:val="0"/>
+          <w:numId w:val="30"/>
+        </w:numPr>
+        <w:rPr>
+          <w:rFonts w:hint="eastAsia"/>
+          <w:b/>
+          <w:bCs/>
+          <w:sz w:val="28"/>
+          <w:szCs w:val="28"/>
+        </w:rPr>
+      </w:pPr>
+      <w:r>
+        <w:rPr>
+          <w:sz w:val="28"/>
+          <w:szCs w:val="28"/>
+        </w:rPr>
+        <w:t xml:space="preserve">Test LeNet5 model on </w:t>
+      </w:r>
+      <w:r>
+        <w:rPr>
+          <w:sz w:val="28"/>
+          <w:szCs w:val="28"/>
+        </w:rPr>
+        <w:t>N</w:t>
+      </w:r>
+      <w:r>
+        <w:rPr>
+          <w:sz w:val="28"/>
+          <w:szCs w:val="28"/>
+        </w:rPr>
+        <w:t xml:space="preserve">ew </w:t>
+      </w:r>
+      <w:r>
+        <w:rPr>
+          <w:sz w:val="28"/>
+          <w:szCs w:val="28"/>
+        </w:rPr>
+        <w:t>I</w:t>
+      </w:r>
+      <w:r>
+        <w:rPr>
+          <w:sz w:val="28"/>
+          <w:szCs w:val="28"/>
+        </w:rPr>
+        <w:t>mages</w:t>
+      </w:r>
+    </w:p>
+    <w:p>
+      <w:pPr>
+        <w:rPr>
           <w:b/>
           <w:bCs/>
           <w:sz w:val="32"/>
           <w:szCs w:val="32"/>
         </w:rPr>
-        <w:t>實作</w:t>
-      </w:r>
+      </w:pPr>
       <w:r>
         <w:rPr>
           <w:rFonts w:hint="eastAsia"/>
@@ -365,18 +742,18 @@
           <w:sz w:val="32"/>
           <w:szCs w:val="32"/>
         </w:rPr>
-        <w:t>方法</w:t>
-      </w:r>
-    </w:p>
-    <w:p>
-      <w:pPr>
-        <w:rPr>
+        <w:t>三、</w:t>
+      </w:r>
+      <w:r>
+        <w:rPr>
+          <w:rFonts w:hint="eastAsia"/>
           <w:b/>
           <w:bCs/>
           <w:sz w:val="32"/>
           <w:szCs w:val="32"/>
         </w:rPr>
-      </w:pPr>
+        <w:t>問題</w:t>
+      </w:r>
       <w:r>
         <w:rPr>
           <w:rFonts w:hint="eastAsia"/>
@@ -385,18 +762,58 @@
           <w:sz w:val="32"/>
           <w:szCs w:val="32"/>
         </w:rPr>
-        <w:t>三、</w:t>
-      </w:r>
-      <w:r>
-        <w:rPr>
-          <w:rFonts w:hint="eastAsia"/>
+        <w:t>討論</w:t>
+      </w:r>
+    </w:p>
+    <w:p>
+      <w:pPr>
+        <w:pStyle w:val="ListParagraph"/>
+        <w:numPr>
+          <w:ilvl w:val="0"/>
+          <w:numId w:val="36"/>
+        </w:numPr>
+        <w:rPr>
+          <w:sz w:val="28"/>
+          <w:szCs w:val="28"/>
+        </w:rPr>
+      </w:pPr>
+      <w:r>
+        <w:rPr>
+          <w:sz w:val="28"/>
+          <w:szCs w:val="28"/>
+        </w:rPr>
+        <w:t>The Necessity of Data-Preprocessing</w:t>
+      </w:r>
+    </w:p>
+    <w:p>
+      <w:pPr>
+        <w:pStyle w:val="ListParagraph"/>
+        <w:numPr>
+          <w:ilvl w:val="0"/>
+          <w:numId w:val="36"/>
+        </w:numPr>
+        <w:rPr>
+          <w:sz w:val="28"/>
+          <w:szCs w:val="28"/>
+        </w:rPr>
+      </w:pPr>
+      <w:r>
+        <w:rPr>
+          <w:sz w:val="28"/>
+          <w:szCs w:val="28"/>
+        </w:rPr>
+        <w:t>Difference between Different Model Hyperparameters</w:t>
+      </w:r>
+    </w:p>
+    <w:p>
+      <w:pPr>
+        <w:rPr>
           <w:b/>
           <w:bCs/>
           <w:sz w:val="32"/>
           <w:szCs w:val="32"/>
         </w:rPr>
-        <w:t>問題</w:t>
-      </w:r>
+      </w:pPr>
       <w:r>
         <w:rPr>
           <w:rFonts w:hint="eastAsia"/>
@@ -405,28 +822,28 @@
           <w:sz w:val="32"/>
           <w:szCs w:val="32"/>
         </w:rPr>
-        <w:t>討論</w:t>
-      </w:r>
-    </w:p>
-    <w:p>
-      <w:pPr>
-        <w:rPr>
+        <w:t>四、</w:t>
+      </w:r>
+      <w:r>
+        <w:rPr>
+          <w:rFonts w:hint="eastAsia"/>
           <w:b/>
           <w:bCs/>
           <w:sz w:val="32"/>
           <w:szCs w:val="32"/>
         </w:rPr>
-      </w:pPr>
-      <w:r>
-        <w:rPr>
-          <w:rFonts w:hint="eastAsia"/>
+        <w:t>結論</w:t>
+      </w:r>
+    </w:p>
+    <w:p>
+      <w:pPr>
+        <w:rPr>
           <w:b/>
           <w:bCs/>
           <w:sz w:val="32"/>
           <w:szCs w:val="32"/>
         </w:rPr>
-        <w:t>四、</w:t>
-      </w:r>
+      </w:pPr>
       <w:r>
         <w:rPr>
           <w:rFonts w:hint="eastAsia"/>
@@ -435,11 +852,12 @@
           <w:sz w:val="32"/>
           <w:szCs w:val="32"/>
         </w:rPr>
-        <w:t>結論</w:t>
+        <w:t>五、參考資料</w:t>
       </w:r>
     </w:p>
     <w:p>
       <w:pPr>
+        <w:widowControl/>
         <w:rPr>
           <w:b/>
           <w:bCs/>
@@ -449,18 +867,21 @@
       </w:pPr>
       <w:r>
         <w:rPr>
-          <w:rFonts w:hint="eastAsia"/>
           <w:b/>
           <w:bCs/>
           <w:sz w:val="32"/>
           <w:szCs w:val="32"/>
         </w:rPr>
-        <w:t>五、參考資料</w:t>
+        <w:br w:type="page"/>
       </w:r>
     </w:p>
     <w:p>
       <w:pPr>
-        <w:widowControl/>
+        <w:pStyle w:val="ListParagraph"/>
+        <w:numPr>
+          <w:ilvl w:val="0"/>
+          <w:numId w:val="39"/>
+        </w:numPr>
         <w:rPr>
           <w:b/>
           <w:bCs/>
@@ -470,18 +891,565 @@
       </w:pPr>
       <w:r>
         <w:rPr>
+          <w:rFonts w:hint="eastAsia"/>
           <w:b/>
           <w:bCs/>
           <w:sz w:val="32"/>
           <w:szCs w:val="32"/>
         </w:rPr>
-        <w:br w:type="page"/>
+        <w:lastRenderedPageBreak/>
+        <w:t>前言</w:t>
       </w:r>
     </w:p>
     <w:p>
       <w:pPr>
-        <w:rPr>
-          <w:rFonts w:hint="eastAsia"/>
+        <w:pStyle w:val="ListParagraph"/>
+        <w:rPr>
+          <w:rFonts w:hint="eastAsia"/>
+          <w:szCs w:val="24"/>
+        </w:rPr>
+      </w:pPr>
+      <w:r>
+        <w:rPr>
+          <w:szCs w:val="24"/>
+        </w:rPr>
+        <w:t>Project 2</w:t>
+      </w:r>
+      <w:r>
+        <w:rPr>
+          <w:rFonts w:hint="eastAsia"/>
+          <w:szCs w:val="24"/>
+        </w:rPr>
+        <w:t>的</w:t>
+      </w:r>
+      <w:r>
+        <w:rPr>
+          <w:rFonts w:hint="eastAsia"/>
+          <w:szCs w:val="24"/>
+        </w:rPr>
+        <w:t>目的是</w:t>
+      </w:r>
+      <w:r>
+        <w:rPr>
+          <w:rFonts w:hint="eastAsia"/>
+          <w:szCs w:val="24"/>
+        </w:rPr>
+        <w:t>試圖</w:t>
+      </w:r>
+      <w:r>
+        <w:rPr>
+          <w:rFonts w:hint="eastAsia"/>
+          <w:szCs w:val="24"/>
+        </w:rPr>
+        <w:t>利用</w:t>
+      </w:r>
+      <w:r>
+        <w:rPr>
+          <w:rFonts w:hint="eastAsia"/>
+          <w:szCs w:val="24"/>
+        </w:rPr>
+        <w:t>由</w:t>
+      </w:r>
+      <w:r>
+        <w:rPr>
+          <w:rFonts w:hint="eastAsia"/>
+          <w:szCs w:val="24"/>
+        </w:rPr>
+        <w:t>Yan</w:t>
+      </w:r>
+      <w:r>
+        <w:rPr>
+          <w:szCs w:val="24"/>
+        </w:rPr>
+        <w:t>n</w:t>
+      </w:r>
+      <w:r>
+        <w:rPr>
+          <w:rFonts w:hint="eastAsia"/>
+          <w:szCs w:val="24"/>
+        </w:rPr>
+        <w:t xml:space="preserve"> L</w:t>
+      </w:r>
+      <w:r>
+        <w:rPr>
+          <w:szCs w:val="24"/>
+        </w:rPr>
+        <w:t>e</w:t>
+      </w:r>
+      <w:r>
+        <w:rPr>
+          <w:rFonts w:hint="eastAsia"/>
+          <w:szCs w:val="24"/>
+        </w:rPr>
+        <w:t>C</w:t>
+      </w:r>
+      <w:r>
+        <w:rPr>
+          <w:szCs w:val="24"/>
+        </w:rPr>
+        <w:t>un</w:t>
+      </w:r>
+      <w:r>
+        <w:rPr>
+          <w:rFonts w:hint="eastAsia"/>
+          <w:szCs w:val="24"/>
+        </w:rPr>
+        <w:t>於</w:t>
+      </w:r>
+      <w:r>
+        <w:rPr>
+          <w:rFonts w:hint="eastAsia"/>
+          <w:szCs w:val="24"/>
+        </w:rPr>
+        <w:t>1995</w:t>
+      </w:r>
+      <w:r>
+        <w:rPr>
+          <w:rFonts w:hint="eastAsia"/>
+          <w:szCs w:val="24"/>
+        </w:rPr>
+        <w:t>年</w:t>
+      </w:r>
+      <w:r>
+        <w:rPr>
+          <w:rFonts w:hint="eastAsia"/>
+          <w:szCs w:val="24"/>
+        </w:rPr>
+        <w:t>所提出的</w:t>
+      </w:r>
+      <w:r>
+        <w:rPr>
+          <w:rFonts w:hint="eastAsia"/>
+          <w:szCs w:val="24"/>
+        </w:rPr>
+        <w:t>LeNet5</w:t>
+      </w:r>
+      <w:r>
+        <w:rPr>
+          <w:rFonts w:hint="eastAsia"/>
+          <w:szCs w:val="24"/>
+        </w:rPr>
+        <w:t>模型架構</w:t>
+      </w:r>
+      <w:r>
+        <w:rPr>
+          <w:rFonts w:hint="eastAsia"/>
+          <w:szCs w:val="24"/>
+        </w:rPr>
+        <w:t>去解決</w:t>
+      </w:r>
+      <w:r>
+        <w:rPr>
+          <w:rFonts w:hint="eastAsia"/>
+          <w:szCs w:val="24"/>
+        </w:rPr>
+        <w:t>German Traffic Sign Recognition Benchmark(GTSRB)</w:t>
+      </w:r>
+      <w:r>
+        <w:rPr>
+          <w:rFonts w:hint="eastAsia"/>
+          <w:szCs w:val="24"/>
+        </w:rPr>
+        <w:t>的</w:t>
+      </w:r>
+      <w:r>
+        <w:rPr>
+          <w:rFonts w:hint="eastAsia"/>
+          <w:szCs w:val="24"/>
+        </w:rPr>
+        <w:t>問題，</w:t>
+      </w:r>
+      <w:r>
+        <w:rPr>
+          <w:rFonts w:hint="eastAsia"/>
+          <w:szCs w:val="24"/>
+        </w:rPr>
+        <w:t>而</w:t>
+      </w:r>
+      <w:r>
+        <w:rPr>
+          <w:rFonts w:hint="eastAsia"/>
+          <w:szCs w:val="24"/>
+        </w:rPr>
+        <w:t>GTSRB</w:t>
+      </w:r>
+      <w:r>
+        <w:rPr>
+          <w:rFonts w:hint="eastAsia"/>
+          <w:szCs w:val="24"/>
+        </w:rPr>
+        <w:t>資料集</w:t>
+      </w:r>
+      <w:r>
+        <w:rPr>
+          <w:rFonts w:hint="eastAsia"/>
+          <w:szCs w:val="24"/>
+        </w:rPr>
+        <w:t>共有</w:t>
+      </w:r>
+      <w:r>
+        <w:rPr>
+          <w:rFonts w:hint="eastAsia"/>
+          <w:szCs w:val="24"/>
+        </w:rPr>
+        <w:t>43</w:t>
+      </w:r>
+      <w:r>
+        <w:rPr>
+          <w:rFonts w:hint="eastAsia"/>
+          <w:szCs w:val="24"/>
+        </w:rPr>
+        <w:t>種</w:t>
+      </w:r>
+      <w:r>
+        <w:rPr>
+          <w:rFonts w:hint="eastAsia"/>
+          <w:szCs w:val="24"/>
+        </w:rPr>
+        <w:t>不同情況的</w:t>
+      </w:r>
+      <w:r>
+        <w:rPr>
+          <w:rFonts w:hint="eastAsia"/>
+          <w:szCs w:val="24"/>
+        </w:rPr>
+        <w:t>德國交通號誌</w:t>
+      </w:r>
+      <w:r>
+        <w:rPr>
+          <w:rFonts w:hint="eastAsia"/>
+          <w:szCs w:val="24"/>
+        </w:rPr>
+        <w:t>RGB</w:t>
+      </w:r>
+      <w:r>
+        <w:rPr>
+          <w:rFonts w:hint="eastAsia"/>
+          <w:szCs w:val="24"/>
+        </w:rPr>
+        <w:t>相片</w:t>
+      </w:r>
+      <w:r>
+        <w:rPr>
+          <w:rFonts w:hint="eastAsia"/>
+          <w:szCs w:val="24"/>
+        </w:rPr>
+        <w:t>，</w:t>
+      </w:r>
+      <w:r>
+        <w:rPr>
+          <w:rFonts w:hint="eastAsia"/>
+          <w:szCs w:val="24"/>
+        </w:rPr>
+        <w:t>例如</w:t>
+      </w:r>
+      <w:r>
+        <w:rPr>
+          <w:rFonts w:hint="eastAsia"/>
+          <w:szCs w:val="24"/>
+        </w:rPr>
+        <w:t>:</w:t>
+      </w:r>
+      <w:r>
+        <w:rPr>
+          <w:rFonts w:hint="eastAsia"/>
+          <w:szCs w:val="24"/>
+        </w:rPr>
+        <w:t>限速、</w:t>
+      </w:r>
+      <w:r>
+        <w:rPr>
+          <w:rFonts w:hint="eastAsia"/>
+          <w:szCs w:val="24"/>
+        </w:rPr>
+        <w:t>右轉、</w:t>
+      </w:r>
+      <w:r>
+        <w:rPr>
+          <w:rFonts w:hint="eastAsia"/>
+          <w:szCs w:val="24"/>
+        </w:rPr>
+        <w:t>禁止通行</w:t>
+      </w:r>
+      <w:r>
+        <w:rPr>
+          <w:szCs w:val="24"/>
+        </w:rPr>
+        <w:t>…</w:t>
+      </w:r>
+      <w:r>
+        <w:rPr>
+          <w:rFonts w:hint="eastAsia"/>
+          <w:szCs w:val="24"/>
+        </w:rPr>
+        <w:t>等圖示</w:t>
+      </w:r>
+      <w:r>
+        <w:rPr>
+          <w:rFonts w:hint="eastAsia"/>
+          <w:szCs w:val="24"/>
+        </w:rPr>
+        <w:t>。</w:t>
+      </w:r>
+      <w:r>
+        <w:rPr>
+          <w:rFonts w:hint="eastAsia"/>
+          <w:szCs w:val="24"/>
+        </w:rPr>
+        <w:t>整體</w:t>
+      </w:r>
+      <w:r>
+        <w:rPr>
+          <w:rFonts w:hint="eastAsia"/>
+          <w:szCs w:val="24"/>
+        </w:rPr>
+        <w:t>處理資料</w:t>
+      </w:r>
+      <w:r>
+        <w:rPr>
+          <w:rFonts w:hint="eastAsia"/>
+          <w:szCs w:val="24"/>
+        </w:rPr>
+        <w:t>的</w:t>
+      </w:r>
+      <w:r>
+        <w:rPr>
+          <w:rFonts w:hint="eastAsia"/>
+          <w:szCs w:val="24"/>
+        </w:rPr>
+        <w:t>pipeline</w:t>
+      </w:r>
+      <w:r>
+        <w:rPr>
+          <w:rFonts w:hint="eastAsia"/>
+          <w:szCs w:val="24"/>
+        </w:rPr>
+        <w:t>包括</w:t>
+      </w:r>
+      <w:r>
+        <w:rPr>
+          <w:rFonts w:hint="eastAsia"/>
+          <w:szCs w:val="24"/>
+        </w:rPr>
+        <w:t>資料前處理、建構</w:t>
+      </w:r>
+      <w:r>
+        <w:rPr>
+          <w:rFonts w:hint="eastAsia"/>
+          <w:szCs w:val="24"/>
+        </w:rPr>
+        <w:t>訓練</w:t>
+      </w:r>
+      <w:r>
+        <w:rPr>
+          <w:szCs w:val="24"/>
+        </w:rPr>
+        <w:t>L</w:t>
+      </w:r>
+      <w:r>
+        <w:rPr>
+          <w:rFonts w:hint="eastAsia"/>
+          <w:szCs w:val="24"/>
+        </w:rPr>
+        <w:t>eNet5</w:t>
+      </w:r>
+      <w:r>
+        <w:rPr>
+          <w:rFonts w:hint="eastAsia"/>
+          <w:szCs w:val="24"/>
+        </w:rPr>
+        <w:t>模型</w:t>
+      </w:r>
+      <w:r>
+        <w:rPr>
+          <w:rFonts w:hint="eastAsia"/>
+          <w:szCs w:val="24"/>
+        </w:rPr>
+        <w:t>以及</w:t>
+      </w:r>
+      <w:r>
+        <w:rPr>
+          <w:rFonts w:hint="eastAsia"/>
+          <w:szCs w:val="24"/>
+        </w:rPr>
+        <w:t>測試</w:t>
+      </w:r>
+      <w:r>
+        <w:rPr>
+          <w:rFonts w:hint="eastAsia"/>
+          <w:szCs w:val="24"/>
+        </w:rPr>
+        <w:t>模型的</w:t>
+      </w:r>
+      <w:r>
+        <w:rPr>
+          <w:rFonts w:hint="eastAsia"/>
+          <w:szCs w:val="24"/>
+        </w:rPr>
+        <w:t>準確率</w:t>
+      </w:r>
+      <w:r>
+        <w:rPr>
+          <w:rFonts w:hint="eastAsia"/>
+          <w:szCs w:val="24"/>
+        </w:rPr>
+        <w:t>，</w:t>
+      </w:r>
+      <w:r>
+        <w:rPr>
+          <w:rFonts w:hint="eastAsia"/>
+          <w:szCs w:val="24"/>
+        </w:rPr>
+        <w:t>最後</w:t>
+      </w:r>
+      <w:r>
+        <w:rPr>
+          <w:rFonts w:hint="eastAsia"/>
+          <w:szCs w:val="24"/>
+        </w:rPr>
+        <w:t>的目標就是</w:t>
+      </w:r>
+      <w:r>
+        <w:rPr>
+          <w:rFonts w:hint="eastAsia"/>
+          <w:szCs w:val="24"/>
+        </w:rPr>
+        <w:t>訓練好的</w:t>
+      </w:r>
+      <w:r>
+        <w:rPr>
+          <w:szCs w:val="24"/>
+        </w:rPr>
+        <w:t>L</w:t>
+      </w:r>
+      <w:r>
+        <w:rPr>
+          <w:rFonts w:hint="eastAsia"/>
+          <w:szCs w:val="24"/>
+        </w:rPr>
+        <w:t>eNet5</w:t>
+      </w:r>
+      <w:r>
+        <w:rPr>
+          <w:rFonts w:hint="eastAsia"/>
+          <w:szCs w:val="24"/>
+        </w:rPr>
+        <w:t>模型可以針對</w:t>
+      </w:r>
+      <w:r>
+        <w:rPr>
+          <w:rFonts w:hint="eastAsia"/>
+          <w:szCs w:val="24"/>
+        </w:rPr>
+        <w:t>不</w:t>
+      </w:r>
+      <w:r>
+        <w:rPr>
+          <w:rFonts w:hint="eastAsia"/>
+          <w:szCs w:val="24"/>
+        </w:rPr>
+        <w:t>曾餵入</w:t>
+      </w:r>
+      <w:r>
+        <w:rPr>
+          <w:rFonts w:hint="eastAsia"/>
+          <w:szCs w:val="24"/>
+        </w:rPr>
+        <w:t>訓練的</w:t>
+      </w:r>
+      <w:r>
+        <w:rPr>
+          <w:rFonts w:hint="eastAsia"/>
+          <w:szCs w:val="24"/>
+        </w:rPr>
+        <w:t>德國交通號誌照片</w:t>
+      </w:r>
+      <w:r>
+        <w:rPr>
+          <w:rFonts w:hint="eastAsia"/>
+          <w:szCs w:val="24"/>
+        </w:rPr>
+        <w:t>成功辨認種類</w:t>
+      </w:r>
+      <w:r>
+        <w:rPr>
+          <w:rFonts w:hint="eastAsia"/>
+          <w:szCs w:val="24"/>
+        </w:rPr>
+        <w:t>，達</w:t>
+      </w:r>
+      <w:r>
+        <w:rPr>
+          <w:rFonts w:hint="eastAsia"/>
+          <w:szCs w:val="24"/>
+        </w:rPr>
+        <w:t>成自動駕駛</w:t>
+      </w:r>
+      <w:r>
+        <w:rPr>
+          <w:rFonts w:hint="eastAsia"/>
+          <w:szCs w:val="24"/>
+        </w:rPr>
+        <w:t>中</w:t>
+      </w:r>
+      <w:r>
+        <w:rPr>
+          <w:rFonts w:hint="eastAsia"/>
+          <w:szCs w:val="24"/>
+        </w:rPr>
+        <w:t>不可或缺</w:t>
+      </w:r>
+      <w:r>
+        <w:rPr>
+          <w:rFonts w:hint="eastAsia"/>
+          <w:szCs w:val="24"/>
+        </w:rPr>
+        <w:t>的</w:t>
+      </w:r>
+      <w:r>
+        <w:rPr>
+          <w:rFonts w:hint="eastAsia"/>
+          <w:szCs w:val="24"/>
+        </w:rPr>
+        <w:t>辨識</w:t>
+      </w:r>
+      <w:r>
+        <w:rPr>
+          <w:rFonts w:hint="eastAsia"/>
+          <w:szCs w:val="24"/>
+        </w:rPr>
+        <w:t>路標</w:t>
+      </w:r>
+      <w:r>
+        <w:rPr>
+          <w:rFonts w:hint="eastAsia"/>
+          <w:szCs w:val="24"/>
+        </w:rPr>
+        <w:t>的</w:t>
+      </w:r>
+      <w:r>
+        <w:rPr>
+          <w:rFonts w:hint="eastAsia"/>
+          <w:szCs w:val="24"/>
+        </w:rPr>
+        <w:t>功能</w:t>
+      </w:r>
+      <w:r>
+        <w:rPr>
+          <w:rFonts w:hint="eastAsia"/>
+          <w:szCs w:val="24"/>
+        </w:rPr>
+        <w:t>。</w:t>
+      </w:r>
+    </w:p>
+    <w:p>
+      <w:pPr>
+        <w:pStyle w:val="ListParagraph"/>
+        <w:numPr>
+          <w:ilvl w:val="0"/>
+          <w:numId w:val="39"/>
+        </w:numPr>
+        <w:rPr>
           <w:b/>
           <w:bCs/>
           <w:sz w:val="32"/>
@@ -496,12 +1464,211 @@
           <w:sz w:val="32"/>
           <w:szCs w:val="32"/>
         </w:rPr>
-        <w:lastRenderedPageBreak/>
-        <w:t>一、前言</w:t>
+        <w:t>實作方法</w:t>
       </w:r>
     </w:p>
     <w:p>
       <w:pPr>
+        <w:pStyle w:val="ListParagraph"/>
+        <w:numPr>
+          <w:ilvl w:val="0"/>
+          <w:numId w:val="35"/>
+        </w:numPr>
+        <w:rPr>
+          <w:b/>
+          <w:bCs/>
+          <w:sz w:val="28"/>
+          <w:szCs w:val="28"/>
+        </w:rPr>
+      </w:pPr>
+      <w:r>
+        <w:rPr>
+          <w:sz w:val="28"/>
+          <w:szCs w:val="28"/>
+        </w:rPr>
+        <w:t>Load the Data</w:t>
+      </w:r>
+    </w:p>
+    <w:p>
+      <w:pPr>
+        <w:pStyle w:val="ListParagraph"/>
+        <w:numPr>
+          <w:ilvl w:val="0"/>
+          <w:numId w:val="35"/>
+        </w:numPr>
+        <w:rPr>
+          <w:b/>
+          <w:bCs/>
+          <w:sz w:val="28"/>
+          <w:szCs w:val="28"/>
+        </w:rPr>
+      </w:pPr>
+      <w:r>
+        <w:rPr>
+          <w:sz w:val="28"/>
+          <w:szCs w:val="28"/>
+        </w:rPr>
+        <w:t>Dataset Summary &amp; Exploration</w:t>
+      </w:r>
+    </w:p>
+    <w:p>
+      <w:pPr>
+        <w:pStyle w:val="ListParagraph"/>
+        <w:numPr>
+          <w:ilvl w:val="0"/>
+          <w:numId w:val="35"/>
+        </w:numPr>
+        <w:rPr>
+          <w:b/>
+          <w:bCs/>
+          <w:sz w:val="28"/>
+          <w:szCs w:val="28"/>
+        </w:rPr>
+      </w:pPr>
+      <w:r>
+        <w:rPr>
+          <w:sz w:val="28"/>
+          <w:szCs w:val="28"/>
+        </w:rPr>
+        <w:t>Pre-process Dataset</w:t>
+      </w:r>
+    </w:p>
+    <w:p>
+      <w:pPr>
+        <w:pStyle w:val="ListParagraph"/>
+        <w:numPr>
+          <w:ilvl w:val="0"/>
+          <w:numId w:val="27"/>
+        </w:numPr>
+        <w:rPr>
+          <w:b/>
+          <w:bCs/>
+          <w:sz w:val="28"/>
+          <w:szCs w:val="28"/>
+        </w:rPr>
+      </w:pPr>
+      <w:r>
+        <w:rPr>
+          <w:sz w:val="28"/>
+          <w:szCs w:val="28"/>
+        </w:rPr>
+        <w:t>Convert to Grayscale</w:t>
+      </w:r>
+    </w:p>
+    <w:p>
+      <w:pPr>
+        <w:pStyle w:val="ListParagraph"/>
+        <w:numPr>
+          <w:ilvl w:val="0"/>
+          <w:numId w:val="27"/>
+        </w:numPr>
+        <w:rPr>
+          <w:b/>
+          <w:bCs/>
+          <w:sz w:val="28"/>
+          <w:szCs w:val="28"/>
+        </w:rPr>
+      </w:pPr>
+      <w:r>
+        <w:rPr>
+          <w:sz w:val="28"/>
+          <w:szCs w:val="28"/>
+        </w:rPr>
+        <w:t>Data Augmentation</w:t>
+      </w:r>
+    </w:p>
+    <w:p>
+      <w:pPr>
+        <w:pStyle w:val="ListParagraph"/>
+        <w:numPr>
+          <w:ilvl w:val="0"/>
+          <w:numId w:val="27"/>
+        </w:numPr>
+        <w:rPr>
+          <w:b/>
+          <w:bCs/>
+          <w:sz w:val="28"/>
+          <w:szCs w:val="28"/>
+        </w:rPr>
+      </w:pPr>
+      <w:r>
+        <w:rPr>
+          <w:sz w:val="28"/>
+          <w:szCs w:val="28"/>
+        </w:rPr>
+        <w:t>Normalize Dataset</w:t>
+      </w:r>
+    </w:p>
+    <w:p>
+      <w:pPr>
+        <w:pStyle w:val="ListParagraph"/>
+        <w:numPr>
+          <w:ilvl w:val="0"/>
+          <w:numId w:val="35"/>
+        </w:numPr>
+        <w:rPr>
+          <w:b/>
+          <w:bCs/>
+          <w:sz w:val="28"/>
+          <w:szCs w:val="28"/>
+        </w:rPr>
+      </w:pPr>
+      <w:r>
+        <w:rPr>
+          <w:sz w:val="28"/>
+          <w:szCs w:val="28"/>
+        </w:rPr>
+        <w:t>Train the LeNet5 Model</w:t>
+      </w:r>
+    </w:p>
+    <w:p>
+      <w:pPr>
+        <w:pStyle w:val="ListParagraph"/>
+        <w:numPr>
+          <w:ilvl w:val="0"/>
+          <w:numId w:val="35"/>
+        </w:numPr>
+        <w:rPr>
+          <w:b/>
+          <w:bCs/>
+          <w:sz w:val="28"/>
+          <w:szCs w:val="28"/>
+        </w:rPr>
+      </w:pPr>
+      <w:r>
+        <w:rPr>
+          <w:sz w:val="28"/>
+          <w:szCs w:val="28"/>
+        </w:rPr>
+        <w:t>Show Accuracy/Loss Curves and Confusion Matrix</w:t>
+      </w:r>
+    </w:p>
+    <w:p>
+      <w:pPr>
+        <w:pStyle w:val="ListParagraph"/>
+        <w:numPr>
+          <w:ilvl w:val="0"/>
+          <w:numId w:val="35"/>
+        </w:numPr>
+        <w:rPr>
+          <w:rFonts w:hint="eastAsia"/>
+          <w:b/>
+          <w:bCs/>
+          <w:sz w:val="28"/>
+          <w:szCs w:val="28"/>
+        </w:rPr>
+      </w:pPr>
+      <w:r>
+        <w:rPr>
+          <w:sz w:val="28"/>
+          <w:szCs w:val="28"/>
+        </w:rPr>
+        <w:t>Test LeNet5 model on New Images</w:t>
+      </w:r>
+    </w:p>
+    <w:p>
+      <w:pPr>
+        <w:pStyle w:val="ListParagraph"/>
         <w:rPr>
           <w:b/>
           <w:bCs/>
@@ -509,16 +1676,21 @@
           <w:szCs w:val="32"/>
         </w:rPr>
       </w:pPr>
-      <w:r>
-        <w:rPr>
-          <w:rFonts w:hint="eastAsia"/>
+    </w:p>
+    <w:p>
+      <w:pPr>
+        <w:pStyle w:val="ListParagraph"/>
+        <w:numPr>
+          <w:ilvl w:val="0"/>
+          <w:numId w:val="32"/>
+        </w:numPr>
+        <w:rPr>
           <w:b/>
           <w:bCs/>
           <w:sz w:val="32"/>
           <w:szCs w:val="32"/>
         </w:rPr>
-        <w:t>二、實作</w:t>
-      </w:r>
+      </w:pPr>
       <w:r>
         <w:rPr>
           <w:rFonts w:hint="eastAsia"/>
@@ -527,48 +1699,68 @@
           <w:sz w:val="32"/>
           <w:szCs w:val="32"/>
         </w:rPr>
-        <w:t>方法</w:t>
-      </w:r>
-    </w:p>
-    <w:p>
-      <w:pPr>
-        <w:rPr>
+        <w:t>問題</w:t>
+      </w:r>
+      <w:r>
+        <w:rPr>
+          <w:rFonts w:hint="eastAsia"/>
           <w:b/>
           <w:bCs/>
           <w:sz w:val="32"/>
           <w:szCs w:val="32"/>
         </w:rPr>
-      </w:pPr>
-      <w:r>
-        <w:rPr>
-          <w:rFonts w:hint="eastAsia"/>
-          <w:b/>
-          <w:bCs/>
-          <w:sz w:val="32"/>
-          <w:szCs w:val="32"/>
-        </w:rPr>
-        <w:t>三、</w:t>
-      </w:r>
-      <w:r>
-        <w:rPr>
-          <w:rFonts w:hint="eastAsia"/>
-          <w:b/>
-          <w:bCs/>
-          <w:sz w:val="32"/>
-          <w:szCs w:val="32"/>
-        </w:rPr>
-        <w:t>問題</w:t>
-      </w:r>
-      <w:r>
-        <w:rPr>
-          <w:rFonts w:hint="eastAsia"/>
-          <w:b/>
-          <w:bCs/>
-          <w:sz w:val="32"/>
-          <w:szCs w:val="32"/>
-        </w:rPr>
         <w:t>討論</w:t>
       </w:r>
+    </w:p>
+    <w:p>
+      <w:pPr>
+        <w:pStyle w:val="ListParagraph"/>
+        <w:numPr>
+          <w:ilvl w:val="1"/>
+          <w:numId w:val="37"/>
+        </w:numPr>
+        <w:rPr>
+          <w:sz w:val="28"/>
+          <w:szCs w:val="28"/>
+        </w:rPr>
+      </w:pPr>
+      <w:r>
+        <w:rPr>
+          <w:sz w:val="28"/>
+          <w:szCs w:val="28"/>
+        </w:rPr>
+        <w:t>The Necessity of Data-Preprocessing</w:t>
+      </w:r>
+    </w:p>
+    <w:p>
+      <w:pPr>
+        <w:pStyle w:val="ListParagraph"/>
+        <w:numPr>
+          <w:ilvl w:val="1"/>
+          <w:numId w:val="37"/>
+        </w:numPr>
+        <w:rPr>
+          <w:sz w:val="28"/>
+          <w:szCs w:val="28"/>
+        </w:rPr>
+      </w:pPr>
+      <w:r>
+        <w:rPr>
+          <w:sz w:val="28"/>
+          <w:szCs w:val="28"/>
+        </w:rPr>
+        <w:t>Difference between Different Model Hyperparameters</w:t>
+      </w:r>
+    </w:p>
+    <w:p>
+      <w:pPr>
+        <w:pStyle w:val="ListParagraph"/>
+        <w:ind w:left="960"/>
+        <w:rPr>
+          <w:sz w:val="28"/>
+          <w:szCs w:val="28"/>
+        </w:rPr>
+      </w:pPr>
     </w:p>
     <w:p>
       <w:pPr>
@@ -637,21 +1829,7 @@
             <w:rStyle w:val="Hyperlink"/>
             <w:szCs w:val="24"/>
           </w:rPr>
-          <w:t>https://github.com/Goddard/udacity-traffic-sig</w:t>
-        </w:r>
-        <w:r>
-          <w:rPr>
-            <w:rStyle w:val="Hyperlink"/>
-            <w:szCs w:val="24"/>
-          </w:rPr>
-          <w:t>n</w:t>
-        </w:r>
-        <w:r>
-          <w:rPr>
-            <w:rStyle w:val="Hyperlink"/>
-            <w:szCs w:val="24"/>
-          </w:rPr>
-          <w:t>-classifier/</w:t>
+          <w:t>https://github.com/Goddard/udacity-traffic-sign-classifier/</w:t>
         </w:r>
       </w:hyperlink>
     </w:p>
@@ -882,6 +2060,119 @@
     </w:lvl>
   </w:abstractNum>
   <w:abstractNum w:abstractNumId="1" w15:restartNumberingAfterBreak="0">
+    <w:nsid w:val="074175BE"/>
+    <w:multiLevelType w:val="hybridMultilevel"/>
+    <w:tmpl w:val="92C6370C"/>
+    <w:lvl w:ilvl="0" w:tplc="0409000B">
+      <w:start w:val="1"/>
+      <w:numFmt w:val="bullet"/>
+      <w:lvlText w:val=""/>
+      <w:lvlJc w:val="left"/>
+      <w:pPr>
+        <w:ind w:left="960" w:hanging="480"/>
+      </w:pPr>
+      <w:rPr>
+        <w:rFonts w:ascii="Wingdings" w:hAnsi="Wingdings" w:hint="default"/>
+      </w:rPr>
+    </w:lvl>
+    <w:lvl w:ilvl="1" w:tplc="04090003">
+      <w:start w:val="1"/>
+      <w:numFmt w:val="bullet"/>
+      <w:lvlText w:val=""/>
+      <w:lvlJc w:val="left"/>
+      <w:pPr>
+        <w:ind w:left="1440" w:hanging="480"/>
+      </w:pPr>
+      <w:rPr>
+        <w:rFonts w:ascii="Wingdings" w:hAnsi="Wingdings" w:hint="default"/>
+      </w:rPr>
+    </w:lvl>
+    <w:lvl w:ilvl="2" w:tplc="04090005" w:tentative="1">
+      <w:start w:val="1"/>
+      <w:numFmt w:val="bullet"/>
+      <w:lvlText w:val=""/>
+      <w:lvlJc w:val="left"/>
+      <w:pPr>
+        <w:ind w:left="1920" w:hanging="480"/>
+      </w:pPr>
+      <w:rPr>
+        <w:rFonts w:ascii="Wingdings" w:hAnsi="Wingdings" w:hint="default"/>
+      </w:rPr>
+    </w:lvl>
+    <w:lvl w:ilvl="3" w:tplc="04090001" w:tentative="1">
+      <w:start w:val="1"/>
+      <w:numFmt w:val="bullet"/>
+      <w:lvlText w:val=""/>
+      <w:lvlJc w:val="left"/>
+      <w:pPr>
+        <w:ind w:left="2400" w:hanging="480"/>
+      </w:pPr>
+      <w:rPr>
+        <w:rFonts w:ascii="Wingdings" w:hAnsi="Wingdings" w:hint="default"/>
+      </w:rPr>
+    </w:lvl>
+    <w:lvl w:ilvl="4" w:tplc="04090003" w:tentative="1">
+      <w:start w:val="1"/>
+      <w:numFmt w:val="bullet"/>
+      <w:lvlText w:val=""/>
+      <w:lvlJc w:val="left"/>
+      <w:pPr>
+        <w:ind w:left="2880" w:hanging="480"/>
+      </w:pPr>
+      <w:rPr>
+        <w:rFonts w:ascii="Wingdings" w:hAnsi="Wingdings" w:hint="default"/>
+      </w:rPr>
+    </w:lvl>
+    <w:lvl w:ilvl="5" w:tplc="04090005" w:tentative="1">
+      <w:start w:val="1"/>
+      <w:numFmt w:val="bullet"/>
+      <w:lvlText w:val=""/>
+      <w:lvlJc w:val="left"/>
+      <w:pPr>
+        <w:ind w:left="3360" w:hanging="480"/>
+      </w:pPr>
+      <w:rPr>
+        <w:rFonts w:ascii="Wingdings" w:hAnsi="Wingdings" w:hint="default"/>
+      </w:rPr>
+    </w:lvl>
+    <w:lvl w:ilvl="6" w:tplc="04090001" w:tentative="1">
+      <w:start w:val="1"/>
+      <w:numFmt w:val="bullet"/>
+      <w:lvlText w:val=""/>
+      <w:lvlJc w:val="left"/>
+      <w:pPr>
+        <w:ind w:left="3840" w:hanging="480"/>
+      </w:pPr>
+      <w:rPr>
+        <w:rFonts w:ascii="Wingdings" w:hAnsi="Wingdings" w:hint="default"/>
+      </w:rPr>
+    </w:lvl>
+    <w:lvl w:ilvl="7" w:tplc="04090003" w:tentative="1">
+      <w:start w:val="1"/>
+      <w:numFmt w:val="bullet"/>
+      <w:lvlText w:val=""/>
+      <w:lvlJc w:val="left"/>
+      <w:pPr>
+        <w:ind w:left="4320" w:hanging="480"/>
+      </w:pPr>
+      <w:rPr>
+        <w:rFonts w:ascii="Wingdings" w:hAnsi="Wingdings" w:hint="default"/>
+      </w:rPr>
+    </w:lvl>
+    <w:lvl w:ilvl="8" w:tplc="04090005" w:tentative="1">
+      <w:start w:val="1"/>
+      <w:numFmt w:val="bullet"/>
+      <w:lvlText w:val=""/>
+      <w:lvlJc w:val="left"/>
+      <w:pPr>
+        <w:ind w:left="4800" w:hanging="480"/>
+      </w:pPr>
+      <w:rPr>
+        <w:rFonts w:ascii="Wingdings" w:hAnsi="Wingdings" w:hint="default"/>
+      </w:rPr>
+    </w:lvl>
+  </w:abstractNum>
+  <w:abstractNum w:abstractNumId="2" w15:restartNumberingAfterBreak="0">
     <w:nsid w:val="0ADE1C53"/>
     <w:multiLevelType w:val="hybridMultilevel"/>
     <w:tmpl w:val="141AAEB0"/>
@@ -970,7 +2261,7 @@
       </w:pPr>
     </w:lvl>
   </w:abstractNum>
-  <w:abstractNum w:abstractNumId="2" w15:restartNumberingAfterBreak="0">
+  <w:abstractNum w:abstractNumId="3" w15:restartNumberingAfterBreak="0">
     <w:nsid w:val="2702408A"/>
     <w:multiLevelType w:val="hybridMultilevel"/>
     <w:tmpl w:val="364A1286"/>
@@ -1083,7 +2374,279 @@
       </w:rPr>
     </w:lvl>
   </w:abstractNum>
-  <w:abstractNum w:abstractNumId="3" w15:restartNumberingAfterBreak="0">
+  <w:abstractNum w:abstractNumId="4" w15:restartNumberingAfterBreak="0">
+    <w:nsid w:val="27727E35"/>
+    <w:multiLevelType w:val="hybridMultilevel"/>
+    <w:tmpl w:val="79A05484"/>
+    <w:lvl w:ilvl="0" w:tplc="5D2E4A7A">
+      <w:start w:val="2"/>
+      <w:numFmt w:val="taiwaneseCountingThousand"/>
+      <w:lvlText w:val="%1、"/>
+      <w:lvlJc w:val="left"/>
+      <w:pPr>
+        <w:ind w:left="720" w:hanging="720"/>
+      </w:pPr>
+      <w:rPr>
+        <w:rFonts w:hint="default"/>
+      </w:rPr>
+    </w:lvl>
+    <w:lvl w:ilvl="1" w:tplc="04090019" w:tentative="1">
+      <w:start w:val="1"/>
+      <w:numFmt w:val="ideographTraditional"/>
+      <w:lvlText w:val="%2、"/>
+      <w:lvlJc w:val="left"/>
+      <w:pPr>
+        <w:ind w:left="960" w:hanging="480"/>
+      </w:pPr>
+    </w:lvl>
+    <w:lvl w:ilvl="2" w:tplc="0409001B" w:tentative="1">
+      <w:start w:val="1"/>
+      <w:numFmt w:val="lowerRoman"/>
+      <w:lvlText w:val="%3."/>
+      <w:lvlJc w:val="right"/>
+      <w:pPr>
+        <w:ind w:left="1440" w:hanging="480"/>
+      </w:pPr>
+    </w:lvl>
+    <w:lvl w:ilvl="3" w:tplc="0409000F" w:tentative="1">
+      <w:start w:val="1"/>
+      <w:numFmt w:val="decimal"/>
+      <w:lvlText w:val="%4."/>
+      <w:lvlJc w:val="left"/>
+      <w:pPr>
+        <w:ind w:left="1920" w:hanging="480"/>
+      </w:pPr>
+    </w:lvl>
+    <w:lvl w:ilvl="4" w:tplc="04090019" w:tentative="1">
+      <w:start w:val="1"/>
+      <w:numFmt w:val="ideographTraditional"/>
+      <w:lvlText w:val="%5、"/>
+      <w:lvlJc w:val="left"/>
+      <w:pPr>
+        <w:ind w:left="2400" w:hanging="480"/>
+      </w:pPr>
+    </w:lvl>
+    <w:lvl w:ilvl="5" w:tplc="0409001B" w:tentative="1">
+      <w:start w:val="1"/>
+      <w:numFmt w:val="lowerRoman"/>
+      <w:lvlText w:val="%6."/>
+      <w:lvlJc w:val="right"/>
+      <w:pPr>
+        <w:ind w:left="2880" w:hanging="480"/>
+      </w:pPr>
+    </w:lvl>
+    <w:lvl w:ilvl="6" w:tplc="0409000F" w:tentative="1">
+      <w:start w:val="1"/>
+      <w:numFmt w:val="decimal"/>
+      <w:lvlText w:val="%7."/>
+      <w:lvlJc w:val="left"/>
+      <w:pPr>
+        <w:ind w:left="3360" w:hanging="480"/>
+      </w:pPr>
+    </w:lvl>
+    <w:lvl w:ilvl="7" w:tplc="04090019" w:tentative="1">
+      <w:start w:val="1"/>
+      <w:numFmt w:val="ideographTraditional"/>
+      <w:lvlText w:val="%8、"/>
+      <w:lvlJc w:val="left"/>
+      <w:pPr>
+        <w:ind w:left="3840" w:hanging="480"/>
+      </w:pPr>
+    </w:lvl>
+    <w:lvl w:ilvl="8" w:tplc="0409001B" w:tentative="1">
+      <w:start w:val="1"/>
+      <w:numFmt w:val="lowerRoman"/>
+      <w:lvlText w:val="%9."/>
+      <w:lvlJc w:val="right"/>
+      <w:pPr>
+        <w:ind w:left="4320" w:hanging="480"/>
+      </w:pPr>
+    </w:lvl>
+  </w:abstractNum>
+  <w:abstractNum w:abstractNumId="5" w15:restartNumberingAfterBreak="0">
+    <w:nsid w:val="28CD0481"/>
+    <w:multiLevelType w:val="hybridMultilevel"/>
+    <w:tmpl w:val="38D82B2E"/>
+    <w:lvl w:ilvl="0" w:tplc="FFFFFFFF">
+      <w:start w:val="1"/>
+      <w:numFmt w:val="taiwaneseCountingThousand"/>
+      <w:lvlText w:val="%1、"/>
+      <w:lvlJc w:val="left"/>
+      <w:pPr>
+        <w:ind w:left="720" w:hanging="720"/>
+      </w:pPr>
+      <w:rPr>
+        <w:rFonts w:hint="default"/>
+      </w:rPr>
+    </w:lvl>
+    <w:lvl w:ilvl="1" w:tplc="0409000F">
+      <w:start w:val="1"/>
+      <w:numFmt w:val="decimal"/>
+      <w:lvlText w:val="%2."/>
+      <w:lvlJc w:val="left"/>
+      <w:pPr>
+        <w:ind w:left="960" w:hanging="480"/>
+      </w:pPr>
+    </w:lvl>
+    <w:lvl w:ilvl="2" w:tplc="FFFFFFFF" w:tentative="1">
+      <w:start w:val="1"/>
+      <w:numFmt w:val="lowerRoman"/>
+      <w:lvlText w:val="%3."/>
+      <w:lvlJc w:val="right"/>
+      <w:pPr>
+        <w:ind w:left="1440" w:hanging="480"/>
+      </w:pPr>
+    </w:lvl>
+    <w:lvl w:ilvl="3" w:tplc="FFFFFFFF" w:tentative="1">
+      <w:start w:val="1"/>
+      <w:numFmt w:val="decimal"/>
+      <w:lvlText w:val="%4."/>
+      <w:lvlJc w:val="left"/>
+      <w:pPr>
+        <w:ind w:left="1920" w:hanging="480"/>
+      </w:pPr>
+    </w:lvl>
+    <w:lvl w:ilvl="4" w:tplc="FFFFFFFF" w:tentative="1">
+      <w:start w:val="1"/>
+      <w:numFmt w:val="ideographTraditional"/>
+      <w:lvlText w:val="%5、"/>
+      <w:lvlJc w:val="left"/>
+      <w:pPr>
+        <w:ind w:left="2400" w:hanging="480"/>
+      </w:pPr>
+    </w:lvl>
+    <w:lvl w:ilvl="5" w:tplc="FFFFFFFF" w:tentative="1">
+      <w:start w:val="1"/>
+      <w:numFmt w:val="lowerRoman"/>
+      <w:lvlText w:val="%6."/>
+      <w:lvlJc w:val="right"/>
+      <w:pPr>
+        <w:ind w:left="2880" w:hanging="480"/>
+      </w:pPr>
+    </w:lvl>
+    <w:lvl w:ilvl="6" w:tplc="FFFFFFFF" w:tentative="1">
+      <w:start w:val="1"/>
+      <w:numFmt w:val="decimal"/>
+      <w:lvlText w:val="%7."/>
+      <w:lvlJc w:val="left"/>
+      <w:pPr>
+        <w:ind w:left="3360" w:hanging="480"/>
+      </w:pPr>
+    </w:lvl>
+    <w:lvl w:ilvl="7" w:tplc="FFFFFFFF" w:tentative="1">
+      <w:start w:val="1"/>
+      <w:numFmt w:val="ideographTraditional"/>
+      <w:lvlText w:val="%8、"/>
+      <w:lvlJc w:val="left"/>
+      <w:pPr>
+        <w:ind w:left="3840" w:hanging="480"/>
+      </w:pPr>
+    </w:lvl>
+    <w:lvl w:ilvl="8" w:tplc="FFFFFFFF" w:tentative="1">
+      <w:start w:val="1"/>
+      <w:numFmt w:val="lowerRoman"/>
+      <w:lvlText w:val="%9."/>
+      <w:lvlJc w:val="right"/>
+      <w:pPr>
+        <w:ind w:left="4320" w:hanging="480"/>
+      </w:pPr>
+    </w:lvl>
+  </w:abstractNum>
+  <w:abstractNum w:abstractNumId="6" w15:restartNumberingAfterBreak="0">
+    <w:nsid w:val="29E8757B"/>
+    <w:multiLevelType w:val="hybridMultilevel"/>
+    <w:tmpl w:val="4F82836C"/>
+    <w:lvl w:ilvl="0" w:tplc="FFFFFFFF">
+      <w:start w:val="1"/>
+      <w:numFmt w:val="decimal"/>
+      <w:lvlText w:val="%1."/>
+      <w:lvlJc w:val="left"/>
+      <w:pPr>
+        <w:ind w:left="960" w:hanging="480"/>
+      </w:pPr>
+      <w:rPr>
+        <w:rFonts w:hint="eastAsia"/>
+        <w:b w:val="0"/>
+        <w:bCs w:val="0"/>
+      </w:rPr>
+    </w:lvl>
+    <w:lvl w:ilvl="1" w:tplc="0409000B">
+      <w:start w:val="1"/>
+      <w:numFmt w:val="bullet"/>
+      <w:lvlText w:val=""/>
+      <w:lvlJc w:val="left"/>
+      <w:pPr>
+        <w:ind w:left="1440" w:hanging="480"/>
+      </w:pPr>
+      <w:rPr>
+        <w:rFonts w:ascii="Wingdings" w:hAnsi="Wingdings" w:hint="default"/>
+      </w:rPr>
+    </w:lvl>
+    <w:lvl w:ilvl="2" w:tplc="FFFFFFFF" w:tentative="1">
+      <w:start w:val="1"/>
+      <w:numFmt w:val="lowerRoman"/>
+      <w:lvlText w:val="%3."/>
+      <w:lvlJc w:val="right"/>
+      <w:pPr>
+        <w:ind w:left="1920" w:hanging="480"/>
+      </w:pPr>
+    </w:lvl>
+    <w:lvl w:ilvl="3" w:tplc="FFFFFFFF" w:tentative="1">
+      <w:start w:val="1"/>
+      <w:numFmt w:val="decimal"/>
+      <w:lvlText w:val="%4."/>
+      <w:lvlJc w:val="left"/>
+      <w:pPr>
+        <w:ind w:left="2400" w:hanging="480"/>
+      </w:pPr>
+    </w:lvl>
+    <w:lvl w:ilvl="4" w:tplc="FFFFFFFF" w:tentative="1">
+      <w:start w:val="1"/>
+      <w:numFmt w:val="ideographTraditional"/>
+      <w:lvlText w:val="%5、"/>
+      <w:lvlJc w:val="left"/>
+      <w:pPr>
+        <w:ind w:left="2880" w:hanging="480"/>
+      </w:pPr>
+    </w:lvl>
+    <w:lvl w:ilvl="5" w:tplc="FFFFFFFF" w:tentative="1">
+      <w:start w:val="1"/>
+      <w:numFmt w:val="lowerRoman"/>
+      <w:lvlText w:val="%6."/>
+      <w:lvlJc w:val="right"/>
+      <w:pPr>
+        <w:ind w:left="3360" w:hanging="480"/>
+      </w:pPr>
+    </w:lvl>
+    <w:lvl w:ilvl="6" w:tplc="FFFFFFFF" w:tentative="1">
+      <w:start w:val="1"/>
+      <w:numFmt w:val="decimal"/>
+      <w:lvlText w:val="%7."/>
+      <w:lvlJc w:val="left"/>
+      <w:pPr>
+        <w:ind w:left="3840" w:hanging="480"/>
+      </w:pPr>
+    </w:lvl>
+    <w:lvl w:ilvl="7" w:tplc="FFFFFFFF" w:tentative="1">
+      <w:start w:val="1"/>
+      <w:numFmt w:val="ideographTraditional"/>
+      <w:lvlText w:val="%8、"/>
+      <w:lvlJc w:val="left"/>
+      <w:pPr>
+        <w:ind w:left="4320" w:hanging="480"/>
+      </w:pPr>
+    </w:lvl>
+    <w:lvl w:ilvl="8" w:tplc="FFFFFFFF" w:tentative="1">
+      <w:start w:val="1"/>
+      <w:numFmt w:val="lowerRoman"/>
+      <w:lvlText w:val="%9."/>
+      <w:lvlJc w:val="right"/>
+      <w:pPr>
+        <w:ind w:left="4800" w:hanging="480"/>
+      </w:pPr>
+    </w:lvl>
+  </w:abstractNum>
+  <w:abstractNum w:abstractNumId="7" w15:restartNumberingAfterBreak="0">
     <w:nsid w:val="2D512EB1"/>
     <w:multiLevelType w:val="hybridMultilevel"/>
     <w:tmpl w:val="F5682792"/>
@@ -1196,7 +2759,7 @@
       </w:rPr>
     </w:lvl>
   </w:abstractNum>
-  <w:abstractNum w:abstractNumId="4" w15:restartNumberingAfterBreak="0">
+  <w:abstractNum w:abstractNumId="8" w15:restartNumberingAfterBreak="0">
     <w:nsid w:val="2EDD0B04"/>
     <w:multiLevelType w:val="hybridMultilevel"/>
     <w:tmpl w:val="986A9AB2"/>
@@ -1309,7 +2872,7 @@
       </w:rPr>
     </w:lvl>
   </w:abstractNum>
-  <w:abstractNum w:abstractNumId="5" w15:restartNumberingAfterBreak="0">
+  <w:abstractNum w:abstractNumId="9" w15:restartNumberingAfterBreak="0">
     <w:nsid w:val="33532585"/>
     <w:multiLevelType w:val="hybridMultilevel"/>
     <w:tmpl w:val="36805F8A"/>
@@ -1422,7 +2985,184 @@
       </w:rPr>
     </w:lvl>
   </w:abstractNum>
-  <w:abstractNum w:abstractNumId="6" w15:restartNumberingAfterBreak="0">
+  <w:abstractNum w:abstractNumId="10" w15:restartNumberingAfterBreak="0">
+    <w:nsid w:val="35942950"/>
+    <w:multiLevelType w:val="hybridMultilevel"/>
+    <w:tmpl w:val="5D6A1F78"/>
+    <w:lvl w:ilvl="0" w:tplc="0409000F">
+      <w:start w:val="1"/>
+      <w:numFmt w:val="decimal"/>
+      <w:lvlText w:val="%1."/>
+      <w:lvlJc w:val="left"/>
+      <w:pPr>
+        <w:ind w:left="960" w:hanging="480"/>
+      </w:pPr>
+    </w:lvl>
+    <w:lvl w:ilvl="1" w:tplc="04090019" w:tentative="1">
+      <w:start w:val="1"/>
+      <w:numFmt w:val="ideographTraditional"/>
+      <w:lvlText w:val="%2、"/>
+      <w:lvlJc w:val="left"/>
+      <w:pPr>
+        <w:ind w:left="1440" w:hanging="480"/>
+      </w:pPr>
+    </w:lvl>
+    <w:lvl w:ilvl="2" w:tplc="0409001B" w:tentative="1">
+      <w:start w:val="1"/>
+      <w:numFmt w:val="lowerRoman"/>
+      <w:lvlText w:val="%3."/>
+      <w:lvlJc w:val="right"/>
+      <w:pPr>
+        <w:ind w:left="1920" w:hanging="480"/>
+      </w:pPr>
+    </w:lvl>
+    <w:lvl w:ilvl="3" w:tplc="0409000F" w:tentative="1">
+      <w:start w:val="1"/>
+      <w:numFmt w:val="decimal"/>
+      <w:lvlText w:val="%4."/>
+      <w:lvlJc w:val="left"/>
+      <w:pPr>
+        <w:ind w:left="2400" w:hanging="480"/>
+      </w:pPr>
+    </w:lvl>
+    <w:lvl w:ilvl="4" w:tplc="04090019" w:tentative="1">
+      <w:start w:val="1"/>
+      <w:numFmt w:val="ideographTraditional"/>
+      <w:lvlText w:val="%5、"/>
+      <w:lvlJc w:val="left"/>
+      <w:pPr>
+        <w:ind w:left="2880" w:hanging="480"/>
+      </w:pPr>
+    </w:lvl>
+    <w:lvl w:ilvl="5" w:tplc="0409001B" w:tentative="1">
+      <w:start w:val="1"/>
+      <w:numFmt w:val="lowerRoman"/>
+      <w:lvlText w:val="%6."/>
+      <w:lvlJc w:val="right"/>
+      <w:pPr>
+        <w:ind w:left="3360" w:hanging="480"/>
+      </w:pPr>
+    </w:lvl>
+    <w:lvl w:ilvl="6" w:tplc="0409000F" w:tentative="1">
+      <w:start w:val="1"/>
+      <w:numFmt w:val="decimal"/>
+      <w:lvlText w:val="%7."/>
+      <w:lvlJc w:val="left"/>
+      <w:pPr>
+        <w:ind w:left="3840" w:hanging="480"/>
+      </w:pPr>
+    </w:lvl>
+    <w:lvl w:ilvl="7" w:tplc="04090019" w:tentative="1">
+      <w:start w:val="1"/>
+      <w:numFmt w:val="ideographTraditional"/>
+      <w:lvlText w:val="%8、"/>
+      <w:lvlJc w:val="left"/>
+      <w:pPr>
+        <w:ind w:left="4320" w:hanging="480"/>
+      </w:pPr>
+    </w:lvl>
+    <w:lvl w:ilvl="8" w:tplc="0409001B" w:tentative="1">
+      <w:start w:val="1"/>
+      <w:numFmt w:val="lowerRoman"/>
+      <w:lvlText w:val="%9."/>
+      <w:lvlJc w:val="right"/>
+      <w:pPr>
+        <w:ind w:left="4800" w:hanging="480"/>
+      </w:pPr>
+    </w:lvl>
+  </w:abstractNum>
+  <w:abstractNum w:abstractNumId="11" w15:restartNumberingAfterBreak="0">
+    <w:nsid w:val="397B621A"/>
+    <w:multiLevelType w:val="hybridMultilevel"/>
+    <w:tmpl w:val="9D86BA60"/>
+    <w:lvl w:ilvl="0" w:tplc="7D2EE32C">
+      <w:start w:val="1"/>
+      <w:numFmt w:val="decimal"/>
+      <w:lvlText w:val="%1."/>
+      <w:lvlJc w:val="left"/>
+      <w:pPr>
+        <w:ind w:left="960" w:hanging="480"/>
+      </w:pPr>
+      <w:rPr>
+        <w:rFonts w:hint="eastAsia"/>
+        <w:b w:val="0"/>
+        <w:bCs w:val="0"/>
+      </w:rPr>
+    </w:lvl>
+    <w:lvl w:ilvl="1" w:tplc="04090019" w:tentative="1">
+      <w:start w:val="1"/>
+      <w:numFmt w:val="ideographTraditional"/>
+      <w:lvlText w:val="%2、"/>
+      <w:lvlJc w:val="left"/>
+      <w:pPr>
+        <w:ind w:left="1440" w:hanging="480"/>
+      </w:pPr>
+    </w:lvl>
+    <w:lvl w:ilvl="2" w:tplc="0409001B" w:tentative="1">
+      <w:start w:val="1"/>
+      <w:numFmt w:val="lowerRoman"/>
+      <w:lvlText w:val="%3."/>
+      <w:lvlJc w:val="right"/>
+      <w:pPr>
+        <w:ind w:left="1920" w:hanging="480"/>
+      </w:pPr>
+    </w:lvl>
+    <w:lvl w:ilvl="3" w:tplc="0409000F" w:tentative="1">
+      <w:start w:val="1"/>
+      <w:numFmt w:val="decimal"/>
+      <w:lvlText w:val="%4."/>
+      <w:lvlJc w:val="left"/>
+      <w:pPr>
+        <w:ind w:left="2400" w:hanging="480"/>
+      </w:pPr>
+    </w:lvl>
+    <w:lvl w:ilvl="4" w:tplc="04090019" w:tentative="1">
+      <w:start w:val="1"/>
+      <w:numFmt w:val="ideographTraditional"/>
+      <w:lvlText w:val="%5、"/>
+      <w:lvlJc w:val="left"/>
+      <w:pPr>
+        <w:ind w:left="2880" w:hanging="480"/>
+      </w:pPr>
+    </w:lvl>
+    <w:lvl w:ilvl="5" w:tplc="0409001B" w:tentative="1">
+      <w:start w:val="1"/>
+      <w:numFmt w:val="lowerRoman"/>
+      <w:lvlText w:val="%6."/>
+      <w:lvlJc w:val="right"/>
+      <w:pPr>
+        <w:ind w:left="3360" w:hanging="480"/>
+      </w:pPr>
+    </w:lvl>
+    <w:lvl w:ilvl="6" w:tplc="0409000F" w:tentative="1">
+      <w:start w:val="1"/>
+      <w:numFmt w:val="decimal"/>
+      <w:lvlText w:val="%7."/>
+      <w:lvlJc w:val="left"/>
+      <w:pPr>
+        <w:ind w:left="3840" w:hanging="480"/>
+      </w:pPr>
+    </w:lvl>
+    <w:lvl w:ilvl="7" w:tplc="04090019" w:tentative="1">
+      <w:start w:val="1"/>
+      <w:numFmt w:val="ideographTraditional"/>
+      <w:lvlText w:val="%8、"/>
+      <w:lvlJc w:val="left"/>
+      <w:pPr>
+        <w:ind w:left="4320" w:hanging="480"/>
+      </w:pPr>
+    </w:lvl>
+    <w:lvl w:ilvl="8" w:tplc="0409001B" w:tentative="1">
+      <w:start w:val="1"/>
+      <w:numFmt w:val="lowerRoman"/>
+      <w:lvlText w:val="%9."/>
+      <w:lvlJc w:val="right"/>
+      <w:pPr>
+        <w:ind w:left="4800" w:hanging="480"/>
+      </w:pPr>
+    </w:lvl>
+  </w:abstractNum>
+  <w:abstractNum w:abstractNumId="12" w15:restartNumberingAfterBreak="0">
     <w:nsid w:val="3A0177DA"/>
     <w:multiLevelType w:val="hybridMultilevel"/>
     <w:tmpl w:val="6F98A2BA"/>
@@ -1508,7 +3248,99 @@
       </w:pPr>
     </w:lvl>
   </w:abstractNum>
-  <w:abstractNum w:abstractNumId="7" w15:restartNumberingAfterBreak="0">
+  <w:abstractNum w:abstractNumId="13" w15:restartNumberingAfterBreak="0">
+    <w:nsid w:val="3F8F0EB7"/>
+    <w:multiLevelType w:val="hybridMultilevel"/>
+    <w:tmpl w:val="289C75A8"/>
+    <w:lvl w:ilvl="0" w:tplc="94AAB934">
+      <w:start w:val="1"/>
+      <w:numFmt w:val="taiwaneseCountingThousand"/>
+      <w:lvlText w:val="%1、"/>
+      <w:lvlJc w:val="left"/>
+      <w:pPr>
+        <w:ind w:left="720" w:hanging="720"/>
+      </w:pPr>
+      <w:rPr>
+        <w:rFonts w:hint="default"/>
+      </w:rPr>
+    </w:lvl>
+    <w:lvl w:ilvl="1" w:tplc="0409000B">
+      <w:start w:val="1"/>
+      <w:numFmt w:val="bullet"/>
+      <w:lvlText w:val=""/>
+      <w:lvlJc w:val="left"/>
+      <w:pPr>
+        <w:ind w:left="960" w:hanging="480"/>
+      </w:pPr>
+      <w:rPr>
+        <w:rFonts w:ascii="Wingdings" w:hAnsi="Wingdings" w:hint="default"/>
+      </w:rPr>
+    </w:lvl>
+    <w:lvl w:ilvl="2" w:tplc="0409001B" w:tentative="1">
+      <w:start w:val="1"/>
+      <w:numFmt w:val="lowerRoman"/>
+      <w:lvlText w:val="%3."/>
+      <w:lvlJc w:val="right"/>
+      <w:pPr>
+        <w:ind w:left="1440" w:hanging="480"/>
+      </w:pPr>
+    </w:lvl>
+    <w:lvl w:ilvl="3" w:tplc="0409000F" w:tentative="1">
+      <w:start w:val="1"/>
+      <w:numFmt w:val="decimal"/>
+      <w:lvlText w:val="%4."/>
+      <w:lvlJc w:val="left"/>
+      <w:pPr>
+        <w:ind w:left="1920" w:hanging="480"/>
+      </w:pPr>
+    </w:lvl>
+    <w:lvl w:ilvl="4" w:tplc="04090019" w:tentative="1">
+      <w:start w:val="1"/>
+      <w:numFmt w:val="ideographTraditional"/>
+      <w:lvlText w:val="%5、"/>
+      <w:lvlJc w:val="left"/>
+      <w:pPr>
+        <w:ind w:left="2400" w:hanging="480"/>
+      </w:pPr>
+    </w:lvl>
+    <w:lvl w:ilvl="5" w:tplc="0409001B" w:tentative="1">
+      <w:start w:val="1"/>
+      <w:numFmt w:val="lowerRoman"/>
+      <w:lvlText w:val="%6."/>
+      <w:lvlJc w:val="right"/>
+      <w:pPr>
+        <w:ind w:left="2880" w:hanging="480"/>
+      </w:pPr>
+    </w:lvl>
+    <w:lvl w:ilvl="6" w:tplc="0409000F" w:tentative="1">
+      <w:start w:val="1"/>
+      <w:numFmt w:val="decimal"/>
+      <w:lvlText w:val="%7."/>
+      <w:lvlJc w:val="left"/>
+      <w:pPr>
+        <w:ind w:left="3360" w:hanging="480"/>
+      </w:pPr>
+    </w:lvl>
+    <w:lvl w:ilvl="7" w:tplc="04090019" w:tentative="1">
+      <w:start w:val="1"/>
+      <w:numFmt w:val="ideographTraditional"/>
+      <w:lvlText w:val="%8、"/>
+      <w:lvlJc w:val="left"/>
+      <w:pPr>
+        <w:ind w:left="3840" w:hanging="480"/>
+      </w:pPr>
+    </w:lvl>
+    <w:lvl w:ilvl="8" w:tplc="0409001B" w:tentative="1">
+      <w:start w:val="1"/>
+      <w:numFmt w:val="lowerRoman"/>
+      <w:lvlText w:val="%9."/>
+      <w:lvlJc w:val="right"/>
+      <w:pPr>
+        <w:ind w:left="4320" w:hanging="480"/>
+      </w:pPr>
+    </w:lvl>
+  </w:abstractNum>
+  <w:abstractNum w:abstractNumId="14" w15:restartNumberingAfterBreak="0">
     <w:nsid w:val="3FDA4F1E"/>
     <w:multiLevelType w:val="hybridMultilevel"/>
     <w:tmpl w:val="E496F09C"/>
@@ -1621,7 +3453,209 @@
       </w:rPr>
     </w:lvl>
   </w:abstractNum>
-  <w:abstractNum w:abstractNumId="8" w15:restartNumberingAfterBreak="0">
+  <w:abstractNum w:abstractNumId="15" w15:restartNumberingAfterBreak="0">
+    <w:nsid w:val="40A94807"/>
+    <w:multiLevelType w:val="hybridMultilevel"/>
+    <w:tmpl w:val="1286EFA0"/>
+    <w:lvl w:ilvl="0" w:tplc="0409000B">
+      <w:start w:val="1"/>
+      <w:numFmt w:val="bullet"/>
+      <w:lvlText w:val=""/>
+      <w:lvlJc w:val="left"/>
+      <w:pPr>
+        <w:ind w:left="960" w:hanging="480"/>
+      </w:pPr>
+      <w:rPr>
+        <w:rFonts w:ascii="Wingdings" w:hAnsi="Wingdings" w:hint="default"/>
+      </w:rPr>
+    </w:lvl>
+    <w:lvl w:ilvl="1" w:tplc="04090003" w:tentative="1">
+      <w:start w:val="1"/>
+      <w:numFmt w:val="bullet"/>
+      <w:lvlText w:val=""/>
+      <w:lvlJc w:val="left"/>
+      <w:pPr>
+        <w:ind w:left="1440" w:hanging="480"/>
+      </w:pPr>
+      <w:rPr>
+        <w:rFonts w:ascii="Wingdings" w:hAnsi="Wingdings" w:hint="default"/>
+      </w:rPr>
+    </w:lvl>
+    <w:lvl w:ilvl="2" w:tplc="04090005" w:tentative="1">
+      <w:start w:val="1"/>
+      <w:numFmt w:val="bullet"/>
+      <w:lvlText w:val=""/>
+      <w:lvlJc w:val="left"/>
+      <w:pPr>
+        <w:ind w:left="1920" w:hanging="480"/>
+      </w:pPr>
+      <w:rPr>
+        <w:rFonts w:ascii="Wingdings" w:hAnsi="Wingdings" w:hint="default"/>
+      </w:rPr>
+    </w:lvl>
+    <w:lvl w:ilvl="3" w:tplc="04090001" w:tentative="1">
+      <w:start w:val="1"/>
+      <w:numFmt w:val="bullet"/>
+      <w:lvlText w:val=""/>
+      <w:lvlJc w:val="left"/>
+      <w:pPr>
+        <w:ind w:left="2400" w:hanging="480"/>
+      </w:pPr>
+      <w:rPr>
+        <w:rFonts w:ascii="Wingdings" w:hAnsi="Wingdings" w:hint="default"/>
+      </w:rPr>
+    </w:lvl>
+    <w:lvl w:ilvl="4" w:tplc="04090003" w:tentative="1">
+      <w:start w:val="1"/>
+      <w:numFmt w:val="bullet"/>
+      <w:lvlText w:val=""/>
+      <w:lvlJc w:val="left"/>
+      <w:pPr>
+        <w:ind w:left="2880" w:hanging="480"/>
+      </w:pPr>
+      <w:rPr>
+        <w:rFonts w:ascii="Wingdings" w:hAnsi="Wingdings" w:hint="default"/>
+      </w:rPr>
+    </w:lvl>
+    <w:lvl w:ilvl="5" w:tplc="04090005" w:tentative="1">
+      <w:start w:val="1"/>
+      <w:numFmt w:val="bullet"/>
+      <w:lvlText w:val=""/>
+      <w:lvlJc w:val="left"/>
+      <w:pPr>
+        <w:ind w:left="3360" w:hanging="480"/>
+      </w:pPr>
+      <w:rPr>
+        <w:rFonts w:ascii="Wingdings" w:hAnsi="Wingdings" w:hint="default"/>
+      </w:rPr>
+    </w:lvl>
+    <w:lvl w:ilvl="6" w:tplc="04090001" w:tentative="1">
+      <w:start w:val="1"/>
+      <w:numFmt w:val="bullet"/>
+      <w:lvlText w:val=""/>
+      <w:lvlJc w:val="left"/>
+      <w:pPr>
+        <w:ind w:left="3840" w:hanging="480"/>
+      </w:pPr>
+      <w:rPr>
+        <w:rFonts w:ascii="Wingdings" w:hAnsi="Wingdings" w:hint="default"/>
+      </w:rPr>
+    </w:lvl>
+    <w:lvl w:ilvl="7" w:tplc="04090003" w:tentative="1">
+      <w:start w:val="1"/>
+      <w:numFmt w:val="bullet"/>
+      <w:lvlText w:val=""/>
+      <w:lvlJc w:val="left"/>
+      <w:pPr>
+        <w:ind w:left="4320" w:hanging="480"/>
+      </w:pPr>
+      <w:rPr>
+        <w:rFonts w:ascii="Wingdings" w:hAnsi="Wingdings" w:hint="default"/>
+      </w:rPr>
+    </w:lvl>
+    <w:lvl w:ilvl="8" w:tplc="04090005" w:tentative="1">
+      <w:start w:val="1"/>
+      <w:numFmt w:val="bullet"/>
+      <w:lvlText w:val=""/>
+      <w:lvlJc w:val="left"/>
+      <w:pPr>
+        <w:ind w:left="4800" w:hanging="480"/>
+      </w:pPr>
+      <w:rPr>
+        <w:rFonts w:ascii="Wingdings" w:hAnsi="Wingdings" w:hint="default"/>
+      </w:rPr>
+    </w:lvl>
+  </w:abstractNum>
+  <w:abstractNum w:abstractNumId="16" w15:restartNumberingAfterBreak="0">
+    <w:nsid w:val="40FE7FDD"/>
+    <w:multiLevelType w:val="hybridMultilevel"/>
+    <w:tmpl w:val="D766F6CA"/>
+    <w:lvl w:ilvl="0" w:tplc="5D2E4A7A">
+      <w:start w:val="1"/>
+      <w:numFmt w:val="taiwaneseCountingThousand"/>
+      <w:lvlText w:val="%1、"/>
+      <w:lvlJc w:val="left"/>
+      <w:pPr>
+        <w:ind w:left="720" w:hanging="720"/>
+      </w:pPr>
+      <w:rPr>
+        <w:rFonts w:hint="default"/>
+      </w:rPr>
+    </w:lvl>
+    <w:lvl w:ilvl="1" w:tplc="04090019">
+      <w:start w:val="1"/>
+      <w:numFmt w:val="ideographTraditional"/>
+      <w:lvlText w:val="%2、"/>
+      <w:lvlJc w:val="left"/>
+      <w:pPr>
+        <w:ind w:left="960" w:hanging="480"/>
+      </w:pPr>
+    </w:lvl>
+    <w:lvl w:ilvl="2" w:tplc="0409001B" w:tentative="1">
+      <w:start w:val="1"/>
+      <w:numFmt w:val="lowerRoman"/>
+      <w:lvlText w:val="%3."/>
+      <w:lvlJc w:val="right"/>
+      <w:pPr>
+        <w:ind w:left="1440" w:hanging="480"/>
+      </w:pPr>
+    </w:lvl>
+    <w:lvl w:ilvl="3" w:tplc="0409000F" w:tentative="1">
+      <w:start w:val="1"/>
+      <w:numFmt w:val="decimal"/>
+      <w:lvlText w:val="%4."/>
+      <w:lvlJc w:val="left"/>
+      <w:pPr>
+        <w:ind w:left="1920" w:hanging="480"/>
+      </w:pPr>
+    </w:lvl>
+    <w:lvl w:ilvl="4" w:tplc="04090019" w:tentative="1">
+      <w:start w:val="1"/>
+      <w:numFmt w:val="ideographTraditional"/>
+      <w:lvlText w:val="%5、"/>
+      <w:lvlJc w:val="left"/>
+      <w:pPr>
+        <w:ind w:left="2400" w:hanging="480"/>
+      </w:pPr>
+    </w:lvl>
+    <w:lvl w:ilvl="5" w:tplc="0409001B" w:tentative="1">
+      <w:start w:val="1"/>
+      <w:numFmt w:val="lowerRoman"/>
+      <w:lvlText w:val="%6."/>
+      <w:lvlJc w:val="right"/>
+      <w:pPr>
+        <w:ind w:left="2880" w:hanging="480"/>
+      </w:pPr>
+    </w:lvl>
+    <w:lvl w:ilvl="6" w:tplc="0409000F" w:tentative="1">
+      <w:start w:val="1"/>
+      <w:numFmt w:val="decimal"/>
+      <w:lvlText w:val="%7."/>
+      <w:lvlJc w:val="left"/>
+      <w:pPr>
+        <w:ind w:left="3360" w:hanging="480"/>
+      </w:pPr>
+    </w:lvl>
+    <w:lvl w:ilvl="7" w:tplc="04090019" w:tentative="1">
+      <w:start w:val="1"/>
+      <w:numFmt w:val="ideographTraditional"/>
+      <w:lvlText w:val="%8、"/>
+      <w:lvlJc w:val="left"/>
+      <w:pPr>
+        <w:ind w:left="3840" w:hanging="480"/>
+      </w:pPr>
+    </w:lvl>
+    <w:lvl w:ilvl="8" w:tplc="0409001B" w:tentative="1">
+      <w:start w:val="1"/>
+      <w:numFmt w:val="lowerRoman"/>
+      <w:lvlText w:val="%9."/>
+      <w:lvlJc w:val="right"/>
+      <w:pPr>
+        <w:ind w:left="4320" w:hanging="480"/>
+      </w:pPr>
+    </w:lvl>
+  </w:abstractNum>
+  <w:abstractNum w:abstractNumId="17" w15:restartNumberingAfterBreak="0">
     <w:nsid w:val="434200CE"/>
     <w:multiLevelType w:val="hybridMultilevel"/>
     <w:tmpl w:val="65DC313E"/>
@@ -1734,7 +3768,7 @@
       </w:rPr>
     </w:lvl>
   </w:abstractNum>
-  <w:abstractNum w:abstractNumId="9" w15:restartNumberingAfterBreak="0">
+  <w:abstractNum w:abstractNumId="18" w15:restartNumberingAfterBreak="0">
     <w:nsid w:val="4531264E"/>
     <w:multiLevelType w:val="hybridMultilevel"/>
     <w:tmpl w:val="67548664"/>
@@ -1847,7 +3881,7 @@
       </w:rPr>
     </w:lvl>
   </w:abstractNum>
-  <w:abstractNum w:abstractNumId="10" w15:restartNumberingAfterBreak="0">
+  <w:abstractNum w:abstractNumId="19" w15:restartNumberingAfterBreak="0">
     <w:nsid w:val="49592E44"/>
     <w:multiLevelType w:val="hybridMultilevel"/>
     <w:tmpl w:val="A35ED238"/>
@@ -1936,7 +3970,7 @@
       </w:pPr>
     </w:lvl>
   </w:abstractNum>
-  <w:abstractNum w:abstractNumId="11" w15:restartNumberingAfterBreak="0">
+  <w:abstractNum w:abstractNumId="20" w15:restartNumberingAfterBreak="0">
     <w:nsid w:val="4A212610"/>
     <w:multiLevelType w:val="hybridMultilevel"/>
     <w:tmpl w:val="35D804A0"/>
@@ -2049,7 +4083,7 @@
       </w:rPr>
     </w:lvl>
   </w:abstractNum>
-  <w:abstractNum w:abstractNumId="12" w15:restartNumberingAfterBreak="0">
+  <w:abstractNum w:abstractNumId="21" w15:restartNumberingAfterBreak="0">
     <w:nsid w:val="4A4451CA"/>
     <w:multiLevelType w:val="hybridMultilevel"/>
     <w:tmpl w:val="46ACB6A4"/>
@@ -2138,7 +4172,7 @@
       </w:pPr>
     </w:lvl>
   </w:abstractNum>
-  <w:abstractNum w:abstractNumId="13" w15:restartNumberingAfterBreak="0">
+  <w:abstractNum w:abstractNumId="22" w15:restartNumberingAfterBreak="0">
     <w:nsid w:val="4DCC5B86"/>
     <w:multiLevelType w:val="hybridMultilevel"/>
     <w:tmpl w:val="E1D89732"/>
@@ -2251,7 +4285,7 @@
       </w:rPr>
     </w:lvl>
   </w:abstractNum>
-  <w:abstractNum w:abstractNumId="14" w15:restartNumberingAfterBreak="0">
+  <w:abstractNum w:abstractNumId="23" w15:restartNumberingAfterBreak="0">
     <w:nsid w:val="53E13569"/>
     <w:multiLevelType w:val="hybridMultilevel"/>
     <w:tmpl w:val="00C02FF0"/>
@@ -2364,7 +4398,120 @@
       </w:rPr>
     </w:lvl>
   </w:abstractNum>
-  <w:abstractNum w:abstractNumId="15" w15:restartNumberingAfterBreak="0">
+  <w:abstractNum w:abstractNumId="24" w15:restartNumberingAfterBreak="0">
+    <w:nsid w:val="54B60A5A"/>
+    <w:multiLevelType w:val="hybridMultilevel"/>
+    <w:tmpl w:val="C2D604FC"/>
+    <w:lvl w:ilvl="0" w:tplc="7A8E3A66">
+      <w:start w:val="2"/>
+      <w:numFmt w:val="bullet"/>
+      <w:lvlText w:val="-"/>
+      <w:lvlJc w:val="left"/>
+      <w:pPr>
+        <w:ind w:left="1320" w:hanging="360"/>
+      </w:pPr>
+      <w:rPr>
+        <w:rFonts w:ascii="Times New Roman" w:eastAsia="標楷體" w:hAnsi="Times New Roman" w:cs="Times New Roman" w:hint="default"/>
+      </w:rPr>
+    </w:lvl>
+    <w:lvl w:ilvl="1" w:tplc="04090003" w:tentative="1">
+      <w:start w:val="1"/>
+      <w:numFmt w:val="bullet"/>
+      <w:lvlText w:val=""/>
+      <w:lvlJc w:val="left"/>
+      <w:pPr>
+        <w:ind w:left="1920" w:hanging="480"/>
+      </w:pPr>
+      <w:rPr>
+        <w:rFonts w:ascii="Wingdings" w:hAnsi="Wingdings" w:hint="default"/>
+      </w:rPr>
+    </w:lvl>
+    <w:lvl w:ilvl="2" w:tplc="04090005" w:tentative="1">
+      <w:start w:val="1"/>
+      <w:numFmt w:val="bullet"/>
+      <w:lvlText w:val=""/>
+      <w:lvlJc w:val="left"/>
+      <w:pPr>
+        <w:ind w:left="2400" w:hanging="480"/>
+      </w:pPr>
+      <w:rPr>
+        <w:rFonts w:ascii="Wingdings" w:hAnsi="Wingdings" w:hint="default"/>
+      </w:rPr>
+    </w:lvl>
+    <w:lvl w:ilvl="3" w:tplc="04090001" w:tentative="1">
+      <w:start w:val="1"/>
+      <w:numFmt w:val="bullet"/>
+      <w:lvlText w:val=""/>
+      <w:lvlJc w:val="left"/>
+      <w:pPr>
+        <w:ind w:left="2880" w:hanging="480"/>
+      </w:pPr>
+      <w:rPr>
+        <w:rFonts w:ascii="Wingdings" w:hAnsi="Wingdings" w:hint="default"/>
+      </w:rPr>
+    </w:lvl>
+    <w:lvl w:ilvl="4" w:tplc="04090003" w:tentative="1">
+      <w:start w:val="1"/>
+      <w:numFmt w:val="bullet"/>
+      <w:lvlText w:val=""/>
+      <w:lvlJc w:val="left"/>
+      <w:pPr>
+        <w:ind w:left="3360" w:hanging="480"/>
+      </w:pPr>
+      <w:rPr>
+        <w:rFonts w:ascii="Wingdings" w:hAnsi="Wingdings" w:hint="default"/>
+      </w:rPr>
+    </w:lvl>
+    <w:lvl w:ilvl="5" w:tplc="04090005" w:tentative="1">
+      <w:start w:val="1"/>
+      <w:numFmt w:val="bullet"/>
+      <w:lvlText w:val=""/>
+      <w:lvlJc w:val="left"/>
+      <w:pPr>
+        <w:ind w:left="3840" w:hanging="480"/>
+      </w:pPr>
+      <w:rPr>
+        <w:rFonts w:ascii="Wingdings" w:hAnsi="Wingdings" w:hint="default"/>
+      </w:rPr>
+    </w:lvl>
+    <w:lvl w:ilvl="6" w:tplc="04090001" w:tentative="1">
+      <w:start w:val="1"/>
+      <w:numFmt w:val="bullet"/>
+      <w:lvlText w:val=""/>
+      <w:lvlJc w:val="left"/>
+      <w:pPr>
+        <w:ind w:left="4320" w:hanging="480"/>
+      </w:pPr>
+      <w:rPr>
+        <w:rFonts w:ascii="Wingdings" w:hAnsi="Wingdings" w:hint="default"/>
+      </w:rPr>
+    </w:lvl>
+    <w:lvl w:ilvl="7" w:tplc="04090003" w:tentative="1">
+      <w:start w:val="1"/>
+      <w:numFmt w:val="bullet"/>
+      <w:lvlText w:val=""/>
+      <w:lvlJc w:val="left"/>
+      <w:pPr>
+        <w:ind w:left="4800" w:hanging="480"/>
+      </w:pPr>
+      <w:rPr>
+        <w:rFonts w:ascii="Wingdings" w:hAnsi="Wingdings" w:hint="default"/>
+      </w:rPr>
+    </w:lvl>
+    <w:lvl w:ilvl="8" w:tplc="04090005" w:tentative="1">
+      <w:start w:val="1"/>
+      <w:numFmt w:val="bullet"/>
+      <w:lvlText w:val=""/>
+      <w:lvlJc w:val="left"/>
+      <w:pPr>
+        <w:ind w:left="5280" w:hanging="480"/>
+      </w:pPr>
+      <w:rPr>
+        <w:rFonts w:ascii="Wingdings" w:hAnsi="Wingdings" w:hint="default"/>
+      </w:rPr>
+    </w:lvl>
+  </w:abstractNum>
+  <w:abstractNum w:abstractNumId="25" w15:restartNumberingAfterBreak="0">
     <w:nsid w:val="578F637A"/>
     <w:multiLevelType w:val="hybridMultilevel"/>
     <w:tmpl w:val="09A683FA"/>
@@ -2477,7 +4624,7 @@
       </w:rPr>
     </w:lvl>
   </w:abstractNum>
-  <w:abstractNum w:abstractNumId="16" w15:restartNumberingAfterBreak="0">
+  <w:abstractNum w:abstractNumId="26" w15:restartNumberingAfterBreak="0">
     <w:nsid w:val="5BDB3BD9"/>
     <w:multiLevelType w:val="hybridMultilevel"/>
     <w:tmpl w:val="72B29C5E"/>
@@ -2590,7 +4737,7 @@
       </w:rPr>
     </w:lvl>
   </w:abstractNum>
-  <w:abstractNum w:abstractNumId="17" w15:restartNumberingAfterBreak="0">
+  <w:abstractNum w:abstractNumId="27" w15:restartNumberingAfterBreak="0">
     <w:nsid w:val="6AAD419C"/>
     <w:multiLevelType w:val="hybridMultilevel"/>
     <w:tmpl w:val="F61894A6"/>
@@ -2703,7 +4850,7 @@
       </w:rPr>
     </w:lvl>
   </w:abstractNum>
-  <w:abstractNum w:abstractNumId="18" w15:restartNumberingAfterBreak="0">
+  <w:abstractNum w:abstractNumId="28" w15:restartNumberingAfterBreak="0">
     <w:nsid w:val="6B404900"/>
     <w:multiLevelType w:val="hybridMultilevel"/>
     <w:tmpl w:val="18EEDC4C"/>
@@ -2816,7 +4963,120 @@
       </w:rPr>
     </w:lvl>
   </w:abstractNum>
-  <w:abstractNum w:abstractNumId="19" w15:restartNumberingAfterBreak="0">
+  <w:abstractNum w:abstractNumId="29" w15:restartNumberingAfterBreak="0">
+    <w:nsid w:val="6B47545F"/>
+    <w:multiLevelType w:val="hybridMultilevel"/>
+    <w:tmpl w:val="1B32CBA2"/>
+    <w:lvl w:ilvl="0" w:tplc="0409000B">
+      <w:start w:val="1"/>
+      <w:numFmt w:val="bullet"/>
+      <w:lvlText w:val=""/>
+      <w:lvlJc w:val="left"/>
+      <w:pPr>
+        <w:ind w:left="1440" w:hanging="480"/>
+      </w:pPr>
+      <w:rPr>
+        <w:rFonts w:ascii="Wingdings" w:hAnsi="Wingdings" w:hint="default"/>
+      </w:rPr>
+    </w:lvl>
+    <w:lvl w:ilvl="1" w:tplc="04090003" w:tentative="1">
+      <w:start w:val="1"/>
+      <w:numFmt w:val="bullet"/>
+      <w:lvlText w:val=""/>
+      <w:lvlJc w:val="left"/>
+      <w:pPr>
+        <w:ind w:left="1920" w:hanging="480"/>
+      </w:pPr>
+      <w:rPr>
+        <w:rFonts w:ascii="Wingdings" w:hAnsi="Wingdings" w:hint="default"/>
+      </w:rPr>
+    </w:lvl>
+    <w:lvl w:ilvl="2" w:tplc="04090005" w:tentative="1">
+      <w:start w:val="1"/>
+      <w:numFmt w:val="bullet"/>
+      <w:lvlText w:val=""/>
+      <w:lvlJc w:val="left"/>
+      <w:pPr>
+        <w:ind w:left="2400" w:hanging="480"/>
+      </w:pPr>
+      <w:rPr>
+        <w:rFonts w:ascii="Wingdings" w:hAnsi="Wingdings" w:hint="default"/>
+      </w:rPr>
+    </w:lvl>
+    <w:lvl w:ilvl="3" w:tplc="04090001" w:tentative="1">
+      <w:start w:val="1"/>
+      <w:numFmt w:val="bullet"/>
+      <w:lvlText w:val=""/>
+      <w:lvlJc w:val="left"/>
+      <w:pPr>
+        <w:ind w:left="2880" w:hanging="480"/>
+      </w:pPr>
+      <w:rPr>
+        <w:rFonts w:ascii="Wingdings" w:hAnsi="Wingdings" w:hint="default"/>
+      </w:rPr>
+    </w:lvl>
+    <w:lvl w:ilvl="4" w:tplc="04090003" w:tentative="1">
+      <w:start w:val="1"/>
+      <w:numFmt w:val="bullet"/>
+      <w:lvlText w:val=""/>
+      <w:lvlJc w:val="left"/>
+      <w:pPr>
+        <w:ind w:left="3360" w:hanging="480"/>
+      </w:pPr>
+      <w:rPr>
+        <w:rFonts w:ascii="Wingdings" w:hAnsi="Wingdings" w:hint="default"/>
+      </w:rPr>
+    </w:lvl>
+    <w:lvl w:ilvl="5" w:tplc="04090005" w:tentative="1">
+      <w:start w:val="1"/>
+      <w:numFmt w:val="bullet"/>
+      <w:lvlText w:val=""/>
+      <w:lvlJc w:val="left"/>
+      <w:pPr>
+        <w:ind w:left="3840" w:hanging="480"/>
+      </w:pPr>
+      <w:rPr>
+        <w:rFonts w:ascii="Wingdings" w:hAnsi="Wingdings" w:hint="default"/>
+      </w:rPr>
+    </w:lvl>
+    <w:lvl w:ilvl="6" w:tplc="04090001" w:tentative="1">
+      <w:start w:val="1"/>
+      <w:numFmt w:val="bullet"/>
+      <w:lvlText w:val=""/>
+      <w:lvlJc w:val="left"/>
+      <w:pPr>
+        <w:ind w:left="4320" w:hanging="480"/>
+      </w:pPr>
+      <w:rPr>
+        <w:rFonts w:ascii="Wingdings" w:hAnsi="Wingdings" w:hint="default"/>
+      </w:rPr>
+    </w:lvl>
+    <w:lvl w:ilvl="7" w:tplc="04090003" w:tentative="1">
+      <w:start w:val="1"/>
+      <w:numFmt w:val="bullet"/>
+      <w:lvlText w:val=""/>
+      <w:lvlJc w:val="left"/>
+      <w:pPr>
+        <w:ind w:left="4800" w:hanging="480"/>
+      </w:pPr>
+      <w:rPr>
+        <w:rFonts w:ascii="Wingdings" w:hAnsi="Wingdings" w:hint="default"/>
+      </w:rPr>
+    </w:lvl>
+    <w:lvl w:ilvl="8" w:tplc="04090005" w:tentative="1">
+      <w:start w:val="1"/>
+      <w:numFmt w:val="bullet"/>
+      <w:lvlText w:val=""/>
+      <w:lvlJc w:val="left"/>
+      <w:pPr>
+        <w:ind w:left="5280" w:hanging="480"/>
+      </w:pPr>
+      <w:rPr>
+        <w:rFonts w:ascii="Wingdings" w:hAnsi="Wingdings" w:hint="default"/>
+      </w:rPr>
+    </w:lvl>
+  </w:abstractNum>
+  <w:abstractNum w:abstractNumId="30" w15:restartNumberingAfterBreak="0">
     <w:nsid w:val="6D3F4B63"/>
     <w:multiLevelType w:val="hybridMultilevel"/>
     <w:tmpl w:val="A35ED238"/>
@@ -2905,7 +5165,97 @@
       </w:pPr>
     </w:lvl>
   </w:abstractNum>
-  <w:abstractNum w:abstractNumId="20" w15:restartNumberingAfterBreak="0">
+  <w:abstractNum w:abstractNumId="31" w15:restartNumberingAfterBreak="0">
+    <w:nsid w:val="6DA53446"/>
+    <w:multiLevelType w:val="hybridMultilevel"/>
+    <w:tmpl w:val="44D65758"/>
+    <w:lvl w:ilvl="0" w:tplc="391A1CE6">
+      <w:start w:val="1"/>
+      <w:numFmt w:val="decimal"/>
+      <w:lvlText w:val="%1."/>
+      <w:lvlJc w:val="left"/>
+      <w:pPr>
+        <w:ind w:left="960" w:hanging="480"/>
+      </w:pPr>
+      <w:rPr>
+        <w:b w:val="0"/>
+        <w:bCs w:val="0"/>
+      </w:rPr>
+    </w:lvl>
+    <w:lvl w:ilvl="1" w:tplc="04090019" w:tentative="1">
+      <w:start w:val="1"/>
+      <w:numFmt w:val="ideographTraditional"/>
+      <w:lvlText w:val="%2、"/>
+      <w:lvlJc w:val="left"/>
+      <w:pPr>
+        <w:ind w:left="1440" w:hanging="480"/>
+      </w:pPr>
+    </w:lvl>
+    <w:lvl w:ilvl="2" w:tplc="0409001B" w:tentative="1">
+      <w:start w:val="1"/>
+      <w:numFmt w:val="lowerRoman"/>
+      <w:lvlText w:val="%3."/>
+      <w:lvlJc w:val="right"/>
+      <w:pPr>
+        <w:ind w:left="1920" w:hanging="480"/>
+      </w:pPr>
+    </w:lvl>
+    <w:lvl w:ilvl="3" w:tplc="0409000F" w:tentative="1">
+      <w:start w:val="1"/>
+      <w:numFmt w:val="decimal"/>
+      <w:lvlText w:val="%4."/>
+      <w:lvlJc w:val="left"/>
+      <w:pPr>
+        <w:ind w:left="2400" w:hanging="480"/>
+      </w:pPr>
+    </w:lvl>
+    <w:lvl w:ilvl="4" w:tplc="04090019" w:tentative="1">
+      <w:start w:val="1"/>
+      <w:numFmt w:val="ideographTraditional"/>
+      <w:lvlText w:val="%5、"/>
+      <w:lvlJc w:val="left"/>
+      <w:pPr>
+        <w:ind w:left="2880" w:hanging="480"/>
+      </w:pPr>
+    </w:lvl>
+    <w:lvl w:ilvl="5" w:tplc="0409001B" w:tentative="1">
+      <w:start w:val="1"/>
+      <w:numFmt w:val="lowerRoman"/>
+      <w:lvlText w:val="%6."/>
+      <w:lvlJc w:val="right"/>
+      <w:pPr>
+        <w:ind w:left="3360" w:hanging="480"/>
+      </w:pPr>
+    </w:lvl>
+    <w:lvl w:ilvl="6" w:tplc="0409000F" w:tentative="1">
+      <w:start w:val="1"/>
+      <w:numFmt w:val="decimal"/>
+      <w:lvlText w:val="%7."/>
+      <w:lvlJc w:val="left"/>
+      <w:pPr>
+        <w:ind w:left="3840" w:hanging="480"/>
+      </w:pPr>
+    </w:lvl>
+    <w:lvl w:ilvl="7" w:tplc="04090019" w:tentative="1">
+      <w:start w:val="1"/>
+      <w:numFmt w:val="ideographTraditional"/>
+      <w:lvlText w:val="%8、"/>
+      <w:lvlJc w:val="left"/>
+      <w:pPr>
+        <w:ind w:left="4320" w:hanging="480"/>
+      </w:pPr>
+    </w:lvl>
+    <w:lvl w:ilvl="8" w:tplc="0409001B" w:tentative="1">
+      <w:start w:val="1"/>
+      <w:numFmt w:val="lowerRoman"/>
+      <w:lvlText w:val="%9."/>
+      <w:lvlJc w:val="right"/>
+      <w:pPr>
+        <w:ind w:left="4800" w:hanging="480"/>
+      </w:pPr>
+    </w:lvl>
+  </w:abstractNum>
+  <w:abstractNum w:abstractNumId="32" w15:restartNumberingAfterBreak="0">
     <w:nsid w:val="702D4B56"/>
     <w:multiLevelType w:val="hybridMultilevel"/>
     <w:tmpl w:val="506A679C"/>
@@ -3018,7 +5368,7 @@
       </w:rPr>
     </w:lvl>
   </w:abstractNum>
-  <w:abstractNum w:abstractNumId="21" w15:restartNumberingAfterBreak="0">
+  <w:abstractNum w:abstractNumId="33" w15:restartNumberingAfterBreak="0">
     <w:nsid w:val="71F87A3F"/>
     <w:multiLevelType w:val="hybridMultilevel"/>
     <w:tmpl w:val="4A08959E"/>
@@ -3131,7 +5481,98 @@
       </w:rPr>
     </w:lvl>
   </w:abstractNum>
-  <w:abstractNum w:abstractNumId="22" w15:restartNumberingAfterBreak="0">
+  <w:abstractNum w:abstractNumId="34" w15:restartNumberingAfterBreak="0">
+    <w:nsid w:val="72CD03EA"/>
+    <w:multiLevelType w:val="hybridMultilevel"/>
+    <w:tmpl w:val="BC2C6D76"/>
+    <w:lvl w:ilvl="0" w:tplc="2076DA2C">
+      <w:start w:val="1"/>
+      <w:numFmt w:val="decimal"/>
+      <w:lvlText w:val="%1."/>
+      <w:lvlJc w:val="left"/>
+      <w:pPr>
+        <w:ind w:left="960" w:hanging="480"/>
+      </w:pPr>
+      <w:rPr>
+        <w:rFonts w:hint="eastAsia"/>
+        <w:b w:val="0"/>
+        <w:bCs w:val="0"/>
+      </w:rPr>
+    </w:lvl>
+    <w:lvl w:ilvl="1" w:tplc="04090019" w:tentative="1">
+      <w:start w:val="1"/>
+      <w:numFmt w:val="ideographTraditional"/>
+      <w:lvlText w:val="%2、"/>
+      <w:lvlJc w:val="left"/>
+      <w:pPr>
+        <w:ind w:left="960" w:hanging="480"/>
+      </w:pPr>
+    </w:lvl>
+    <w:lvl w:ilvl="2" w:tplc="0409001B" w:tentative="1">
+      <w:start w:val="1"/>
+      <w:numFmt w:val="lowerRoman"/>
+      <w:lvlText w:val="%3."/>
+      <w:lvlJc w:val="right"/>
+      <w:pPr>
+        <w:ind w:left="1440" w:hanging="480"/>
+      </w:pPr>
+    </w:lvl>
+    <w:lvl w:ilvl="3" w:tplc="0409000F" w:tentative="1">
+      <w:start w:val="1"/>
+      <w:numFmt w:val="decimal"/>
+      <w:lvlText w:val="%4."/>
+      <w:lvlJc w:val="left"/>
+      <w:pPr>
+        <w:ind w:left="1920" w:hanging="480"/>
+      </w:pPr>
+    </w:lvl>
+    <w:lvl w:ilvl="4" w:tplc="04090019" w:tentative="1">
+      <w:start w:val="1"/>
+      <w:numFmt w:val="ideographTraditional"/>
+      <w:lvlText w:val="%5、"/>
+      <w:lvlJc w:val="left"/>
+      <w:pPr>
+        <w:ind w:left="2400" w:hanging="480"/>
+      </w:pPr>
+    </w:lvl>
+    <w:lvl w:ilvl="5" w:tplc="0409001B" w:tentative="1">
+      <w:start w:val="1"/>
+      <w:numFmt w:val="lowerRoman"/>
+      <w:lvlText w:val="%6."/>
+      <w:lvlJc w:val="right"/>
+      <w:pPr>
+        <w:ind w:left="2880" w:hanging="480"/>
+      </w:pPr>
+    </w:lvl>
+    <w:lvl w:ilvl="6" w:tplc="0409000F" w:tentative="1">
+      <w:start w:val="1"/>
+      <w:numFmt w:val="decimal"/>
+      <w:lvlText w:val="%7."/>
+      <w:lvlJc w:val="left"/>
+      <w:pPr>
+        <w:ind w:left="3360" w:hanging="480"/>
+      </w:pPr>
+    </w:lvl>
+    <w:lvl w:ilvl="7" w:tplc="04090019" w:tentative="1">
+      <w:start w:val="1"/>
+      <w:numFmt w:val="ideographTraditional"/>
+      <w:lvlText w:val="%8、"/>
+      <w:lvlJc w:val="left"/>
+      <w:pPr>
+        <w:ind w:left="3840" w:hanging="480"/>
+      </w:pPr>
+    </w:lvl>
+    <w:lvl w:ilvl="8" w:tplc="0409001B" w:tentative="1">
+      <w:start w:val="1"/>
+      <w:numFmt w:val="lowerRoman"/>
+      <w:lvlText w:val="%9."/>
+      <w:lvlJc w:val="right"/>
+      <w:pPr>
+        <w:ind w:left="4320" w:hanging="480"/>
+      </w:pPr>
+    </w:lvl>
+  </w:abstractNum>
+  <w:abstractNum w:abstractNumId="35" w15:restartNumberingAfterBreak="0">
     <w:nsid w:val="74DF5B68"/>
     <w:multiLevelType w:val="hybridMultilevel"/>
     <w:tmpl w:val="F662C3C8"/>
@@ -3217,7 +5658,7 @@
       </w:pPr>
     </w:lvl>
   </w:abstractNum>
-  <w:abstractNum w:abstractNumId="23" w15:restartNumberingAfterBreak="0">
+  <w:abstractNum w:abstractNumId="36" w15:restartNumberingAfterBreak="0">
     <w:nsid w:val="77B05FE1"/>
     <w:multiLevelType w:val="hybridMultilevel"/>
     <w:tmpl w:val="1AE88BCE"/>
@@ -3330,77 +5771,442 @@
       </w:rPr>
     </w:lvl>
   </w:abstractNum>
+  <w:abstractNum w:abstractNumId="37" w15:restartNumberingAfterBreak="0">
+    <w:nsid w:val="7B5E0A90"/>
+    <w:multiLevelType w:val="hybridMultilevel"/>
+    <w:tmpl w:val="0404821A"/>
+    <w:lvl w:ilvl="0" w:tplc="B5F4D480">
+      <w:start w:val="1"/>
+      <w:numFmt w:val="decimal"/>
+      <w:lvlText w:val="%1."/>
+      <w:lvlJc w:val="left"/>
+      <w:pPr>
+        <w:ind w:left="960" w:hanging="480"/>
+      </w:pPr>
+      <w:rPr>
+        <w:rFonts w:hint="default"/>
+        <w:b w:val="0"/>
+        <w:bCs w:val="0"/>
+      </w:rPr>
+    </w:lvl>
+    <w:lvl w:ilvl="1" w:tplc="04090003" w:tentative="1">
+      <w:start w:val="1"/>
+      <w:numFmt w:val="bullet"/>
+      <w:lvlText w:val=""/>
+      <w:lvlJc w:val="left"/>
+      <w:pPr>
+        <w:ind w:left="1440" w:hanging="480"/>
+      </w:pPr>
+      <w:rPr>
+        <w:rFonts w:ascii="Wingdings" w:hAnsi="Wingdings" w:hint="default"/>
+      </w:rPr>
+    </w:lvl>
+    <w:lvl w:ilvl="2" w:tplc="04090005" w:tentative="1">
+      <w:start w:val="1"/>
+      <w:numFmt w:val="bullet"/>
+      <w:lvlText w:val=""/>
+      <w:lvlJc w:val="left"/>
+      <w:pPr>
+        <w:ind w:left="1920" w:hanging="480"/>
+      </w:pPr>
+      <w:rPr>
+        <w:rFonts w:ascii="Wingdings" w:hAnsi="Wingdings" w:hint="default"/>
+      </w:rPr>
+    </w:lvl>
+    <w:lvl w:ilvl="3" w:tplc="04090001" w:tentative="1">
+      <w:start w:val="1"/>
+      <w:numFmt w:val="bullet"/>
+      <w:lvlText w:val=""/>
+      <w:lvlJc w:val="left"/>
+      <w:pPr>
+        <w:ind w:left="2400" w:hanging="480"/>
+      </w:pPr>
+      <w:rPr>
+        <w:rFonts w:ascii="Wingdings" w:hAnsi="Wingdings" w:hint="default"/>
+      </w:rPr>
+    </w:lvl>
+    <w:lvl w:ilvl="4" w:tplc="04090003" w:tentative="1">
+      <w:start w:val="1"/>
+      <w:numFmt w:val="bullet"/>
+      <w:lvlText w:val=""/>
+      <w:lvlJc w:val="left"/>
+      <w:pPr>
+        <w:ind w:left="2880" w:hanging="480"/>
+      </w:pPr>
+      <w:rPr>
+        <w:rFonts w:ascii="Wingdings" w:hAnsi="Wingdings" w:hint="default"/>
+      </w:rPr>
+    </w:lvl>
+    <w:lvl w:ilvl="5" w:tplc="04090005" w:tentative="1">
+      <w:start w:val="1"/>
+      <w:numFmt w:val="bullet"/>
+      <w:lvlText w:val=""/>
+      <w:lvlJc w:val="left"/>
+      <w:pPr>
+        <w:ind w:left="3360" w:hanging="480"/>
+      </w:pPr>
+      <w:rPr>
+        <w:rFonts w:ascii="Wingdings" w:hAnsi="Wingdings" w:hint="default"/>
+      </w:rPr>
+    </w:lvl>
+    <w:lvl w:ilvl="6" w:tplc="04090001" w:tentative="1">
+      <w:start w:val="1"/>
+      <w:numFmt w:val="bullet"/>
+      <w:lvlText w:val=""/>
+      <w:lvlJc w:val="left"/>
+      <w:pPr>
+        <w:ind w:left="3840" w:hanging="480"/>
+      </w:pPr>
+      <w:rPr>
+        <w:rFonts w:ascii="Wingdings" w:hAnsi="Wingdings" w:hint="default"/>
+      </w:rPr>
+    </w:lvl>
+    <w:lvl w:ilvl="7" w:tplc="04090003" w:tentative="1">
+      <w:start w:val="1"/>
+      <w:numFmt w:val="bullet"/>
+      <w:lvlText w:val=""/>
+      <w:lvlJc w:val="left"/>
+      <w:pPr>
+        <w:ind w:left="4320" w:hanging="480"/>
+      </w:pPr>
+      <w:rPr>
+        <w:rFonts w:ascii="Wingdings" w:hAnsi="Wingdings" w:hint="default"/>
+      </w:rPr>
+    </w:lvl>
+    <w:lvl w:ilvl="8" w:tplc="04090005" w:tentative="1">
+      <w:start w:val="1"/>
+      <w:numFmt w:val="bullet"/>
+      <w:lvlText w:val=""/>
+      <w:lvlJc w:val="left"/>
+      <w:pPr>
+        <w:ind w:left="4800" w:hanging="480"/>
+      </w:pPr>
+      <w:rPr>
+        <w:rFonts w:ascii="Wingdings" w:hAnsi="Wingdings" w:hint="default"/>
+      </w:rPr>
+    </w:lvl>
+  </w:abstractNum>
+  <w:abstractNum w:abstractNumId="38" w15:restartNumberingAfterBreak="0">
+    <w:nsid w:val="7D5029A9"/>
+    <w:multiLevelType w:val="hybridMultilevel"/>
+    <w:tmpl w:val="E190E460"/>
+    <w:lvl w:ilvl="0" w:tplc="0409000B">
+      <w:start w:val="1"/>
+      <w:numFmt w:val="bullet"/>
+      <w:lvlText w:val=""/>
+      <w:lvlJc w:val="left"/>
+      <w:pPr>
+        <w:ind w:left="1200" w:hanging="480"/>
+      </w:pPr>
+      <w:rPr>
+        <w:rFonts w:ascii="Wingdings" w:hAnsi="Wingdings" w:hint="default"/>
+      </w:rPr>
+    </w:lvl>
+    <w:lvl w:ilvl="1" w:tplc="04090003" w:tentative="1">
+      <w:start w:val="1"/>
+      <w:numFmt w:val="bullet"/>
+      <w:lvlText w:val=""/>
+      <w:lvlJc w:val="left"/>
+      <w:pPr>
+        <w:ind w:left="1680" w:hanging="480"/>
+      </w:pPr>
+      <w:rPr>
+        <w:rFonts w:ascii="Wingdings" w:hAnsi="Wingdings" w:hint="default"/>
+      </w:rPr>
+    </w:lvl>
+    <w:lvl w:ilvl="2" w:tplc="04090005" w:tentative="1">
+      <w:start w:val="1"/>
+      <w:numFmt w:val="bullet"/>
+      <w:lvlText w:val=""/>
+      <w:lvlJc w:val="left"/>
+      <w:pPr>
+        <w:ind w:left="2160" w:hanging="480"/>
+      </w:pPr>
+      <w:rPr>
+        <w:rFonts w:ascii="Wingdings" w:hAnsi="Wingdings" w:hint="default"/>
+      </w:rPr>
+    </w:lvl>
+    <w:lvl w:ilvl="3" w:tplc="04090001" w:tentative="1">
+      <w:start w:val="1"/>
+      <w:numFmt w:val="bullet"/>
+      <w:lvlText w:val=""/>
+      <w:lvlJc w:val="left"/>
+      <w:pPr>
+        <w:ind w:left="2640" w:hanging="480"/>
+      </w:pPr>
+      <w:rPr>
+        <w:rFonts w:ascii="Wingdings" w:hAnsi="Wingdings" w:hint="default"/>
+      </w:rPr>
+    </w:lvl>
+    <w:lvl w:ilvl="4" w:tplc="04090003" w:tentative="1">
+      <w:start w:val="1"/>
+      <w:numFmt w:val="bullet"/>
+      <w:lvlText w:val=""/>
+      <w:lvlJc w:val="left"/>
+      <w:pPr>
+        <w:ind w:left="3120" w:hanging="480"/>
+      </w:pPr>
+      <w:rPr>
+        <w:rFonts w:ascii="Wingdings" w:hAnsi="Wingdings" w:hint="default"/>
+      </w:rPr>
+    </w:lvl>
+    <w:lvl w:ilvl="5" w:tplc="04090005" w:tentative="1">
+      <w:start w:val="1"/>
+      <w:numFmt w:val="bullet"/>
+      <w:lvlText w:val=""/>
+      <w:lvlJc w:val="left"/>
+      <w:pPr>
+        <w:ind w:left="3600" w:hanging="480"/>
+      </w:pPr>
+      <w:rPr>
+        <w:rFonts w:ascii="Wingdings" w:hAnsi="Wingdings" w:hint="default"/>
+      </w:rPr>
+    </w:lvl>
+    <w:lvl w:ilvl="6" w:tplc="04090001" w:tentative="1">
+      <w:start w:val="1"/>
+      <w:numFmt w:val="bullet"/>
+      <w:lvlText w:val=""/>
+      <w:lvlJc w:val="left"/>
+      <w:pPr>
+        <w:ind w:left="4080" w:hanging="480"/>
+      </w:pPr>
+      <w:rPr>
+        <w:rFonts w:ascii="Wingdings" w:hAnsi="Wingdings" w:hint="default"/>
+      </w:rPr>
+    </w:lvl>
+    <w:lvl w:ilvl="7" w:tplc="04090003" w:tentative="1">
+      <w:start w:val="1"/>
+      <w:numFmt w:val="bullet"/>
+      <w:lvlText w:val=""/>
+      <w:lvlJc w:val="left"/>
+      <w:pPr>
+        <w:ind w:left="4560" w:hanging="480"/>
+      </w:pPr>
+      <w:rPr>
+        <w:rFonts w:ascii="Wingdings" w:hAnsi="Wingdings" w:hint="default"/>
+      </w:rPr>
+    </w:lvl>
+    <w:lvl w:ilvl="8" w:tplc="04090005" w:tentative="1">
+      <w:start w:val="1"/>
+      <w:numFmt w:val="bullet"/>
+      <w:lvlText w:val=""/>
+      <w:lvlJc w:val="left"/>
+      <w:pPr>
+        <w:ind w:left="5040" w:hanging="480"/>
+      </w:pPr>
+      <w:rPr>
+        <w:rFonts w:ascii="Wingdings" w:hAnsi="Wingdings" w:hint="default"/>
+      </w:rPr>
+    </w:lvl>
+  </w:abstractNum>
+  <w:abstractNum w:abstractNumId="39" w15:restartNumberingAfterBreak="0">
+    <w:nsid w:val="7F00776A"/>
+    <w:multiLevelType w:val="hybridMultilevel"/>
+    <w:tmpl w:val="EEEC801E"/>
+    <w:lvl w:ilvl="0" w:tplc="20D4D1A4">
+      <w:start w:val="1"/>
+      <w:numFmt w:val="decimal"/>
+      <w:lvlText w:val="%1."/>
+      <w:lvlJc w:val="left"/>
+      <w:pPr>
+        <w:ind w:left="960" w:hanging="480"/>
+      </w:pPr>
+      <w:rPr>
+        <w:rFonts w:hint="eastAsia"/>
+      </w:rPr>
+    </w:lvl>
+    <w:lvl w:ilvl="1" w:tplc="04090019" w:tentative="1">
+      <w:start w:val="1"/>
+      <w:numFmt w:val="ideographTraditional"/>
+      <w:lvlText w:val="%2、"/>
+      <w:lvlJc w:val="left"/>
+      <w:pPr>
+        <w:ind w:left="1440" w:hanging="480"/>
+      </w:pPr>
+    </w:lvl>
+    <w:lvl w:ilvl="2" w:tplc="0409001B" w:tentative="1">
+      <w:start w:val="1"/>
+      <w:numFmt w:val="lowerRoman"/>
+      <w:lvlText w:val="%3."/>
+      <w:lvlJc w:val="right"/>
+      <w:pPr>
+        <w:ind w:left="1920" w:hanging="480"/>
+      </w:pPr>
+    </w:lvl>
+    <w:lvl w:ilvl="3" w:tplc="0409000F" w:tentative="1">
+      <w:start w:val="1"/>
+      <w:numFmt w:val="decimal"/>
+      <w:lvlText w:val="%4."/>
+      <w:lvlJc w:val="left"/>
+      <w:pPr>
+        <w:ind w:left="2400" w:hanging="480"/>
+      </w:pPr>
+    </w:lvl>
+    <w:lvl w:ilvl="4" w:tplc="04090019" w:tentative="1">
+      <w:start w:val="1"/>
+      <w:numFmt w:val="ideographTraditional"/>
+      <w:lvlText w:val="%5、"/>
+      <w:lvlJc w:val="left"/>
+      <w:pPr>
+        <w:ind w:left="2880" w:hanging="480"/>
+      </w:pPr>
+    </w:lvl>
+    <w:lvl w:ilvl="5" w:tplc="0409001B" w:tentative="1">
+      <w:start w:val="1"/>
+      <w:numFmt w:val="lowerRoman"/>
+      <w:lvlText w:val="%6."/>
+      <w:lvlJc w:val="right"/>
+      <w:pPr>
+        <w:ind w:left="3360" w:hanging="480"/>
+      </w:pPr>
+    </w:lvl>
+    <w:lvl w:ilvl="6" w:tplc="0409000F" w:tentative="1">
+      <w:start w:val="1"/>
+      <w:numFmt w:val="decimal"/>
+      <w:lvlText w:val="%7."/>
+      <w:lvlJc w:val="left"/>
+      <w:pPr>
+        <w:ind w:left="3840" w:hanging="480"/>
+      </w:pPr>
+    </w:lvl>
+    <w:lvl w:ilvl="7" w:tplc="04090019" w:tentative="1">
+      <w:start w:val="1"/>
+      <w:numFmt w:val="ideographTraditional"/>
+      <w:lvlText w:val="%8、"/>
+      <w:lvlJc w:val="left"/>
+      <w:pPr>
+        <w:ind w:left="4320" w:hanging="480"/>
+      </w:pPr>
+    </w:lvl>
+    <w:lvl w:ilvl="8" w:tplc="0409001B" w:tentative="1">
+      <w:start w:val="1"/>
+      <w:numFmt w:val="lowerRoman"/>
+      <w:lvlText w:val="%9."/>
+      <w:lvlJc w:val="right"/>
+      <w:pPr>
+        <w:ind w:left="4800" w:hanging="480"/>
+      </w:pPr>
+    </w:lvl>
+  </w:abstractNum>
   <w:num w:numId="1" w16cid:durableId="1642996043">
+    <w:abstractNumId w:val="35"/>
+  </w:num>
+  <w:num w:numId="2" w16cid:durableId="537593686">
+    <w:abstractNumId w:val="2"/>
+  </w:num>
+  <w:num w:numId="3" w16cid:durableId="1054280244">
+    <w:abstractNumId w:val="30"/>
+  </w:num>
+  <w:num w:numId="4" w16cid:durableId="802506620">
+    <w:abstractNumId w:val="19"/>
+  </w:num>
+  <w:num w:numId="5" w16cid:durableId="959336680">
+    <w:abstractNumId w:val="21"/>
+  </w:num>
+  <w:num w:numId="6" w16cid:durableId="386756748">
+    <w:abstractNumId w:val="28"/>
+  </w:num>
+  <w:num w:numId="7" w16cid:durableId="1194221785">
+    <w:abstractNumId w:val="8"/>
+  </w:num>
+  <w:num w:numId="8" w16cid:durableId="977302784">
+    <w:abstractNumId w:val="17"/>
+  </w:num>
+  <w:num w:numId="9" w16cid:durableId="965701560">
+    <w:abstractNumId w:val="12"/>
+  </w:num>
+  <w:num w:numId="10" w16cid:durableId="885411177">
+    <w:abstractNumId w:val="33"/>
+  </w:num>
+  <w:num w:numId="11" w16cid:durableId="797454744">
     <w:abstractNumId w:val="22"/>
   </w:num>
-  <w:num w:numId="2" w16cid:durableId="537593686">
-    <w:abstractNumId w:val="1"/>
-  </w:num>
-  <w:num w:numId="3" w16cid:durableId="1054280244">
-    <w:abstractNumId w:val="19"/>
-  </w:num>
-  <w:num w:numId="4" w16cid:durableId="802506620">
-    <w:abstractNumId w:val="10"/>
-  </w:num>
-  <w:num w:numId="5" w16cid:durableId="959336680">
-    <w:abstractNumId w:val="12"/>
-  </w:num>
-  <w:num w:numId="6" w16cid:durableId="386756748">
-    <w:abstractNumId w:val="18"/>
-  </w:num>
-  <w:num w:numId="7" w16cid:durableId="1194221785">
-    <w:abstractNumId w:val="4"/>
-  </w:num>
-  <w:num w:numId="8" w16cid:durableId="977302784">
-    <w:abstractNumId w:val="8"/>
-  </w:num>
-  <w:num w:numId="9" w16cid:durableId="965701560">
-    <w:abstractNumId w:val="6"/>
-  </w:num>
-  <w:num w:numId="10" w16cid:durableId="885411177">
-    <w:abstractNumId w:val="21"/>
-  </w:num>
-  <w:num w:numId="11" w16cid:durableId="797454744">
-    <w:abstractNumId w:val="13"/>
-  </w:num>
   <w:num w:numId="12" w16cid:durableId="1118983775">
-    <w:abstractNumId w:val="11"/>
+    <w:abstractNumId w:val="20"/>
   </w:num>
   <w:num w:numId="13" w16cid:durableId="2003510949">
-    <w:abstractNumId w:val="5"/>
+    <w:abstractNumId w:val="9"/>
   </w:num>
   <w:num w:numId="14" w16cid:durableId="29382940">
-    <w:abstractNumId w:val="15"/>
+    <w:abstractNumId w:val="25"/>
   </w:num>
   <w:num w:numId="15" w16cid:durableId="1876965043">
-    <w:abstractNumId w:val="2"/>
+    <w:abstractNumId w:val="3"/>
   </w:num>
   <w:num w:numId="16" w16cid:durableId="1229725895">
-    <w:abstractNumId w:val="3"/>
+    <w:abstractNumId w:val="7"/>
   </w:num>
   <w:num w:numId="17" w16cid:durableId="999506591">
     <w:abstractNumId w:val="0"/>
   </w:num>
   <w:num w:numId="18" w16cid:durableId="796683979">
-    <w:abstractNumId w:val="7"/>
+    <w:abstractNumId w:val="14"/>
   </w:num>
   <w:num w:numId="19" w16cid:durableId="583103013">
-    <w:abstractNumId w:val="14"/>
+    <w:abstractNumId w:val="23"/>
   </w:num>
   <w:num w:numId="20" w16cid:durableId="1713263223">
-    <w:abstractNumId w:val="17"/>
+    <w:abstractNumId w:val="27"/>
   </w:num>
   <w:num w:numId="21" w16cid:durableId="1546716421">
-    <w:abstractNumId w:val="9"/>
+    <w:abstractNumId w:val="18"/>
   </w:num>
   <w:num w:numId="22" w16cid:durableId="2014919535">
+    <w:abstractNumId w:val="26"/>
+  </w:num>
+  <w:num w:numId="23" w16cid:durableId="120151375">
+    <w:abstractNumId w:val="36"/>
+  </w:num>
+  <w:num w:numId="24" w16cid:durableId="1808666945">
+    <w:abstractNumId w:val="32"/>
+  </w:num>
+  <w:num w:numId="25" w16cid:durableId="494225250">
+    <w:abstractNumId w:val="15"/>
+  </w:num>
+  <w:num w:numId="26" w16cid:durableId="1472794107">
+    <w:abstractNumId w:val="1"/>
+  </w:num>
+  <w:num w:numId="27" w16cid:durableId="761419496">
+    <w:abstractNumId w:val="24"/>
+  </w:num>
+  <w:num w:numId="28" w16cid:durableId="533427537">
+    <w:abstractNumId w:val="37"/>
+  </w:num>
+  <w:num w:numId="29" w16cid:durableId="296766493">
+    <w:abstractNumId w:val="4"/>
+  </w:num>
+  <w:num w:numId="30" w16cid:durableId="1251309078">
+    <w:abstractNumId w:val="31"/>
+  </w:num>
+  <w:num w:numId="31" w16cid:durableId="1834173902">
+    <w:abstractNumId w:val="10"/>
+  </w:num>
+  <w:num w:numId="32" w16cid:durableId="442455645">
     <w:abstractNumId w:val="16"/>
   </w:num>
-  <w:num w:numId="23" w16cid:durableId="120151375">
-    <w:abstractNumId w:val="23"/>
+  <w:num w:numId="33" w16cid:durableId="1461414289">
+    <w:abstractNumId w:val="11"/>
   </w:num>
-  <w:num w:numId="24" w16cid:durableId="1808666945">
-    <w:abstractNumId w:val="20"/>
+  <w:num w:numId="34" w16cid:durableId="1334646606">
+    <w:abstractNumId w:val="6"/>
+  </w:num>
+  <w:num w:numId="35" w16cid:durableId="1426271524">
+    <w:abstractNumId w:val="34"/>
+  </w:num>
+  <w:num w:numId="36" w16cid:durableId="1044019474">
+    <w:abstractNumId w:val="39"/>
+  </w:num>
+  <w:num w:numId="37" w16cid:durableId="1787459382">
+    <w:abstractNumId w:val="5"/>
+  </w:num>
+  <w:num w:numId="38" w16cid:durableId="326633905">
+    <w:abstractNumId w:val="29"/>
+  </w:num>
+  <w:num w:numId="39" w16cid:durableId="1165248748">
+    <w:abstractNumId w:val="13"/>
+  </w:num>
+  <w:num w:numId="40" w16cid:durableId="478228519">
+    <w:abstractNumId w:val="38"/>
   </w:num>
 </w:numbering>
 </file>
@@ -4415,6 +7221,61 @@
       <w:u w:val="single"/>
     </w:rPr>
   </w:style>
+  <w:style w:type="paragraph" w:styleId="HTMLPreformatted">
+    <w:name w:val="HTML Preformatted"/>
+    <w:basedOn w:val="Normal"/>
+    <w:link w:val="HTMLPreformattedChar"/>
+    <w:uiPriority w:val="99"/>
+    <w:semiHidden/>
+    <w:unhideWhenUsed/>
+    <w:rsid w:val="000E0489"/>
+    <w:pPr>
+      <w:widowControl/>
+      <w:tabs>
+        <w:tab w:val="left" w:pos="916"/>
+        <w:tab w:val="left" w:pos="1832"/>
+        <w:tab w:val="left" w:pos="2748"/>
+        <w:tab w:val="left" w:pos="3664"/>
+        <w:tab w:val="left" w:pos="4580"/>
+        <w:tab w:val="left" w:pos="5496"/>
+        <w:tab w:val="left" w:pos="6412"/>
+        <w:tab w:val="left" w:pos="7328"/>
+        <w:tab w:val="left" w:pos="8244"/>
+        <w:tab w:val="left" w:pos="9160"/>
+        <w:tab w:val="left" w:pos="10076"/>
+        <w:tab w:val="left" w:pos="10992"/>
+        <w:tab w:val="left" w:pos="11908"/>
+        <w:tab w:val="left" w:pos="12824"/>
+        <w:tab w:val="left" w:pos="13740"/>
+        <w:tab w:val="left" w:pos="14656"/>
+      </w:tabs>
+    </w:pPr>
+    <w:rPr>
+      <w:rFonts w:ascii="細明體" w:eastAsia="細明體" w:hAnsi="細明體" w:cs="細明體"/>
+      <w:kern w:val="0"/>
+      <w:szCs w:val="24"/>
+      <w14:ligatures w14:val="none"/>
+    </w:rPr>
+  </w:style>
+  <w:style w:type="character" w:customStyle="1" w:styleId="HTMLPreformattedChar">
+    <w:name w:val="HTML Preformatted Char"/>
+    <w:basedOn w:val="DefaultParagraphFont"/>
+    <w:link w:val="HTMLPreformatted"/>
+    <w:uiPriority w:val="99"/>
+    <w:semiHidden/>
+    <w:rsid w:val="000E0489"/>
+    <w:rPr>
+      <w:rFonts w:ascii="細明體" w:eastAsia="細明體" w:hAnsi="細明體" w:cs="細明體"/>
+      <w:kern w:val="0"/>
+      <w:szCs w:val="24"/>
+      <w14:ligatures w14:val="none"/>
+    </w:rPr>
+  </w:style>
+  <w:style w:type="character" w:customStyle="1" w:styleId="y2iqfc">
+    <w:name w:val="y2iqfc"/>
+    <w:basedOn w:val="DefaultParagraphFont"/>
+    <w:rsid w:val="000E0489"/>
+  </w:style>
 </w:styles>
 </file>
 

</xml_diff>

<commit_message>
Update docx report file - [Done] Data Exploration part
</commit_message>
<xml_diff>
--- a/HW3/E24094198_陳育政.docx
+++ b/HW3/E24094198_陳育政.docx
@@ -682,7 +682,6 @@
           <w:numId w:val="30"/>
         </w:numPr>
         <w:rPr>
-          <w:rFonts w:hint="eastAsia"/>
           <w:b/>
           <w:bCs/>
           <w:sz w:val="28"/>
@@ -905,7 +904,6 @@
       <w:pPr>
         <w:pStyle w:val="ListParagraph"/>
         <w:rPr>
-          <w:rFonts w:hint="eastAsia"/>
           <w:szCs w:val="24"/>
         </w:rPr>
       </w:pPr>
@@ -1492,24 +1490,246 @@
     <w:p>
       <w:pPr>
         <w:pStyle w:val="ListParagraph"/>
-        <w:numPr>
-          <w:ilvl w:val="0"/>
-          <w:numId w:val="35"/>
-        </w:numPr>
-        <w:rPr>
+        <w:ind w:left="960"/>
+        <w:rPr>
+          <w:rFonts w:hint="eastAsia"/>
+          <w:b/>
+          <w:bCs/>
+          <w:szCs w:val="24"/>
+        </w:rPr>
+      </w:pPr>
+      <w:r>
+        <w:rPr>
+          <w:rFonts w:hint="eastAsia"/>
+          <w:szCs w:val="24"/>
+        </w:rPr>
+        <w:t>根據</w:t>
+      </w:r>
+      <w:r>
+        <w:rPr>
+          <w:szCs w:val="24"/>
+        </w:rPr>
+        <w:t>F</w:t>
+      </w:r>
+      <w:r>
+        <w:rPr>
+          <w:szCs w:val="24"/>
+        </w:rPr>
+        <w:t xml:space="preserve">ig. </w:t>
+      </w:r>
+      <w:r>
+        <w:rPr>
+          <w:rFonts w:hint="eastAsia"/>
+          <w:szCs w:val="24"/>
+        </w:rPr>
+        <w:t>1</w:t>
+      </w:r>
+      <w:r>
+        <w:rPr>
+          <w:rFonts w:hint="eastAsia"/>
+          <w:szCs w:val="24"/>
+        </w:rPr>
+        <w:t>.</w:t>
+      </w:r>
+      <w:r>
+        <w:rPr>
+          <w:rFonts w:hint="eastAsia"/>
+          <w:szCs w:val="24"/>
+        </w:rPr>
+        <w:t>的</w:t>
+      </w:r>
+      <w:r>
+        <w:rPr>
+          <w:rFonts w:hint="eastAsia"/>
+          <w:szCs w:val="24"/>
+        </w:rPr>
+        <w:t>程式碼讀取</w:t>
+      </w:r>
+      <w:r>
+        <w:rPr>
+          <w:rFonts w:hint="eastAsia"/>
+          <w:szCs w:val="24"/>
+        </w:rPr>
+        <w:t>p-code file</w:t>
+      </w:r>
+      <w:r>
+        <w:rPr>
+          <w:rFonts w:hint="eastAsia"/>
+          <w:szCs w:val="24"/>
+        </w:rPr>
+        <w:t>，包括</w:t>
+      </w:r>
+      <w:r>
+        <w:rPr>
+          <w:szCs w:val="24"/>
+        </w:rPr>
+        <w:t>t</w:t>
+      </w:r>
+      <w:r>
+        <w:rPr>
+          <w:rFonts w:hint="eastAsia"/>
+          <w:szCs w:val="24"/>
+        </w:rPr>
+        <w:t>rain</w:t>
+      </w:r>
+      <w:r>
+        <w:rPr>
+          <w:rFonts w:hint="eastAsia"/>
+          <w:szCs w:val="24"/>
+        </w:rPr>
+        <w:t>、</w:t>
+      </w:r>
+      <w:r>
+        <w:rPr>
+          <w:szCs w:val="24"/>
+        </w:rPr>
+        <w:t>v</w:t>
+      </w:r>
+      <w:r>
+        <w:rPr>
+          <w:rFonts w:hint="eastAsia"/>
+          <w:szCs w:val="24"/>
+        </w:rPr>
+        <w:t>alidation</w:t>
+      </w:r>
+      <w:r>
+        <w:rPr>
+          <w:rFonts w:hint="eastAsia"/>
+          <w:szCs w:val="24"/>
+        </w:rPr>
+        <w:t>及</w:t>
+      </w:r>
+      <w:r>
+        <w:rPr>
+          <w:rFonts w:hint="eastAsia"/>
+          <w:szCs w:val="24"/>
+        </w:rPr>
+        <w:t>test</w:t>
+      </w:r>
+      <w:r>
+        <w:rPr>
+          <w:rFonts w:hint="eastAsia"/>
+          <w:szCs w:val="24"/>
+        </w:rPr>
+        <w:t>的</w:t>
+      </w:r>
+      <w:r>
+        <w:rPr>
+          <w:rFonts w:hint="eastAsia"/>
+          <w:szCs w:val="24"/>
+        </w:rPr>
+        <w:t>dataset</w:t>
+      </w:r>
+      <w:r>
+        <w:rPr>
+          <w:rFonts w:hint="eastAsia"/>
+          <w:szCs w:val="24"/>
+        </w:rPr>
+        <w:t>。</w:t>
+      </w:r>
+    </w:p>
+    <w:p>
+      <w:pPr>
+        <w:pStyle w:val="ListParagraph"/>
+        <w:ind w:left="960"/>
+        <w:rPr>
+          <w:b/>
+          <w:bCs/>
+          <w:szCs w:val="24"/>
+        </w:rPr>
+      </w:pPr>
+      <w:r>
+        <w:rPr>
+          <w:b/>
+          <w:bCs/>
+          <w:szCs w:val="24"/>
+        </w:rPr>
+        <w:drawing>
+          <wp:inline distT="0" distB="0" distL="0" distR="0" wp14:anchorId="01F5D4CB" wp14:editId="7282BD13">
+            <wp:extent cx="4620260" cy="1950720"/>
+            <wp:effectExtent l="0" t="0" r="8890" b="0"/>
+            <wp:docPr id="2068556856" name="Picture 1" descr="A screen shot of a computer code&#10;&#10;Description automatically generated"/>
+            <wp:cNvGraphicFramePr>
+              <a:graphicFrameLocks xmlns:a="http://schemas.openxmlformats.org/drawingml/2006/main" noChangeAspect="1"/>
+            </wp:cNvGraphicFramePr>
+            <a:graphic xmlns:a="http://schemas.openxmlformats.org/drawingml/2006/main">
+              <a:graphicData uri="http://schemas.openxmlformats.org/drawingml/2006/picture">
+                <pic:pic xmlns:pic="http://schemas.openxmlformats.org/drawingml/2006/picture">
+                  <pic:nvPicPr>
+                    <pic:cNvPr id="2068556856" name="Picture 1" descr="A screen shot of a computer code&#10;&#10;Description automatically generated"/>
+                    <pic:cNvPicPr/>
+                  </pic:nvPicPr>
+                  <pic:blipFill>
+                    <a:blip r:embed="rId8">
+                      <a:extLst>
+                        <a:ext uri="{28A0092B-C50C-407E-A947-70E740481C1C}">
+                          <a14:useLocalDpi xmlns:a14="http://schemas.microsoft.com/office/drawing/2010/main" val="0"/>
+                        </a:ext>
+                      </a:extLst>
+                    </a:blip>
+                    <a:stretch>
+                      <a:fillRect/>
+                    </a:stretch>
+                  </pic:blipFill>
+                  <pic:spPr>
+                    <a:xfrm>
+                      <a:off x="0" y="0"/>
+                      <a:ext cx="4620260" cy="1950720"/>
+                    </a:xfrm>
+                    <a:prstGeom prst="rect">
+                      <a:avLst/>
+                    </a:prstGeom>
+                  </pic:spPr>
+                </pic:pic>
+              </a:graphicData>
+            </a:graphic>
+          </wp:inline>
+        </w:drawing>
+      </w:r>
+      <w:bookmarkStart w:id="0" w:name="_Hlk165105617"/>
+    </w:p>
+    <w:p>
+      <w:pPr>
+        <w:pStyle w:val="ListParagraph"/>
+        <w:ind w:left="960"/>
+        <w:jc w:val="center"/>
+        <w:rPr>
+          <w:szCs w:val="24"/>
+        </w:rPr>
+      </w:pPr>
+      <w:r>
+        <w:rPr>
+          <w:szCs w:val="24"/>
+        </w:rPr>
+        <w:t>Fig. 1</w:t>
+      </w:r>
+      <w:r>
+        <w:rPr>
+          <w:szCs w:val="24"/>
+        </w:rPr>
+        <w:t xml:space="preserve">. </w:t>
+      </w:r>
+      <w:r>
+        <w:rPr>
+          <w:rFonts w:hint="eastAsia"/>
+          <w:szCs w:val="24"/>
+        </w:rPr>
+        <w:t>讀取資料集</w:t>
+      </w:r>
+    </w:p>
+    <w:bookmarkEnd w:id="0"/>
+    <w:p>
+      <w:pPr>
+        <w:pStyle w:val="ListParagraph"/>
+        <w:ind w:left="960"/>
+        <w:rPr>
+          <w:rFonts w:hint="eastAsia"/>
           <w:b/>
           <w:bCs/>
           <w:sz w:val="28"/>
           <w:szCs w:val="28"/>
         </w:rPr>
       </w:pPr>
-      <w:r>
-        <w:rPr>
-          <w:sz w:val="28"/>
-          <w:szCs w:val="28"/>
-        </w:rPr>
-        <w:t>Dataset Summary &amp; Exploration</w:t>
-      </w:r>
     </w:p>
     <w:p>
       <w:pPr>
@@ -1530,6 +1750,1006 @@
           <w:sz w:val="28"/>
           <w:szCs w:val="28"/>
         </w:rPr>
+        <w:t>Dataset Summary &amp; Exploration</w:t>
+      </w:r>
+    </w:p>
+    <w:p>
+      <w:pPr>
+        <w:pStyle w:val="ListParagraph"/>
+        <w:ind w:left="960"/>
+        <w:rPr>
+          <w:szCs w:val="24"/>
+        </w:rPr>
+      </w:pPr>
+      <w:r>
+        <w:rPr>
+          <w:rFonts w:hint="eastAsia"/>
+          <w:szCs w:val="24"/>
+        </w:rPr>
+        <w:t>印出</w:t>
+      </w:r>
+      <w:r>
+        <w:rPr>
+          <w:rFonts w:hint="eastAsia"/>
+          <w:szCs w:val="24"/>
+        </w:rPr>
+        <w:t>有關</w:t>
+      </w:r>
+      <w:r>
+        <w:rPr>
+          <w:rFonts w:hint="eastAsia"/>
+          <w:szCs w:val="24"/>
+        </w:rPr>
+        <w:t>dataset</w:t>
+      </w:r>
+      <w:r>
+        <w:rPr>
+          <w:rFonts w:hint="eastAsia"/>
+          <w:szCs w:val="24"/>
+        </w:rPr>
+        <w:t>的基本資料，包括</w:t>
+      </w:r>
+      <w:r>
+        <w:rPr>
+          <w:rFonts w:hint="eastAsia"/>
+          <w:szCs w:val="24"/>
+        </w:rPr>
+        <w:t>各資料集比數、圖片大小以及</w:t>
+      </w:r>
+      <w:r>
+        <w:rPr>
+          <w:rFonts w:hint="eastAsia"/>
+          <w:szCs w:val="24"/>
+        </w:rPr>
+        <w:t>交通號誌種類數</w:t>
+      </w:r>
+      <w:r>
+        <w:rPr>
+          <w:rFonts w:hint="eastAsia"/>
+          <w:szCs w:val="24"/>
+        </w:rPr>
+        <w:t>等</w:t>
+      </w:r>
+      <w:r>
+        <w:rPr>
+          <w:rFonts w:hint="eastAsia"/>
+          <w:szCs w:val="24"/>
+        </w:rPr>
+        <w:t>數據，結果如</w:t>
+      </w:r>
+      <w:r>
+        <w:rPr>
+          <w:rFonts w:hint="eastAsia"/>
+          <w:szCs w:val="24"/>
+        </w:rPr>
+        <w:t>Fig. 2.</w:t>
+      </w:r>
+      <w:r>
+        <w:rPr>
+          <w:rFonts w:hint="eastAsia"/>
+          <w:szCs w:val="24"/>
+        </w:rPr>
+        <w:t>所示</w:t>
+      </w:r>
+      <w:r>
+        <w:rPr>
+          <w:rFonts w:hint="eastAsia"/>
+          <w:szCs w:val="24"/>
+        </w:rPr>
+        <w:t>。</w:t>
+      </w:r>
+    </w:p>
+    <w:p>
+      <w:pPr>
+        <w:pStyle w:val="ListParagraph"/>
+        <w:ind w:left="960"/>
+        <w:jc w:val="center"/>
+        <w:rPr>
+          <w:szCs w:val="24"/>
+        </w:rPr>
+      </w:pPr>
+      <w:r>
+        <w:rPr>
+          <w:szCs w:val="24"/>
+        </w:rPr>
+        <w:drawing>
+          <wp:inline distT="0" distB="0" distL="0" distR="0" wp14:anchorId="43B436E4" wp14:editId="71FC5A74">
+            <wp:extent cx="3267531" cy="1238423"/>
+            <wp:effectExtent l="0" t="0" r="9525" b="0"/>
+            <wp:docPr id="874747812" name="Picture 1" descr="A screen shot of a computer&#10;&#10;Description automatically generated"/>
+            <wp:cNvGraphicFramePr>
+              <a:graphicFrameLocks xmlns:a="http://schemas.openxmlformats.org/drawingml/2006/main" noChangeAspect="1"/>
+            </wp:cNvGraphicFramePr>
+            <a:graphic xmlns:a="http://schemas.openxmlformats.org/drawingml/2006/main">
+              <a:graphicData uri="http://schemas.openxmlformats.org/drawingml/2006/picture">
+                <pic:pic xmlns:pic="http://schemas.openxmlformats.org/drawingml/2006/picture">
+                  <pic:nvPicPr>
+                    <pic:cNvPr id="874747812" name="Picture 1" descr="A screen shot of a computer&#10;&#10;Description automatically generated"/>
+                    <pic:cNvPicPr/>
+                  </pic:nvPicPr>
+                  <pic:blipFill>
+                    <a:blip r:embed="rId9">
+                      <a:extLst>
+                        <a:ext uri="{28A0092B-C50C-407E-A947-70E740481C1C}">
+                          <a14:useLocalDpi xmlns:a14="http://schemas.microsoft.com/office/drawing/2010/main" val="0"/>
+                        </a:ext>
+                      </a:extLst>
+                    </a:blip>
+                    <a:stretch>
+                      <a:fillRect/>
+                    </a:stretch>
+                  </pic:blipFill>
+                  <pic:spPr>
+                    <a:xfrm>
+                      <a:off x="0" y="0"/>
+                      <a:ext cx="3267531" cy="1238423"/>
+                    </a:xfrm>
+                    <a:prstGeom prst="rect">
+                      <a:avLst/>
+                    </a:prstGeom>
+                  </pic:spPr>
+                </pic:pic>
+              </a:graphicData>
+            </a:graphic>
+          </wp:inline>
+        </w:drawing>
+      </w:r>
+    </w:p>
+    <w:p>
+      <w:pPr>
+        <w:pStyle w:val="ListParagraph"/>
+        <w:ind w:left="960"/>
+        <w:jc w:val="center"/>
+        <w:rPr>
+          <w:rFonts w:hint="eastAsia"/>
+          <w:szCs w:val="24"/>
+        </w:rPr>
+      </w:pPr>
+      <w:r>
+        <w:rPr>
+          <w:rFonts w:hint="eastAsia"/>
+          <w:szCs w:val="24"/>
+        </w:rPr>
+        <w:t xml:space="preserve">Fig. 2. </w:t>
+      </w:r>
+      <w:r>
+        <w:rPr>
+          <w:rFonts w:hint="eastAsia"/>
+          <w:szCs w:val="24"/>
+        </w:rPr>
+        <w:t>資料集的基本資料</w:t>
+      </w:r>
+    </w:p>
+    <w:p>
+      <w:pPr>
+        <w:pStyle w:val="ListParagraph"/>
+        <w:ind w:left="960"/>
+        <w:rPr>
+          <w:szCs w:val="24"/>
+        </w:rPr>
+      </w:pPr>
+    </w:p>
+    <w:p>
+      <w:pPr>
+        <w:pStyle w:val="ListParagraph"/>
+        <w:ind w:left="960"/>
+        <w:rPr>
+          <w:szCs w:val="24"/>
+        </w:rPr>
+      </w:pPr>
+      <w:r>
+        <w:rPr>
+          <w:rFonts w:hint="eastAsia"/>
+          <w:szCs w:val="24"/>
+        </w:rPr>
+        <w:t>除了印出</w:t>
+      </w:r>
+      <w:r>
+        <w:rPr>
+          <w:rFonts w:hint="eastAsia"/>
+          <w:szCs w:val="24"/>
+        </w:rPr>
+        <w:t>dataset</w:t>
+      </w:r>
+      <w:r>
+        <w:rPr>
+          <w:rFonts w:hint="eastAsia"/>
+          <w:szCs w:val="24"/>
+        </w:rPr>
+        <w:t>的基本資料，</w:t>
+      </w:r>
+      <w:r>
+        <w:rPr>
+          <w:rFonts w:hint="eastAsia"/>
+          <w:szCs w:val="24"/>
+        </w:rPr>
+        <w:t>我還嘗試</w:t>
+      </w:r>
+      <w:r>
+        <w:rPr>
+          <w:rFonts w:hint="eastAsia"/>
+          <w:szCs w:val="24"/>
+        </w:rPr>
+        <w:t>隨機挑選幾張</w:t>
+      </w:r>
+      <w:r>
+        <w:rPr>
+          <w:rFonts w:hint="eastAsia"/>
+          <w:szCs w:val="24"/>
+        </w:rPr>
+        <w:t>資料集內的</w:t>
+      </w:r>
+      <w:r>
+        <w:rPr>
+          <w:rFonts w:hint="eastAsia"/>
+          <w:szCs w:val="24"/>
+        </w:rPr>
+        <w:t>圖片</w:t>
+      </w:r>
+      <w:r>
+        <w:rPr>
+          <w:rFonts w:hint="eastAsia"/>
+          <w:szCs w:val="24"/>
+        </w:rPr>
+        <w:t>顯示</w:t>
+      </w:r>
+      <w:r>
+        <w:rPr>
+          <w:rFonts w:hint="eastAsia"/>
+          <w:szCs w:val="24"/>
+        </w:rPr>
+        <w:t>，</w:t>
+      </w:r>
+      <w:r>
+        <w:rPr>
+          <w:rFonts w:hint="eastAsia"/>
+          <w:szCs w:val="24"/>
+        </w:rPr>
+        <w:t>讓我對於</w:t>
+      </w:r>
+      <w:r>
+        <w:rPr>
+          <w:rFonts w:hint="eastAsia"/>
+          <w:szCs w:val="24"/>
+        </w:rPr>
+        <w:t>即將處理的資料有更進一步的認知</w:t>
+      </w:r>
+      <w:r>
+        <w:rPr>
+          <w:rFonts w:hint="eastAsia"/>
+          <w:szCs w:val="24"/>
+        </w:rPr>
+        <w:t>，結果如</w:t>
+      </w:r>
+      <w:r>
+        <w:rPr>
+          <w:rFonts w:hint="eastAsia"/>
+          <w:szCs w:val="24"/>
+        </w:rPr>
+        <w:t>Fig. 3.</w:t>
+      </w:r>
+      <w:r>
+        <w:rPr>
+          <w:rFonts w:hint="eastAsia"/>
+          <w:szCs w:val="24"/>
+        </w:rPr>
+        <w:t>所</w:t>
+      </w:r>
+      <w:r>
+        <w:rPr>
+          <w:rFonts w:hint="eastAsia"/>
+          <w:szCs w:val="24"/>
+        </w:rPr>
+        <w:lastRenderedPageBreak/>
+        <w:t>示</w:t>
+      </w:r>
+      <w:r>
+        <w:rPr>
+          <w:rFonts w:hint="eastAsia"/>
+          <w:szCs w:val="24"/>
+        </w:rPr>
+        <w:t>，</w:t>
+      </w:r>
+      <w:r>
+        <w:rPr>
+          <w:rFonts w:hint="eastAsia"/>
+          <w:szCs w:val="24"/>
+        </w:rPr>
+        <w:t>可以發現</w:t>
+      </w:r>
+      <w:r>
+        <w:rPr>
+          <w:rFonts w:hint="eastAsia"/>
+          <w:szCs w:val="24"/>
+        </w:rPr>
+        <w:t>影像都是</w:t>
+      </w:r>
+      <w:r>
+        <w:rPr>
+          <w:rFonts w:hint="eastAsia"/>
+          <w:szCs w:val="24"/>
+        </w:rPr>
+        <w:t>RGB</w:t>
+      </w:r>
+      <w:r>
+        <w:rPr>
+          <w:rFonts w:hint="eastAsia"/>
+          <w:szCs w:val="24"/>
+        </w:rPr>
+        <w:t>，</w:t>
+      </w:r>
+      <w:r>
+        <w:rPr>
+          <w:rFonts w:hint="eastAsia"/>
+          <w:szCs w:val="24"/>
+        </w:rPr>
+        <w:t>並且大小一致</w:t>
+      </w:r>
+      <w:r>
+        <w:rPr>
+          <w:rFonts w:hint="eastAsia"/>
+          <w:szCs w:val="24"/>
+        </w:rPr>
+        <w:t>。</w:t>
+      </w:r>
+    </w:p>
+    <w:p>
+      <w:pPr>
+        <w:jc w:val="center"/>
+        <w:rPr>
+          <w:szCs w:val="24"/>
+        </w:rPr>
+      </w:pPr>
+      <w:r>
+        <w:drawing>
+          <wp:inline distT="0" distB="0" distL="0" distR="0" wp14:anchorId="6C5E7DD3" wp14:editId="30F7BC42">
+            <wp:extent cx="3422650" cy="2442210"/>
+            <wp:effectExtent l="0" t="0" r="6350" b="0"/>
+            <wp:docPr id="1269292774" name="Picture 1" descr="A collage of different road signs&#10;&#10;Description automatically generated"/>
+            <wp:cNvGraphicFramePr>
+              <a:graphicFrameLocks xmlns:a="http://schemas.openxmlformats.org/drawingml/2006/main" noChangeAspect="1"/>
+            </wp:cNvGraphicFramePr>
+            <a:graphic xmlns:a="http://schemas.openxmlformats.org/drawingml/2006/main">
+              <a:graphicData uri="http://schemas.openxmlformats.org/drawingml/2006/picture">
+                <pic:pic xmlns:pic="http://schemas.openxmlformats.org/drawingml/2006/picture">
+                  <pic:nvPicPr>
+                    <pic:cNvPr id="1269292774" name="Picture 1" descr="A collage of different road signs&#10;&#10;Description automatically generated"/>
+                    <pic:cNvPicPr/>
+                  </pic:nvPicPr>
+                  <pic:blipFill>
+                    <a:blip r:embed="rId10" cstate="print">
+                      <a:extLst>
+                        <a:ext uri="{28A0092B-C50C-407E-A947-70E740481C1C}">
+                          <a14:useLocalDpi xmlns:a14="http://schemas.microsoft.com/office/drawing/2010/main" val="0"/>
+                        </a:ext>
+                      </a:extLst>
+                    </a:blip>
+                    <a:stretch>
+                      <a:fillRect/>
+                    </a:stretch>
+                  </pic:blipFill>
+                  <pic:spPr>
+                    <a:xfrm>
+                      <a:off x="0" y="0"/>
+                      <a:ext cx="3422650" cy="2442210"/>
+                    </a:xfrm>
+                    <a:prstGeom prst="rect">
+                      <a:avLst/>
+                    </a:prstGeom>
+                  </pic:spPr>
+                </pic:pic>
+              </a:graphicData>
+            </a:graphic>
+          </wp:inline>
+        </w:drawing>
+      </w:r>
+    </w:p>
+    <w:p>
+      <w:pPr>
+        <w:jc w:val="center"/>
+        <w:rPr>
+          <w:szCs w:val="24"/>
+        </w:rPr>
+      </w:pPr>
+      <w:r>
+        <w:rPr>
+          <w:rFonts w:hint="eastAsia"/>
+          <w:szCs w:val="24"/>
+        </w:rPr>
+        <w:t>Fig. 3.</w:t>
+      </w:r>
+      <w:r>
+        <w:rPr>
+          <w:rFonts w:hint="eastAsia"/>
+          <w:szCs w:val="24"/>
+        </w:rPr>
+        <w:t xml:space="preserve"> </w:t>
+      </w:r>
+      <w:r>
+        <w:rPr>
+          <w:rFonts w:hint="eastAsia"/>
+          <w:szCs w:val="24"/>
+        </w:rPr>
+        <w:t>隨機挑選</w:t>
+      </w:r>
+      <w:r>
+        <w:rPr>
+          <w:rFonts w:hint="eastAsia"/>
+          <w:szCs w:val="24"/>
+        </w:rPr>
+        <w:t>8</w:t>
+      </w:r>
+      <w:r>
+        <w:rPr>
+          <w:rFonts w:hint="eastAsia"/>
+          <w:szCs w:val="24"/>
+        </w:rPr>
+        <w:t>張</w:t>
+      </w:r>
+      <w:r>
+        <w:rPr>
+          <w:rFonts w:hint="eastAsia"/>
+          <w:szCs w:val="24"/>
+        </w:rPr>
+        <w:t>traffic sign images</w:t>
+      </w:r>
+      <w:r>
+        <w:rPr>
+          <w:rFonts w:hint="eastAsia"/>
+          <w:szCs w:val="24"/>
+        </w:rPr>
+        <w:t>觀察</w:t>
+      </w:r>
+    </w:p>
+    <w:p>
+      <w:pPr>
+        <w:jc w:val="center"/>
+        <w:rPr>
+          <w:szCs w:val="24"/>
+        </w:rPr>
+      </w:pPr>
+    </w:p>
+    <w:p>
+      <w:pPr>
+        <w:ind w:left="960"/>
+        <w:rPr>
+          <w:szCs w:val="24"/>
+        </w:rPr>
+      </w:pPr>
+      <w:r>
+        <w:rPr>
+          <w:rFonts w:hint="eastAsia"/>
+          <w:szCs w:val="24"/>
+        </w:rPr>
+        <w:t>接著，為了更好的</w:t>
+      </w:r>
+      <w:r>
+        <w:rPr>
+          <w:rFonts w:hint="eastAsia"/>
+          <w:szCs w:val="24"/>
+        </w:rPr>
+        <w:t>了解資料集中的</w:t>
+      </w:r>
+      <w:r>
+        <w:rPr>
+          <w:rFonts w:hint="eastAsia"/>
+          <w:szCs w:val="24"/>
+        </w:rPr>
+        <w:t>交通號誌種類分布，</w:t>
+      </w:r>
+      <w:r>
+        <w:rPr>
+          <w:rFonts w:hint="eastAsia"/>
+          <w:szCs w:val="24"/>
+        </w:rPr>
+        <w:t>我</w:t>
+      </w:r>
+      <w:r>
+        <w:rPr>
+          <w:rFonts w:hint="eastAsia"/>
+          <w:szCs w:val="24"/>
+        </w:rPr>
+        <w:t>將</w:t>
+      </w:r>
+      <w:r>
+        <w:rPr>
+          <w:rFonts w:hint="eastAsia"/>
+          <w:szCs w:val="24"/>
+        </w:rPr>
+        <w:t>每個資料集的</w:t>
+      </w:r>
+      <w:r>
+        <w:rPr>
+          <w:rFonts w:hint="eastAsia"/>
+          <w:szCs w:val="24"/>
+        </w:rPr>
+        <w:t>各個</w:t>
+      </w:r>
+      <w:r>
+        <w:rPr>
+          <w:rFonts w:hint="eastAsia"/>
+          <w:szCs w:val="24"/>
+        </w:rPr>
+        <w:t>class</w:t>
+      </w:r>
+      <w:r>
+        <w:rPr>
+          <w:rFonts w:hint="eastAsia"/>
+          <w:szCs w:val="24"/>
+        </w:rPr>
+        <w:t>的總數以直線圖</w:t>
+      </w:r>
+      <w:r>
+        <w:rPr>
+          <w:rFonts w:hint="eastAsia"/>
+          <w:szCs w:val="24"/>
+        </w:rPr>
+        <w:t>呈現</w:t>
+      </w:r>
+      <w:r>
+        <w:rPr>
+          <w:rFonts w:hint="eastAsia"/>
+          <w:szCs w:val="24"/>
+        </w:rPr>
+        <w:t>，</w:t>
+      </w:r>
+      <w:r>
+        <w:rPr>
+          <w:szCs w:val="24"/>
+        </w:rPr>
+        <w:t>t</w:t>
+      </w:r>
+      <w:r>
+        <w:rPr>
+          <w:rFonts w:hint="eastAsia"/>
+          <w:szCs w:val="24"/>
+        </w:rPr>
+        <w:t>raining</w:t>
+      </w:r>
+      <w:r>
+        <w:rPr>
+          <w:rFonts w:hint="eastAsia"/>
+          <w:szCs w:val="24"/>
+        </w:rPr>
+        <w:t>、</w:t>
+      </w:r>
+      <w:r>
+        <w:rPr>
+          <w:szCs w:val="24"/>
+        </w:rPr>
+        <w:t>v</w:t>
+      </w:r>
+      <w:r>
+        <w:rPr>
+          <w:rFonts w:hint="eastAsia"/>
+          <w:szCs w:val="24"/>
+        </w:rPr>
+        <w:t>alidation</w:t>
+      </w:r>
+      <w:r>
+        <w:rPr>
+          <w:rFonts w:hint="eastAsia"/>
+          <w:szCs w:val="24"/>
+        </w:rPr>
+        <w:t>、</w:t>
+      </w:r>
+      <w:r>
+        <w:rPr>
+          <w:szCs w:val="24"/>
+        </w:rPr>
+        <w:t>t</w:t>
+      </w:r>
+      <w:r>
+        <w:rPr>
+          <w:rFonts w:hint="eastAsia"/>
+          <w:szCs w:val="24"/>
+        </w:rPr>
+        <w:t>est dataset</w:t>
+      </w:r>
+      <w:r>
+        <w:rPr>
+          <w:rFonts w:hint="eastAsia"/>
+          <w:szCs w:val="24"/>
+        </w:rPr>
+        <w:t>的直線圖</w:t>
+      </w:r>
+      <w:r>
+        <w:rPr>
+          <w:rFonts w:hint="eastAsia"/>
+          <w:szCs w:val="24"/>
+        </w:rPr>
+        <w:t>依序</w:t>
+      </w:r>
+      <w:r>
+        <w:rPr>
+          <w:rFonts w:hint="eastAsia"/>
+          <w:szCs w:val="24"/>
+        </w:rPr>
+        <w:t>由</w:t>
+      </w:r>
+      <w:r>
+        <w:rPr>
+          <w:rFonts w:hint="eastAsia"/>
+          <w:szCs w:val="24"/>
+        </w:rPr>
+        <w:t>Fig. 4. (a)</w:t>
+      </w:r>
+      <w:r>
+        <w:rPr>
+          <w:rFonts w:hint="eastAsia"/>
+          <w:szCs w:val="24"/>
+        </w:rPr>
+        <w:t>、</w:t>
+      </w:r>
+      <w:r>
+        <w:rPr>
+          <w:szCs w:val="24"/>
+        </w:rPr>
+        <w:t>(</w:t>
+      </w:r>
+      <w:r>
+        <w:rPr>
+          <w:rFonts w:hint="eastAsia"/>
+          <w:szCs w:val="24"/>
+        </w:rPr>
+        <w:t>b)</w:t>
+      </w:r>
+      <w:r>
+        <w:rPr>
+          <w:rFonts w:hint="eastAsia"/>
+          <w:szCs w:val="24"/>
+        </w:rPr>
+        <w:t>、</w:t>
+      </w:r>
+      <w:r>
+        <w:rPr>
+          <w:szCs w:val="24"/>
+        </w:rPr>
+        <w:t>(</w:t>
+      </w:r>
+      <w:r>
+        <w:rPr>
+          <w:rFonts w:hint="eastAsia"/>
+          <w:szCs w:val="24"/>
+        </w:rPr>
+        <w:t>c)</w:t>
+      </w:r>
+      <w:r>
+        <w:rPr>
+          <w:rFonts w:hint="eastAsia"/>
+          <w:szCs w:val="24"/>
+        </w:rPr>
+        <w:t>呈現</w:t>
+      </w:r>
+      <w:r>
+        <w:rPr>
+          <w:rFonts w:hint="eastAsia"/>
+          <w:szCs w:val="24"/>
+        </w:rPr>
+        <w:t>。</w:t>
+      </w:r>
+    </w:p>
+    <w:p>
+      <w:pPr>
+        <w:rPr>
+          <w:noProof/>
+        </w:rPr>
+      </w:pPr>
+      <w:r>
+        <w:rPr>
+          <w:noProof/>
+        </w:rPr>
+        <w:drawing>
+          <wp:anchor distT="0" distB="0" distL="114300" distR="114300" simplePos="0" relativeHeight="251662336" behindDoc="0" locked="0" layoutInCell="1" allowOverlap="1" wp14:anchorId="1CB067A1" wp14:editId="09AB5526">
+            <wp:simplePos x="0" y="0"/>
+            <wp:positionH relativeFrom="margin">
+              <wp:posOffset>3797300</wp:posOffset>
+            </wp:positionH>
+            <wp:positionV relativeFrom="paragraph">
+              <wp:posOffset>133350</wp:posOffset>
+            </wp:positionV>
+            <wp:extent cx="1715135" cy="1346200"/>
+            <wp:effectExtent l="0" t="0" r="0" b="6350"/>
+            <wp:wrapSquare wrapText="bothSides"/>
+            <wp:docPr id="1852055899" name="Picture 1" descr="A graph of blue and white bars&#10;&#10;Description automatically generated"/>
+            <wp:cNvGraphicFramePr>
+              <a:graphicFrameLocks xmlns:a="http://schemas.openxmlformats.org/drawingml/2006/main" noChangeAspect="1"/>
+            </wp:cNvGraphicFramePr>
+            <a:graphic xmlns:a="http://schemas.openxmlformats.org/drawingml/2006/main">
+              <a:graphicData uri="http://schemas.openxmlformats.org/drawingml/2006/picture">
+                <pic:pic xmlns:pic="http://schemas.openxmlformats.org/drawingml/2006/picture">
+                  <pic:nvPicPr>
+                    <pic:cNvPr id="1852055899" name="Picture 1" descr="A graph of blue and white bars&#10;&#10;Description automatically generated"/>
+                    <pic:cNvPicPr/>
+                  </pic:nvPicPr>
+                  <pic:blipFill>
+                    <a:blip r:embed="rId11"/>
+                    <a:stretch>
+                      <a:fillRect/>
+                    </a:stretch>
+                  </pic:blipFill>
+                  <pic:spPr>
+                    <a:xfrm>
+                      <a:off x="0" y="0"/>
+                      <a:ext cx="1715135" cy="1346200"/>
+                    </a:xfrm>
+                    <a:prstGeom prst="rect">
+                      <a:avLst/>
+                    </a:prstGeom>
+                  </pic:spPr>
+                </pic:pic>
+              </a:graphicData>
+            </a:graphic>
+            <wp14:sizeRelH relativeFrom="margin">
+              <wp14:pctWidth>0</wp14:pctWidth>
+            </wp14:sizeRelH>
+            <wp14:sizeRelV relativeFrom="margin">
+              <wp14:pctHeight>0</wp14:pctHeight>
+            </wp14:sizeRelV>
+          </wp:anchor>
+        </w:drawing>
+      </w:r>
+      <w:r>
+        <w:rPr>
+          <w:szCs w:val="24"/>
+        </w:rPr>
+        <w:drawing>
+          <wp:inline distT="0" distB="0" distL="0" distR="0" wp14:anchorId="037166D4" wp14:editId="4F6C6FD4">
+            <wp:extent cx="1758950" cy="1379855"/>
+            <wp:effectExtent l="0" t="0" r="0" b="0"/>
+            <wp:docPr id="1302554472" name="Picture 1" descr="A graph of blue lines&#10;&#10;Description automatically generated"/>
+            <wp:cNvGraphicFramePr>
+              <a:graphicFrameLocks xmlns:a="http://schemas.openxmlformats.org/drawingml/2006/main" noChangeAspect="1"/>
+            </wp:cNvGraphicFramePr>
+            <a:graphic xmlns:a="http://schemas.openxmlformats.org/drawingml/2006/main">
+              <a:graphicData uri="http://schemas.openxmlformats.org/drawingml/2006/picture">
+                <pic:pic xmlns:pic="http://schemas.openxmlformats.org/drawingml/2006/picture">
+                  <pic:nvPicPr>
+                    <pic:cNvPr id="1302554472" name="Picture 1" descr="A graph of blue lines&#10;&#10;Description automatically generated"/>
+                    <pic:cNvPicPr/>
+                  </pic:nvPicPr>
+                  <pic:blipFill>
+                    <a:blip r:embed="rId12" cstate="print">
+                      <a:extLst>
+                        <a:ext uri="{28A0092B-C50C-407E-A947-70E740481C1C}">
+                          <a14:useLocalDpi xmlns:a14="http://schemas.microsoft.com/office/drawing/2010/main" val="0"/>
+                        </a:ext>
+                      </a:extLst>
+                    </a:blip>
+                    <a:stretch>
+                      <a:fillRect/>
+                    </a:stretch>
+                  </pic:blipFill>
+                  <pic:spPr>
+                    <a:xfrm>
+                      <a:off x="0" y="0"/>
+                      <a:ext cx="1758950" cy="1379855"/>
+                    </a:xfrm>
+                    <a:prstGeom prst="rect">
+                      <a:avLst/>
+                    </a:prstGeom>
+                  </pic:spPr>
+                </pic:pic>
+              </a:graphicData>
+            </a:graphic>
+          </wp:inline>
+        </w:drawing>
+      </w:r>
+      <w:r>
+        <w:rPr>
+          <w:szCs w:val="24"/>
+        </w:rPr>
+        <w:drawing>
+          <wp:anchor distT="0" distB="0" distL="114300" distR="114300" simplePos="0" relativeHeight="251660288" behindDoc="0" locked="0" layoutInCell="1" allowOverlap="1" wp14:anchorId="7648F16B" wp14:editId="69146B7C">
+            <wp:simplePos x="0" y="0"/>
+            <wp:positionH relativeFrom="column">
+              <wp:posOffset>0</wp:posOffset>
+            </wp:positionH>
+            <wp:positionV relativeFrom="paragraph">
+              <wp:posOffset>101600</wp:posOffset>
+            </wp:positionV>
+            <wp:extent cx="1809750" cy="1397000"/>
+            <wp:effectExtent l="0" t="0" r="0" b="0"/>
+            <wp:wrapSquare wrapText="bothSides"/>
+            <wp:docPr id="73145878" name="Picture 1" descr="A graph of blue lines&#10;&#10;Description automatically generated"/>
+            <wp:cNvGraphicFramePr>
+              <a:graphicFrameLocks xmlns:a="http://schemas.openxmlformats.org/drawingml/2006/main" noChangeAspect="1"/>
+            </wp:cNvGraphicFramePr>
+            <a:graphic xmlns:a="http://schemas.openxmlformats.org/drawingml/2006/main">
+              <a:graphicData uri="http://schemas.openxmlformats.org/drawingml/2006/picture">
+                <pic:pic xmlns:pic="http://schemas.openxmlformats.org/drawingml/2006/picture">
+                  <pic:nvPicPr>
+                    <pic:cNvPr id="73145878" name="Picture 1" descr="A graph of blue lines&#10;&#10;Description automatically generated"/>
+                    <pic:cNvPicPr/>
+                  </pic:nvPicPr>
+                  <pic:blipFill>
+                    <a:blip r:embed="rId13" cstate="print">
+                      <a:extLst>
+                        <a:ext uri="{28A0092B-C50C-407E-A947-70E740481C1C}">
+                          <a14:useLocalDpi xmlns:a14="http://schemas.microsoft.com/office/drawing/2010/main" val="0"/>
+                        </a:ext>
+                      </a:extLst>
+                    </a:blip>
+                    <a:stretch>
+                      <a:fillRect/>
+                    </a:stretch>
+                  </pic:blipFill>
+                  <pic:spPr>
+                    <a:xfrm>
+                      <a:off x="0" y="0"/>
+                      <a:ext cx="1809750" cy="1397000"/>
+                    </a:xfrm>
+                    <a:prstGeom prst="rect">
+                      <a:avLst/>
+                    </a:prstGeom>
+                  </pic:spPr>
+                </pic:pic>
+              </a:graphicData>
+            </a:graphic>
+          </wp:anchor>
+        </w:drawing>
+      </w:r>
+      <w:r>
+        <w:rPr>
+          <w:noProof/>
+        </w:rPr>
+        <w:t xml:space="preserve"> </w:t>
+      </w:r>
+    </w:p>
+    <w:p>
+      <w:pPr>
+        <w:jc w:val="center"/>
+        <w:rPr>
+          <w:rFonts w:hint="eastAsia"/>
+          <w:noProof/>
+        </w:rPr>
+      </w:pPr>
+      <w:r>
+        <w:rPr>
+          <w:rFonts w:hint="eastAsia"/>
+          <w:noProof/>
+        </w:rPr>
+        <w:t>Fig. 4. (a)training dataset</w:t>
+      </w:r>
+      <w:r>
+        <w:rPr>
+          <w:rFonts w:hint="eastAsia"/>
+          <w:noProof/>
+        </w:rPr>
+        <w:t>各</w:t>
+      </w:r>
+      <w:r>
+        <w:rPr>
+          <w:rFonts w:hint="eastAsia"/>
+          <w:noProof/>
+        </w:rPr>
+        <w:t>class</w:t>
+      </w:r>
+      <w:r>
+        <w:rPr>
+          <w:rFonts w:hint="eastAsia"/>
+          <w:noProof/>
+        </w:rPr>
+        <w:t>總數</w:t>
+      </w:r>
+      <w:r>
+        <w:rPr>
+          <w:rFonts w:hint="eastAsia"/>
+          <w:noProof/>
+        </w:rPr>
+        <w:t xml:space="preserve"> </w:t>
+      </w:r>
+      <w:r>
+        <w:rPr>
+          <w:noProof/>
+        </w:rPr>
+        <w:t>(</w:t>
+      </w:r>
+      <w:r>
+        <w:rPr>
+          <w:rFonts w:hint="eastAsia"/>
+          <w:noProof/>
+        </w:rPr>
+        <w:t>b)validation</w:t>
+      </w:r>
+      <w:r>
+        <w:rPr>
+          <w:rFonts w:hint="eastAsia"/>
+          <w:noProof/>
+        </w:rPr>
+        <w:t xml:space="preserve"> dataset</w:t>
+      </w:r>
+      <w:r>
+        <w:rPr>
+          <w:rFonts w:hint="eastAsia"/>
+          <w:noProof/>
+        </w:rPr>
+        <w:t>各</w:t>
+      </w:r>
+      <w:r>
+        <w:rPr>
+          <w:rFonts w:hint="eastAsia"/>
+          <w:noProof/>
+        </w:rPr>
+        <w:t>class</w:t>
+      </w:r>
+      <w:r>
+        <w:rPr>
+          <w:rFonts w:hint="eastAsia"/>
+          <w:noProof/>
+        </w:rPr>
+        <w:t>總數</w:t>
+      </w:r>
+      <w:r>
+        <w:rPr>
+          <w:rFonts w:hint="eastAsia"/>
+          <w:noProof/>
+        </w:rPr>
+        <w:t xml:space="preserve"> </w:t>
+      </w:r>
+      <w:r>
+        <w:rPr>
+          <w:rFonts w:hint="eastAsia"/>
+          <w:noProof/>
+        </w:rPr>
+        <w:t>(c)test</w:t>
+      </w:r>
+      <w:r>
+        <w:rPr>
+          <w:rFonts w:hint="eastAsia"/>
+          <w:noProof/>
+        </w:rPr>
+        <w:t xml:space="preserve"> dataset</w:t>
+      </w:r>
+      <w:r>
+        <w:rPr>
+          <w:rFonts w:hint="eastAsia"/>
+          <w:noProof/>
+        </w:rPr>
+        <w:t>各</w:t>
+      </w:r>
+      <w:r>
+        <w:rPr>
+          <w:rFonts w:hint="eastAsia"/>
+          <w:noProof/>
+        </w:rPr>
+        <w:t>class</w:t>
+      </w:r>
+      <w:r>
+        <w:rPr>
+          <w:rFonts w:hint="eastAsia"/>
+          <w:noProof/>
+        </w:rPr>
+        <w:t>總數</w:t>
+      </w:r>
+    </w:p>
+    <w:p>
+      <w:pPr>
+        <w:rPr>
+          <w:rFonts w:hint="eastAsia"/>
+          <w:szCs w:val="24"/>
+        </w:rPr>
+      </w:pPr>
+    </w:p>
+    <w:p>
+      <w:pPr>
+        <w:pStyle w:val="ListParagraph"/>
+        <w:numPr>
+          <w:ilvl w:val="0"/>
+          <w:numId w:val="35"/>
+        </w:numPr>
+        <w:rPr>
+          <w:b/>
+          <w:bCs/>
+          <w:sz w:val="28"/>
+          <w:szCs w:val="28"/>
+        </w:rPr>
+      </w:pPr>
+      <w:r>
+        <w:rPr>
+          <w:sz w:val="28"/>
+          <w:szCs w:val="28"/>
+        </w:rPr>
         <w:t>Pre-process Dataset</w:t>
       </w:r>
     </w:p>
@@ -1651,7 +2871,6 @@
           <w:numId w:val="35"/>
         </w:numPr>
         <w:rPr>
-          <w:rFonts w:hint="eastAsia"/>
           <w:b/>
           <w:bCs/>
           <w:sz w:val="28"/>
@@ -1729,6 +2948,7 @@
           <w:sz w:val="28"/>
           <w:szCs w:val="28"/>
         </w:rPr>
+        <w:lastRenderedPageBreak/>
         <w:t>The Necessity of Data-Preprocessing</w:t>
       </w:r>
     </w:p>
@@ -1823,7 +3043,7 @@
           <w:szCs w:val="24"/>
         </w:rPr>
       </w:pPr>
-      <w:hyperlink r:id="rId8" w:history="1">
+      <w:hyperlink r:id="rId14" w:history="1">
         <w:r>
           <w:rPr>
             <w:rStyle w:val="Hyperlink"/>
@@ -1843,7 +3063,7 @@
       </w:pPr>
     </w:p>
     <w:sectPr>
-      <w:footerReference w:type="default" r:id="rId9"/>
+      <w:footerReference w:type="default" r:id="rId15"/>
       <w:pgSz w:w="11906" w:h="16838"/>
       <w:pgMar w:top="1440" w:right="1800" w:bottom="1440" w:left="1800" w:header="720" w:footer="720" w:gutter="0"/>
       <w:cols w:space="720"/>

</xml_diff>

<commit_message>
Update docx report file to latest version
</commit_message>
<xml_diff>
--- a/HW3/E24094198_陳育政.docx
+++ b/HW3/E24094198_陳育政.docx
@@ -478,7 +478,7 @@
         <w:pStyle w:val="ListParagraph"/>
         <w:numPr>
           <w:ilvl w:val="0"/>
-          <w:numId w:val="27"/>
+          <w:numId w:val="41"/>
         </w:numPr>
         <w:rPr>
           <w:b/>
@@ -514,7 +514,7 @@
         <w:pStyle w:val="ListParagraph"/>
         <w:numPr>
           <w:ilvl w:val="0"/>
-          <w:numId w:val="27"/>
+          <w:numId w:val="41"/>
         </w:numPr>
         <w:rPr>
           <w:b/>
@@ -550,7 +550,7 @@
         <w:pStyle w:val="ListParagraph"/>
         <w:numPr>
           <w:ilvl w:val="0"/>
-          <w:numId w:val="27"/>
+          <w:numId w:val="41"/>
         </w:numPr>
         <w:rPr>
           <w:b/>
@@ -903,6 +903,7 @@
     <w:p>
       <w:pPr>
         <w:pStyle w:val="ListParagraph"/>
+        <w:ind w:firstLine="240"/>
         <w:rPr>
           <w:szCs w:val="24"/>
         </w:rPr>
@@ -1490,9 +1491,8 @@
     <w:p>
       <w:pPr>
         <w:pStyle w:val="ListParagraph"/>
-        <w:ind w:left="960"/>
-        <w:rPr>
-          <w:rFonts w:hint="eastAsia"/>
+        <w:ind w:left="960" w:firstLine="480"/>
+        <w:rPr>
           <w:b/>
           <w:bCs/>
           <w:szCs w:val="24"/>
@@ -1577,6 +1577,13 @@
           <w:rFonts w:hint="eastAsia"/>
           <w:szCs w:val="24"/>
         </w:rPr>
+        <w:t>ing</w:t>
+      </w:r>
+      <w:r>
+        <w:rPr>
+          <w:rFonts w:hint="eastAsia"/>
+          <w:szCs w:val="24"/>
+        </w:rPr>
         <w:t>、</w:t>
       </w:r>
       <w:r>
@@ -1642,6 +1649,7 @@
         <w:rPr>
           <w:b/>
           <w:bCs/>
+          <w:noProof/>
           <w:szCs w:val="24"/>
         </w:rPr>
         <w:drawing>
@@ -1723,7 +1731,6 @@
         <w:pStyle w:val="ListParagraph"/>
         <w:ind w:left="960"/>
         <w:rPr>
-          <w:rFonts w:hint="eastAsia"/>
           <w:b/>
           <w:bCs/>
           <w:sz w:val="28"/>
@@ -1756,7 +1763,7 @@
     <w:p>
       <w:pPr>
         <w:pStyle w:val="ListParagraph"/>
-        <w:ind w:left="960"/>
+        <w:ind w:left="960" w:firstLine="480"/>
         <w:rPr>
           <w:szCs w:val="24"/>
         </w:rPr>
@@ -1850,6 +1857,7 @@
       </w:pPr>
       <w:r>
         <w:rPr>
+          <w:noProof/>
           <w:szCs w:val="24"/>
         </w:rPr>
         <w:drawing>
@@ -1901,7 +1909,6 @@
         <w:ind w:left="960"/>
         <w:jc w:val="center"/>
         <w:rPr>
-          <w:rFonts w:hint="eastAsia"/>
           <w:szCs w:val="24"/>
         </w:rPr>
       </w:pPr>
@@ -1932,7 +1939,7 @@
     <w:p>
       <w:pPr>
         <w:pStyle w:val="ListParagraph"/>
-        <w:ind w:left="960"/>
+        <w:ind w:left="960" w:firstLine="480"/>
         <w:rPr>
           <w:szCs w:val="24"/>
         </w:rPr>
@@ -2012,7 +2019,7 @@
           <w:rFonts w:hint="eastAsia"/>
           <w:szCs w:val="24"/>
         </w:rPr>
-        <w:t>即將處理的資料有更進一步的認知</w:t>
+        <w:t>即將處理的資料有進一步的認知</w:t>
       </w:r>
       <w:r>
         <w:rPr>
@@ -2033,15 +2040,8 @@
           <w:rFonts w:hint="eastAsia"/>
           <w:szCs w:val="24"/>
         </w:rPr>
-        <w:t>所</w:t>
-      </w:r>
-      <w:r>
-        <w:rPr>
-          <w:rFonts w:hint="eastAsia"/>
-          <w:szCs w:val="24"/>
-        </w:rPr>
         <w:lastRenderedPageBreak/>
-        <w:t>示</w:t>
+        <w:t>所示</w:t>
       </w:r>
       <w:r>
         <w:rPr>
@@ -2101,10 +2101,13 @@
         </w:rPr>
       </w:pPr>
       <w:r>
+        <w:rPr>
+          <w:noProof/>
+        </w:rPr>
         <w:drawing>
-          <wp:inline distT="0" distB="0" distL="0" distR="0" wp14:anchorId="6C5E7DD3" wp14:editId="30F7BC42">
-            <wp:extent cx="3422650" cy="2442210"/>
-            <wp:effectExtent l="0" t="0" r="6350" b="0"/>
+          <wp:inline distT="0" distB="0" distL="0" distR="0" wp14:anchorId="6C5E7DD3" wp14:editId="7B1622C5">
+            <wp:extent cx="4090915" cy="2919046"/>
+            <wp:effectExtent l="0" t="0" r="5080" b="0"/>
             <wp:docPr id="1269292774" name="Picture 1" descr="A collage of different road signs&#10;&#10;Description automatically generated"/>
             <wp:cNvGraphicFramePr>
               <a:graphicFrameLocks xmlns:a="http://schemas.openxmlformats.org/drawingml/2006/main" noChangeAspect="1"/>
@@ -2131,7 +2134,7 @@
                   <pic:spPr>
                     <a:xfrm>
                       <a:off x="0" y="0"/>
-                      <a:ext cx="3422650" cy="2442210"/>
+                      <a:ext cx="4098142" cy="2924203"/>
                     </a:xfrm>
                     <a:prstGeom prst="rect">
                       <a:avLst/>
@@ -2211,7 +2214,7 @@
     </w:p>
     <w:p>
       <w:pPr>
-        <w:ind w:left="960"/>
+        <w:ind w:left="960" w:firstLine="480"/>
         <w:rPr>
           <w:szCs w:val="24"/>
         </w:rPr>
@@ -2491,6 +2494,7 @@
       </w:r>
       <w:r>
         <w:rPr>
+          <w:noProof/>
           <w:szCs w:val="24"/>
         </w:rPr>
         <w:drawing>
@@ -2537,10 +2541,11 @@
       </w:r>
       <w:r>
         <w:rPr>
+          <w:noProof/>
           <w:szCs w:val="24"/>
         </w:rPr>
         <w:drawing>
-          <wp:anchor distT="0" distB="0" distL="114300" distR="114300" simplePos="0" relativeHeight="251660288" behindDoc="0" locked="0" layoutInCell="1" allowOverlap="1" wp14:anchorId="7648F16B" wp14:editId="69146B7C">
+          <wp:anchor distT="0" distB="0" distL="114300" distR="114300" simplePos="0" relativeHeight="251660288" behindDoc="0" locked="0" layoutInCell="1" allowOverlap="1" wp14:anchorId="7648F16B" wp14:editId="7533B2C4">
             <wp:simplePos x="0" y="0"/>
             <wp:positionH relativeFrom="column">
               <wp:posOffset>0</wp:posOffset>
@@ -2600,7 +2605,6 @@
       <w:pPr>
         <w:jc w:val="center"/>
         <w:rPr>
-          <w:rFonts w:hint="eastAsia"/>
           <w:noProof/>
         </w:rPr>
       </w:pPr>
@@ -2630,7 +2634,7 @@
           <w:rFonts w:hint="eastAsia"/>
           <w:noProof/>
         </w:rPr>
-        <w:t>總數</w:t>
+        <w:t>資料筆數</w:t>
       </w:r>
       <w:r>
         <w:rPr>
@@ -2650,20 +2654,48 @@
           <w:rFonts w:hint="eastAsia"/>
           <w:noProof/>
         </w:rPr>
-        <w:t>b)validation</w:t>
+        <w:t>b)validation dataset</w:t>
       </w:r>
       <w:r>
         <w:rPr>
           <w:rFonts w:hint="eastAsia"/>
           <w:noProof/>
         </w:rPr>
-        <w:t xml:space="preserve"> dataset</w:t>
+        <w:t>各</w:t>
       </w:r>
       <w:r>
         <w:rPr>
           <w:rFonts w:hint="eastAsia"/>
           <w:noProof/>
         </w:rPr>
+        <w:t>class</w:t>
+      </w:r>
+      <w:r>
+        <w:rPr>
+          <w:rFonts w:hint="eastAsia"/>
+          <w:noProof/>
+        </w:rPr>
+        <w:t>資料筆數</w:t>
+      </w:r>
+      <w:r>
+        <w:rPr>
+          <w:rFonts w:hint="eastAsia"/>
+          <w:noProof/>
+        </w:rPr>
+        <w:t xml:space="preserve"> </w:t>
+      </w:r>
+      <w:r>
+        <w:rPr>
+          <w:rFonts w:hint="eastAsia"/>
+          <w:noProof/>
+        </w:rPr>
+        <w:t>(c)test dataset</w:t>
+      </w:r>
+      <w:r>
+        <w:rPr>
+          <w:rFonts w:hint="eastAsia"/>
+          <w:noProof/>
+        </w:rPr>
         <w:t>各</w:t>
       </w:r>
       <w:r>
@@ -2678,50 +2710,23 @@
           <w:rFonts w:hint="eastAsia"/>
           <w:noProof/>
         </w:rPr>
-        <w:t>總數</w:t>
-      </w:r>
-      <w:r>
-        <w:rPr>
-          <w:rFonts w:hint="eastAsia"/>
-          <w:noProof/>
-        </w:rPr>
-        <w:t xml:space="preserve"> </w:t>
-      </w:r>
-      <w:r>
-        <w:rPr>
-          <w:rFonts w:hint="eastAsia"/>
-          <w:noProof/>
-        </w:rPr>
-        <w:t>(c)test</w:t>
-      </w:r>
-      <w:r>
-        <w:rPr>
-          <w:rFonts w:hint="eastAsia"/>
-          <w:noProof/>
-        </w:rPr>
-        <w:t xml:space="preserve"> dataset</w:t>
-      </w:r>
-      <w:r>
-        <w:rPr>
-          <w:rFonts w:hint="eastAsia"/>
-          <w:noProof/>
-        </w:rPr>
-        <w:t>各</w:t>
-      </w:r>
-      <w:r>
-        <w:rPr>
-          <w:rFonts w:hint="eastAsia"/>
-          <w:noProof/>
-        </w:rPr>
-        <w:t>class</w:t>
-      </w:r>
-      <w:r>
-        <w:rPr>
-          <w:rFonts w:hint="eastAsia"/>
-          <w:noProof/>
-        </w:rPr>
-        <w:t>總數</w:t>
-      </w:r>
+        <w:t>資料筆數</w:t>
+      </w:r>
+    </w:p>
+    <w:p>
+      <w:pPr>
+        <w:rPr>
+          <w:szCs w:val="24"/>
+        </w:rPr>
+      </w:pPr>
+    </w:p>
+    <w:p>
+      <w:pPr>
+        <w:rPr>
+          <w:rFonts w:hint="eastAsia"/>
+          <w:szCs w:val="24"/>
+        </w:rPr>
+      </w:pPr>
     </w:p>
     <w:p>
       <w:pPr>
@@ -2758,7 +2763,7 @@
         <w:pStyle w:val="ListParagraph"/>
         <w:numPr>
           <w:ilvl w:val="0"/>
-          <w:numId w:val="27"/>
+          <w:numId w:val="43"/>
         </w:numPr>
         <w:rPr>
           <w:b/>
@@ -2777,10 +2782,511 @@
     </w:p>
     <w:p>
       <w:pPr>
+        <w:ind w:left="960" w:firstLine="480"/>
+        <w:rPr>
+          <w:rFonts w:hint="eastAsia"/>
+          <w:szCs w:val="24"/>
+        </w:rPr>
+      </w:pPr>
+      <w:r>
+        <w:rPr>
+          <w:rFonts w:hint="eastAsia"/>
+          <w:szCs w:val="24"/>
+        </w:rPr>
+        <w:t>根據</w:t>
+      </w:r>
+      <w:r>
+        <w:rPr>
+          <w:rFonts w:hint="eastAsia"/>
+          <w:szCs w:val="24"/>
+        </w:rPr>
+        <w:t>Fig. 5.</w:t>
+      </w:r>
+      <w:r>
+        <w:rPr>
+          <w:rFonts w:hint="eastAsia"/>
+          <w:szCs w:val="24"/>
+        </w:rPr>
+        <w:t>的程式碼，</w:t>
+      </w:r>
+      <w:r>
+        <w:rPr>
+          <w:rFonts w:hint="eastAsia"/>
+          <w:szCs w:val="24"/>
+        </w:rPr>
+        <w:t>我將</w:t>
+      </w:r>
+      <w:r>
+        <w:rPr>
+          <w:rFonts w:hint="eastAsia"/>
+          <w:szCs w:val="24"/>
+        </w:rPr>
+        <w:t>原先資料集內的</w:t>
+      </w:r>
+      <w:r>
+        <w:rPr>
+          <w:rFonts w:hint="eastAsia"/>
+          <w:szCs w:val="24"/>
+        </w:rPr>
+        <w:t>RGB</w:t>
+      </w:r>
+      <w:r>
+        <w:rPr>
+          <w:rFonts w:hint="eastAsia"/>
+          <w:szCs w:val="24"/>
+        </w:rPr>
+        <w:t>影像皆轉成灰階圖</w:t>
+      </w:r>
+      <w:r>
+        <w:rPr>
+          <w:rFonts w:hint="eastAsia"/>
+          <w:szCs w:val="24"/>
+        </w:rPr>
+        <w:t>，</w:t>
+      </w:r>
+      <w:r>
+        <w:rPr>
+          <w:rFonts w:hint="eastAsia"/>
+          <w:szCs w:val="24"/>
+        </w:rPr>
+        <w:t>grayscal</w:t>
+      </w:r>
+      <w:r>
+        <w:rPr>
+          <w:rFonts w:hint="eastAsia"/>
+          <w:szCs w:val="24"/>
+        </w:rPr>
+        <w:t>e</w:t>
+      </w:r>
+      <w:r>
+        <w:rPr>
+          <w:rFonts w:hint="eastAsia"/>
+          <w:szCs w:val="24"/>
+        </w:rPr>
+        <w:t>的</w:t>
+      </w:r>
+      <w:r>
+        <w:rPr>
+          <w:rFonts w:hint="eastAsia"/>
+          <w:szCs w:val="24"/>
+        </w:rPr>
+        <w:t>效</w:t>
+      </w:r>
+      <w:r>
+        <w:rPr>
+          <w:rFonts w:hint="eastAsia"/>
+          <w:szCs w:val="24"/>
+        </w:rPr>
+        <w:t>果</w:t>
+      </w:r>
+      <w:r>
+        <w:rPr>
+          <w:rFonts w:hint="eastAsia"/>
+          <w:szCs w:val="24"/>
+        </w:rPr>
+        <w:t>如</w:t>
+      </w:r>
+      <w:r>
+        <w:rPr>
+          <w:rFonts w:hint="eastAsia"/>
+          <w:szCs w:val="24"/>
+        </w:rPr>
+        <w:t>Fig. 6.</w:t>
+      </w:r>
+      <w:r>
+        <w:rPr>
+          <w:rFonts w:hint="eastAsia"/>
+          <w:szCs w:val="24"/>
+        </w:rPr>
+        <w:t>呈現，</w:t>
+      </w:r>
+      <w:r>
+        <w:rPr>
+          <w:rFonts w:hint="eastAsia"/>
+          <w:szCs w:val="24"/>
+        </w:rPr>
+        <w:t>而轉成灰階的</w:t>
+      </w:r>
+      <w:r>
+        <w:rPr>
+          <w:rFonts w:hint="eastAsia"/>
+          <w:szCs w:val="24"/>
+        </w:rPr>
+        <w:t>原因不僅僅可以</w:t>
+      </w:r>
+      <w:r>
+        <w:rPr>
+          <w:rFonts w:hint="eastAsia"/>
+          <w:szCs w:val="24"/>
+        </w:rPr>
+        <w:t>減少</w:t>
+      </w:r>
+      <w:r>
+        <w:rPr>
+          <w:rFonts w:hint="eastAsia"/>
+          <w:szCs w:val="24"/>
+        </w:rPr>
+        <w:t>模型參數</w:t>
+      </w:r>
+      <w:r>
+        <w:rPr>
+          <w:rFonts w:hint="eastAsia"/>
+          <w:szCs w:val="24"/>
+        </w:rPr>
+        <w:t>，</w:t>
+      </w:r>
+      <w:r>
+        <w:rPr>
+          <w:rFonts w:hint="eastAsia"/>
+          <w:szCs w:val="24"/>
+        </w:rPr>
+        <w:t>讓訓練更快速，</w:t>
+      </w:r>
+      <w:r>
+        <w:rPr>
+          <w:rFonts w:hint="eastAsia"/>
+          <w:szCs w:val="24"/>
+        </w:rPr>
+        <w:t>還可以</w:t>
+      </w:r>
+      <w:r>
+        <w:rPr>
+          <w:rFonts w:hint="eastAsia"/>
+          <w:szCs w:val="24"/>
+        </w:rPr>
+        <w:t>讓模型專注在</w:t>
+      </w:r>
+      <w:r>
+        <w:rPr>
+          <w:rFonts w:hint="eastAsia"/>
+          <w:szCs w:val="24"/>
+        </w:rPr>
+        <w:t>交通號誌</w:t>
+      </w:r>
+      <w:r>
+        <w:rPr>
+          <w:rFonts w:hint="eastAsia"/>
+          <w:szCs w:val="24"/>
+        </w:rPr>
+        <w:t>圖</w:t>
+      </w:r>
+      <w:r>
+        <w:rPr>
+          <w:rFonts w:hint="eastAsia"/>
+          <w:szCs w:val="24"/>
+        </w:rPr>
+        <w:t>示</w:t>
+      </w:r>
+      <w:r>
+        <w:rPr>
+          <w:rFonts w:hint="eastAsia"/>
+          <w:szCs w:val="24"/>
+        </w:rPr>
+        <w:t>的</w:t>
+      </w:r>
+      <w:r>
+        <w:rPr>
+          <w:rFonts w:hint="eastAsia"/>
+          <w:szCs w:val="24"/>
+        </w:rPr>
+        <w:t>輪廓</w:t>
+      </w:r>
+      <w:r>
+        <w:rPr>
+          <w:rFonts w:hint="eastAsia"/>
+          <w:szCs w:val="24"/>
+        </w:rPr>
+        <w:t>差異，而非</w:t>
+      </w:r>
+      <w:r>
+        <w:rPr>
+          <w:rFonts w:hint="eastAsia"/>
+          <w:szCs w:val="24"/>
+        </w:rPr>
+        <w:t>注意</w:t>
+      </w:r>
+      <w:r>
+        <w:rPr>
+          <w:rFonts w:hint="eastAsia"/>
+          <w:szCs w:val="24"/>
+        </w:rPr>
+        <w:t>可能隨著</w:t>
+      </w:r>
+      <w:r>
+        <w:rPr>
+          <w:rFonts w:hint="eastAsia"/>
+          <w:szCs w:val="24"/>
+        </w:rPr>
+        <w:t>光線而有</w:t>
+      </w:r>
+      <w:r>
+        <w:rPr>
+          <w:rFonts w:hint="eastAsia"/>
+          <w:szCs w:val="24"/>
+        </w:rPr>
+        <w:t>顯著差異的</w:t>
+      </w:r>
+      <w:r>
+        <w:rPr>
+          <w:rFonts w:hint="eastAsia"/>
+          <w:szCs w:val="24"/>
+        </w:rPr>
+        <w:t>RGB</w:t>
+      </w:r>
+      <w:r>
+        <w:rPr>
+          <w:rFonts w:hint="eastAsia"/>
+          <w:szCs w:val="24"/>
+        </w:rPr>
+        <w:t>色</w:t>
+      </w:r>
+      <w:r>
+        <w:rPr>
+          <w:rFonts w:hint="eastAsia"/>
+          <w:szCs w:val="24"/>
+        </w:rPr>
+        <w:t>階</w:t>
+      </w:r>
+      <w:r>
+        <w:rPr>
+          <w:rFonts w:hint="eastAsia"/>
+          <w:szCs w:val="24"/>
+        </w:rPr>
+        <w:t>。</w:t>
+      </w:r>
+    </w:p>
+    <w:p>
+      <w:pPr>
+        <w:jc w:val="center"/>
+        <w:rPr>
+          <w:szCs w:val="24"/>
+        </w:rPr>
+      </w:pPr>
+      <w:r>
+        <w:rPr>
+          <w:szCs w:val="24"/>
+        </w:rPr>
+        <w:lastRenderedPageBreak/>
+        <w:drawing>
+          <wp:inline distT="0" distB="0" distL="0" distR="0" wp14:anchorId="5933E5BB" wp14:editId="5A0D5693">
+            <wp:extent cx="4213274" cy="1869232"/>
+            <wp:effectExtent l="0" t="0" r="0" b="0"/>
+            <wp:docPr id="763998968" name="Picture 1" descr="A computer screen shot of a program code&#10;&#10;Description automatically generated"/>
+            <wp:cNvGraphicFramePr>
+              <a:graphicFrameLocks xmlns:a="http://schemas.openxmlformats.org/drawingml/2006/main" noChangeAspect="1"/>
+            </wp:cNvGraphicFramePr>
+            <a:graphic xmlns:a="http://schemas.openxmlformats.org/drawingml/2006/main">
+              <a:graphicData uri="http://schemas.openxmlformats.org/drawingml/2006/picture">
+                <pic:pic xmlns:pic="http://schemas.openxmlformats.org/drawingml/2006/picture">
+                  <pic:nvPicPr>
+                    <pic:cNvPr id="763998968" name="Picture 1" descr="A computer screen shot of a program code&#10;&#10;Description automatically generated"/>
+                    <pic:cNvPicPr/>
+                  </pic:nvPicPr>
+                  <pic:blipFill>
+                    <a:blip r:embed="rId14" cstate="print">
+                      <a:extLst>
+                        <a:ext uri="{28A0092B-C50C-407E-A947-70E740481C1C}">
+                          <a14:useLocalDpi xmlns:a14="http://schemas.microsoft.com/office/drawing/2010/main" val="0"/>
+                        </a:ext>
+                      </a:extLst>
+                    </a:blip>
+                    <a:stretch>
+                      <a:fillRect/>
+                    </a:stretch>
+                  </pic:blipFill>
+                  <pic:spPr>
+                    <a:xfrm>
+                      <a:off x="0" y="0"/>
+                      <a:ext cx="4251396" cy="1886145"/>
+                    </a:xfrm>
+                    <a:prstGeom prst="rect">
+                      <a:avLst/>
+                    </a:prstGeom>
+                  </pic:spPr>
+                </pic:pic>
+              </a:graphicData>
+            </a:graphic>
+          </wp:inline>
+        </w:drawing>
+      </w:r>
+    </w:p>
+    <w:p>
+      <w:pPr>
+        <w:jc w:val="center"/>
+        <w:rPr>
+          <w:szCs w:val="24"/>
+        </w:rPr>
+      </w:pPr>
+      <w:r>
+        <w:rPr>
+          <w:rFonts w:hint="eastAsia"/>
+          <w:szCs w:val="24"/>
+        </w:rPr>
+        <w:t xml:space="preserve">Fig. 5. </w:t>
+      </w:r>
+      <w:r>
+        <w:rPr>
+          <w:rFonts w:hint="eastAsia"/>
+          <w:szCs w:val="24"/>
+        </w:rPr>
+        <w:t>將</w:t>
+      </w:r>
+      <w:r>
+        <w:rPr>
+          <w:rFonts w:hint="eastAsia"/>
+          <w:szCs w:val="24"/>
+        </w:rPr>
+        <w:t>RGB images</w:t>
+      </w:r>
+      <w:r>
+        <w:rPr>
+          <w:rFonts w:hint="eastAsia"/>
+          <w:szCs w:val="24"/>
+        </w:rPr>
+        <w:t>轉成</w:t>
+      </w:r>
+      <w:r>
+        <w:rPr>
+          <w:rFonts w:hint="eastAsia"/>
+          <w:szCs w:val="24"/>
+        </w:rPr>
+        <w:t>grayscale images</w:t>
+      </w:r>
+      <w:r>
+        <w:rPr>
+          <w:rFonts w:hint="eastAsia"/>
+          <w:szCs w:val="24"/>
+        </w:rPr>
+        <w:t>的程式碼</w:t>
+      </w:r>
+    </w:p>
+    <w:p>
+      <w:pPr>
+        <w:jc w:val="center"/>
+        <w:rPr>
+          <w:szCs w:val="24"/>
+        </w:rPr>
+      </w:pPr>
+    </w:p>
+    <w:p>
+      <w:pPr>
+        <w:jc w:val="center"/>
+        <w:rPr>
+          <w:szCs w:val="24"/>
+        </w:rPr>
+      </w:pPr>
+      <w:r>
+        <w:rPr>
+          <w:szCs w:val="24"/>
+        </w:rPr>
+        <w:drawing>
+          <wp:inline distT="0" distB="0" distL="0" distR="0" wp14:anchorId="7F035AFD" wp14:editId="1B40DF52">
+            <wp:extent cx="3995224" cy="2851846"/>
+            <wp:effectExtent l="0" t="0" r="5715" b="5715"/>
+            <wp:docPr id="106975021" name="Picture 1" descr="A collage of different road signs&#10;&#10;Description automatically generated"/>
+            <wp:cNvGraphicFramePr>
+              <a:graphicFrameLocks xmlns:a="http://schemas.openxmlformats.org/drawingml/2006/main" noChangeAspect="1"/>
+            </wp:cNvGraphicFramePr>
+            <a:graphic xmlns:a="http://schemas.openxmlformats.org/drawingml/2006/main">
+              <a:graphicData uri="http://schemas.openxmlformats.org/drawingml/2006/picture">
+                <pic:pic xmlns:pic="http://schemas.openxmlformats.org/drawingml/2006/picture">
+                  <pic:nvPicPr>
+                    <pic:cNvPr id="106975021" name="Picture 1" descr="A collage of different road signs&#10;&#10;Description automatically generated"/>
+                    <pic:cNvPicPr/>
+                  </pic:nvPicPr>
+                  <pic:blipFill>
+                    <a:blip r:embed="rId15" cstate="print">
+                      <a:extLst>
+                        <a:ext uri="{28A0092B-C50C-407E-A947-70E740481C1C}">
+                          <a14:useLocalDpi xmlns:a14="http://schemas.microsoft.com/office/drawing/2010/main" val="0"/>
+                        </a:ext>
+                      </a:extLst>
+                    </a:blip>
+                    <a:stretch>
+                      <a:fillRect/>
+                    </a:stretch>
+                  </pic:blipFill>
+                  <pic:spPr>
+                    <a:xfrm>
+                      <a:off x="0" y="0"/>
+                      <a:ext cx="4015914" cy="2866615"/>
+                    </a:xfrm>
+                    <a:prstGeom prst="rect">
+                      <a:avLst/>
+                    </a:prstGeom>
+                  </pic:spPr>
+                </pic:pic>
+              </a:graphicData>
+            </a:graphic>
+          </wp:inline>
+        </w:drawing>
+      </w:r>
+    </w:p>
+    <w:p>
+      <w:pPr>
+        <w:jc w:val="center"/>
+        <w:rPr>
+          <w:rFonts w:hint="eastAsia"/>
+          <w:szCs w:val="24"/>
+        </w:rPr>
+      </w:pPr>
+      <w:r>
+        <w:rPr>
+          <w:rFonts w:hint="eastAsia"/>
+          <w:szCs w:val="24"/>
+        </w:rPr>
+        <w:t xml:space="preserve">Fig. 6. </w:t>
+      </w:r>
+      <w:r>
+        <w:rPr>
+          <w:szCs w:val="24"/>
+        </w:rPr>
+        <w:t>T</w:t>
+      </w:r>
+      <w:r>
+        <w:rPr>
+          <w:rFonts w:hint="eastAsia"/>
+          <w:szCs w:val="24"/>
+        </w:rPr>
+        <w:t>raffic sign images</w:t>
+      </w:r>
+      <w:r>
+        <w:rPr>
+          <w:rFonts w:hint="eastAsia"/>
+          <w:szCs w:val="24"/>
+        </w:rPr>
+        <w:t>轉成灰階的</w:t>
+      </w:r>
+      <w:r>
+        <w:rPr>
+          <w:rFonts w:hint="eastAsia"/>
+          <w:szCs w:val="24"/>
+        </w:rPr>
+        <w:t>效</w:t>
+      </w:r>
+      <w:r>
+        <w:rPr>
+          <w:rFonts w:hint="eastAsia"/>
+          <w:szCs w:val="24"/>
+        </w:rPr>
+        <w:t>果</w:t>
+      </w:r>
+    </w:p>
+    <w:p>
+      <w:pPr>
+        <w:jc w:val="center"/>
+        <w:rPr>
+          <w:rFonts w:hint="eastAsia"/>
+          <w:szCs w:val="24"/>
+        </w:rPr>
+      </w:pPr>
+    </w:p>
+    <w:p>
+      <w:pPr>
         <w:pStyle w:val="ListParagraph"/>
         <w:numPr>
           <w:ilvl w:val="0"/>
-          <w:numId w:val="27"/>
+          <w:numId w:val="43"/>
         </w:numPr>
         <w:rPr>
           <w:b/>
@@ -2799,10 +3305,1721 @@
     </w:p>
     <w:p>
       <w:pPr>
+        <w:ind w:left="960" w:firstLine="480"/>
+        <w:rPr>
+          <w:szCs w:val="24"/>
+        </w:rPr>
+      </w:pPr>
+      <w:r>
+        <w:rPr>
+          <w:rFonts w:hint="eastAsia"/>
+          <w:szCs w:val="24"/>
+        </w:rPr>
+        <w:t>藉由</w:t>
+      </w:r>
+      <w:r>
+        <w:rPr>
+          <w:rFonts w:hint="eastAsia"/>
+          <w:szCs w:val="24"/>
+        </w:rPr>
+        <w:t>觀察</w:t>
+      </w:r>
+      <w:r>
+        <w:rPr>
+          <w:rFonts w:hint="eastAsia"/>
+          <w:szCs w:val="24"/>
+        </w:rPr>
+        <w:t>Fig. 4.</w:t>
+      </w:r>
+      <w:r>
+        <w:rPr>
+          <w:rFonts w:hint="eastAsia"/>
+          <w:szCs w:val="24"/>
+        </w:rPr>
+        <w:t>的</w:t>
+      </w:r>
+      <w:r>
+        <w:rPr>
+          <w:rFonts w:hint="eastAsia"/>
+          <w:szCs w:val="24"/>
+        </w:rPr>
+        <w:t>資料集</w:t>
+      </w:r>
+      <w:r>
+        <w:rPr>
+          <w:rFonts w:hint="eastAsia"/>
+          <w:szCs w:val="24"/>
+        </w:rPr>
+        <w:t>各</w:t>
+      </w:r>
+      <w:r>
+        <w:rPr>
+          <w:rFonts w:hint="eastAsia"/>
+          <w:szCs w:val="24"/>
+        </w:rPr>
+        <w:t>class</w:t>
+      </w:r>
+      <w:r>
+        <w:rPr>
+          <w:rFonts w:hint="eastAsia"/>
+          <w:szCs w:val="24"/>
+        </w:rPr>
+        <w:t>總數可以發</w:t>
+      </w:r>
+      <w:r>
+        <w:rPr>
+          <w:rFonts w:hint="eastAsia"/>
+          <w:szCs w:val="24"/>
+        </w:rPr>
+        <w:t>現不同</w:t>
+      </w:r>
+      <w:r>
+        <w:rPr>
+          <w:rFonts w:hint="eastAsia"/>
+          <w:szCs w:val="24"/>
+        </w:rPr>
+        <w:t>class</w:t>
+      </w:r>
+      <w:r>
+        <w:rPr>
+          <w:rFonts w:hint="eastAsia"/>
+          <w:szCs w:val="24"/>
+        </w:rPr>
+        <w:t>之間</w:t>
+      </w:r>
+      <w:r>
+        <w:rPr>
+          <w:rFonts w:hint="eastAsia"/>
+          <w:szCs w:val="24"/>
+        </w:rPr>
+        <w:t>的</w:t>
+      </w:r>
+      <w:r>
+        <w:rPr>
+          <w:rFonts w:hint="eastAsia"/>
+          <w:szCs w:val="24"/>
+        </w:rPr>
+        <w:t>數量差異</w:t>
+      </w:r>
+      <w:r>
+        <w:rPr>
+          <w:rFonts w:hint="eastAsia"/>
+          <w:szCs w:val="24"/>
+        </w:rPr>
+        <w:t>相當顯著，</w:t>
+      </w:r>
+      <w:r>
+        <w:rPr>
+          <w:rFonts w:hint="eastAsia"/>
+          <w:szCs w:val="24"/>
+        </w:rPr>
+        <w:t>而這</w:t>
+      </w:r>
+      <w:r>
+        <w:rPr>
+          <w:rFonts w:hint="eastAsia"/>
+          <w:szCs w:val="24"/>
+        </w:rPr>
+        <w:t>將會對</w:t>
+      </w:r>
+      <w:r>
+        <w:rPr>
+          <w:rFonts w:hint="eastAsia"/>
+          <w:szCs w:val="24"/>
+        </w:rPr>
+        <w:t>訓練</w:t>
+      </w:r>
+      <w:r>
+        <w:rPr>
+          <w:rFonts w:hint="eastAsia"/>
+          <w:szCs w:val="24"/>
+        </w:rPr>
+        <w:t>的效果</w:t>
+      </w:r>
+      <w:r>
+        <w:rPr>
+          <w:rFonts w:hint="eastAsia"/>
+          <w:szCs w:val="24"/>
+        </w:rPr>
+        <w:t>大打折扣</w:t>
+      </w:r>
+      <w:r>
+        <w:rPr>
+          <w:rFonts w:hint="eastAsia"/>
+          <w:szCs w:val="24"/>
+        </w:rPr>
+        <w:t>，為了使</w:t>
+      </w:r>
+      <w:r>
+        <w:rPr>
+          <w:rFonts w:hint="eastAsia"/>
+          <w:szCs w:val="24"/>
+        </w:rPr>
+        <w:t>資料筆數較少的</w:t>
+      </w:r>
+      <w:r>
+        <w:rPr>
+          <w:szCs w:val="24"/>
+        </w:rPr>
+        <w:t>c</w:t>
+      </w:r>
+      <w:r>
+        <w:rPr>
+          <w:rFonts w:hint="eastAsia"/>
+          <w:szCs w:val="24"/>
+        </w:rPr>
+        <w:t>lass</w:t>
+      </w:r>
+      <w:r>
+        <w:rPr>
+          <w:rFonts w:hint="eastAsia"/>
+          <w:szCs w:val="24"/>
+        </w:rPr>
+        <w:t>增加一些數據，我採用了常見的</w:t>
+      </w:r>
+      <w:r>
+        <w:rPr>
+          <w:rFonts w:hint="eastAsia"/>
+          <w:szCs w:val="24"/>
+        </w:rPr>
+        <w:t>data augmentation</w:t>
+      </w:r>
+      <w:r>
+        <w:rPr>
+          <w:rFonts w:hint="eastAsia"/>
+          <w:szCs w:val="24"/>
+        </w:rPr>
+        <w:t>，藉由平移、旋轉及縮放</w:t>
+      </w:r>
+      <w:r>
+        <w:rPr>
+          <w:szCs w:val="24"/>
+        </w:rPr>
+        <w:t>…</w:t>
+      </w:r>
+      <w:r>
+        <w:rPr>
+          <w:rFonts w:hint="eastAsia"/>
+          <w:szCs w:val="24"/>
+        </w:rPr>
+        <w:t>等技術</w:t>
+      </w:r>
+      <w:r>
+        <w:rPr>
+          <w:rFonts w:hint="eastAsia"/>
+          <w:szCs w:val="24"/>
+        </w:rPr>
+        <w:t>，</w:t>
+      </w:r>
+      <w:r>
+        <w:rPr>
+          <w:rFonts w:hint="eastAsia"/>
+          <w:szCs w:val="24"/>
+        </w:rPr>
+        <w:t>在</w:t>
+      </w:r>
+      <w:r>
+        <w:rPr>
+          <w:rFonts w:hint="eastAsia"/>
+          <w:szCs w:val="24"/>
+        </w:rPr>
+        <w:t>基於</w:t>
+      </w:r>
+      <w:r>
+        <w:rPr>
+          <w:rFonts w:hint="eastAsia"/>
+          <w:szCs w:val="24"/>
+        </w:rPr>
+        <w:t>原先的資料</w:t>
+      </w:r>
+      <w:r>
+        <w:rPr>
+          <w:rFonts w:hint="eastAsia"/>
+          <w:szCs w:val="24"/>
+        </w:rPr>
+        <w:t>下，</w:t>
+      </w:r>
+      <w:r>
+        <w:rPr>
+          <w:rFonts w:hint="eastAsia"/>
+          <w:szCs w:val="24"/>
+        </w:rPr>
+        <w:t>產生</w:t>
+      </w:r>
+      <w:r>
+        <w:rPr>
+          <w:rFonts w:hint="eastAsia"/>
+          <w:szCs w:val="24"/>
+        </w:rPr>
+        <w:t>更多</w:t>
+      </w:r>
+      <w:r>
+        <w:rPr>
+          <w:rFonts w:hint="eastAsia"/>
+          <w:szCs w:val="24"/>
+        </w:rPr>
+        <w:t>筆</w:t>
+      </w:r>
+      <w:r>
+        <w:rPr>
+          <w:rFonts w:hint="eastAsia"/>
+          <w:szCs w:val="24"/>
+        </w:rPr>
+        <w:t>訓練資料</w:t>
+      </w:r>
+      <w:r>
+        <w:rPr>
+          <w:rFonts w:hint="eastAsia"/>
+          <w:szCs w:val="24"/>
+        </w:rPr>
+        <w:t>，</w:t>
+      </w:r>
+      <w:r>
+        <w:rPr>
+          <w:rFonts w:hint="eastAsia"/>
+          <w:szCs w:val="24"/>
+        </w:rPr>
+        <w:t>達到各</w:t>
+      </w:r>
+      <w:r>
+        <w:rPr>
+          <w:rFonts w:hint="eastAsia"/>
+          <w:szCs w:val="24"/>
+        </w:rPr>
+        <w:t>class</w:t>
+      </w:r>
+      <w:r>
+        <w:rPr>
+          <w:rFonts w:hint="eastAsia"/>
+          <w:szCs w:val="24"/>
+        </w:rPr>
+        <w:t>的資料數平均的</w:t>
+      </w:r>
+      <w:r>
+        <w:rPr>
+          <w:rFonts w:hint="eastAsia"/>
+          <w:szCs w:val="24"/>
+        </w:rPr>
+        <w:t>目標。</w:t>
+      </w:r>
+    </w:p>
+    <w:p>
+      <w:pPr>
+        <w:ind w:left="960" w:firstLine="480"/>
+        <w:rPr>
+          <w:rFonts w:hint="eastAsia"/>
+          <w:szCs w:val="24"/>
+        </w:rPr>
+      </w:pPr>
+      <w:r>
+        <w:rPr>
+          <w:rFonts w:hint="eastAsia"/>
+          <w:szCs w:val="24"/>
+        </w:rPr>
+        <w:t>其中，</w:t>
+      </w:r>
+      <w:r>
+        <w:rPr>
+          <w:rFonts w:hint="eastAsia"/>
+          <w:szCs w:val="24"/>
+        </w:rPr>
+        <w:t>我使用</w:t>
+      </w:r>
+      <w:r>
+        <w:rPr>
+          <w:rFonts w:hint="eastAsia"/>
+          <w:szCs w:val="24"/>
+        </w:rPr>
+        <w:t>Affine Transformation</w:t>
+      </w:r>
+      <w:r>
+        <w:rPr>
+          <w:rFonts w:hint="eastAsia"/>
+          <w:szCs w:val="24"/>
+        </w:rPr>
+        <w:t>、</w:t>
+      </w:r>
+      <w:r>
+        <w:rPr>
+          <w:szCs w:val="24"/>
+        </w:rPr>
+        <w:t>P</w:t>
+      </w:r>
+      <w:r>
+        <w:rPr>
+          <w:rFonts w:hint="eastAsia"/>
+          <w:szCs w:val="24"/>
+        </w:rPr>
+        <w:t>erspective Transformation</w:t>
+      </w:r>
+      <w:r>
+        <w:rPr>
+          <w:rFonts w:hint="eastAsia"/>
+          <w:szCs w:val="24"/>
+        </w:rPr>
+        <w:t>及</w:t>
+      </w:r>
+      <w:r>
+        <w:rPr>
+          <w:rFonts w:hint="eastAsia"/>
+          <w:szCs w:val="24"/>
+        </w:rPr>
+        <w:t>Rotation</w:t>
+      </w:r>
+      <w:r>
+        <w:rPr>
+          <w:rFonts w:hint="eastAsia"/>
+          <w:szCs w:val="24"/>
+        </w:rPr>
+        <w:t>共</w:t>
+      </w:r>
+      <w:r>
+        <w:rPr>
+          <w:rFonts w:hint="eastAsia"/>
+          <w:szCs w:val="24"/>
+        </w:rPr>
+        <w:t>3</w:t>
+      </w:r>
+      <w:r>
+        <w:rPr>
+          <w:rFonts w:hint="eastAsia"/>
+          <w:szCs w:val="24"/>
+        </w:rPr>
+        <w:t>種</w:t>
+      </w:r>
+      <w:r>
+        <w:rPr>
+          <w:rFonts w:hint="eastAsia"/>
+          <w:szCs w:val="24"/>
+        </w:rPr>
+        <w:t>data augmentation</w:t>
+      </w:r>
+      <w:r>
+        <w:rPr>
+          <w:rFonts w:hint="eastAsia"/>
+          <w:szCs w:val="24"/>
+        </w:rPr>
+        <w:t>的技術增加</w:t>
+      </w:r>
+      <w:r>
+        <w:rPr>
+          <w:rFonts w:hint="eastAsia"/>
+          <w:szCs w:val="24"/>
+        </w:rPr>
+        <w:t>train</w:t>
+      </w:r>
+      <w:r>
+        <w:rPr>
+          <w:rFonts w:hint="eastAsia"/>
+          <w:szCs w:val="24"/>
+        </w:rPr>
+        <w:t xml:space="preserve"> dataset</w:t>
+      </w:r>
+      <w:r>
+        <w:rPr>
+          <w:rFonts w:hint="eastAsia"/>
+          <w:szCs w:val="24"/>
+        </w:rPr>
+        <w:t>資料數</w:t>
+      </w:r>
+      <w:r>
+        <w:rPr>
+          <w:rFonts w:hint="eastAsia"/>
+          <w:szCs w:val="24"/>
+        </w:rPr>
+        <w:t>，確保每個</w:t>
+      </w:r>
+      <w:r>
+        <w:rPr>
+          <w:szCs w:val="24"/>
+        </w:rPr>
+        <w:t>c</w:t>
+      </w:r>
+      <w:r>
+        <w:rPr>
+          <w:rFonts w:hint="eastAsia"/>
+          <w:szCs w:val="24"/>
+        </w:rPr>
+        <w:t>lass</w:t>
+      </w:r>
+      <w:r>
+        <w:rPr>
+          <w:rFonts w:hint="eastAsia"/>
+          <w:szCs w:val="24"/>
+        </w:rPr>
+        <w:t>都至少有</w:t>
+      </w:r>
+      <w:r>
+        <w:rPr>
+          <w:rFonts w:hint="eastAsia"/>
+          <w:szCs w:val="24"/>
+        </w:rPr>
+        <w:t>3000</w:t>
+      </w:r>
+      <w:r>
+        <w:rPr>
+          <w:rFonts w:hint="eastAsia"/>
+          <w:szCs w:val="24"/>
+        </w:rPr>
+        <w:t>筆</w:t>
+      </w:r>
+      <w:r>
+        <w:rPr>
+          <w:rFonts w:hint="eastAsia"/>
+          <w:szCs w:val="24"/>
+        </w:rPr>
+        <w:t>資料</w:t>
+      </w:r>
+      <w:r>
+        <w:rPr>
+          <w:rFonts w:hint="eastAsia"/>
+          <w:szCs w:val="24"/>
+        </w:rPr>
+        <w:t>。</w:t>
+      </w:r>
+      <w:r>
+        <w:rPr>
+          <w:rFonts w:hint="eastAsia"/>
+          <w:szCs w:val="24"/>
+        </w:rPr>
+        <w:t>而</w:t>
+      </w:r>
+      <w:r>
+        <w:rPr>
+          <w:rFonts w:hint="eastAsia"/>
+          <w:szCs w:val="24"/>
+        </w:rPr>
+        <w:t>3</w:t>
+      </w:r>
+      <w:r>
+        <w:rPr>
+          <w:rFonts w:hint="eastAsia"/>
+          <w:szCs w:val="24"/>
+        </w:rPr>
+        <w:t>種</w:t>
+      </w:r>
+      <w:r>
+        <w:rPr>
+          <w:rFonts w:hint="eastAsia"/>
+          <w:szCs w:val="24"/>
+        </w:rPr>
+        <w:t>data augmentation</w:t>
+      </w:r>
+      <w:r>
+        <w:rPr>
+          <w:rFonts w:hint="eastAsia"/>
+          <w:szCs w:val="24"/>
+        </w:rPr>
+        <w:t>技術的</w:t>
+      </w:r>
+      <w:r>
+        <w:rPr>
+          <w:rFonts w:hint="eastAsia"/>
+          <w:szCs w:val="24"/>
+        </w:rPr>
+        <w:t>code implementation</w:t>
+      </w:r>
+      <w:r>
+        <w:rPr>
+          <w:rFonts w:hint="eastAsia"/>
+          <w:szCs w:val="24"/>
+        </w:rPr>
+        <w:t>可依序參考</w:t>
+      </w:r>
+      <w:r>
+        <w:rPr>
+          <w:rFonts w:hint="eastAsia"/>
+          <w:szCs w:val="24"/>
+        </w:rPr>
+        <w:t>Fig. 7, Fig. 8</w:t>
+      </w:r>
+      <w:r>
+        <w:rPr>
+          <w:rFonts w:hint="eastAsia"/>
+          <w:szCs w:val="24"/>
+        </w:rPr>
+        <w:t>及</w:t>
+      </w:r>
+      <w:r>
+        <w:rPr>
+          <w:rFonts w:hint="eastAsia"/>
+          <w:szCs w:val="24"/>
+        </w:rPr>
+        <w:t xml:space="preserve">Fig. </w:t>
+      </w:r>
+      <w:r>
+        <w:rPr>
+          <w:szCs w:val="24"/>
+        </w:rPr>
+        <w:t>9.</w:t>
+      </w:r>
+      <w:r>
+        <w:rPr>
+          <w:rFonts w:hint="eastAsia"/>
+          <w:szCs w:val="24"/>
+        </w:rPr>
+        <w:t>，</w:t>
+      </w:r>
+      <w:r>
+        <w:rPr>
+          <w:rFonts w:hint="eastAsia"/>
+          <w:szCs w:val="24"/>
+        </w:rPr>
+        <w:t>另外</w:t>
+      </w:r>
+      <w:r>
+        <w:rPr>
+          <w:rFonts w:hint="eastAsia"/>
+          <w:szCs w:val="24"/>
+        </w:rPr>
+        <w:t>我也將</w:t>
+      </w:r>
+      <w:r>
+        <w:rPr>
+          <w:szCs w:val="24"/>
+        </w:rPr>
+        <w:t>d</w:t>
+      </w:r>
+      <w:r>
+        <w:rPr>
+          <w:rFonts w:hint="eastAsia"/>
+          <w:szCs w:val="24"/>
+        </w:rPr>
+        <w:t>ata augmentation</w:t>
+      </w:r>
+      <w:r>
+        <w:rPr>
+          <w:rFonts w:hint="eastAsia"/>
+          <w:szCs w:val="24"/>
+        </w:rPr>
+        <w:t>產生的圖片和</w:t>
+      </w:r>
+      <w:r>
+        <w:rPr>
+          <w:rFonts w:hint="eastAsia"/>
+          <w:szCs w:val="24"/>
+        </w:rPr>
+        <w:t>原先的圖片顯示出來做比較，</w:t>
+      </w:r>
+      <w:r>
+        <w:rPr>
+          <w:rFonts w:hint="eastAsia"/>
+          <w:szCs w:val="24"/>
+        </w:rPr>
+        <w:t>可參考</w:t>
+      </w:r>
+      <w:r>
+        <w:rPr>
+          <w:szCs w:val="24"/>
+        </w:rPr>
+        <w:t>F</w:t>
+      </w:r>
+      <w:r>
+        <w:rPr>
+          <w:rFonts w:hint="eastAsia"/>
+          <w:szCs w:val="24"/>
+        </w:rPr>
+        <w:t>ig. 10.</w:t>
+      </w:r>
+      <w:r>
+        <w:rPr>
+          <w:rFonts w:hint="eastAsia"/>
+          <w:szCs w:val="24"/>
+        </w:rPr>
+        <w:t>發現</w:t>
+      </w:r>
+      <w:r>
+        <w:rPr>
+          <w:rFonts w:hint="eastAsia"/>
+          <w:szCs w:val="24"/>
+        </w:rPr>
+        <w:t>影像</w:t>
+      </w:r>
+      <w:r>
+        <w:rPr>
+          <w:rFonts w:hint="eastAsia"/>
+          <w:szCs w:val="24"/>
+        </w:rPr>
+        <w:t>有輕微</w:t>
+      </w:r>
+      <w:r>
+        <w:rPr>
+          <w:rFonts w:hint="eastAsia"/>
+          <w:szCs w:val="24"/>
+        </w:rPr>
+        <w:t>更動</w:t>
+      </w:r>
+      <w:r>
+        <w:rPr>
+          <w:rFonts w:hint="eastAsia"/>
+          <w:szCs w:val="24"/>
+        </w:rPr>
+        <w:t>，但</w:t>
+      </w:r>
+      <w:r>
+        <w:rPr>
+          <w:rFonts w:hint="eastAsia"/>
+          <w:szCs w:val="24"/>
+        </w:rPr>
+        <w:t>卻</w:t>
+      </w:r>
+      <w:r>
+        <w:rPr>
+          <w:rFonts w:hint="eastAsia"/>
+          <w:szCs w:val="24"/>
+        </w:rPr>
+        <w:t>不失去</w:t>
+      </w:r>
+      <w:r>
+        <w:rPr>
+          <w:rFonts w:hint="eastAsia"/>
+          <w:szCs w:val="24"/>
+        </w:rPr>
+        <w:t>本身原有的特徵</w:t>
+      </w:r>
+      <w:r>
+        <w:rPr>
+          <w:rFonts w:hint="eastAsia"/>
+          <w:szCs w:val="24"/>
+        </w:rPr>
+        <w:t>。</w:t>
+      </w:r>
+    </w:p>
+    <w:p>
+      <w:pPr>
+        <w:jc w:val="center"/>
+        <w:rPr>
+          <w:szCs w:val="24"/>
+        </w:rPr>
+      </w:pPr>
+      <w:r>
+        <w:rPr>
+          <w:szCs w:val="24"/>
+        </w:rPr>
+        <w:lastRenderedPageBreak/>
+        <w:drawing>
+          <wp:inline distT="0" distB="0" distL="0" distR="0" wp14:anchorId="1A88DE99" wp14:editId="293E226D">
+            <wp:extent cx="4459458" cy="1085604"/>
+            <wp:effectExtent l="0" t="0" r="0" b="635"/>
+            <wp:docPr id="78174015" name="Picture 1" descr="A computer code with text&#10;&#10;Description automatically generated with medium confidence"/>
+            <wp:cNvGraphicFramePr>
+              <a:graphicFrameLocks xmlns:a="http://schemas.openxmlformats.org/drawingml/2006/main" noChangeAspect="1"/>
+            </wp:cNvGraphicFramePr>
+            <a:graphic xmlns:a="http://schemas.openxmlformats.org/drawingml/2006/main">
+              <a:graphicData uri="http://schemas.openxmlformats.org/drawingml/2006/picture">
+                <pic:pic xmlns:pic="http://schemas.openxmlformats.org/drawingml/2006/picture">
+                  <pic:nvPicPr>
+                    <pic:cNvPr id="78174015" name="Picture 1" descr="A computer code with text&#10;&#10;Description automatically generated with medium confidence"/>
+                    <pic:cNvPicPr/>
+                  </pic:nvPicPr>
+                  <pic:blipFill>
+                    <a:blip r:embed="rId16">
+                      <a:extLst>
+                        <a:ext uri="{28A0092B-C50C-407E-A947-70E740481C1C}">
+                          <a14:useLocalDpi xmlns:a14="http://schemas.microsoft.com/office/drawing/2010/main" val="0"/>
+                        </a:ext>
+                      </a:extLst>
+                    </a:blip>
+                    <a:stretch>
+                      <a:fillRect/>
+                    </a:stretch>
+                  </pic:blipFill>
+                  <pic:spPr>
+                    <a:xfrm>
+                      <a:off x="0" y="0"/>
+                      <a:ext cx="4479573" cy="1090501"/>
+                    </a:xfrm>
+                    <a:prstGeom prst="rect">
+                      <a:avLst/>
+                    </a:prstGeom>
+                  </pic:spPr>
+                </pic:pic>
+              </a:graphicData>
+            </a:graphic>
+          </wp:inline>
+        </w:drawing>
+      </w:r>
+    </w:p>
+    <w:p>
+      <w:pPr>
+        <w:jc w:val="center"/>
+        <w:rPr>
+          <w:szCs w:val="24"/>
+        </w:rPr>
+      </w:pPr>
+      <w:r>
+        <w:rPr>
+          <w:rFonts w:hint="eastAsia"/>
+          <w:szCs w:val="24"/>
+        </w:rPr>
+        <w:t>Fig. 7. Affine Transformation</w:t>
+      </w:r>
+      <w:r>
+        <w:rPr>
+          <w:rFonts w:hint="eastAsia"/>
+          <w:szCs w:val="24"/>
+        </w:rPr>
+        <w:t>實作</w:t>
+      </w:r>
+      <w:r>
+        <w:rPr>
+          <w:rFonts w:hint="eastAsia"/>
+          <w:szCs w:val="24"/>
+        </w:rPr>
+        <w:t>程式碼</w:t>
+      </w:r>
+    </w:p>
+    <w:p>
+      <w:pPr>
+        <w:jc w:val="center"/>
+        <w:rPr>
+          <w:szCs w:val="24"/>
+        </w:rPr>
+      </w:pPr>
+    </w:p>
+    <w:p>
+      <w:pPr>
+        <w:jc w:val="center"/>
+        <w:rPr>
+          <w:szCs w:val="24"/>
+        </w:rPr>
+      </w:pPr>
+      <w:r>
+        <w:rPr>
+          <w:szCs w:val="24"/>
+        </w:rPr>
+        <w:drawing>
+          <wp:inline distT="0" distB="0" distL="0" distR="0" wp14:anchorId="6B6AC634" wp14:editId="3546557D">
+            <wp:extent cx="4520366" cy="1209821"/>
+            <wp:effectExtent l="0" t="0" r="0" b="9525"/>
+            <wp:docPr id="1626051846" name="Picture 1" descr="A computer code on a black background&#10;&#10;Description automatically generated"/>
+            <wp:cNvGraphicFramePr>
+              <a:graphicFrameLocks xmlns:a="http://schemas.openxmlformats.org/drawingml/2006/main" noChangeAspect="1"/>
+            </wp:cNvGraphicFramePr>
+            <a:graphic xmlns:a="http://schemas.openxmlformats.org/drawingml/2006/main">
+              <a:graphicData uri="http://schemas.openxmlformats.org/drawingml/2006/picture">
+                <pic:pic xmlns:pic="http://schemas.openxmlformats.org/drawingml/2006/picture">
+                  <pic:nvPicPr>
+                    <pic:cNvPr id="1626051846" name="Picture 1" descr="A computer code on a black background&#10;&#10;Description automatically generated"/>
+                    <pic:cNvPicPr/>
+                  </pic:nvPicPr>
+                  <pic:blipFill>
+                    <a:blip r:embed="rId17">
+                      <a:extLst>
+                        <a:ext uri="{28A0092B-C50C-407E-A947-70E740481C1C}">
+                          <a14:useLocalDpi xmlns:a14="http://schemas.microsoft.com/office/drawing/2010/main" val="0"/>
+                        </a:ext>
+                      </a:extLst>
+                    </a:blip>
+                    <a:stretch>
+                      <a:fillRect/>
+                    </a:stretch>
+                  </pic:blipFill>
+                  <pic:spPr>
+                    <a:xfrm>
+                      <a:off x="0" y="0"/>
+                      <a:ext cx="4565369" cy="1221865"/>
+                    </a:xfrm>
+                    <a:prstGeom prst="rect">
+                      <a:avLst/>
+                    </a:prstGeom>
+                  </pic:spPr>
+                </pic:pic>
+              </a:graphicData>
+            </a:graphic>
+          </wp:inline>
+        </w:drawing>
+      </w:r>
+    </w:p>
+    <w:p>
+      <w:pPr>
+        <w:jc w:val="center"/>
+        <w:rPr>
+          <w:szCs w:val="24"/>
+        </w:rPr>
+      </w:pPr>
+      <w:r>
+        <w:rPr>
+          <w:rFonts w:hint="eastAsia"/>
+          <w:szCs w:val="24"/>
+        </w:rPr>
+        <w:t>Fig. 8. Perspective Transformation</w:t>
+      </w:r>
+      <w:r>
+        <w:rPr>
+          <w:rFonts w:hint="eastAsia"/>
+          <w:szCs w:val="24"/>
+        </w:rPr>
+        <w:t>實作</w:t>
+      </w:r>
+      <w:r>
+        <w:rPr>
+          <w:rFonts w:hint="eastAsia"/>
+          <w:szCs w:val="24"/>
+        </w:rPr>
+        <w:t>程式碼</w:t>
+      </w:r>
+    </w:p>
+    <w:p>
+      <w:pPr>
+        <w:jc w:val="center"/>
+        <w:rPr>
+          <w:szCs w:val="24"/>
+        </w:rPr>
+      </w:pPr>
+    </w:p>
+    <w:p>
+      <w:pPr>
+        <w:jc w:val="center"/>
+        <w:rPr>
+          <w:rFonts w:hint="eastAsia"/>
+          <w:szCs w:val="24"/>
+        </w:rPr>
+      </w:pPr>
+      <w:r>
+        <w:rPr>
+          <w:szCs w:val="24"/>
+        </w:rPr>
+        <w:drawing>
+          <wp:inline distT="0" distB="0" distL="0" distR="0" wp14:anchorId="68321EC6" wp14:editId="09FD0A04">
+            <wp:extent cx="4593101" cy="903026"/>
+            <wp:effectExtent l="0" t="0" r="0" b="0"/>
+            <wp:docPr id="1750575280" name="Picture 1" descr="A computer code on a black background&#10;&#10;Description automatically generated"/>
+            <wp:cNvGraphicFramePr>
+              <a:graphicFrameLocks xmlns:a="http://schemas.openxmlformats.org/drawingml/2006/main" noChangeAspect="1"/>
+            </wp:cNvGraphicFramePr>
+            <a:graphic xmlns:a="http://schemas.openxmlformats.org/drawingml/2006/main">
+              <a:graphicData uri="http://schemas.openxmlformats.org/drawingml/2006/picture">
+                <pic:pic xmlns:pic="http://schemas.openxmlformats.org/drawingml/2006/picture">
+                  <pic:nvPicPr>
+                    <pic:cNvPr id="1750575280" name="Picture 1" descr="A computer code on a black background&#10;&#10;Description automatically generated"/>
+                    <pic:cNvPicPr/>
+                  </pic:nvPicPr>
+                  <pic:blipFill>
+                    <a:blip r:embed="rId18">
+                      <a:extLst>
+                        <a:ext uri="{28A0092B-C50C-407E-A947-70E740481C1C}">
+                          <a14:useLocalDpi xmlns:a14="http://schemas.microsoft.com/office/drawing/2010/main" val="0"/>
+                        </a:ext>
+                      </a:extLst>
+                    </a:blip>
+                    <a:stretch>
+                      <a:fillRect/>
+                    </a:stretch>
+                  </pic:blipFill>
+                  <pic:spPr>
+                    <a:xfrm>
+                      <a:off x="0" y="0"/>
+                      <a:ext cx="4642777" cy="912793"/>
+                    </a:xfrm>
+                    <a:prstGeom prst="rect">
+                      <a:avLst/>
+                    </a:prstGeom>
+                  </pic:spPr>
+                </pic:pic>
+              </a:graphicData>
+            </a:graphic>
+          </wp:inline>
+        </w:drawing>
+      </w:r>
+    </w:p>
+    <w:p>
+      <w:pPr>
+        <w:jc w:val="center"/>
+        <w:rPr>
+          <w:szCs w:val="24"/>
+        </w:rPr>
+      </w:pPr>
+      <w:r>
+        <w:rPr>
+          <w:rFonts w:hint="eastAsia"/>
+          <w:szCs w:val="24"/>
+        </w:rPr>
+        <w:t>Fig. 9. Rotation</w:t>
+      </w:r>
+      <w:r>
+        <w:rPr>
+          <w:rFonts w:hint="eastAsia"/>
+          <w:szCs w:val="24"/>
+        </w:rPr>
+        <w:t>實作程式碼</w:t>
+      </w:r>
+    </w:p>
+    <w:p>
+      <w:pPr>
+        <w:jc w:val="center"/>
+        <w:rPr>
+          <w:szCs w:val="24"/>
+        </w:rPr>
+      </w:pPr>
+    </w:p>
+    <w:p>
+      <w:pPr>
+        <w:jc w:val="center"/>
+        <w:rPr>
+          <w:szCs w:val="24"/>
+        </w:rPr>
+      </w:pPr>
+      <w:r>
+        <w:rPr>
+          <w:szCs w:val="24"/>
+        </w:rPr>
+        <w:drawing>
+          <wp:inline distT="0" distB="0" distL="0" distR="0" wp14:anchorId="2883C12B" wp14:editId="67DE6E7B">
+            <wp:extent cx="4241165" cy="2200275"/>
+            <wp:effectExtent l="0" t="0" r="6985" b="9525"/>
+            <wp:docPr id="75079428" name="Picture 1" descr="A close-up of a clock&#10;&#10;Description automatically generated"/>
+            <wp:cNvGraphicFramePr>
+              <a:graphicFrameLocks xmlns:a="http://schemas.openxmlformats.org/drawingml/2006/main" noChangeAspect="1"/>
+            </wp:cNvGraphicFramePr>
+            <a:graphic xmlns:a="http://schemas.openxmlformats.org/drawingml/2006/main">
+              <a:graphicData uri="http://schemas.openxmlformats.org/drawingml/2006/picture">
+                <pic:pic xmlns:pic="http://schemas.openxmlformats.org/drawingml/2006/picture">
+                  <pic:nvPicPr>
+                    <pic:cNvPr id="75079428" name="Picture 1" descr="A close-up of a clock&#10;&#10;Description automatically generated"/>
+                    <pic:cNvPicPr/>
+                  </pic:nvPicPr>
+                  <pic:blipFill>
+                    <a:blip r:embed="rId19" cstate="print">
+                      <a:extLst>
+                        <a:ext uri="{28A0092B-C50C-407E-A947-70E740481C1C}">
+                          <a14:useLocalDpi xmlns:a14="http://schemas.microsoft.com/office/drawing/2010/main" val="0"/>
+                        </a:ext>
+                      </a:extLst>
+                    </a:blip>
+                    <a:stretch>
+                      <a:fillRect/>
+                    </a:stretch>
+                  </pic:blipFill>
+                  <pic:spPr>
+                    <a:xfrm>
+                      <a:off x="0" y="0"/>
+                      <a:ext cx="4241165" cy="2200275"/>
+                    </a:xfrm>
+                    <a:prstGeom prst="rect">
+                      <a:avLst/>
+                    </a:prstGeom>
+                  </pic:spPr>
+                </pic:pic>
+              </a:graphicData>
+            </a:graphic>
+          </wp:inline>
+        </w:drawing>
+      </w:r>
+    </w:p>
+    <w:p>
+      <w:pPr>
+        <w:jc w:val="center"/>
+        <w:rPr>
+          <w:rFonts w:hint="eastAsia"/>
+          <w:szCs w:val="24"/>
+        </w:rPr>
+      </w:pPr>
+      <w:r>
+        <w:rPr>
+          <w:rFonts w:hint="eastAsia"/>
+          <w:szCs w:val="24"/>
+        </w:rPr>
+        <w:t xml:space="preserve">Fig. 10. </w:t>
+      </w:r>
+      <w:r>
+        <w:rPr>
+          <w:rFonts w:hint="eastAsia"/>
+          <w:szCs w:val="24"/>
+        </w:rPr>
+        <w:t>右圖為</w:t>
+      </w:r>
+      <w:r>
+        <w:rPr>
+          <w:rFonts w:hint="eastAsia"/>
+          <w:szCs w:val="24"/>
+        </w:rPr>
+        <w:t>原本資料集的</w:t>
+      </w:r>
+      <w:r>
+        <w:rPr>
+          <w:rFonts w:hint="eastAsia"/>
+          <w:szCs w:val="24"/>
+        </w:rPr>
+        <w:t>圖片，而左側則為</w:t>
+      </w:r>
+      <w:r>
+        <w:rPr>
+          <w:rFonts w:hint="eastAsia"/>
+          <w:szCs w:val="24"/>
+        </w:rPr>
+        <w:t>data augmentation</w:t>
+      </w:r>
+      <w:r>
+        <w:rPr>
+          <w:szCs w:val="24"/>
+        </w:rPr>
+        <w:t>產出的圖片</w:t>
+      </w:r>
+    </w:p>
+    <w:p>
+      <w:pPr>
+        <w:ind w:left="960"/>
+        <w:rPr>
+          <w:szCs w:val="24"/>
+        </w:rPr>
+      </w:pPr>
+    </w:p>
+    <w:p>
+      <w:pPr>
+        <w:ind w:left="960"/>
+        <w:rPr>
+          <w:rFonts w:hint="eastAsia"/>
+          <w:szCs w:val="24"/>
+        </w:rPr>
+      </w:pPr>
+      <w:r>
+        <w:rPr>
+          <w:szCs w:val="24"/>
+        </w:rPr>
+        <w:tab/>
+      </w:r>
+      <w:r>
+        <w:rPr>
+          <w:rFonts w:hint="eastAsia"/>
+          <w:szCs w:val="24"/>
+        </w:rPr>
+        <w:t>針對原有的資料做完</w:t>
+      </w:r>
+      <w:r>
+        <w:rPr>
+          <w:rFonts w:hint="eastAsia"/>
+          <w:szCs w:val="24"/>
+        </w:rPr>
+        <w:t>d</w:t>
+      </w:r>
+      <w:r>
+        <w:rPr>
+          <w:rFonts w:hint="eastAsia"/>
+          <w:szCs w:val="24"/>
+        </w:rPr>
+        <w:t>ata augmentation</w:t>
+      </w:r>
+      <w:r>
+        <w:rPr>
+          <w:rFonts w:hint="eastAsia"/>
+          <w:szCs w:val="24"/>
+        </w:rPr>
+        <w:t>之後，</w:t>
+      </w:r>
+      <w:r>
+        <w:rPr>
+          <w:rFonts w:hint="eastAsia"/>
+          <w:szCs w:val="24"/>
+        </w:rPr>
+        <w:t>我再次把</w:t>
+      </w:r>
+      <w:r>
+        <w:rPr>
+          <w:rFonts w:hint="eastAsia"/>
+          <w:szCs w:val="24"/>
+        </w:rPr>
+        <w:t>dataset</w:t>
+      </w:r>
+      <w:r>
+        <w:rPr>
+          <w:rFonts w:hint="eastAsia"/>
+          <w:szCs w:val="24"/>
+        </w:rPr>
+        <w:t>的各</w:t>
+      </w:r>
+      <w:r>
+        <w:rPr>
+          <w:rFonts w:hint="eastAsia"/>
+          <w:szCs w:val="24"/>
+        </w:rPr>
+        <w:t>class</w:t>
+      </w:r>
+      <w:r>
+        <w:rPr>
+          <w:rFonts w:hint="eastAsia"/>
+          <w:szCs w:val="24"/>
+        </w:rPr>
+        <w:t>資料數以直線圖呈現，</w:t>
+      </w:r>
+      <w:r>
+        <w:rPr>
+          <w:rFonts w:hint="eastAsia"/>
+          <w:szCs w:val="24"/>
+        </w:rPr>
+        <w:t>更新過的</w:t>
+      </w:r>
+      <w:r>
+        <w:rPr>
+          <w:szCs w:val="24"/>
+        </w:rPr>
+        <w:t>t</w:t>
+      </w:r>
+      <w:r>
+        <w:rPr>
+          <w:rFonts w:hint="eastAsia"/>
+          <w:szCs w:val="24"/>
+        </w:rPr>
+        <w:t>raining</w:t>
+      </w:r>
+      <w:r>
+        <w:rPr>
+          <w:rFonts w:hint="eastAsia"/>
+          <w:szCs w:val="24"/>
+        </w:rPr>
+        <w:t>、</w:t>
+      </w:r>
+      <w:r>
+        <w:rPr>
+          <w:szCs w:val="24"/>
+        </w:rPr>
+        <w:t>v</w:t>
+      </w:r>
+      <w:r>
+        <w:rPr>
+          <w:rFonts w:hint="eastAsia"/>
+          <w:szCs w:val="24"/>
+        </w:rPr>
+        <w:t>alidation</w:t>
+      </w:r>
+      <w:r>
+        <w:rPr>
+          <w:rFonts w:hint="eastAsia"/>
+          <w:szCs w:val="24"/>
+        </w:rPr>
+        <w:t xml:space="preserve"> </w:t>
+      </w:r>
+      <w:r>
+        <w:rPr>
+          <w:rFonts w:hint="eastAsia"/>
+          <w:szCs w:val="24"/>
+        </w:rPr>
+        <w:t>dataset</w:t>
+      </w:r>
+      <w:r>
+        <w:rPr>
+          <w:rFonts w:hint="eastAsia"/>
+          <w:szCs w:val="24"/>
+        </w:rPr>
+        <w:t>的直線圖依序</w:t>
+      </w:r>
+      <w:r>
+        <w:rPr>
+          <w:rFonts w:hint="eastAsia"/>
+          <w:szCs w:val="24"/>
+        </w:rPr>
+        <w:t>為</w:t>
+      </w:r>
+      <w:r>
+        <w:rPr>
+          <w:rFonts w:hint="eastAsia"/>
+          <w:szCs w:val="24"/>
+        </w:rPr>
+        <w:t xml:space="preserve">Fig. </w:t>
+      </w:r>
+      <w:r>
+        <w:rPr>
+          <w:rFonts w:hint="eastAsia"/>
+          <w:szCs w:val="24"/>
+        </w:rPr>
+        <w:t>11</w:t>
+      </w:r>
+      <w:r>
+        <w:rPr>
+          <w:rFonts w:hint="eastAsia"/>
+          <w:szCs w:val="24"/>
+        </w:rPr>
+        <w:t>. (a)</w:t>
+      </w:r>
+      <w:r>
+        <w:rPr>
+          <w:rFonts w:hint="eastAsia"/>
+          <w:szCs w:val="24"/>
+        </w:rPr>
+        <w:t>、</w:t>
+      </w:r>
+      <w:r>
+        <w:rPr>
+          <w:szCs w:val="24"/>
+        </w:rPr>
+        <w:t>(</w:t>
+      </w:r>
+      <w:r>
+        <w:rPr>
+          <w:rFonts w:hint="eastAsia"/>
+          <w:szCs w:val="24"/>
+        </w:rPr>
+        <w:t>b)</w:t>
+      </w:r>
+      <w:r>
+        <w:rPr>
+          <w:rFonts w:hint="eastAsia"/>
+          <w:szCs w:val="24"/>
+        </w:rPr>
+        <w:t>。</w:t>
+      </w:r>
+      <w:r>
+        <w:rPr>
+          <w:rFonts w:hint="eastAsia"/>
+          <w:szCs w:val="24"/>
+        </w:rPr>
+        <w:t>我們</w:t>
+      </w:r>
+      <w:r>
+        <w:rPr>
+          <w:rFonts w:hint="eastAsia"/>
+          <w:szCs w:val="24"/>
+        </w:rPr>
+        <w:t>可以發現</w:t>
+      </w:r>
+      <w:r>
+        <w:rPr>
+          <w:rFonts w:hint="eastAsia"/>
+          <w:szCs w:val="24"/>
+        </w:rPr>
+        <w:t>training</w:t>
+      </w:r>
+      <w:r>
+        <w:rPr>
+          <w:rFonts w:hint="eastAsia"/>
+          <w:szCs w:val="24"/>
+        </w:rPr>
+        <w:t>及</w:t>
+      </w:r>
+      <w:r>
+        <w:rPr>
+          <w:rFonts w:hint="eastAsia"/>
+          <w:szCs w:val="24"/>
+        </w:rPr>
+        <w:t>validation</w:t>
+      </w:r>
+      <w:r>
+        <w:rPr>
+          <w:rFonts w:hint="eastAsia"/>
+          <w:szCs w:val="24"/>
+        </w:rPr>
+        <w:t>的資料數</w:t>
+      </w:r>
+      <w:r>
+        <w:rPr>
+          <w:rFonts w:hint="eastAsia"/>
+          <w:szCs w:val="24"/>
+        </w:rPr>
+        <w:t>相較於</w:t>
+      </w:r>
+      <w:r>
+        <w:rPr>
+          <w:rFonts w:hint="eastAsia"/>
+          <w:szCs w:val="24"/>
+        </w:rPr>
+        <w:t>Fig. 4.</w:t>
+      </w:r>
+      <w:r>
+        <w:rPr>
+          <w:rFonts w:hint="eastAsia"/>
+          <w:szCs w:val="24"/>
+        </w:rPr>
+        <w:t>，</w:t>
+      </w:r>
+      <w:r>
+        <w:rPr>
+          <w:rFonts w:hint="eastAsia"/>
+          <w:szCs w:val="24"/>
+        </w:rPr>
+        <w:t>因為</w:t>
+      </w:r>
+      <w:r>
+        <w:rPr>
+          <w:rFonts w:hint="eastAsia"/>
+          <w:szCs w:val="24"/>
+        </w:rPr>
+        <w:t>使用</w:t>
+      </w:r>
+      <w:r>
+        <w:rPr>
+          <w:rFonts w:hint="eastAsia"/>
+          <w:szCs w:val="24"/>
+        </w:rPr>
+        <w:t>data augmentation</w:t>
+      </w:r>
+      <w:r>
+        <w:rPr>
+          <w:rFonts w:hint="eastAsia"/>
+          <w:szCs w:val="24"/>
+        </w:rPr>
+        <w:t>技術，</w:t>
+      </w:r>
+      <w:r>
+        <w:rPr>
+          <w:rFonts w:hint="eastAsia"/>
+          <w:szCs w:val="24"/>
+        </w:rPr>
+        <w:t>各</w:t>
+      </w:r>
+      <w:r>
+        <w:rPr>
+          <w:szCs w:val="24"/>
+        </w:rPr>
+        <w:t>c</w:t>
+      </w:r>
+      <w:r>
+        <w:rPr>
+          <w:rFonts w:hint="eastAsia"/>
+          <w:szCs w:val="24"/>
+        </w:rPr>
+        <w:t>lass</w:t>
+      </w:r>
+      <w:r>
+        <w:rPr>
+          <w:rFonts w:hint="eastAsia"/>
+          <w:szCs w:val="24"/>
+        </w:rPr>
+        <w:t>的資料</w:t>
+      </w:r>
+      <w:r>
+        <w:rPr>
+          <w:rFonts w:hint="eastAsia"/>
+          <w:szCs w:val="24"/>
+        </w:rPr>
+        <w:t>筆</w:t>
+      </w:r>
+      <w:r>
+        <w:rPr>
+          <w:rFonts w:hint="eastAsia"/>
+          <w:szCs w:val="24"/>
+        </w:rPr>
+        <w:t>數都顯著提升，且</w:t>
+      </w:r>
+      <w:r>
+        <w:rPr>
+          <w:rFonts w:hint="eastAsia"/>
+          <w:szCs w:val="24"/>
+        </w:rPr>
+        <w:t>class</w:t>
+      </w:r>
+      <w:r>
+        <w:rPr>
+          <w:rFonts w:hint="eastAsia"/>
+          <w:szCs w:val="24"/>
+        </w:rPr>
+        <w:t>之間的數量</w:t>
+      </w:r>
+      <w:r>
+        <w:rPr>
+          <w:rFonts w:hint="eastAsia"/>
+          <w:szCs w:val="24"/>
+        </w:rPr>
+        <w:t>平均。</w:t>
+      </w:r>
+    </w:p>
+    <w:p>
+      <w:pPr>
+        <w:rPr>
+          <w:rFonts w:hint="eastAsia"/>
+          <w:szCs w:val="24"/>
+        </w:rPr>
+      </w:pPr>
+      <w:r>
+        <w:rPr>
+          <w:szCs w:val="24"/>
+        </w:rPr>
+        <w:lastRenderedPageBreak/>
+        <w:drawing>
+          <wp:anchor distT="0" distB="0" distL="114300" distR="114300" simplePos="0" relativeHeight="251664384" behindDoc="0" locked="0" layoutInCell="1" allowOverlap="1" wp14:anchorId="3C28F032" wp14:editId="2A1F7715">
+            <wp:simplePos x="0" y="0"/>
+            <wp:positionH relativeFrom="margin">
+              <wp:posOffset>2661774</wp:posOffset>
+            </wp:positionH>
+            <wp:positionV relativeFrom="paragraph">
+              <wp:posOffset>105410</wp:posOffset>
+            </wp:positionV>
+            <wp:extent cx="2368550" cy="1856740"/>
+            <wp:effectExtent l="0" t="0" r="0" b="0"/>
+            <wp:wrapSquare wrapText="bothSides"/>
+            <wp:docPr id="371133916" name="Picture 1"/>
+            <wp:cNvGraphicFramePr>
+              <a:graphicFrameLocks xmlns:a="http://schemas.openxmlformats.org/drawingml/2006/main" noChangeAspect="1"/>
+            </wp:cNvGraphicFramePr>
+            <a:graphic xmlns:a="http://schemas.openxmlformats.org/drawingml/2006/main">
+              <a:graphicData uri="http://schemas.openxmlformats.org/drawingml/2006/picture">
+                <pic:pic xmlns:pic="http://schemas.openxmlformats.org/drawingml/2006/picture">
+                  <pic:nvPicPr>
+                    <pic:cNvPr id="371133916" name=""/>
+                    <pic:cNvPicPr/>
+                  </pic:nvPicPr>
+                  <pic:blipFill>
+                    <a:blip r:embed="rId20"/>
+                    <a:stretch>
+                      <a:fillRect/>
+                    </a:stretch>
+                  </pic:blipFill>
+                  <pic:spPr>
+                    <a:xfrm>
+                      <a:off x="0" y="0"/>
+                      <a:ext cx="2368550" cy="1856740"/>
+                    </a:xfrm>
+                    <a:prstGeom prst="rect">
+                      <a:avLst/>
+                    </a:prstGeom>
+                  </pic:spPr>
+                </pic:pic>
+              </a:graphicData>
+            </a:graphic>
+            <wp14:sizeRelH relativeFrom="margin">
+              <wp14:pctWidth>0</wp14:pctWidth>
+            </wp14:sizeRelH>
+            <wp14:sizeRelV relativeFrom="margin">
+              <wp14:pctHeight>0</wp14:pctHeight>
+            </wp14:sizeRelV>
+          </wp:anchor>
+        </w:drawing>
+      </w:r>
+      <w:r>
+        <w:rPr>
+          <w:szCs w:val="24"/>
+        </w:rPr>
+        <w:drawing>
+          <wp:inline distT="0" distB="0" distL="0" distR="0" wp14:anchorId="6A8FB965" wp14:editId="0F551DAF">
+            <wp:extent cx="2405575" cy="1856601"/>
+            <wp:effectExtent l="0" t="0" r="0" b="0"/>
+            <wp:docPr id="999336025" name="Picture 1" descr="A graph of blue lines&#10;&#10;Description automatically generated"/>
+            <wp:cNvGraphicFramePr>
+              <a:graphicFrameLocks xmlns:a="http://schemas.openxmlformats.org/drawingml/2006/main" noChangeAspect="1"/>
+            </wp:cNvGraphicFramePr>
+            <a:graphic xmlns:a="http://schemas.openxmlformats.org/drawingml/2006/main">
+              <a:graphicData uri="http://schemas.openxmlformats.org/drawingml/2006/picture">
+                <pic:pic xmlns:pic="http://schemas.openxmlformats.org/drawingml/2006/picture">
+                  <pic:nvPicPr>
+                    <pic:cNvPr id="999336025" name="Picture 1" descr="A graph of blue lines&#10;&#10;Description automatically generated"/>
+                    <pic:cNvPicPr/>
+                  </pic:nvPicPr>
+                  <pic:blipFill>
+                    <a:blip r:embed="rId21" cstate="print">
+                      <a:extLst>
+                        <a:ext uri="{28A0092B-C50C-407E-A947-70E740481C1C}">
+                          <a14:useLocalDpi xmlns:a14="http://schemas.microsoft.com/office/drawing/2010/main" val="0"/>
+                        </a:ext>
+                      </a:extLst>
+                    </a:blip>
+                    <a:stretch>
+                      <a:fillRect/>
+                    </a:stretch>
+                  </pic:blipFill>
+                  <pic:spPr>
+                    <a:xfrm>
+                      <a:off x="0" y="0"/>
+                      <a:ext cx="2439586" cy="1882850"/>
+                    </a:xfrm>
+                    <a:prstGeom prst="rect">
+                      <a:avLst/>
+                    </a:prstGeom>
+                  </pic:spPr>
+                </pic:pic>
+              </a:graphicData>
+            </a:graphic>
+          </wp:inline>
+        </w:drawing>
+      </w:r>
+      <w:r>
+        <w:rPr>
+          <w:noProof/>
+        </w:rPr>
+        <w:t xml:space="preserve"> </w:t>
+      </w:r>
+    </w:p>
+    <w:p>
+      <w:pPr>
+        <w:jc w:val="center"/>
+        <w:rPr>
+          <w:noProof/>
+        </w:rPr>
+      </w:pPr>
+      <w:r>
+        <w:rPr>
+          <w:rFonts w:hint="eastAsia"/>
+          <w:noProof/>
+        </w:rPr>
+        <w:t>Fig.</w:t>
+      </w:r>
+      <w:r>
+        <w:rPr>
+          <w:rFonts w:hint="eastAsia"/>
+          <w:noProof/>
+        </w:rPr>
+        <w:t xml:space="preserve"> 11</w:t>
+      </w:r>
+      <w:r>
+        <w:rPr>
+          <w:rFonts w:hint="eastAsia"/>
+          <w:noProof/>
+        </w:rPr>
+        <w:t>. (a)</w:t>
+      </w:r>
+      <w:r>
+        <w:rPr>
+          <w:rFonts w:hint="eastAsia"/>
+          <w:noProof/>
+        </w:rPr>
+        <w:t>data augmentation</w:t>
+      </w:r>
+      <w:r>
+        <w:rPr>
+          <w:rFonts w:hint="eastAsia"/>
+          <w:noProof/>
+        </w:rPr>
+        <w:t>後的</w:t>
+      </w:r>
+      <w:r>
+        <w:rPr>
+          <w:rFonts w:hint="eastAsia"/>
+          <w:noProof/>
+        </w:rPr>
+        <w:t>training dataset</w:t>
+      </w:r>
+      <w:r>
+        <w:rPr>
+          <w:rFonts w:hint="eastAsia"/>
+          <w:noProof/>
+        </w:rPr>
+        <w:t>各</w:t>
+      </w:r>
+      <w:r>
+        <w:rPr>
+          <w:rFonts w:hint="eastAsia"/>
+          <w:noProof/>
+        </w:rPr>
+        <w:t>class</w:t>
+      </w:r>
+      <w:r>
+        <w:rPr>
+          <w:rFonts w:hint="eastAsia"/>
+          <w:noProof/>
+        </w:rPr>
+        <w:t>資料</w:t>
+      </w:r>
+      <w:r>
+        <w:rPr>
+          <w:rFonts w:hint="eastAsia"/>
+          <w:noProof/>
+        </w:rPr>
+        <w:t>筆</w:t>
+      </w:r>
+      <w:r>
+        <w:rPr>
+          <w:rFonts w:hint="eastAsia"/>
+          <w:noProof/>
+        </w:rPr>
+        <w:t>數</w:t>
+      </w:r>
+      <w:r>
+        <w:rPr>
+          <w:rFonts w:hint="eastAsia"/>
+          <w:noProof/>
+        </w:rPr>
+        <w:t xml:space="preserve"> </w:t>
+      </w:r>
+    </w:p>
+    <w:p>
+      <w:pPr>
+        <w:ind w:left="480" w:firstLine="480"/>
+        <w:jc w:val="center"/>
+        <w:rPr>
+          <w:noProof/>
+        </w:rPr>
+      </w:pPr>
+      <w:r>
+        <w:rPr>
+          <w:rFonts w:hint="eastAsia"/>
+          <w:noProof/>
+        </w:rPr>
+        <w:t xml:space="preserve"> </w:t>
+      </w:r>
+      <w:r>
+        <w:rPr>
+          <w:noProof/>
+        </w:rPr>
+        <w:t>(</w:t>
+      </w:r>
+      <w:r>
+        <w:rPr>
+          <w:rFonts w:hint="eastAsia"/>
+          <w:noProof/>
+        </w:rPr>
+        <w:t>b)</w:t>
+      </w:r>
+      <w:r>
+        <w:rPr>
+          <w:rFonts w:hint="eastAsia"/>
+          <w:noProof/>
+        </w:rPr>
+        <w:t xml:space="preserve"> </w:t>
+      </w:r>
+      <w:r>
+        <w:rPr>
+          <w:rFonts w:hint="eastAsia"/>
+          <w:noProof/>
+        </w:rPr>
+        <w:t>data augmentation</w:t>
+      </w:r>
+      <w:r>
+        <w:rPr>
+          <w:rFonts w:hint="eastAsia"/>
+          <w:noProof/>
+        </w:rPr>
+        <w:t>後的</w:t>
+      </w:r>
+      <w:r>
+        <w:rPr>
+          <w:rFonts w:hint="eastAsia"/>
+          <w:noProof/>
+        </w:rPr>
+        <w:t>validation dataset</w:t>
+      </w:r>
+      <w:r>
+        <w:rPr>
+          <w:rFonts w:hint="eastAsia"/>
+          <w:noProof/>
+        </w:rPr>
+        <w:t>各</w:t>
+      </w:r>
+      <w:r>
+        <w:rPr>
+          <w:rFonts w:hint="eastAsia"/>
+          <w:noProof/>
+        </w:rPr>
+        <w:t>class</w:t>
+      </w:r>
+      <w:r>
+        <w:rPr>
+          <w:rFonts w:hint="eastAsia"/>
+          <w:noProof/>
+        </w:rPr>
+        <w:t>資料筆</w:t>
+      </w:r>
+      <w:r>
+        <w:rPr>
+          <w:rFonts w:hint="eastAsia"/>
+          <w:noProof/>
+        </w:rPr>
+        <w:t>數</w:t>
+      </w:r>
+    </w:p>
+    <w:p>
+      <w:pPr>
+        <w:ind w:left="480" w:firstLine="480"/>
+        <w:jc w:val="center"/>
+        <w:rPr>
+          <w:rFonts w:hint="eastAsia"/>
+          <w:noProof/>
+        </w:rPr>
+      </w:pPr>
+    </w:p>
+    <w:p>
+      <w:pPr>
         <w:pStyle w:val="ListParagraph"/>
         <w:numPr>
           <w:ilvl w:val="0"/>
-          <w:numId w:val="27"/>
+          <w:numId w:val="43"/>
         </w:numPr>
         <w:rPr>
           <w:b/>
@@ -2817,6 +5034,27 @@
           <w:szCs w:val="28"/>
         </w:rPr>
         <w:t>Normalize Dataset</w:t>
+      </w:r>
+    </w:p>
+    <w:p>
+      <w:pPr>
+        <w:ind w:left="1440"/>
+        <w:rPr>
+          <w:szCs w:val="24"/>
+        </w:rPr>
+      </w:pPr>
+      <w:r>
+        <w:rPr>
+          <w:rFonts w:hint="eastAsia"/>
+          <w:szCs w:val="24"/>
+        </w:rPr>
+        <w:t>TEXT</w:t>
+      </w:r>
+      <w:r>
+        <w:rPr>
+          <w:szCs w:val="24"/>
+        </w:rPr>
+        <w:t>…</w:t>
       </w:r>
     </w:p>
     <w:p>
@@ -2948,7 +5186,6 @@
           <w:sz w:val="28"/>
           <w:szCs w:val="28"/>
         </w:rPr>
-        <w:lastRenderedPageBreak/>
         <w:t>The Necessity of Data-Preprocessing</w:t>
       </w:r>
     </w:p>
@@ -3040,10 +5277,13 @@
           <w:numId w:val="9"/>
         </w:numPr>
         <w:rPr>
-          <w:szCs w:val="24"/>
-        </w:rPr>
-      </w:pPr>
-      <w:hyperlink r:id="rId14" w:history="1">
+          <w:rStyle w:val="Hyperlink"/>
+          <w:color w:val="auto"/>
+          <w:szCs w:val="24"/>
+          <w:u w:val="none"/>
+        </w:rPr>
+      </w:pPr>
+      <w:hyperlink r:id="rId22" w:history="1">
         <w:r>
           <w:rPr>
             <w:rStyle w:val="Hyperlink"/>
@@ -3055,6 +5295,60 @@
     </w:p>
     <w:p>
       <w:pPr>
+        <w:pStyle w:val="ListParagraph"/>
+        <w:numPr>
+          <w:ilvl w:val="0"/>
+          <w:numId w:val="9"/>
+        </w:numPr>
+        <w:rPr>
+          <w:szCs w:val="24"/>
+        </w:rPr>
+      </w:pPr>
+      <w:hyperlink r:id="rId23" w:history="1">
+        <w:r>
+          <w:rPr>
+            <w:rStyle w:val="Hyperlink"/>
+            <w:szCs w:val="24"/>
+          </w:rPr>
+          <w:t>data-augmentation-explanation</w:t>
+        </w:r>
+      </w:hyperlink>
+    </w:p>
+    <w:p>
+      <w:pPr>
+        <w:pStyle w:val="ListParagraph"/>
+        <w:numPr>
+          <w:ilvl w:val="0"/>
+          <w:numId w:val="9"/>
+        </w:numPr>
+        <w:rPr>
+          <w:szCs w:val="24"/>
+        </w:rPr>
+      </w:pPr>
+      <w:hyperlink r:id="rId24" w:history="1">
+        <w:r>
+          <w:rPr>
+            <w:rStyle w:val="Hyperlink"/>
+            <w:szCs w:val="24"/>
+          </w:rPr>
+          <w:t>perspective-transformation-explanation</w:t>
+        </w:r>
+      </w:hyperlink>
+    </w:p>
+    <w:p>
+      <w:pPr>
+        <w:pStyle w:val="ListParagraph"/>
+        <w:numPr>
+          <w:ilvl w:val="0"/>
+          <w:numId w:val="9"/>
+        </w:numPr>
+        <w:rPr>
+          <w:szCs w:val="24"/>
+        </w:rPr>
+      </w:pPr>
+    </w:p>
+    <w:p>
+      <w:pPr>
         <w:jc w:val="center"/>
         <w:rPr>
           <w:sz w:val="32"/>
@@ -3063,7 +5357,7 @@
       </w:pPr>
     </w:p>
     <w:sectPr>
-      <w:footerReference w:type="default" r:id="rId15"/>
+      <w:footerReference w:type="default" r:id="rId25"/>
       <w:pgSz w:w="11906" w:h="16838"/>
       <w:pgMar w:top="1440" w:right="1800" w:bottom="1440" w:left="1800" w:header="720" w:footer="720" w:gutter="0"/>
       <w:cols w:space="720"/>
@@ -3482,6 +5776,119 @@
     </w:lvl>
   </w:abstractNum>
   <w:abstractNum w:abstractNumId="3" w15:restartNumberingAfterBreak="0">
+    <w:nsid w:val="1B391890"/>
+    <w:multiLevelType w:val="hybridMultilevel"/>
+    <w:tmpl w:val="CF08FDAE"/>
+    <w:lvl w:ilvl="0" w:tplc="0409000B">
+      <w:start w:val="1"/>
+      <w:numFmt w:val="bullet"/>
+      <w:lvlText w:val=""/>
+      <w:lvlJc w:val="left"/>
+      <w:pPr>
+        <w:ind w:left="1440" w:hanging="480"/>
+      </w:pPr>
+      <w:rPr>
+        <w:rFonts w:ascii="Wingdings" w:hAnsi="Wingdings" w:hint="default"/>
+      </w:rPr>
+    </w:lvl>
+    <w:lvl w:ilvl="1" w:tplc="04090003" w:tentative="1">
+      <w:start w:val="1"/>
+      <w:numFmt w:val="bullet"/>
+      <w:lvlText w:val=""/>
+      <w:lvlJc w:val="left"/>
+      <w:pPr>
+        <w:ind w:left="1920" w:hanging="480"/>
+      </w:pPr>
+      <w:rPr>
+        <w:rFonts w:ascii="Wingdings" w:hAnsi="Wingdings" w:hint="default"/>
+      </w:rPr>
+    </w:lvl>
+    <w:lvl w:ilvl="2" w:tplc="04090005" w:tentative="1">
+      <w:start w:val="1"/>
+      <w:numFmt w:val="bullet"/>
+      <w:lvlText w:val=""/>
+      <w:lvlJc w:val="left"/>
+      <w:pPr>
+        <w:ind w:left="2400" w:hanging="480"/>
+      </w:pPr>
+      <w:rPr>
+        <w:rFonts w:ascii="Wingdings" w:hAnsi="Wingdings" w:hint="default"/>
+      </w:rPr>
+    </w:lvl>
+    <w:lvl w:ilvl="3" w:tplc="04090001" w:tentative="1">
+      <w:start w:val="1"/>
+      <w:numFmt w:val="bullet"/>
+      <w:lvlText w:val=""/>
+      <w:lvlJc w:val="left"/>
+      <w:pPr>
+        <w:ind w:left="2880" w:hanging="480"/>
+      </w:pPr>
+      <w:rPr>
+        <w:rFonts w:ascii="Wingdings" w:hAnsi="Wingdings" w:hint="default"/>
+      </w:rPr>
+    </w:lvl>
+    <w:lvl w:ilvl="4" w:tplc="04090003" w:tentative="1">
+      <w:start w:val="1"/>
+      <w:numFmt w:val="bullet"/>
+      <w:lvlText w:val=""/>
+      <w:lvlJc w:val="left"/>
+      <w:pPr>
+        <w:ind w:left="3360" w:hanging="480"/>
+      </w:pPr>
+      <w:rPr>
+        <w:rFonts w:ascii="Wingdings" w:hAnsi="Wingdings" w:hint="default"/>
+      </w:rPr>
+    </w:lvl>
+    <w:lvl w:ilvl="5" w:tplc="04090005" w:tentative="1">
+      <w:start w:val="1"/>
+      <w:numFmt w:val="bullet"/>
+      <w:lvlText w:val=""/>
+      <w:lvlJc w:val="left"/>
+      <w:pPr>
+        <w:ind w:left="3840" w:hanging="480"/>
+      </w:pPr>
+      <w:rPr>
+        <w:rFonts w:ascii="Wingdings" w:hAnsi="Wingdings" w:hint="default"/>
+      </w:rPr>
+    </w:lvl>
+    <w:lvl w:ilvl="6" w:tplc="04090001" w:tentative="1">
+      <w:start w:val="1"/>
+      <w:numFmt w:val="bullet"/>
+      <w:lvlText w:val=""/>
+      <w:lvlJc w:val="left"/>
+      <w:pPr>
+        <w:ind w:left="4320" w:hanging="480"/>
+      </w:pPr>
+      <w:rPr>
+        <w:rFonts w:ascii="Wingdings" w:hAnsi="Wingdings" w:hint="default"/>
+      </w:rPr>
+    </w:lvl>
+    <w:lvl w:ilvl="7" w:tplc="04090003" w:tentative="1">
+      <w:start w:val="1"/>
+      <w:numFmt w:val="bullet"/>
+      <w:lvlText w:val=""/>
+      <w:lvlJc w:val="left"/>
+      <w:pPr>
+        <w:ind w:left="4800" w:hanging="480"/>
+      </w:pPr>
+      <w:rPr>
+        <w:rFonts w:ascii="Wingdings" w:hAnsi="Wingdings" w:hint="default"/>
+      </w:rPr>
+    </w:lvl>
+    <w:lvl w:ilvl="8" w:tplc="04090005" w:tentative="1">
+      <w:start w:val="1"/>
+      <w:numFmt w:val="bullet"/>
+      <w:lvlText w:val=""/>
+      <w:lvlJc w:val="left"/>
+      <w:pPr>
+        <w:ind w:left="5280" w:hanging="480"/>
+      </w:pPr>
+      <w:rPr>
+        <w:rFonts w:ascii="Wingdings" w:hAnsi="Wingdings" w:hint="default"/>
+      </w:rPr>
+    </w:lvl>
+  </w:abstractNum>
+  <w:abstractNum w:abstractNumId="4" w15:restartNumberingAfterBreak="0">
     <w:nsid w:val="2702408A"/>
     <w:multiLevelType w:val="hybridMultilevel"/>
     <w:tmpl w:val="364A1286"/>
@@ -3594,7 +6001,7 @@
       </w:rPr>
     </w:lvl>
   </w:abstractNum>
-  <w:abstractNum w:abstractNumId="4" w15:restartNumberingAfterBreak="0">
+  <w:abstractNum w:abstractNumId="5" w15:restartNumberingAfterBreak="0">
     <w:nsid w:val="27727E35"/>
     <w:multiLevelType w:val="hybridMultilevel"/>
     <w:tmpl w:val="79A05484"/>
@@ -3683,7 +6090,7 @@
       </w:pPr>
     </w:lvl>
   </w:abstractNum>
-  <w:abstractNum w:abstractNumId="5" w15:restartNumberingAfterBreak="0">
+  <w:abstractNum w:abstractNumId="6" w15:restartNumberingAfterBreak="0">
     <w:nsid w:val="28CD0481"/>
     <w:multiLevelType w:val="hybridMultilevel"/>
     <w:tmpl w:val="38D82B2E"/>
@@ -3772,7 +6179,7 @@
       </w:pPr>
     </w:lvl>
   </w:abstractNum>
-  <w:abstractNum w:abstractNumId="6" w15:restartNumberingAfterBreak="0">
+  <w:abstractNum w:abstractNumId="7" w15:restartNumberingAfterBreak="0">
     <w:nsid w:val="29E8757B"/>
     <w:multiLevelType w:val="hybridMultilevel"/>
     <w:tmpl w:val="4F82836C"/>
@@ -3866,7 +6273,7 @@
       </w:pPr>
     </w:lvl>
   </w:abstractNum>
-  <w:abstractNum w:abstractNumId="7" w15:restartNumberingAfterBreak="0">
+  <w:abstractNum w:abstractNumId="8" w15:restartNumberingAfterBreak="0">
     <w:nsid w:val="2D512EB1"/>
     <w:multiLevelType w:val="hybridMultilevel"/>
     <w:tmpl w:val="F5682792"/>
@@ -3979,7 +6386,7 @@
       </w:rPr>
     </w:lvl>
   </w:abstractNum>
-  <w:abstractNum w:abstractNumId="8" w15:restartNumberingAfterBreak="0">
+  <w:abstractNum w:abstractNumId="9" w15:restartNumberingAfterBreak="0">
     <w:nsid w:val="2EDD0B04"/>
     <w:multiLevelType w:val="hybridMultilevel"/>
     <w:tmpl w:val="986A9AB2"/>
@@ -4092,7 +6499,7 @@
       </w:rPr>
     </w:lvl>
   </w:abstractNum>
-  <w:abstractNum w:abstractNumId="9" w15:restartNumberingAfterBreak="0">
+  <w:abstractNum w:abstractNumId="10" w15:restartNumberingAfterBreak="0">
     <w:nsid w:val="33532585"/>
     <w:multiLevelType w:val="hybridMultilevel"/>
     <w:tmpl w:val="36805F8A"/>
@@ -4205,7 +6612,7 @@
       </w:rPr>
     </w:lvl>
   </w:abstractNum>
-  <w:abstractNum w:abstractNumId="10" w15:restartNumberingAfterBreak="0">
+  <w:abstractNum w:abstractNumId="11" w15:restartNumberingAfterBreak="0">
     <w:nsid w:val="35942950"/>
     <w:multiLevelType w:val="hybridMultilevel"/>
     <w:tmpl w:val="5D6A1F78"/>
@@ -4291,7 +6698,7 @@
       </w:pPr>
     </w:lvl>
   </w:abstractNum>
-  <w:abstractNum w:abstractNumId="11" w15:restartNumberingAfterBreak="0">
+  <w:abstractNum w:abstractNumId="12" w15:restartNumberingAfterBreak="0">
     <w:nsid w:val="397B621A"/>
     <w:multiLevelType w:val="hybridMultilevel"/>
     <w:tmpl w:val="9D86BA60"/>
@@ -4382,7 +6789,7 @@
       </w:pPr>
     </w:lvl>
   </w:abstractNum>
-  <w:abstractNum w:abstractNumId="12" w15:restartNumberingAfterBreak="0">
+  <w:abstractNum w:abstractNumId="13" w15:restartNumberingAfterBreak="0">
     <w:nsid w:val="3A0177DA"/>
     <w:multiLevelType w:val="hybridMultilevel"/>
     <w:tmpl w:val="6F98A2BA"/>
@@ -4468,7 +6875,7 @@
       </w:pPr>
     </w:lvl>
   </w:abstractNum>
-  <w:abstractNum w:abstractNumId="13" w15:restartNumberingAfterBreak="0">
+  <w:abstractNum w:abstractNumId="14" w15:restartNumberingAfterBreak="0">
     <w:nsid w:val="3F8F0EB7"/>
     <w:multiLevelType w:val="hybridMultilevel"/>
     <w:tmpl w:val="289C75A8"/>
@@ -4560,7 +6967,7 @@
       </w:pPr>
     </w:lvl>
   </w:abstractNum>
-  <w:abstractNum w:abstractNumId="14" w15:restartNumberingAfterBreak="0">
+  <w:abstractNum w:abstractNumId="15" w15:restartNumberingAfterBreak="0">
     <w:nsid w:val="3FDA4F1E"/>
     <w:multiLevelType w:val="hybridMultilevel"/>
     <w:tmpl w:val="E496F09C"/>
@@ -4673,7 +7080,7 @@
       </w:rPr>
     </w:lvl>
   </w:abstractNum>
-  <w:abstractNum w:abstractNumId="15" w15:restartNumberingAfterBreak="0">
+  <w:abstractNum w:abstractNumId="16" w15:restartNumberingAfterBreak="0">
     <w:nsid w:val="40A94807"/>
     <w:multiLevelType w:val="hybridMultilevel"/>
     <w:tmpl w:val="1286EFA0"/>
@@ -4786,7 +7193,7 @@
       </w:rPr>
     </w:lvl>
   </w:abstractNum>
-  <w:abstractNum w:abstractNumId="16" w15:restartNumberingAfterBreak="0">
+  <w:abstractNum w:abstractNumId="17" w15:restartNumberingAfterBreak="0">
     <w:nsid w:val="40FE7FDD"/>
     <w:multiLevelType w:val="hybridMultilevel"/>
     <w:tmpl w:val="D766F6CA"/>
@@ -4875,7 +7282,7 @@
       </w:pPr>
     </w:lvl>
   </w:abstractNum>
-  <w:abstractNum w:abstractNumId="17" w15:restartNumberingAfterBreak="0">
+  <w:abstractNum w:abstractNumId="18" w15:restartNumberingAfterBreak="0">
     <w:nsid w:val="434200CE"/>
     <w:multiLevelType w:val="hybridMultilevel"/>
     <w:tmpl w:val="65DC313E"/>
@@ -4988,7 +7395,7 @@
       </w:rPr>
     </w:lvl>
   </w:abstractNum>
-  <w:abstractNum w:abstractNumId="18" w15:restartNumberingAfterBreak="0">
+  <w:abstractNum w:abstractNumId="19" w15:restartNumberingAfterBreak="0">
     <w:nsid w:val="4531264E"/>
     <w:multiLevelType w:val="hybridMultilevel"/>
     <w:tmpl w:val="67548664"/>
@@ -5101,7 +7508,120 @@
       </w:rPr>
     </w:lvl>
   </w:abstractNum>
-  <w:abstractNum w:abstractNumId="19" w15:restartNumberingAfterBreak="0">
+  <w:abstractNum w:abstractNumId="20" w15:restartNumberingAfterBreak="0">
+    <w:nsid w:val="47857F0A"/>
+    <w:multiLevelType w:val="hybridMultilevel"/>
+    <w:tmpl w:val="FA34450C"/>
+    <w:lvl w:ilvl="0" w:tplc="0409000B">
+      <w:start w:val="1"/>
+      <w:numFmt w:val="bullet"/>
+      <w:lvlText w:val=""/>
+      <w:lvlJc w:val="left"/>
+      <w:pPr>
+        <w:ind w:left="1800" w:hanging="480"/>
+      </w:pPr>
+      <w:rPr>
+        <w:rFonts w:ascii="Wingdings" w:hAnsi="Wingdings" w:hint="default"/>
+      </w:rPr>
+    </w:lvl>
+    <w:lvl w:ilvl="1" w:tplc="04090003" w:tentative="1">
+      <w:start w:val="1"/>
+      <w:numFmt w:val="bullet"/>
+      <w:lvlText w:val=""/>
+      <w:lvlJc w:val="left"/>
+      <w:pPr>
+        <w:ind w:left="2280" w:hanging="480"/>
+      </w:pPr>
+      <w:rPr>
+        <w:rFonts w:ascii="Wingdings" w:hAnsi="Wingdings" w:hint="default"/>
+      </w:rPr>
+    </w:lvl>
+    <w:lvl w:ilvl="2" w:tplc="04090005" w:tentative="1">
+      <w:start w:val="1"/>
+      <w:numFmt w:val="bullet"/>
+      <w:lvlText w:val=""/>
+      <w:lvlJc w:val="left"/>
+      <w:pPr>
+        <w:ind w:left="2760" w:hanging="480"/>
+      </w:pPr>
+      <w:rPr>
+        <w:rFonts w:ascii="Wingdings" w:hAnsi="Wingdings" w:hint="default"/>
+      </w:rPr>
+    </w:lvl>
+    <w:lvl w:ilvl="3" w:tplc="04090001" w:tentative="1">
+      <w:start w:val="1"/>
+      <w:numFmt w:val="bullet"/>
+      <w:lvlText w:val=""/>
+      <w:lvlJc w:val="left"/>
+      <w:pPr>
+        <w:ind w:left="3240" w:hanging="480"/>
+      </w:pPr>
+      <w:rPr>
+        <w:rFonts w:ascii="Wingdings" w:hAnsi="Wingdings" w:hint="default"/>
+      </w:rPr>
+    </w:lvl>
+    <w:lvl w:ilvl="4" w:tplc="04090003" w:tentative="1">
+      <w:start w:val="1"/>
+      <w:numFmt w:val="bullet"/>
+      <w:lvlText w:val=""/>
+      <w:lvlJc w:val="left"/>
+      <w:pPr>
+        <w:ind w:left="3720" w:hanging="480"/>
+      </w:pPr>
+      <w:rPr>
+        <w:rFonts w:ascii="Wingdings" w:hAnsi="Wingdings" w:hint="default"/>
+      </w:rPr>
+    </w:lvl>
+    <w:lvl w:ilvl="5" w:tplc="04090005" w:tentative="1">
+      <w:start w:val="1"/>
+      <w:numFmt w:val="bullet"/>
+      <w:lvlText w:val=""/>
+      <w:lvlJc w:val="left"/>
+      <w:pPr>
+        <w:ind w:left="4200" w:hanging="480"/>
+      </w:pPr>
+      <w:rPr>
+        <w:rFonts w:ascii="Wingdings" w:hAnsi="Wingdings" w:hint="default"/>
+      </w:rPr>
+    </w:lvl>
+    <w:lvl w:ilvl="6" w:tplc="04090001" w:tentative="1">
+      <w:start w:val="1"/>
+      <w:numFmt w:val="bullet"/>
+      <w:lvlText w:val=""/>
+      <w:lvlJc w:val="left"/>
+      <w:pPr>
+        <w:ind w:left="4680" w:hanging="480"/>
+      </w:pPr>
+      <w:rPr>
+        <w:rFonts w:ascii="Wingdings" w:hAnsi="Wingdings" w:hint="default"/>
+      </w:rPr>
+    </w:lvl>
+    <w:lvl w:ilvl="7" w:tplc="04090003" w:tentative="1">
+      <w:start w:val="1"/>
+      <w:numFmt w:val="bullet"/>
+      <w:lvlText w:val=""/>
+      <w:lvlJc w:val="left"/>
+      <w:pPr>
+        <w:ind w:left="5160" w:hanging="480"/>
+      </w:pPr>
+      <w:rPr>
+        <w:rFonts w:ascii="Wingdings" w:hAnsi="Wingdings" w:hint="default"/>
+      </w:rPr>
+    </w:lvl>
+    <w:lvl w:ilvl="8" w:tplc="04090005" w:tentative="1">
+      <w:start w:val="1"/>
+      <w:numFmt w:val="bullet"/>
+      <w:lvlText w:val=""/>
+      <w:lvlJc w:val="left"/>
+      <w:pPr>
+        <w:ind w:left="5640" w:hanging="480"/>
+      </w:pPr>
+      <w:rPr>
+        <w:rFonts w:ascii="Wingdings" w:hAnsi="Wingdings" w:hint="default"/>
+      </w:rPr>
+    </w:lvl>
+  </w:abstractNum>
+  <w:abstractNum w:abstractNumId="21" w15:restartNumberingAfterBreak="0">
     <w:nsid w:val="49592E44"/>
     <w:multiLevelType w:val="hybridMultilevel"/>
     <w:tmpl w:val="A35ED238"/>
@@ -5190,7 +7710,7 @@
       </w:pPr>
     </w:lvl>
   </w:abstractNum>
-  <w:abstractNum w:abstractNumId="20" w15:restartNumberingAfterBreak="0">
+  <w:abstractNum w:abstractNumId="22" w15:restartNumberingAfterBreak="0">
     <w:nsid w:val="4A212610"/>
     <w:multiLevelType w:val="hybridMultilevel"/>
     <w:tmpl w:val="35D804A0"/>
@@ -5303,7 +7823,7 @@
       </w:rPr>
     </w:lvl>
   </w:abstractNum>
-  <w:abstractNum w:abstractNumId="21" w15:restartNumberingAfterBreak="0">
+  <w:abstractNum w:abstractNumId="23" w15:restartNumberingAfterBreak="0">
     <w:nsid w:val="4A4451CA"/>
     <w:multiLevelType w:val="hybridMultilevel"/>
     <w:tmpl w:val="46ACB6A4"/>
@@ -5392,7 +7912,7 @@
       </w:pPr>
     </w:lvl>
   </w:abstractNum>
-  <w:abstractNum w:abstractNumId="22" w15:restartNumberingAfterBreak="0">
+  <w:abstractNum w:abstractNumId="24" w15:restartNumberingAfterBreak="0">
     <w:nsid w:val="4DCC5B86"/>
     <w:multiLevelType w:val="hybridMultilevel"/>
     <w:tmpl w:val="E1D89732"/>
@@ -5505,7 +8025,7 @@
       </w:rPr>
     </w:lvl>
   </w:abstractNum>
-  <w:abstractNum w:abstractNumId="23" w15:restartNumberingAfterBreak="0">
+  <w:abstractNum w:abstractNumId="25" w15:restartNumberingAfterBreak="0">
     <w:nsid w:val="53E13569"/>
     <w:multiLevelType w:val="hybridMultilevel"/>
     <w:tmpl w:val="00C02FF0"/>
@@ -5618,7 +8138,7 @@
       </w:rPr>
     </w:lvl>
   </w:abstractNum>
-  <w:abstractNum w:abstractNumId="24" w15:restartNumberingAfterBreak="0">
+  <w:abstractNum w:abstractNumId="26" w15:restartNumberingAfterBreak="0">
     <w:nsid w:val="54B60A5A"/>
     <w:multiLevelType w:val="hybridMultilevel"/>
     <w:tmpl w:val="C2D604FC"/>
@@ -5731,7 +8251,7 @@
       </w:rPr>
     </w:lvl>
   </w:abstractNum>
-  <w:abstractNum w:abstractNumId="25" w15:restartNumberingAfterBreak="0">
+  <w:abstractNum w:abstractNumId="27" w15:restartNumberingAfterBreak="0">
     <w:nsid w:val="578F637A"/>
     <w:multiLevelType w:val="hybridMultilevel"/>
     <w:tmpl w:val="09A683FA"/>
@@ -5844,7 +8364,7 @@
       </w:rPr>
     </w:lvl>
   </w:abstractNum>
-  <w:abstractNum w:abstractNumId="26" w15:restartNumberingAfterBreak="0">
+  <w:abstractNum w:abstractNumId="28" w15:restartNumberingAfterBreak="0">
     <w:nsid w:val="5BDB3BD9"/>
     <w:multiLevelType w:val="hybridMultilevel"/>
     <w:tmpl w:val="72B29C5E"/>
@@ -5957,7 +8477,120 @@
       </w:rPr>
     </w:lvl>
   </w:abstractNum>
-  <w:abstractNum w:abstractNumId="27" w15:restartNumberingAfterBreak="0">
+  <w:abstractNum w:abstractNumId="29" w15:restartNumberingAfterBreak="0">
+    <w:nsid w:val="62B61B7D"/>
+    <w:multiLevelType w:val="hybridMultilevel"/>
+    <w:tmpl w:val="A746B5CC"/>
+    <w:lvl w:ilvl="0" w:tplc="0409000B">
+      <w:start w:val="1"/>
+      <w:numFmt w:val="bullet"/>
+      <w:lvlText w:val=""/>
+      <w:lvlJc w:val="left"/>
+      <w:pPr>
+        <w:ind w:left="1440" w:hanging="480"/>
+      </w:pPr>
+      <w:rPr>
+        <w:rFonts w:ascii="Wingdings" w:hAnsi="Wingdings" w:hint="default"/>
+      </w:rPr>
+    </w:lvl>
+    <w:lvl w:ilvl="1" w:tplc="04090003" w:tentative="1">
+      <w:start w:val="1"/>
+      <w:numFmt w:val="bullet"/>
+      <w:lvlText w:val=""/>
+      <w:lvlJc w:val="left"/>
+      <w:pPr>
+        <w:ind w:left="1920" w:hanging="480"/>
+      </w:pPr>
+      <w:rPr>
+        <w:rFonts w:ascii="Wingdings" w:hAnsi="Wingdings" w:hint="default"/>
+      </w:rPr>
+    </w:lvl>
+    <w:lvl w:ilvl="2" w:tplc="04090005" w:tentative="1">
+      <w:start w:val="1"/>
+      <w:numFmt w:val="bullet"/>
+      <w:lvlText w:val=""/>
+      <w:lvlJc w:val="left"/>
+      <w:pPr>
+        <w:ind w:left="2400" w:hanging="480"/>
+      </w:pPr>
+      <w:rPr>
+        <w:rFonts w:ascii="Wingdings" w:hAnsi="Wingdings" w:hint="default"/>
+      </w:rPr>
+    </w:lvl>
+    <w:lvl w:ilvl="3" w:tplc="04090001" w:tentative="1">
+      <w:start w:val="1"/>
+      <w:numFmt w:val="bullet"/>
+      <w:lvlText w:val=""/>
+      <w:lvlJc w:val="left"/>
+      <w:pPr>
+        <w:ind w:left="2880" w:hanging="480"/>
+      </w:pPr>
+      <w:rPr>
+        <w:rFonts w:ascii="Wingdings" w:hAnsi="Wingdings" w:hint="default"/>
+      </w:rPr>
+    </w:lvl>
+    <w:lvl w:ilvl="4" w:tplc="04090003" w:tentative="1">
+      <w:start w:val="1"/>
+      <w:numFmt w:val="bullet"/>
+      <w:lvlText w:val=""/>
+      <w:lvlJc w:val="left"/>
+      <w:pPr>
+        <w:ind w:left="3360" w:hanging="480"/>
+      </w:pPr>
+      <w:rPr>
+        <w:rFonts w:ascii="Wingdings" w:hAnsi="Wingdings" w:hint="default"/>
+      </w:rPr>
+    </w:lvl>
+    <w:lvl w:ilvl="5" w:tplc="04090005" w:tentative="1">
+      <w:start w:val="1"/>
+      <w:numFmt w:val="bullet"/>
+      <w:lvlText w:val=""/>
+      <w:lvlJc w:val="left"/>
+      <w:pPr>
+        <w:ind w:left="3840" w:hanging="480"/>
+      </w:pPr>
+      <w:rPr>
+        <w:rFonts w:ascii="Wingdings" w:hAnsi="Wingdings" w:hint="default"/>
+      </w:rPr>
+    </w:lvl>
+    <w:lvl w:ilvl="6" w:tplc="04090001" w:tentative="1">
+      <w:start w:val="1"/>
+      <w:numFmt w:val="bullet"/>
+      <w:lvlText w:val=""/>
+      <w:lvlJc w:val="left"/>
+      <w:pPr>
+        <w:ind w:left="4320" w:hanging="480"/>
+      </w:pPr>
+      <w:rPr>
+        <w:rFonts w:ascii="Wingdings" w:hAnsi="Wingdings" w:hint="default"/>
+      </w:rPr>
+    </w:lvl>
+    <w:lvl w:ilvl="7" w:tplc="04090003" w:tentative="1">
+      <w:start w:val="1"/>
+      <w:numFmt w:val="bullet"/>
+      <w:lvlText w:val=""/>
+      <w:lvlJc w:val="left"/>
+      <w:pPr>
+        <w:ind w:left="4800" w:hanging="480"/>
+      </w:pPr>
+      <w:rPr>
+        <w:rFonts w:ascii="Wingdings" w:hAnsi="Wingdings" w:hint="default"/>
+      </w:rPr>
+    </w:lvl>
+    <w:lvl w:ilvl="8" w:tplc="04090005" w:tentative="1">
+      <w:start w:val="1"/>
+      <w:numFmt w:val="bullet"/>
+      <w:lvlText w:val=""/>
+      <w:lvlJc w:val="left"/>
+      <w:pPr>
+        <w:ind w:left="5280" w:hanging="480"/>
+      </w:pPr>
+      <w:rPr>
+        <w:rFonts w:ascii="Wingdings" w:hAnsi="Wingdings" w:hint="default"/>
+      </w:rPr>
+    </w:lvl>
+  </w:abstractNum>
+  <w:abstractNum w:abstractNumId="30" w15:restartNumberingAfterBreak="0">
     <w:nsid w:val="6AAD419C"/>
     <w:multiLevelType w:val="hybridMultilevel"/>
     <w:tmpl w:val="F61894A6"/>
@@ -6070,7 +8703,7 @@
       </w:rPr>
     </w:lvl>
   </w:abstractNum>
-  <w:abstractNum w:abstractNumId="28" w15:restartNumberingAfterBreak="0">
+  <w:abstractNum w:abstractNumId="31" w15:restartNumberingAfterBreak="0">
     <w:nsid w:val="6B404900"/>
     <w:multiLevelType w:val="hybridMultilevel"/>
     <w:tmpl w:val="18EEDC4C"/>
@@ -6183,7 +8816,7 @@
       </w:rPr>
     </w:lvl>
   </w:abstractNum>
-  <w:abstractNum w:abstractNumId="29" w15:restartNumberingAfterBreak="0">
+  <w:abstractNum w:abstractNumId="32" w15:restartNumberingAfterBreak="0">
     <w:nsid w:val="6B47545F"/>
     <w:multiLevelType w:val="hybridMultilevel"/>
     <w:tmpl w:val="1B32CBA2"/>
@@ -6296,7 +8929,7 @@
       </w:rPr>
     </w:lvl>
   </w:abstractNum>
-  <w:abstractNum w:abstractNumId="30" w15:restartNumberingAfterBreak="0">
+  <w:abstractNum w:abstractNumId="33" w15:restartNumberingAfterBreak="0">
     <w:nsid w:val="6D3F4B63"/>
     <w:multiLevelType w:val="hybridMultilevel"/>
     <w:tmpl w:val="A35ED238"/>
@@ -6385,7 +9018,7 @@
       </w:pPr>
     </w:lvl>
   </w:abstractNum>
-  <w:abstractNum w:abstractNumId="31" w15:restartNumberingAfterBreak="0">
+  <w:abstractNum w:abstractNumId="34" w15:restartNumberingAfterBreak="0">
     <w:nsid w:val="6DA53446"/>
     <w:multiLevelType w:val="hybridMultilevel"/>
     <w:tmpl w:val="44D65758"/>
@@ -6475,7 +9108,7 @@
       </w:pPr>
     </w:lvl>
   </w:abstractNum>
-  <w:abstractNum w:abstractNumId="32" w15:restartNumberingAfterBreak="0">
+  <w:abstractNum w:abstractNumId="35" w15:restartNumberingAfterBreak="0">
     <w:nsid w:val="702D4B56"/>
     <w:multiLevelType w:val="hybridMultilevel"/>
     <w:tmpl w:val="506A679C"/>
@@ -6588,7 +9221,7 @@
       </w:rPr>
     </w:lvl>
   </w:abstractNum>
-  <w:abstractNum w:abstractNumId="33" w15:restartNumberingAfterBreak="0">
+  <w:abstractNum w:abstractNumId="36" w15:restartNumberingAfterBreak="0">
     <w:nsid w:val="71F87A3F"/>
     <w:multiLevelType w:val="hybridMultilevel"/>
     <w:tmpl w:val="4A08959E"/>
@@ -6701,7 +9334,7 @@
       </w:rPr>
     </w:lvl>
   </w:abstractNum>
-  <w:abstractNum w:abstractNumId="34" w15:restartNumberingAfterBreak="0">
+  <w:abstractNum w:abstractNumId="37" w15:restartNumberingAfterBreak="0">
     <w:nsid w:val="72CD03EA"/>
     <w:multiLevelType w:val="hybridMultilevel"/>
     <w:tmpl w:val="BC2C6D76"/>
@@ -6792,7 +9425,7 @@
       </w:pPr>
     </w:lvl>
   </w:abstractNum>
-  <w:abstractNum w:abstractNumId="35" w15:restartNumberingAfterBreak="0">
+  <w:abstractNum w:abstractNumId="38" w15:restartNumberingAfterBreak="0">
     <w:nsid w:val="74DF5B68"/>
     <w:multiLevelType w:val="hybridMultilevel"/>
     <w:tmpl w:val="F662C3C8"/>
@@ -6878,7 +9511,7 @@
       </w:pPr>
     </w:lvl>
   </w:abstractNum>
-  <w:abstractNum w:abstractNumId="36" w15:restartNumberingAfterBreak="0">
+  <w:abstractNum w:abstractNumId="39" w15:restartNumberingAfterBreak="0">
     <w:nsid w:val="77B05FE1"/>
     <w:multiLevelType w:val="hybridMultilevel"/>
     <w:tmpl w:val="1AE88BCE"/>
@@ -6991,7 +9624,7 @@
       </w:rPr>
     </w:lvl>
   </w:abstractNum>
-  <w:abstractNum w:abstractNumId="37" w15:restartNumberingAfterBreak="0">
+  <w:abstractNum w:abstractNumId="40" w15:restartNumberingAfterBreak="0">
     <w:nsid w:val="7B5E0A90"/>
     <w:multiLevelType w:val="hybridMultilevel"/>
     <w:tmpl w:val="0404821A"/>
@@ -7106,7 +9739,7 @@
       </w:rPr>
     </w:lvl>
   </w:abstractNum>
-  <w:abstractNum w:abstractNumId="38" w15:restartNumberingAfterBreak="0">
+  <w:abstractNum w:abstractNumId="41" w15:restartNumberingAfterBreak="0">
     <w:nsid w:val="7D5029A9"/>
     <w:multiLevelType w:val="hybridMultilevel"/>
     <w:tmpl w:val="E190E460"/>
@@ -7219,7 +9852,7 @@
       </w:rPr>
     </w:lvl>
   </w:abstractNum>
-  <w:abstractNum w:abstractNumId="39" w15:restartNumberingAfterBreak="0">
+  <w:abstractNum w:abstractNumId="42" w15:restartNumberingAfterBreak="0">
     <w:nsid w:val="7F00776A"/>
     <w:multiLevelType w:val="hybridMultilevel"/>
     <w:tmpl w:val="EEEC801E"/>
@@ -7309,124 +9942,133 @@
     </w:lvl>
   </w:abstractNum>
   <w:num w:numId="1" w16cid:durableId="1642996043">
-    <w:abstractNumId w:val="35"/>
+    <w:abstractNumId w:val="38"/>
   </w:num>
   <w:num w:numId="2" w16cid:durableId="537593686">
     <w:abstractNumId w:val="2"/>
   </w:num>
   <w:num w:numId="3" w16cid:durableId="1054280244">
-    <w:abstractNumId w:val="30"/>
+    <w:abstractNumId w:val="33"/>
   </w:num>
   <w:num w:numId="4" w16cid:durableId="802506620">
-    <w:abstractNumId w:val="19"/>
+    <w:abstractNumId w:val="21"/>
   </w:num>
   <w:num w:numId="5" w16cid:durableId="959336680">
-    <w:abstractNumId w:val="21"/>
+    <w:abstractNumId w:val="23"/>
   </w:num>
   <w:num w:numId="6" w16cid:durableId="386756748">
-    <w:abstractNumId w:val="28"/>
+    <w:abstractNumId w:val="31"/>
   </w:num>
   <w:num w:numId="7" w16cid:durableId="1194221785">
-    <w:abstractNumId w:val="8"/>
+    <w:abstractNumId w:val="9"/>
   </w:num>
   <w:num w:numId="8" w16cid:durableId="977302784">
-    <w:abstractNumId w:val="17"/>
+    <w:abstractNumId w:val="18"/>
   </w:num>
   <w:num w:numId="9" w16cid:durableId="965701560">
-    <w:abstractNumId w:val="12"/>
+    <w:abstractNumId w:val="13"/>
   </w:num>
   <w:num w:numId="10" w16cid:durableId="885411177">
-    <w:abstractNumId w:val="33"/>
+    <w:abstractNumId w:val="36"/>
   </w:num>
   <w:num w:numId="11" w16cid:durableId="797454744">
+    <w:abstractNumId w:val="24"/>
+  </w:num>
+  <w:num w:numId="12" w16cid:durableId="1118983775">
     <w:abstractNumId w:val="22"/>
   </w:num>
-  <w:num w:numId="12" w16cid:durableId="1118983775">
-    <w:abstractNumId w:val="20"/>
-  </w:num>
   <w:num w:numId="13" w16cid:durableId="2003510949">
-    <w:abstractNumId w:val="9"/>
+    <w:abstractNumId w:val="10"/>
   </w:num>
   <w:num w:numId="14" w16cid:durableId="29382940">
-    <w:abstractNumId w:val="25"/>
+    <w:abstractNumId w:val="27"/>
   </w:num>
   <w:num w:numId="15" w16cid:durableId="1876965043">
-    <w:abstractNumId w:val="3"/>
+    <w:abstractNumId w:val="4"/>
   </w:num>
   <w:num w:numId="16" w16cid:durableId="1229725895">
-    <w:abstractNumId w:val="7"/>
+    <w:abstractNumId w:val="8"/>
   </w:num>
   <w:num w:numId="17" w16cid:durableId="999506591">
     <w:abstractNumId w:val="0"/>
   </w:num>
   <w:num w:numId="18" w16cid:durableId="796683979">
-    <w:abstractNumId w:val="14"/>
+    <w:abstractNumId w:val="15"/>
   </w:num>
   <w:num w:numId="19" w16cid:durableId="583103013">
-    <w:abstractNumId w:val="23"/>
+    <w:abstractNumId w:val="25"/>
   </w:num>
   <w:num w:numId="20" w16cid:durableId="1713263223">
-    <w:abstractNumId w:val="27"/>
+    <w:abstractNumId w:val="30"/>
   </w:num>
   <w:num w:numId="21" w16cid:durableId="1546716421">
-    <w:abstractNumId w:val="18"/>
+    <w:abstractNumId w:val="19"/>
   </w:num>
   <w:num w:numId="22" w16cid:durableId="2014919535">
-    <w:abstractNumId w:val="26"/>
+    <w:abstractNumId w:val="28"/>
   </w:num>
   <w:num w:numId="23" w16cid:durableId="120151375">
-    <w:abstractNumId w:val="36"/>
+    <w:abstractNumId w:val="39"/>
   </w:num>
   <w:num w:numId="24" w16cid:durableId="1808666945">
-    <w:abstractNumId w:val="32"/>
+    <w:abstractNumId w:val="35"/>
   </w:num>
   <w:num w:numId="25" w16cid:durableId="494225250">
-    <w:abstractNumId w:val="15"/>
+    <w:abstractNumId w:val="16"/>
   </w:num>
   <w:num w:numId="26" w16cid:durableId="1472794107">
     <w:abstractNumId w:val="1"/>
   </w:num>
   <w:num w:numId="27" w16cid:durableId="761419496">
-    <w:abstractNumId w:val="24"/>
+    <w:abstractNumId w:val="26"/>
   </w:num>
   <w:num w:numId="28" w16cid:durableId="533427537">
+    <w:abstractNumId w:val="40"/>
+  </w:num>
+  <w:num w:numId="29" w16cid:durableId="296766493">
+    <w:abstractNumId w:val="5"/>
+  </w:num>
+  <w:num w:numId="30" w16cid:durableId="1251309078">
+    <w:abstractNumId w:val="34"/>
+  </w:num>
+  <w:num w:numId="31" w16cid:durableId="1834173902">
+    <w:abstractNumId w:val="11"/>
+  </w:num>
+  <w:num w:numId="32" w16cid:durableId="442455645">
+    <w:abstractNumId w:val="17"/>
+  </w:num>
+  <w:num w:numId="33" w16cid:durableId="1461414289">
+    <w:abstractNumId w:val="12"/>
+  </w:num>
+  <w:num w:numId="34" w16cid:durableId="1334646606">
+    <w:abstractNumId w:val="7"/>
+  </w:num>
+  <w:num w:numId="35" w16cid:durableId="1426271524">
     <w:abstractNumId w:val="37"/>
   </w:num>
-  <w:num w:numId="29" w16cid:durableId="296766493">
-    <w:abstractNumId w:val="4"/>
+  <w:num w:numId="36" w16cid:durableId="1044019474">
+    <w:abstractNumId w:val="42"/>
   </w:num>
-  <w:num w:numId="30" w16cid:durableId="1251309078">
-    <w:abstractNumId w:val="31"/>
-  </w:num>
-  <w:num w:numId="31" w16cid:durableId="1834173902">
-    <w:abstractNumId w:val="10"/>
-  </w:num>
-  <w:num w:numId="32" w16cid:durableId="442455645">
-    <w:abstractNumId w:val="16"/>
-  </w:num>
-  <w:num w:numId="33" w16cid:durableId="1461414289">
-    <w:abstractNumId w:val="11"/>
-  </w:num>
-  <w:num w:numId="34" w16cid:durableId="1334646606">
+  <w:num w:numId="37" w16cid:durableId="1787459382">
     <w:abstractNumId w:val="6"/>
   </w:num>
-  <w:num w:numId="35" w16cid:durableId="1426271524">
-    <w:abstractNumId w:val="34"/>
-  </w:num>
-  <w:num w:numId="36" w16cid:durableId="1044019474">
-    <w:abstractNumId w:val="39"/>
-  </w:num>
-  <w:num w:numId="37" w16cid:durableId="1787459382">
-    <w:abstractNumId w:val="5"/>
-  </w:num>
   <w:num w:numId="38" w16cid:durableId="326633905">
-    <w:abstractNumId w:val="29"/>
+    <w:abstractNumId w:val="32"/>
   </w:num>
   <w:num w:numId="39" w16cid:durableId="1165248748">
-    <w:abstractNumId w:val="13"/>
+    <w:abstractNumId w:val="14"/>
   </w:num>
   <w:num w:numId="40" w16cid:durableId="478228519">
-    <w:abstractNumId w:val="38"/>
+    <w:abstractNumId w:val="41"/>
+  </w:num>
+  <w:num w:numId="41" w16cid:durableId="534001244">
+    <w:abstractNumId w:val="3"/>
+  </w:num>
+  <w:num w:numId="42" w16cid:durableId="1404568951">
+    <w:abstractNumId w:val="20"/>
+  </w:num>
+  <w:num w:numId="43" w16cid:durableId="198394476">
+    <w:abstractNumId w:val="29"/>
   </w:num>
 </w:numbering>
 </file>

</xml_diff>

<commit_message>
Update ipynb and docx file to latest version - docx: finished model built part and diff optimizers discussion - ipynb: need to find some other way to increase the testing accuracy
</commit_message>
<xml_diff>
--- a/HW3/E24094198_陳育政.docx
+++ b/HW3/E24094198_陳育政.docx
@@ -636,42 +636,56 @@
           <w:sz w:val="28"/>
           <w:szCs w:val="28"/>
         </w:rPr>
-        <w:t xml:space="preserve">Show </w:t>
+        <w:t xml:space="preserve">Accuracy </w:t>
       </w:r>
       <w:r>
         <w:rPr>
           <w:sz w:val="28"/>
           <w:szCs w:val="28"/>
         </w:rPr>
-        <w:t xml:space="preserve">Accuracy/Loss </w:t>
+        <w:t>C</w:t>
       </w:r>
       <w:r>
         <w:rPr>
           <w:sz w:val="28"/>
           <w:szCs w:val="28"/>
         </w:rPr>
-        <w:t>C</w:t>
+        <w:t>urves</w:t>
       </w:r>
       <w:r>
         <w:rPr>
           <w:sz w:val="28"/>
           <w:szCs w:val="28"/>
         </w:rPr>
-        <w:t xml:space="preserve">urves and Confusion </w:t>
+        <w:t xml:space="preserve">, </w:t>
       </w:r>
       <w:r>
         <w:rPr>
           <w:sz w:val="28"/>
           <w:szCs w:val="28"/>
         </w:rPr>
-        <w:t>M</w:t>
+        <w:t xml:space="preserve">Confusion </w:t>
       </w:r>
       <w:r>
         <w:rPr>
           <w:sz w:val="28"/>
           <w:szCs w:val="28"/>
         </w:rPr>
+        <w:t>M</w:t>
+      </w:r>
+      <w:r>
+        <w:rPr>
+          <w:sz w:val="28"/>
+          <w:szCs w:val="28"/>
+        </w:rPr>
         <w:t>atrix</w:t>
+      </w:r>
+      <w:r>
+        <w:rPr>
+          <w:sz w:val="28"/>
+          <w:szCs w:val="28"/>
+        </w:rPr>
+        <w:t xml:space="preserve"> and Classification Report</w:t>
       </w:r>
     </w:p>
     <w:p>
@@ -782,26 +796,6 @@
           <w:szCs w:val="28"/>
         </w:rPr>
         <w:t>The Necessity of Data-Preprocessing</w:t>
-      </w:r>
-    </w:p>
-    <w:p>
-      <w:pPr>
-        <w:pStyle w:val="ListParagraph"/>
-        <w:numPr>
-          <w:ilvl w:val="0"/>
-          <w:numId w:val="36"/>
-        </w:numPr>
-        <w:rPr>
-          <w:sz w:val="28"/>
-          <w:szCs w:val="28"/>
-        </w:rPr>
-      </w:pPr>
-      <w:r>
-        <w:rPr>
-          <w:sz w:val="28"/>
-          <w:szCs w:val="28"/>
-        </w:rPr>
-        <w:t>Difference between Different Model Hyperparameters</w:t>
       </w:r>
     </w:p>
     <w:p>
@@ -2545,7 +2539,7 @@
           <w:szCs w:val="24"/>
         </w:rPr>
         <w:drawing>
-          <wp:anchor distT="0" distB="0" distL="114300" distR="114300" simplePos="0" relativeHeight="251660288" behindDoc="0" locked="0" layoutInCell="1" allowOverlap="1" wp14:anchorId="7648F16B" wp14:editId="40C8ADF3">
+          <wp:anchor distT="0" distB="0" distL="114300" distR="114300" simplePos="0" relativeHeight="251660288" behindDoc="0" locked="0" layoutInCell="1" allowOverlap="1" wp14:anchorId="7648F16B" wp14:editId="2598D0D3">
             <wp:simplePos x="0" y="0"/>
             <wp:positionH relativeFrom="column">
               <wp:posOffset>0</wp:posOffset>
@@ -3878,7 +3872,6 @@
         </w:rPr>
         <w:t xml:space="preserve">Fig. </w:t>
       </w:r>
-      <w:proofErr w:type="gramStart"/>
       <w:r>
         <w:rPr>
           <w:szCs w:val="24"/>
@@ -3892,7 +3885,6 @@
         </w:rPr>
         <w:t>。</w:t>
       </w:r>
-      <w:proofErr w:type="gramEnd"/>
       <w:r>
         <w:rPr>
           <w:rFonts w:hint="eastAsia"/>
@@ -4301,7 +4293,7 @@
           <w:szCs w:val="24"/>
         </w:rPr>
         <w:drawing>
-          <wp:inline distT="0" distB="0" distL="0" distR="0" wp14:anchorId="2883C12B" wp14:editId="4503E082">
+          <wp:inline distT="0" distB="0" distL="0" distR="0" wp14:anchorId="2883C12B" wp14:editId="599E365F">
             <wp:extent cx="4241165" cy="2200275"/>
             <wp:effectExtent l="0" t="0" r="6985" b="9525"/>
             <wp:docPr id="75079428" name="Picture 1" descr="A close-up of a clock&#10;&#10;Description automatically generated"/>
@@ -5032,7 +5024,6 @@
       <w:pPr>
         <w:ind w:left="960" w:firstLine="480"/>
         <w:rPr>
-          <w:rFonts w:hint="eastAsia"/>
           <w:b/>
           <w:bCs/>
           <w:szCs w:val="24"/>
@@ -5224,6 +5215,9 @@
         </w:rPr>
       </w:pPr>
       <w:r>
+        <w:rPr>
+          <w:noProof/>
+        </w:rPr>
         <w:drawing>
           <wp:inline distT="0" distB="0" distL="0" distR="0" wp14:anchorId="79535A32" wp14:editId="6D5DD3A1">
             <wp:extent cx="4634230" cy="1533378"/>
@@ -5321,7 +5315,6 @@
       <w:pPr>
         <w:jc w:val="center"/>
         <w:rPr>
-          <w:rFonts w:hint="eastAsia"/>
           <w:szCs w:val="24"/>
         </w:rPr>
       </w:pPr>
@@ -5350,6 +5343,2543 @@
     </w:p>
     <w:p>
       <w:pPr>
+        <w:ind w:left="960" w:firstLine="480"/>
+        <w:rPr>
+          <w:szCs w:val="24"/>
+        </w:rPr>
+      </w:pPr>
+      <w:r>
+        <w:rPr>
+          <w:rFonts w:hint="eastAsia"/>
+          <w:szCs w:val="24"/>
+        </w:rPr>
+        <w:t>我</w:t>
+      </w:r>
+      <w:r>
+        <w:rPr>
+          <w:rFonts w:hint="eastAsia"/>
+          <w:szCs w:val="24"/>
+        </w:rPr>
+        <w:t>先依據</w:t>
+      </w:r>
+      <w:r>
+        <w:rPr>
+          <w:szCs w:val="24"/>
+        </w:rPr>
+        <w:t>Yann LeCun</w:t>
+      </w:r>
+      <w:r>
+        <w:rPr>
+          <w:rFonts w:hint="eastAsia"/>
+          <w:szCs w:val="24"/>
+        </w:rPr>
+        <w:t>所提出的</w:t>
+      </w:r>
+      <w:r>
+        <w:rPr>
+          <w:rFonts w:hint="eastAsia"/>
+          <w:szCs w:val="24"/>
+        </w:rPr>
+        <w:t>LeNet5</w:t>
+      </w:r>
+      <w:r>
+        <w:rPr>
+          <w:rFonts w:hint="eastAsia"/>
+          <w:szCs w:val="24"/>
+        </w:rPr>
+        <w:t>架構建構出一個模型，</w:t>
+      </w:r>
+      <w:r>
+        <w:rPr>
+          <w:rFonts w:hint="eastAsia"/>
+          <w:szCs w:val="24"/>
+        </w:rPr>
+        <w:t>詳細的</w:t>
+      </w:r>
+      <w:r>
+        <w:rPr>
+          <w:rFonts w:hint="eastAsia"/>
+          <w:szCs w:val="24"/>
+        </w:rPr>
+        <w:t>LeNet5</w:t>
+      </w:r>
+      <w:r>
+        <w:rPr>
+          <w:rFonts w:hint="eastAsia"/>
+          <w:szCs w:val="24"/>
+        </w:rPr>
+        <w:t>參數及架構如</w:t>
+      </w:r>
+      <w:r>
+        <w:rPr>
+          <w:rFonts w:hint="eastAsia"/>
+          <w:szCs w:val="24"/>
+        </w:rPr>
+        <w:t>Fig. 13.</w:t>
+      </w:r>
+      <w:r>
+        <w:rPr>
+          <w:rFonts w:hint="eastAsia"/>
+          <w:szCs w:val="24"/>
+        </w:rPr>
+        <w:t>所</w:t>
+      </w:r>
+      <w:r>
+        <w:rPr>
+          <w:rFonts w:hint="eastAsia"/>
+          <w:szCs w:val="24"/>
+        </w:rPr>
+        <w:t>示，</w:t>
+      </w:r>
+      <w:r>
+        <w:rPr>
+          <w:rFonts w:hint="eastAsia"/>
+          <w:szCs w:val="24"/>
+        </w:rPr>
+        <w:t>並開始訓練這個</w:t>
+      </w:r>
+      <w:r>
+        <w:rPr>
+          <w:szCs w:val="24"/>
+        </w:rPr>
+        <w:t>L</w:t>
+      </w:r>
+      <w:r>
+        <w:rPr>
+          <w:rFonts w:hint="eastAsia"/>
+          <w:szCs w:val="24"/>
+        </w:rPr>
+        <w:t xml:space="preserve">eNet5 </w:t>
+      </w:r>
+      <w:r>
+        <w:rPr>
+          <w:rFonts w:hint="eastAsia"/>
+          <w:szCs w:val="24"/>
+        </w:rPr>
+        <w:t>m</w:t>
+      </w:r>
+      <w:r>
+        <w:rPr>
+          <w:rFonts w:hint="eastAsia"/>
+          <w:szCs w:val="24"/>
+        </w:rPr>
+        <w:t>odel</w:t>
+      </w:r>
+      <w:r>
+        <w:rPr>
+          <w:rFonts w:hint="eastAsia"/>
+          <w:szCs w:val="24"/>
+        </w:rPr>
+        <w:t>。</w:t>
+      </w:r>
+      <w:r>
+        <w:rPr>
+          <w:rFonts w:hint="eastAsia"/>
+          <w:szCs w:val="24"/>
+        </w:rPr>
+        <w:t>我把</w:t>
+      </w:r>
+      <w:r>
+        <w:rPr>
+          <w:rFonts w:hint="eastAsia"/>
+          <w:szCs w:val="24"/>
+        </w:rPr>
+        <w:t>batch size</w:t>
+      </w:r>
+      <w:r>
+        <w:rPr>
+          <w:rFonts w:hint="eastAsia"/>
+          <w:szCs w:val="24"/>
+        </w:rPr>
+        <w:t>設為</w:t>
+      </w:r>
+      <w:r>
+        <w:rPr>
+          <w:rFonts w:hint="eastAsia"/>
+          <w:szCs w:val="24"/>
+        </w:rPr>
+        <w:t>128</w:t>
+      </w:r>
+      <w:r>
+        <w:rPr>
+          <w:rFonts w:hint="eastAsia"/>
+          <w:szCs w:val="24"/>
+        </w:rPr>
+        <w:t>，</w:t>
+      </w:r>
+      <w:r>
+        <w:rPr>
+          <w:szCs w:val="24"/>
+        </w:rPr>
+        <w:t>e</w:t>
+      </w:r>
+      <w:r>
+        <w:rPr>
+          <w:rFonts w:hint="eastAsia"/>
+          <w:szCs w:val="24"/>
+        </w:rPr>
+        <w:t>pochs</w:t>
+      </w:r>
+      <w:r>
+        <w:rPr>
+          <w:rFonts w:hint="eastAsia"/>
+          <w:szCs w:val="24"/>
+        </w:rPr>
+        <w:t>設為</w:t>
+      </w:r>
+      <w:r>
+        <w:rPr>
+          <w:rFonts w:hint="eastAsia"/>
+          <w:szCs w:val="24"/>
+        </w:rPr>
+        <w:t>200</w:t>
+      </w:r>
+      <w:r>
+        <w:rPr>
+          <w:rFonts w:hint="eastAsia"/>
+          <w:szCs w:val="24"/>
+        </w:rPr>
+        <w:t>次，</w:t>
+      </w:r>
+      <w:r>
+        <w:rPr>
+          <w:rFonts w:hint="eastAsia"/>
+          <w:szCs w:val="24"/>
+        </w:rPr>
+        <w:t>為了防止不必要的</w:t>
+      </w:r>
+      <w:r>
+        <w:rPr>
+          <w:rFonts w:hint="eastAsia"/>
+          <w:szCs w:val="24"/>
+        </w:rPr>
+        <w:t>多餘</w:t>
+      </w:r>
+      <w:r>
+        <w:rPr>
+          <w:rFonts w:hint="eastAsia"/>
+          <w:szCs w:val="24"/>
+        </w:rPr>
+        <w:t>訓練造成</w:t>
+      </w:r>
+      <w:r>
+        <w:rPr>
+          <w:rFonts w:hint="eastAsia"/>
+          <w:szCs w:val="24"/>
+        </w:rPr>
+        <w:t>over-fitting</w:t>
+      </w:r>
+      <w:r>
+        <w:rPr>
+          <w:rFonts w:hint="eastAsia"/>
+          <w:szCs w:val="24"/>
+        </w:rPr>
+        <w:t>的反效果，</w:t>
+      </w:r>
+      <w:r>
+        <w:rPr>
+          <w:rFonts w:hint="eastAsia"/>
+          <w:szCs w:val="24"/>
+        </w:rPr>
+        <w:t>也有另外設定</w:t>
+      </w:r>
+      <w:r>
+        <w:rPr>
+          <w:rFonts w:hint="eastAsia"/>
+          <w:szCs w:val="24"/>
+        </w:rPr>
+        <w:t>Early</w:t>
+      </w:r>
+      <w:r>
+        <w:rPr>
+          <w:szCs w:val="24"/>
+        </w:rPr>
+        <w:t>-</w:t>
+      </w:r>
+      <w:r>
+        <w:rPr>
+          <w:rFonts w:hint="eastAsia"/>
+          <w:szCs w:val="24"/>
+        </w:rPr>
+        <w:t>Stopping</w:t>
+      </w:r>
+      <w:r>
+        <w:rPr>
+          <w:rFonts w:hint="eastAsia"/>
+          <w:szCs w:val="24"/>
+        </w:rPr>
+        <w:t>的限制，</w:t>
+      </w:r>
+      <w:r>
+        <w:rPr>
+          <w:rFonts w:hint="eastAsia"/>
+          <w:szCs w:val="24"/>
+        </w:rPr>
+        <w:t>詳細</w:t>
+      </w:r>
+      <w:r>
+        <w:rPr>
+          <w:rFonts w:hint="eastAsia"/>
+          <w:szCs w:val="24"/>
+        </w:rPr>
+        <w:t>的</w:t>
+      </w:r>
+      <w:r>
+        <w:rPr>
+          <w:rFonts w:hint="eastAsia"/>
+          <w:szCs w:val="24"/>
+        </w:rPr>
+        <w:t>訓練</w:t>
+      </w:r>
+      <w:r>
+        <w:rPr>
+          <w:szCs w:val="24"/>
+        </w:rPr>
+        <w:t>m</w:t>
+      </w:r>
+      <w:r>
+        <w:rPr>
+          <w:rFonts w:hint="eastAsia"/>
+          <w:szCs w:val="24"/>
+        </w:rPr>
+        <w:t>odel</w:t>
+      </w:r>
+      <w:r>
+        <w:rPr>
+          <w:rFonts w:hint="eastAsia"/>
+          <w:szCs w:val="24"/>
+        </w:rPr>
+        <w:t>的程式碼</w:t>
+      </w:r>
+      <w:r>
+        <w:rPr>
+          <w:rFonts w:hint="eastAsia"/>
+          <w:szCs w:val="24"/>
+        </w:rPr>
+        <w:t>(</w:t>
+      </w:r>
+      <w:r>
+        <w:rPr>
+          <w:rFonts w:hint="eastAsia"/>
+          <w:szCs w:val="24"/>
+        </w:rPr>
+        <w:t>包括</w:t>
+      </w:r>
+      <w:r>
+        <w:rPr>
+          <w:rFonts w:hint="eastAsia"/>
+          <w:szCs w:val="24"/>
+        </w:rPr>
+        <w:t>Early</w:t>
+      </w:r>
+      <w:r>
+        <w:rPr>
+          <w:szCs w:val="24"/>
+        </w:rPr>
+        <w:t>-</w:t>
+      </w:r>
+      <w:r>
+        <w:rPr>
+          <w:rFonts w:hint="eastAsia"/>
+          <w:szCs w:val="24"/>
+        </w:rPr>
+        <w:t>Stopping</w:t>
+      </w:r>
+      <w:r>
+        <w:rPr>
+          <w:rFonts w:hint="eastAsia"/>
+          <w:szCs w:val="24"/>
+        </w:rPr>
+        <w:t>及</w:t>
+      </w:r>
+      <w:r>
+        <w:rPr>
+          <w:rFonts w:hint="eastAsia"/>
+          <w:szCs w:val="24"/>
+        </w:rPr>
+        <w:t>optimizers</w:t>
+      </w:r>
+      <w:r>
+        <w:rPr>
+          <w:rFonts w:hint="eastAsia"/>
+          <w:szCs w:val="24"/>
+        </w:rPr>
+        <w:t>的設置</w:t>
+      </w:r>
+      <w:r>
+        <w:rPr>
+          <w:rFonts w:hint="eastAsia"/>
+          <w:szCs w:val="24"/>
+        </w:rPr>
+        <w:t>)</w:t>
+      </w:r>
+      <w:r>
+        <w:rPr>
+          <w:rFonts w:hint="eastAsia"/>
+          <w:szCs w:val="24"/>
+        </w:rPr>
+        <w:t>可參考</w:t>
+      </w:r>
+      <w:r>
+        <w:rPr>
+          <w:rFonts w:hint="eastAsia"/>
+          <w:szCs w:val="24"/>
+        </w:rPr>
+        <w:t>Fig. 14.</w:t>
+      </w:r>
+      <w:r>
+        <w:rPr>
+          <w:rFonts w:hint="eastAsia"/>
+          <w:szCs w:val="24"/>
+        </w:rPr>
+        <w:t>。</w:t>
+      </w:r>
+      <w:r>
+        <w:rPr>
+          <w:rFonts w:hint="eastAsia"/>
+          <w:szCs w:val="24"/>
+        </w:rPr>
+        <w:t>至於</w:t>
+      </w:r>
+      <w:r>
+        <w:rPr>
+          <w:rFonts w:hint="eastAsia"/>
+          <w:szCs w:val="24"/>
+        </w:rPr>
+        <w:t>不同的</w:t>
+      </w:r>
+      <w:r>
+        <w:rPr>
+          <w:rFonts w:hint="eastAsia"/>
+          <w:szCs w:val="24"/>
+        </w:rPr>
+        <w:t>optimizer</w:t>
+      </w:r>
+      <w:r>
+        <w:rPr>
+          <w:rFonts w:hint="eastAsia"/>
+          <w:szCs w:val="24"/>
+        </w:rPr>
+        <w:t>一定也會對</w:t>
+      </w:r>
+      <w:r>
+        <w:rPr>
+          <w:rFonts w:hint="eastAsia"/>
+          <w:szCs w:val="24"/>
+        </w:rPr>
+        <w:t>model</w:t>
+      </w:r>
+      <w:r>
+        <w:rPr>
+          <w:rFonts w:hint="eastAsia"/>
+          <w:szCs w:val="24"/>
+        </w:rPr>
+        <w:t>的訓練效果</w:t>
+      </w:r>
+      <w:r>
+        <w:rPr>
+          <w:rFonts w:hint="eastAsia"/>
+          <w:szCs w:val="24"/>
+        </w:rPr>
+        <w:t>有不同的影響，為了</w:t>
+      </w:r>
+      <w:r>
+        <w:rPr>
+          <w:rFonts w:hint="eastAsia"/>
+          <w:szCs w:val="24"/>
+        </w:rPr>
+        <w:t>找出</w:t>
+      </w:r>
+      <w:r>
+        <w:rPr>
+          <w:rFonts w:hint="eastAsia"/>
+          <w:szCs w:val="24"/>
+        </w:rPr>
+        <w:t>較適合的</w:t>
+      </w:r>
+      <w:r>
+        <w:rPr>
+          <w:rFonts w:hint="eastAsia"/>
+          <w:szCs w:val="24"/>
+        </w:rPr>
+        <w:t>optimizer</w:t>
+      </w:r>
+      <w:r>
+        <w:rPr>
+          <w:rFonts w:hint="eastAsia"/>
+          <w:szCs w:val="24"/>
+        </w:rPr>
+        <w:t>，我將嘗試</w:t>
+      </w:r>
+      <w:r>
+        <w:rPr>
+          <w:szCs w:val="24"/>
+        </w:rPr>
+        <w:t>R</w:t>
+      </w:r>
+      <w:r>
+        <w:rPr>
+          <w:rFonts w:hint="eastAsia"/>
+          <w:szCs w:val="24"/>
+        </w:rPr>
+        <w:t>MSProp</w:t>
+      </w:r>
+      <w:r>
+        <w:rPr>
+          <w:rFonts w:hint="eastAsia"/>
+          <w:szCs w:val="24"/>
+        </w:rPr>
+        <w:t>、</w:t>
+      </w:r>
+      <w:r>
+        <w:rPr>
+          <w:szCs w:val="24"/>
+        </w:rPr>
+        <w:t>A</w:t>
+      </w:r>
+      <w:r>
+        <w:rPr>
+          <w:rFonts w:hint="eastAsia"/>
+          <w:szCs w:val="24"/>
+        </w:rPr>
+        <w:t>dam</w:t>
+      </w:r>
+      <w:r>
+        <w:rPr>
+          <w:rFonts w:hint="eastAsia"/>
+          <w:szCs w:val="24"/>
+        </w:rPr>
+        <w:t>、</w:t>
+      </w:r>
+      <w:r>
+        <w:rPr>
+          <w:rFonts w:hint="eastAsia"/>
+          <w:szCs w:val="24"/>
+        </w:rPr>
+        <w:t>Adagrad</w:t>
+      </w:r>
+      <w:r>
+        <w:rPr>
+          <w:rFonts w:hint="eastAsia"/>
+          <w:szCs w:val="24"/>
+        </w:rPr>
+        <w:t>及</w:t>
+      </w:r>
+      <w:r>
+        <w:rPr>
+          <w:rFonts w:hint="eastAsia"/>
+          <w:szCs w:val="24"/>
+        </w:rPr>
+        <w:t>SGD</w:t>
+      </w:r>
+      <w:r>
+        <w:rPr>
+          <w:rFonts w:hint="eastAsia"/>
+          <w:szCs w:val="24"/>
+        </w:rPr>
+        <w:t>共</w:t>
+      </w:r>
+      <w:r>
+        <w:rPr>
+          <w:szCs w:val="24"/>
+        </w:rPr>
+        <w:t>4</w:t>
+      </w:r>
+      <w:r>
+        <w:rPr>
+          <w:rFonts w:hint="eastAsia"/>
+          <w:szCs w:val="24"/>
+        </w:rPr>
+        <w:t>種</w:t>
+      </w:r>
+      <w:r>
+        <w:rPr>
+          <w:rFonts w:hint="eastAsia"/>
+          <w:szCs w:val="24"/>
+        </w:rPr>
+        <w:t>optimizer</w:t>
+      </w:r>
+      <w:r>
+        <w:rPr>
+          <w:rFonts w:hint="eastAsia"/>
+          <w:szCs w:val="24"/>
+        </w:rPr>
+        <w:t>，</w:t>
+      </w:r>
+      <w:r>
+        <w:rPr>
+          <w:rFonts w:hint="eastAsia"/>
+          <w:szCs w:val="24"/>
+        </w:rPr>
+        <w:t>最後的</w:t>
+      </w:r>
+      <w:r>
+        <w:rPr>
+          <w:rFonts w:hint="eastAsia"/>
+          <w:szCs w:val="24"/>
+        </w:rPr>
+        <w:t>訓練</w:t>
+      </w:r>
+      <w:r>
+        <w:rPr>
+          <w:rFonts w:hint="eastAsia"/>
+          <w:szCs w:val="24"/>
+        </w:rPr>
+        <w:t>結果將呈現於</w:t>
+      </w:r>
+      <w:r>
+        <w:rPr>
+          <w:rFonts w:hint="eastAsia"/>
+          <w:szCs w:val="24"/>
+        </w:rPr>
+        <w:t>Table 1.</w:t>
+      </w:r>
+      <w:r>
+        <w:rPr>
+          <w:rFonts w:hint="eastAsia"/>
+          <w:szCs w:val="24"/>
+        </w:rPr>
+        <w:t>。</w:t>
+      </w:r>
+    </w:p>
+    <w:p>
+      <w:pPr>
+        <w:jc w:val="center"/>
+        <w:rPr>
+          <w:szCs w:val="24"/>
+        </w:rPr>
+      </w:pPr>
+      <w:r>
+        <w:rPr>
+          <w:noProof/>
+          <w:szCs w:val="24"/>
+        </w:rPr>
+        <w:lastRenderedPageBreak/>
+        <w:drawing>
+          <wp:inline distT="0" distB="0" distL="0" distR="0" wp14:anchorId="7C6CFAAF" wp14:editId="1063A057">
+            <wp:extent cx="3584877" cy="3727938"/>
+            <wp:effectExtent l="0" t="0" r="0" b="6350"/>
+            <wp:docPr id="1715596366" name="Picture 1" descr="A screenshot of a computer program&#10;&#10;Description automatically generated"/>
+            <wp:cNvGraphicFramePr>
+              <a:graphicFrameLocks xmlns:a="http://schemas.openxmlformats.org/drawingml/2006/main" noChangeAspect="1"/>
+            </wp:cNvGraphicFramePr>
+            <a:graphic xmlns:a="http://schemas.openxmlformats.org/drawingml/2006/main">
+              <a:graphicData uri="http://schemas.openxmlformats.org/drawingml/2006/picture">
+                <pic:pic xmlns:pic="http://schemas.openxmlformats.org/drawingml/2006/picture">
+                  <pic:nvPicPr>
+                    <pic:cNvPr id="1715596366" name="Picture 1" descr="A screenshot of a computer program&#10;&#10;Description automatically generated"/>
+                    <pic:cNvPicPr/>
+                  </pic:nvPicPr>
+                  <pic:blipFill>
+                    <a:blip r:embed="rId23">
+                      <a:extLst>
+                        <a:ext uri="{28A0092B-C50C-407E-A947-70E740481C1C}">
+                          <a14:useLocalDpi xmlns:a14="http://schemas.microsoft.com/office/drawing/2010/main" val="0"/>
+                        </a:ext>
+                      </a:extLst>
+                    </a:blip>
+                    <a:stretch>
+                      <a:fillRect/>
+                    </a:stretch>
+                  </pic:blipFill>
+                  <pic:spPr>
+                    <a:xfrm>
+                      <a:off x="0" y="0"/>
+                      <a:ext cx="3619464" cy="3763906"/>
+                    </a:xfrm>
+                    <a:prstGeom prst="rect">
+                      <a:avLst/>
+                    </a:prstGeom>
+                  </pic:spPr>
+                </pic:pic>
+              </a:graphicData>
+            </a:graphic>
+          </wp:inline>
+        </w:drawing>
+      </w:r>
+    </w:p>
+    <w:p>
+      <w:pPr>
+        <w:jc w:val="center"/>
+        <w:rPr>
+          <w:szCs w:val="24"/>
+        </w:rPr>
+      </w:pPr>
+      <w:r>
+        <w:rPr>
+          <w:rFonts w:hint="eastAsia"/>
+          <w:szCs w:val="24"/>
+        </w:rPr>
+        <w:t xml:space="preserve">Fig. 13. </w:t>
+      </w:r>
+      <w:r>
+        <w:rPr>
+          <w:rFonts w:hint="eastAsia"/>
+          <w:szCs w:val="24"/>
+        </w:rPr>
+        <w:t>LeNet5</w:t>
+      </w:r>
+      <w:r>
+        <w:rPr>
+          <w:rFonts w:hint="eastAsia"/>
+          <w:szCs w:val="24"/>
+        </w:rPr>
+        <w:t>詳細架構</w:t>
+      </w:r>
+    </w:p>
+    <w:p>
+      <w:pPr>
+        <w:rPr>
+          <w:szCs w:val="24"/>
+        </w:rPr>
+      </w:pPr>
+      <w:r>
+        <w:rPr>
+          <w:noProof/>
+          <w:szCs w:val="24"/>
+        </w:rPr>
+        <w:drawing>
+          <wp:anchor distT="0" distB="0" distL="114300" distR="114300" simplePos="0" relativeHeight="251666432" behindDoc="0" locked="0" layoutInCell="1" allowOverlap="1" wp14:anchorId="569BF5CD" wp14:editId="1C29B376">
+            <wp:simplePos x="0" y="0"/>
+            <wp:positionH relativeFrom="column">
+              <wp:posOffset>0</wp:posOffset>
+            </wp:positionH>
+            <wp:positionV relativeFrom="paragraph">
+              <wp:posOffset>232410</wp:posOffset>
+            </wp:positionV>
+            <wp:extent cx="5274310" cy="1550670"/>
+            <wp:effectExtent l="0" t="0" r="2540" b="0"/>
+            <wp:wrapSquare wrapText="bothSides"/>
+            <wp:docPr id="692721171" name="Picture 1" descr="A computer code on a black background&#10;&#10;Description automatically generated"/>
+            <wp:cNvGraphicFramePr>
+              <a:graphicFrameLocks xmlns:a="http://schemas.openxmlformats.org/drawingml/2006/main" noChangeAspect="1"/>
+            </wp:cNvGraphicFramePr>
+            <a:graphic xmlns:a="http://schemas.openxmlformats.org/drawingml/2006/main">
+              <a:graphicData uri="http://schemas.openxmlformats.org/drawingml/2006/picture">
+                <pic:pic xmlns:pic="http://schemas.openxmlformats.org/drawingml/2006/picture">
+                  <pic:nvPicPr>
+                    <pic:cNvPr id="692721171" name="Picture 1" descr="A computer code on a black background&#10;&#10;Description automatically generated"/>
+                    <pic:cNvPicPr/>
+                  </pic:nvPicPr>
+                  <pic:blipFill>
+                    <a:blip r:embed="rId24"/>
+                    <a:stretch>
+                      <a:fillRect/>
+                    </a:stretch>
+                  </pic:blipFill>
+                  <pic:spPr>
+                    <a:xfrm>
+                      <a:off x="0" y="0"/>
+                      <a:ext cx="5274310" cy="1550670"/>
+                    </a:xfrm>
+                    <a:prstGeom prst="rect">
+                      <a:avLst/>
+                    </a:prstGeom>
+                  </pic:spPr>
+                </pic:pic>
+              </a:graphicData>
+            </a:graphic>
+          </wp:anchor>
+        </w:drawing>
+      </w:r>
+    </w:p>
+    <w:p>
+      <w:pPr>
+        <w:jc w:val="center"/>
+        <w:rPr>
+          <w:szCs w:val="24"/>
+        </w:rPr>
+      </w:pPr>
+      <w:r>
+        <w:rPr>
+          <w:rFonts w:hint="eastAsia"/>
+          <w:szCs w:val="24"/>
+        </w:rPr>
+        <w:t xml:space="preserve">Fig. 14. </w:t>
+      </w:r>
+      <w:r>
+        <w:rPr>
+          <w:szCs w:val="24"/>
+        </w:rPr>
+        <w:t>M</w:t>
+      </w:r>
+      <w:r>
+        <w:rPr>
+          <w:rFonts w:hint="eastAsia"/>
+          <w:szCs w:val="24"/>
+        </w:rPr>
+        <w:t>odel training</w:t>
+      </w:r>
+      <w:r>
+        <w:rPr>
+          <w:rFonts w:hint="eastAsia"/>
+          <w:szCs w:val="24"/>
+        </w:rPr>
+        <w:t>程式碼</w:t>
+      </w:r>
+      <w:r>
+        <w:rPr>
+          <w:rFonts w:hint="eastAsia"/>
+          <w:szCs w:val="24"/>
+        </w:rPr>
+        <w:t>(</w:t>
+      </w:r>
+      <w:r>
+        <w:rPr>
+          <w:rFonts w:hint="eastAsia"/>
+          <w:szCs w:val="24"/>
+        </w:rPr>
+        <w:t>包括</w:t>
+      </w:r>
+      <w:r>
+        <w:rPr>
+          <w:rFonts w:hint="eastAsia"/>
+          <w:szCs w:val="24"/>
+        </w:rPr>
+        <w:t>Early</w:t>
+      </w:r>
+      <w:r>
+        <w:rPr>
+          <w:szCs w:val="24"/>
+        </w:rPr>
+        <w:t>-</w:t>
+      </w:r>
+      <w:r>
+        <w:rPr>
+          <w:rFonts w:hint="eastAsia"/>
+          <w:szCs w:val="24"/>
+        </w:rPr>
+        <w:t>Stopping</w:t>
+      </w:r>
+      <w:r>
+        <w:rPr>
+          <w:rFonts w:hint="eastAsia"/>
+          <w:szCs w:val="24"/>
+        </w:rPr>
+        <w:t>及</w:t>
+      </w:r>
+      <w:r>
+        <w:rPr>
+          <w:rFonts w:hint="eastAsia"/>
+          <w:szCs w:val="24"/>
+        </w:rPr>
+        <w:t>optimizers</w:t>
+      </w:r>
+      <w:r>
+        <w:rPr>
+          <w:rFonts w:hint="eastAsia"/>
+          <w:szCs w:val="24"/>
+        </w:rPr>
+        <w:t>的</w:t>
+      </w:r>
+      <w:r>
+        <w:rPr>
+          <w:rFonts w:hint="eastAsia"/>
+          <w:szCs w:val="24"/>
+        </w:rPr>
+        <w:t>參數</w:t>
+      </w:r>
+      <w:r>
+        <w:rPr>
+          <w:rFonts w:hint="eastAsia"/>
+          <w:szCs w:val="24"/>
+        </w:rPr>
+        <w:t>設定</w:t>
+      </w:r>
+      <w:r>
+        <w:rPr>
+          <w:rFonts w:hint="eastAsia"/>
+          <w:szCs w:val="24"/>
+        </w:rPr>
+        <w:t>)</w:t>
+      </w:r>
+    </w:p>
+    <w:p>
+      <w:pPr>
+        <w:jc w:val="center"/>
+        <w:rPr>
+          <w:szCs w:val="24"/>
+        </w:rPr>
+      </w:pPr>
+    </w:p>
+    <w:tbl>
+      <w:tblPr>
+        <w:tblStyle w:val="TableGrid"/>
+        <w:tblW w:w="0" w:type="auto"/>
+        <w:tblLook w:val="04A0" w:firstRow="1" w:lastRow="0" w:firstColumn="1" w:lastColumn="0" w:noHBand="0" w:noVBand="1"/>
+      </w:tblPr>
+      <w:tblGrid>
+        <w:gridCol w:w="1985"/>
+        <w:gridCol w:w="1580"/>
+        <w:gridCol w:w="1580"/>
+        <w:gridCol w:w="1580"/>
+        <w:gridCol w:w="1581"/>
+      </w:tblGrid>
+      <w:tr>
+        <w:tc>
+          <w:tcPr>
+            <w:tcW w:w="8306" w:type="dxa"/>
+            <w:gridSpan w:val="5"/>
+            <w:tcBorders>
+              <w:top w:val="nil"/>
+              <w:left w:val="nil"/>
+              <w:bottom w:val="double" w:sz="4" w:space="0" w:color="auto"/>
+              <w:right w:val="nil"/>
+            </w:tcBorders>
+            <w:vAlign w:val="center"/>
+          </w:tcPr>
+          <w:p>
+            <w:pPr>
+              <w:jc w:val="center"/>
+              <w:rPr>
+                <w:b/>
+                <w:bCs/>
+                <w:szCs w:val="24"/>
+              </w:rPr>
+            </w:pPr>
+            <w:r>
+              <w:rPr>
+                <w:b/>
+                <w:bCs/>
+                <w:szCs w:val="24"/>
+              </w:rPr>
+              <w:t>Different Optimizers’ Effect on GTSRB Dataset</w:t>
+            </w:r>
+          </w:p>
+        </w:tc>
+      </w:tr>
+      <w:tr>
+        <w:tc>
+          <w:tcPr>
+            <w:tcW w:w="1985" w:type="dxa"/>
+            <w:tcBorders>
+              <w:top w:val="double" w:sz="4" w:space="0" w:color="auto"/>
+              <w:left w:val="nil"/>
+              <w:bottom w:val="single" w:sz="4" w:space="0" w:color="auto"/>
+              <w:right w:val="nil"/>
+            </w:tcBorders>
+            <w:vAlign w:val="center"/>
+          </w:tcPr>
+          <w:p>
+            <w:pPr>
+              <w:jc w:val="center"/>
+              <w:rPr>
+                <w:sz w:val="20"/>
+                <w:szCs w:val="20"/>
+              </w:rPr>
+            </w:pPr>
+            <w:r>
+              <w:rPr>
+                <w:rFonts w:hint="eastAsia"/>
+                <w:sz w:val="20"/>
+                <w:szCs w:val="20"/>
+              </w:rPr>
+              <w:t>O</w:t>
+            </w:r>
+            <w:r>
+              <w:rPr>
+                <w:sz w:val="20"/>
+                <w:szCs w:val="20"/>
+              </w:rPr>
+              <w:t>ptimizer Name</w:t>
+            </w:r>
+          </w:p>
+        </w:tc>
+        <w:tc>
+          <w:tcPr>
+            <w:tcW w:w="1580" w:type="dxa"/>
+            <w:tcBorders>
+              <w:top w:val="double" w:sz="4" w:space="0" w:color="auto"/>
+              <w:left w:val="nil"/>
+              <w:bottom w:val="single" w:sz="4" w:space="0" w:color="auto"/>
+              <w:right w:val="nil"/>
+            </w:tcBorders>
+            <w:vAlign w:val="center"/>
+          </w:tcPr>
+          <w:p>
+            <w:pPr>
+              <w:jc w:val="center"/>
+              <w:rPr>
+                <w:b/>
+                <w:bCs/>
+                <w:i/>
+                <w:iCs/>
+                <w:sz w:val="20"/>
+                <w:szCs w:val="20"/>
+              </w:rPr>
+            </w:pPr>
+            <w:r>
+              <w:rPr>
+                <w:b/>
+                <w:bCs/>
+                <w:i/>
+                <w:iCs/>
+                <w:sz w:val="20"/>
+                <w:szCs w:val="20"/>
+              </w:rPr>
+              <w:t>Adam</w:t>
+            </w:r>
+          </w:p>
+        </w:tc>
+        <w:tc>
+          <w:tcPr>
+            <w:tcW w:w="1580" w:type="dxa"/>
+            <w:tcBorders>
+              <w:top w:val="double" w:sz="4" w:space="0" w:color="auto"/>
+              <w:left w:val="nil"/>
+              <w:bottom w:val="single" w:sz="4" w:space="0" w:color="auto"/>
+              <w:right w:val="nil"/>
+            </w:tcBorders>
+            <w:vAlign w:val="center"/>
+          </w:tcPr>
+          <w:p>
+            <w:pPr>
+              <w:jc w:val="center"/>
+              <w:rPr>
+                <w:b/>
+                <w:bCs/>
+                <w:i/>
+                <w:iCs/>
+                <w:sz w:val="20"/>
+                <w:szCs w:val="20"/>
+              </w:rPr>
+            </w:pPr>
+            <w:r>
+              <w:rPr>
+                <w:b/>
+                <w:bCs/>
+                <w:i/>
+                <w:iCs/>
+                <w:sz w:val="20"/>
+                <w:szCs w:val="20"/>
+              </w:rPr>
+              <w:t>RMSProp</w:t>
+            </w:r>
+          </w:p>
+        </w:tc>
+        <w:tc>
+          <w:tcPr>
+            <w:tcW w:w="1580" w:type="dxa"/>
+            <w:tcBorders>
+              <w:top w:val="double" w:sz="4" w:space="0" w:color="auto"/>
+              <w:left w:val="nil"/>
+              <w:bottom w:val="single" w:sz="4" w:space="0" w:color="auto"/>
+              <w:right w:val="nil"/>
+            </w:tcBorders>
+            <w:vAlign w:val="center"/>
+          </w:tcPr>
+          <w:p>
+            <w:pPr>
+              <w:jc w:val="center"/>
+              <w:rPr>
+                <w:b/>
+                <w:bCs/>
+                <w:i/>
+                <w:iCs/>
+                <w:sz w:val="20"/>
+                <w:szCs w:val="20"/>
+              </w:rPr>
+            </w:pPr>
+            <w:r>
+              <w:rPr>
+                <w:b/>
+                <w:bCs/>
+                <w:i/>
+                <w:iCs/>
+                <w:sz w:val="20"/>
+                <w:szCs w:val="20"/>
+              </w:rPr>
+              <w:t>SGD</w:t>
+            </w:r>
+          </w:p>
+        </w:tc>
+        <w:tc>
+          <w:tcPr>
+            <w:tcW w:w="1581" w:type="dxa"/>
+            <w:tcBorders>
+              <w:top w:val="double" w:sz="4" w:space="0" w:color="auto"/>
+              <w:left w:val="nil"/>
+              <w:bottom w:val="single" w:sz="4" w:space="0" w:color="auto"/>
+              <w:right w:val="nil"/>
+            </w:tcBorders>
+          </w:tcPr>
+          <w:p>
+            <w:pPr>
+              <w:jc w:val="center"/>
+              <w:rPr>
+                <w:b/>
+                <w:bCs/>
+                <w:i/>
+                <w:iCs/>
+                <w:sz w:val="20"/>
+                <w:szCs w:val="20"/>
+              </w:rPr>
+            </w:pPr>
+            <w:r>
+              <w:rPr>
+                <w:b/>
+                <w:bCs/>
+                <w:i/>
+                <w:iCs/>
+                <w:sz w:val="20"/>
+                <w:szCs w:val="20"/>
+              </w:rPr>
+              <w:t>Adagrad</w:t>
+            </w:r>
+          </w:p>
+        </w:tc>
+      </w:tr>
+      <w:tr>
+        <w:tc>
+          <w:tcPr>
+            <w:tcW w:w="1985" w:type="dxa"/>
+            <w:tcBorders>
+              <w:top w:val="single" w:sz="4" w:space="0" w:color="auto"/>
+              <w:left w:val="nil"/>
+              <w:bottom w:val="single" w:sz="4" w:space="0" w:color="auto"/>
+              <w:right w:val="nil"/>
+            </w:tcBorders>
+            <w:vAlign w:val="center"/>
+          </w:tcPr>
+          <w:p>
+            <w:pPr>
+              <w:jc w:val="center"/>
+              <w:rPr>
+                <w:sz w:val="20"/>
+                <w:szCs w:val="20"/>
+              </w:rPr>
+            </w:pPr>
+            <w:r>
+              <w:rPr>
+                <w:sz w:val="20"/>
+                <w:szCs w:val="20"/>
+              </w:rPr>
+              <w:t>Training Epochs</w:t>
+            </w:r>
+          </w:p>
+        </w:tc>
+        <w:tc>
+          <w:tcPr>
+            <w:tcW w:w="1580" w:type="dxa"/>
+            <w:tcBorders>
+              <w:top w:val="single" w:sz="4" w:space="0" w:color="auto"/>
+              <w:left w:val="nil"/>
+              <w:bottom w:val="single" w:sz="4" w:space="0" w:color="auto"/>
+              <w:right w:val="nil"/>
+            </w:tcBorders>
+          </w:tcPr>
+          <w:p>
+            <w:pPr>
+              <w:jc w:val="center"/>
+              <w:rPr>
+                <w:sz w:val="20"/>
+                <w:szCs w:val="20"/>
+              </w:rPr>
+            </w:pPr>
+            <w:r>
+              <w:rPr>
+                <w:sz w:val="20"/>
+                <w:szCs w:val="20"/>
+              </w:rPr>
+              <w:t>17</w:t>
+            </w:r>
+          </w:p>
+        </w:tc>
+        <w:tc>
+          <w:tcPr>
+            <w:tcW w:w="1580" w:type="dxa"/>
+            <w:tcBorders>
+              <w:top w:val="single" w:sz="4" w:space="0" w:color="auto"/>
+              <w:left w:val="nil"/>
+              <w:bottom w:val="single" w:sz="4" w:space="0" w:color="auto"/>
+              <w:right w:val="nil"/>
+            </w:tcBorders>
+            <w:vAlign w:val="center"/>
+          </w:tcPr>
+          <w:p>
+            <w:pPr>
+              <w:jc w:val="center"/>
+              <w:rPr>
+                <w:sz w:val="20"/>
+                <w:szCs w:val="20"/>
+              </w:rPr>
+            </w:pPr>
+            <w:r>
+              <w:rPr>
+                <w:sz w:val="20"/>
+                <w:szCs w:val="20"/>
+              </w:rPr>
+              <w:t>12</w:t>
+            </w:r>
+          </w:p>
+        </w:tc>
+        <w:tc>
+          <w:tcPr>
+            <w:tcW w:w="1580" w:type="dxa"/>
+            <w:tcBorders>
+              <w:top w:val="single" w:sz="4" w:space="0" w:color="auto"/>
+              <w:left w:val="nil"/>
+              <w:bottom w:val="single" w:sz="4" w:space="0" w:color="auto"/>
+              <w:right w:val="nil"/>
+            </w:tcBorders>
+            <w:vAlign w:val="center"/>
+          </w:tcPr>
+          <w:p>
+            <w:pPr>
+              <w:jc w:val="center"/>
+              <w:rPr>
+                <w:sz w:val="20"/>
+                <w:szCs w:val="20"/>
+              </w:rPr>
+            </w:pPr>
+            <w:r>
+              <w:rPr>
+                <w:sz w:val="20"/>
+                <w:szCs w:val="20"/>
+              </w:rPr>
+              <w:t>24</w:t>
+            </w:r>
+          </w:p>
+        </w:tc>
+        <w:tc>
+          <w:tcPr>
+            <w:tcW w:w="1581" w:type="dxa"/>
+            <w:tcBorders>
+              <w:top w:val="single" w:sz="4" w:space="0" w:color="auto"/>
+              <w:left w:val="nil"/>
+              <w:bottom w:val="single" w:sz="4" w:space="0" w:color="auto"/>
+              <w:right w:val="nil"/>
+            </w:tcBorders>
+          </w:tcPr>
+          <w:p>
+            <w:pPr>
+              <w:jc w:val="center"/>
+              <w:rPr>
+                <w:sz w:val="20"/>
+                <w:szCs w:val="20"/>
+              </w:rPr>
+            </w:pPr>
+            <w:r>
+              <w:rPr>
+                <w:sz w:val="20"/>
+                <w:szCs w:val="20"/>
+              </w:rPr>
+              <w:t>112</w:t>
+            </w:r>
+          </w:p>
+        </w:tc>
+      </w:tr>
+      <w:tr>
+        <w:tc>
+          <w:tcPr>
+            <w:tcW w:w="1985" w:type="dxa"/>
+            <w:tcBorders>
+              <w:top w:val="single" w:sz="4" w:space="0" w:color="auto"/>
+              <w:left w:val="nil"/>
+              <w:bottom w:val="single" w:sz="4" w:space="0" w:color="auto"/>
+              <w:right w:val="nil"/>
+            </w:tcBorders>
+            <w:vAlign w:val="center"/>
+          </w:tcPr>
+          <w:p>
+            <w:pPr>
+              <w:jc w:val="center"/>
+              <w:rPr>
+                <w:sz w:val="20"/>
+                <w:szCs w:val="20"/>
+              </w:rPr>
+            </w:pPr>
+            <w:r>
+              <w:rPr>
+                <w:sz w:val="20"/>
+                <w:szCs w:val="20"/>
+              </w:rPr>
+              <w:t>Training Accuracy</w:t>
+            </w:r>
+          </w:p>
+        </w:tc>
+        <w:tc>
+          <w:tcPr>
+            <w:tcW w:w="1580" w:type="dxa"/>
+            <w:tcBorders>
+              <w:top w:val="single" w:sz="4" w:space="0" w:color="auto"/>
+              <w:left w:val="nil"/>
+              <w:bottom w:val="single" w:sz="4" w:space="0" w:color="auto"/>
+              <w:right w:val="nil"/>
+            </w:tcBorders>
+          </w:tcPr>
+          <w:p>
+            <w:pPr>
+              <w:jc w:val="center"/>
+              <w:rPr>
+                <w:sz w:val="20"/>
+                <w:szCs w:val="20"/>
+              </w:rPr>
+            </w:pPr>
+            <w:r>
+              <w:rPr>
+                <w:sz w:val="20"/>
+                <w:szCs w:val="20"/>
+              </w:rPr>
+              <w:t>0.9</w:t>
+            </w:r>
+            <w:r>
+              <w:rPr>
+                <w:sz w:val="20"/>
+                <w:szCs w:val="20"/>
+              </w:rPr>
+              <w:t>7</w:t>
+            </w:r>
+          </w:p>
+        </w:tc>
+        <w:tc>
+          <w:tcPr>
+            <w:tcW w:w="1580" w:type="dxa"/>
+            <w:tcBorders>
+              <w:top w:val="single" w:sz="4" w:space="0" w:color="auto"/>
+              <w:left w:val="nil"/>
+              <w:bottom w:val="single" w:sz="4" w:space="0" w:color="auto"/>
+              <w:right w:val="nil"/>
+            </w:tcBorders>
+            <w:vAlign w:val="center"/>
+          </w:tcPr>
+          <w:p>
+            <w:pPr>
+              <w:jc w:val="center"/>
+              <w:rPr>
+                <w:sz w:val="20"/>
+                <w:szCs w:val="20"/>
+              </w:rPr>
+            </w:pPr>
+            <w:r>
+              <w:rPr>
+                <w:sz w:val="20"/>
+                <w:szCs w:val="20"/>
+              </w:rPr>
+              <w:t>0.96</w:t>
+            </w:r>
+          </w:p>
+        </w:tc>
+        <w:tc>
+          <w:tcPr>
+            <w:tcW w:w="1580" w:type="dxa"/>
+            <w:tcBorders>
+              <w:top w:val="single" w:sz="4" w:space="0" w:color="auto"/>
+              <w:left w:val="nil"/>
+              <w:bottom w:val="single" w:sz="4" w:space="0" w:color="auto"/>
+              <w:right w:val="nil"/>
+            </w:tcBorders>
+            <w:vAlign w:val="center"/>
+          </w:tcPr>
+          <w:p>
+            <w:pPr>
+              <w:jc w:val="center"/>
+              <w:rPr>
+                <w:sz w:val="20"/>
+                <w:szCs w:val="20"/>
+              </w:rPr>
+            </w:pPr>
+            <w:r>
+              <w:rPr>
+                <w:sz w:val="20"/>
+                <w:szCs w:val="20"/>
+              </w:rPr>
+              <w:t>0.97</w:t>
+            </w:r>
+          </w:p>
+        </w:tc>
+        <w:tc>
+          <w:tcPr>
+            <w:tcW w:w="1581" w:type="dxa"/>
+            <w:tcBorders>
+              <w:top w:val="single" w:sz="4" w:space="0" w:color="auto"/>
+              <w:left w:val="nil"/>
+              <w:bottom w:val="single" w:sz="4" w:space="0" w:color="auto"/>
+              <w:right w:val="nil"/>
+            </w:tcBorders>
+          </w:tcPr>
+          <w:p>
+            <w:pPr>
+              <w:jc w:val="center"/>
+              <w:rPr>
+                <w:sz w:val="20"/>
+                <w:szCs w:val="20"/>
+              </w:rPr>
+            </w:pPr>
+            <w:r>
+              <w:rPr>
+                <w:sz w:val="20"/>
+                <w:szCs w:val="20"/>
+              </w:rPr>
+              <w:t>0.95</w:t>
+            </w:r>
+          </w:p>
+        </w:tc>
+      </w:tr>
+      <w:tr>
+        <w:tc>
+          <w:tcPr>
+            <w:tcW w:w="1985" w:type="dxa"/>
+            <w:tcBorders>
+              <w:top w:val="single" w:sz="4" w:space="0" w:color="auto"/>
+              <w:left w:val="nil"/>
+              <w:bottom w:val="single" w:sz="4" w:space="0" w:color="auto"/>
+              <w:right w:val="nil"/>
+            </w:tcBorders>
+            <w:vAlign w:val="center"/>
+          </w:tcPr>
+          <w:p>
+            <w:pPr>
+              <w:jc w:val="center"/>
+              <w:rPr>
+                <w:sz w:val="20"/>
+                <w:szCs w:val="20"/>
+              </w:rPr>
+            </w:pPr>
+            <w:r>
+              <w:rPr>
+                <w:sz w:val="20"/>
+                <w:szCs w:val="20"/>
+              </w:rPr>
+              <w:t>Validation Accuracy</w:t>
+            </w:r>
+          </w:p>
+        </w:tc>
+        <w:tc>
+          <w:tcPr>
+            <w:tcW w:w="1580" w:type="dxa"/>
+            <w:tcBorders>
+              <w:top w:val="single" w:sz="4" w:space="0" w:color="auto"/>
+              <w:left w:val="nil"/>
+              <w:bottom w:val="single" w:sz="4" w:space="0" w:color="auto"/>
+              <w:right w:val="nil"/>
+            </w:tcBorders>
+          </w:tcPr>
+          <w:p>
+            <w:pPr>
+              <w:jc w:val="center"/>
+              <w:rPr>
+                <w:sz w:val="20"/>
+                <w:szCs w:val="20"/>
+              </w:rPr>
+            </w:pPr>
+            <w:r>
+              <w:rPr>
+                <w:sz w:val="20"/>
+                <w:szCs w:val="20"/>
+              </w:rPr>
+              <w:t>0.96</w:t>
+            </w:r>
+          </w:p>
+        </w:tc>
+        <w:tc>
+          <w:tcPr>
+            <w:tcW w:w="1580" w:type="dxa"/>
+            <w:tcBorders>
+              <w:top w:val="single" w:sz="4" w:space="0" w:color="auto"/>
+              <w:left w:val="nil"/>
+              <w:bottom w:val="single" w:sz="4" w:space="0" w:color="auto"/>
+              <w:right w:val="nil"/>
+            </w:tcBorders>
+            <w:vAlign w:val="center"/>
+          </w:tcPr>
+          <w:p>
+            <w:pPr>
+              <w:jc w:val="center"/>
+              <w:rPr>
+                <w:sz w:val="20"/>
+                <w:szCs w:val="20"/>
+              </w:rPr>
+            </w:pPr>
+            <w:r>
+              <w:rPr>
+                <w:sz w:val="20"/>
+                <w:szCs w:val="20"/>
+              </w:rPr>
+              <w:t>0.96</w:t>
+            </w:r>
+          </w:p>
+        </w:tc>
+        <w:tc>
+          <w:tcPr>
+            <w:tcW w:w="1580" w:type="dxa"/>
+            <w:tcBorders>
+              <w:top w:val="single" w:sz="4" w:space="0" w:color="auto"/>
+              <w:left w:val="nil"/>
+              <w:bottom w:val="single" w:sz="4" w:space="0" w:color="auto"/>
+              <w:right w:val="nil"/>
+            </w:tcBorders>
+            <w:vAlign w:val="center"/>
+          </w:tcPr>
+          <w:p>
+            <w:pPr>
+              <w:jc w:val="center"/>
+              <w:rPr>
+                <w:sz w:val="20"/>
+                <w:szCs w:val="20"/>
+              </w:rPr>
+            </w:pPr>
+            <w:r>
+              <w:rPr>
+                <w:sz w:val="20"/>
+                <w:szCs w:val="20"/>
+              </w:rPr>
+              <w:t>0.9</w:t>
+            </w:r>
+            <w:r>
+              <w:rPr>
+                <w:sz w:val="20"/>
+                <w:szCs w:val="20"/>
+              </w:rPr>
+              <w:t>7</w:t>
+            </w:r>
+          </w:p>
+        </w:tc>
+        <w:tc>
+          <w:tcPr>
+            <w:tcW w:w="1581" w:type="dxa"/>
+            <w:tcBorders>
+              <w:top w:val="single" w:sz="4" w:space="0" w:color="auto"/>
+              <w:left w:val="nil"/>
+              <w:bottom w:val="single" w:sz="4" w:space="0" w:color="auto"/>
+              <w:right w:val="nil"/>
+            </w:tcBorders>
+          </w:tcPr>
+          <w:p>
+            <w:pPr>
+              <w:jc w:val="center"/>
+              <w:rPr>
+                <w:sz w:val="20"/>
+                <w:szCs w:val="20"/>
+              </w:rPr>
+            </w:pPr>
+            <w:r>
+              <w:rPr>
+                <w:sz w:val="20"/>
+                <w:szCs w:val="20"/>
+              </w:rPr>
+              <w:t>0.95</w:t>
+            </w:r>
+          </w:p>
+        </w:tc>
+      </w:tr>
+      <w:tr>
+        <w:tc>
+          <w:tcPr>
+            <w:tcW w:w="1985" w:type="dxa"/>
+            <w:tcBorders>
+              <w:top w:val="single" w:sz="4" w:space="0" w:color="auto"/>
+              <w:left w:val="nil"/>
+              <w:bottom w:val="single" w:sz="4" w:space="0" w:color="auto"/>
+              <w:right w:val="nil"/>
+            </w:tcBorders>
+            <w:vAlign w:val="center"/>
+          </w:tcPr>
+          <w:p>
+            <w:pPr>
+              <w:jc w:val="center"/>
+              <w:rPr>
+                <w:sz w:val="20"/>
+                <w:szCs w:val="20"/>
+              </w:rPr>
+            </w:pPr>
+            <w:r>
+              <w:rPr>
+                <w:sz w:val="20"/>
+                <w:szCs w:val="20"/>
+              </w:rPr>
+              <w:t>Prediction Accuracy</w:t>
+            </w:r>
+          </w:p>
+        </w:tc>
+        <w:tc>
+          <w:tcPr>
+            <w:tcW w:w="1580" w:type="dxa"/>
+            <w:tcBorders>
+              <w:top w:val="single" w:sz="4" w:space="0" w:color="auto"/>
+              <w:left w:val="nil"/>
+              <w:bottom w:val="single" w:sz="4" w:space="0" w:color="auto"/>
+              <w:right w:val="nil"/>
+            </w:tcBorders>
+          </w:tcPr>
+          <w:p>
+            <w:pPr>
+              <w:jc w:val="center"/>
+              <w:rPr>
+                <w:sz w:val="20"/>
+                <w:szCs w:val="20"/>
+              </w:rPr>
+            </w:pPr>
+            <w:r>
+              <w:rPr>
+                <w:sz w:val="20"/>
+                <w:szCs w:val="20"/>
+              </w:rPr>
+              <w:t>0.93</w:t>
+            </w:r>
+          </w:p>
+        </w:tc>
+        <w:tc>
+          <w:tcPr>
+            <w:tcW w:w="1580" w:type="dxa"/>
+            <w:tcBorders>
+              <w:top w:val="single" w:sz="4" w:space="0" w:color="auto"/>
+              <w:left w:val="nil"/>
+              <w:bottom w:val="single" w:sz="4" w:space="0" w:color="auto"/>
+              <w:right w:val="nil"/>
+            </w:tcBorders>
+            <w:vAlign w:val="center"/>
+          </w:tcPr>
+          <w:p>
+            <w:pPr>
+              <w:jc w:val="center"/>
+              <w:rPr>
+                <w:sz w:val="20"/>
+                <w:szCs w:val="20"/>
+              </w:rPr>
+            </w:pPr>
+            <w:r>
+              <w:rPr>
+                <w:sz w:val="20"/>
+                <w:szCs w:val="20"/>
+              </w:rPr>
+              <w:t>0.93</w:t>
+            </w:r>
+          </w:p>
+        </w:tc>
+        <w:tc>
+          <w:tcPr>
+            <w:tcW w:w="1580" w:type="dxa"/>
+            <w:tcBorders>
+              <w:top w:val="single" w:sz="4" w:space="0" w:color="auto"/>
+              <w:left w:val="nil"/>
+              <w:bottom w:val="single" w:sz="4" w:space="0" w:color="auto"/>
+              <w:right w:val="nil"/>
+            </w:tcBorders>
+            <w:vAlign w:val="center"/>
+          </w:tcPr>
+          <w:p>
+            <w:pPr>
+              <w:jc w:val="center"/>
+              <w:rPr>
+                <w:sz w:val="20"/>
+                <w:szCs w:val="20"/>
+              </w:rPr>
+            </w:pPr>
+            <w:r>
+              <w:rPr>
+                <w:sz w:val="20"/>
+                <w:szCs w:val="20"/>
+              </w:rPr>
+              <w:t>0.93</w:t>
+            </w:r>
+          </w:p>
+        </w:tc>
+        <w:tc>
+          <w:tcPr>
+            <w:tcW w:w="1581" w:type="dxa"/>
+            <w:tcBorders>
+              <w:top w:val="single" w:sz="4" w:space="0" w:color="auto"/>
+              <w:left w:val="nil"/>
+              <w:bottom w:val="single" w:sz="4" w:space="0" w:color="auto"/>
+              <w:right w:val="nil"/>
+            </w:tcBorders>
+          </w:tcPr>
+          <w:p>
+            <w:pPr>
+              <w:jc w:val="center"/>
+              <w:rPr>
+                <w:sz w:val="20"/>
+                <w:szCs w:val="20"/>
+              </w:rPr>
+            </w:pPr>
+            <w:r>
+              <w:rPr>
+                <w:sz w:val="20"/>
+                <w:szCs w:val="20"/>
+              </w:rPr>
+              <w:t>0.91</w:t>
+            </w:r>
+          </w:p>
+        </w:tc>
+      </w:tr>
+      <w:tr>
+        <w:tc>
+          <w:tcPr>
+            <w:tcW w:w="8306" w:type="dxa"/>
+            <w:gridSpan w:val="5"/>
+            <w:tcBorders>
+              <w:top w:val="single" w:sz="4" w:space="0" w:color="auto"/>
+              <w:left w:val="nil"/>
+              <w:bottom w:val="single" w:sz="4" w:space="0" w:color="auto"/>
+              <w:right w:val="nil"/>
+            </w:tcBorders>
+            <w:vAlign w:val="center"/>
+          </w:tcPr>
+          <w:p>
+            <w:pPr>
+              <w:jc w:val="both"/>
+              <w:rPr>
+                <w:b/>
+                <w:bCs/>
+                <w:sz w:val="20"/>
+                <w:szCs w:val="20"/>
+              </w:rPr>
+            </w:pPr>
+            <w:r>
+              <w:rPr>
+                <w:b/>
+                <w:bCs/>
+                <w:sz w:val="20"/>
+                <w:szCs w:val="20"/>
+              </w:rPr>
+              <w:t xml:space="preserve">Note: </w:t>
+            </w:r>
+            <w:r>
+              <w:rPr>
+                <w:b/>
+                <w:bCs/>
+                <w:sz w:val="20"/>
+                <w:szCs w:val="20"/>
+              </w:rPr>
+              <w:t>Adagrad</w:t>
+            </w:r>
+            <w:r>
+              <w:rPr>
+                <w:rFonts w:hint="eastAsia"/>
+                <w:b/>
+                <w:bCs/>
+                <w:sz w:val="20"/>
+                <w:szCs w:val="20"/>
+              </w:rPr>
+              <w:t>的訓練所需</w:t>
+            </w:r>
+            <w:r>
+              <w:rPr>
+                <w:rFonts w:hint="eastAsia"/>
+                <w:b/>
+                <w:bCs/>
+                <w:sz w:val="20"/>
+                <w:szCs w:val="20"/>
+              </w:rPr>
+              <w:t>epochs</w:t>
+            </w:r>
+            <w:r>
+              <w:rPr>
+                <w:rFonts w:hint="eastAsia"/>
+                <w:b/>
+                <w:bCs/>
+                <w:sz w:val="20"/>
+                <w:szCs w:val="20"/>
+              </w:rPr>
+              <w:t>最多</w:t>
+            </w:r>
+            <w:r>
+              <w:rPr>
+                <w:rFonts w:hint="eastAsia"/>
+                <w:b/>
+                <w:bCs/>
+                <w:sz w:val="20"/>
+                <w:szCs w:val="20"/>
+              </w:rPr>
+              <w:t>且</w:t>
+            </w:r>
+            <w:r>
+              <w:rPr>
+                <w:rFonts w:hint="eastAsia"/>
+                <w:b/>
+                <w:bCs/>
+                <w:sz w:val="20"/>
+                <w:szCs w:val="20"/>
+              </w:rPr>
+              <w:t>accuracy</w:t>
+            </w:r>
+            <w:r>
+              <w:rPr>
+                <w:rFonts w:hint="eastAsia"/>
+                <w:b/>
+                <w:bCs/>
+                <w:sz w:val="20"/>
+                <w:szCs w:val="20"/>
+              </w:rPr>
+              <w:t>最低，因此</w:t>
+            </w:r>
+            <w:r>
+              <w:rPr>
+                <w:rFonts w:hint="eastAsia"/>
+                <w:b/>
+                <w:bCs/>
+                <w:sz w:val="20"/>
+                <w:szCs w:val="20"/>
+              </w:rPr>
+              <w:t>之後將排除該</w:t>
+            </w:r>
+            <w:r>
+              <w:rPr>
+                <w:b/>
+                <w:bCs/>
+                <w:sz w:val="20"/>
+                <w:szCs w:val="20"/>
+              </w:rPr>
+              <w:t>o</w:t>
+            </w:r>
+            <w:r>
+              <w:rPr>
+                <w:rFonts w:hint="eastAsia"/>
+                <w:b/>
+                <w:bCs/>
+                <w:sz w:val="20"/>
+                <w:szCs w:val="20"/>
+              </w:rPr>
+              <w:t>ptimizer</w:t>
+            </w:r>
+          </w:p>
+        </w:tc>
+      </w:tr>
+    </w:tbl>
+    <w:p>
+      <w:pPr>
+        <w:jc w:val="center"/>
+        <w:rPr>
+          <w:szCs w:val="24"/>
+        </w:rPr>
+      </w:pPr>
+      <w:r>
+        <w:rPr>
+          <w:szCs w:val="24"/>
+        </w:rPr>
+        <w:t xml:space="preserve">Table 1. </w:t>
+      </w:r>
+      <w:r>
+        <w:rPr>
+          <w:rFonts w:hint="eastAsia"/>
+          <w:szCs w:val="24"/>
+        </w:rPr>
+        <w:t>考慮不同</w:t>
+      </w:r>
+      <w:r>
+        <w:rPr>
+          <w:rFonts w:hint="eastAsia"/>
+          <w:szCs w:val="24"/>
+        </w:rPr>
+        <w:t>optimizers</w:t>
+      </w:r>
+      <w:r>
+        <w:rPr>
+          <w:rFonts w:hint="eastAsia"/>
+          <w:szCs w:val="24"/>
+        </w:rPr>
+        <w:t>對於</w:t>
+      </w:r>
+      <w:r>
+        <w:rPr>
+          <w:rFonts w:hint="eastAsia"/>
+          <w:szCs w:val="24"/>
+        </w:rPr>
+        <w:t>GTSRB</w:t>
+      </w:r>
+      <w:r>
+        <w:rPr>
+          <w:rFonts w:hint="eastAsia"/>
+          <w:szCs w:val="24"/>
+        </w:rPr>
+        <w:t>辨識</w:t>
+      </w:r>
+      <w:r>
+        <w:rPr>
+          <w:rFonts w:hint="eastAsia"/>
+          <w:szCs w:val="24"/>
+        </w:rPr>
+        <w:t>的表現差異</w:t>
+      </w:r>
+    </w:p>
+    <w:p>
+      <w:pPr>
+        <w:jc w:val="center"/>
+        <w:rPr>
+          <w:szCs w:val="24"/>
+        </w:rPr>
+      </w:pPr>
+    </w:p>
+    <w:p>
+      <w:pPr>
+        <w:ind w:leftChars="400" w:left="960" w:firstLine="480"/>
+        <w:rPr>
+          <w:szCs w:val="24"/>
+        </w:rPr>
+      </w:pPr>
+      <w:r>
+        <w:rPr>
+          <w:rFonts w:hint="eastAsia"/>
+          <w:szCs w:val="24"/>
+        </w:rPr>
+        <w:t>觀察</w:t>
+      </w:r>
+      <w:r>
+        <w:rPr>
+          <w:rFonts w:hint="eastAsia"/>
+          <w:szCs w:val="24"/>
+        </w:rPr>
+        <w:t>Table 1.</w:t>
+      </w:r>
+      <w:r>
+        <w:rPr>
+          <w:rFonts w:hint="eastAsia"/>
+          <w:szCs w:val="24"/>
+        </w:rPr>
+        <w:t>的結果</w:t>
+      </w:r>
+      <w:r>
+        <w:rPr>
+          <w:rFonts w:hint="eastAsia"/>
+          <w:szCs w:val="24"/>
+        </w:rPr>
+        <w:t>可以</w:t>
+      </w:r>
+      <w:r>
+        <w:rPr>
+          <w:rFonts w:hint="eastAsia"/>
+          <w:szCs w:val="24"/>
+        </w:rPr>
+        <w:t>發</w:t>
+      </w:r>
+      <w:r>
+        <w:rPr>
+          <w:rFonts w:hint="eastAsia"/>
+          <w:szCs w:val="24"/>
+        </w:rPr>
+        <w:t>現</w:t>
+      </w:r>
+      <w:r>
+        <w:rPr>
+          <w:rFonts w:hint="eastAsia"/>
+          <w:szCs w:val="24"/>
+        </w:rPr>
+        <w:t>Adagrad</w:t>
+      </w:r>
+      <w:r>
+        <w:rPr>
+          <w:rFonts w:hint="eastAsia"/>
+          <w:szCs w:val="24"/>
+        </w:rPr>
+        <w:t>的</w:t>
+      </w:r>
+      <w:r>
+        <w:rPr>
+          <w:rFonts w:hint="eastAsia"/>
+          <w:szCs w:val="24"/>
+        </w:rPr>
+        <w:t>training epochs</w:t>
+      </w:r>
+      <w:r>
+        <w:rPr>
+          <w:rFonts w:hint="eastAsia"/>
+          <w:szCs w:val="24"/>
+        </w:rPr>
+        <w:t>遠</w:t>
+      </w:r>
+      <w:r>
+        <w:rPr>
+          <w:rFonts w:hint="eastAsia"/>
+          <w:szCs w:val="24"/>
+        </w:rPr>
+        <w:t>比其他</w:t>
+      </w:r>
+      <w:r>
+        <w:rPr>
+          <w:rFonts w:hint="eastAsia"/>
+          <w:szCs w:val="24"/>
+        </w:rPr>
+        <w:lastRenderedPageBreak/>
+        <w:t>三個</w:t>
+      </w:r>
+      <w:r>
+        <w:rPr>
+          <w:rFonts w:hint="eastAsia"/>
+          <w:szCs w:val="24"/>
+        </w:rPr>
+        <w:t>optimizers</w:t>
+      </w:r>
+      <w:r>
+        <w:rPr>
+          <w:rFonts w:hint="eastAsia"/>
+          <w:szCs w:val="24"/>
+        </w:rPr>
+        <w:t>高</w:t>
+      </w:r>
+      <w:r>
+        <w:rPr>
+          <w:rFonts w:hint="eastAsia"/>
+          <w:szCs w:val="24"/>
+        </w:rPr>
+        <w:t>，代表訓練所需花的時間相對多</w:t>
+      </w:r>
+      <w:r>
+        <w:rPr>
+          <w:rFonts w:hint="eastAsia"/>
+          <w:szCs w:val="24"/>
+        </w:rPr>
+        <w:t>，</w:t>
+      </w:r>
+      <w:r>
+        <w:rPr>
+          <w:rFonts w:hint="eastAsia"/>
+          <w:szCs w:val="24"/>
+        </w:rPr>
+        <w:t>accuracy</w:t>
+      </w:r>
+      <w:r>
+        <w:rPr>
+          <w:rFonts w:hint="eastAsia"/>
+          <w:szCs w:val="24"/>
+        </w:rPr>
+        <w:t>也不如其他三者高</w:t>
+      </w:r>
+      <w:r>
+        <w:rPr>
+          <w:rFonts w:hint="eastAsia"/>
+          <w:szCs w:val="24"/>
+        </w:rPr>
+        <w:t>，</w:t>
+      </w:r>
+      <w:r>
+        <w:rPr>
+          <w:rFonts w:hint="eastAsia"/>
+          <w:szCs w:val="24"/>
+        </w:rPr>
+        <w:t>因此可以</w:t>
+      </w:r>
+      <w:r>
+        <w:rPr>
+          <w:rFonts w:hint="eastAsia"/>
+          <w:szCs w:val="24"/>
+        </w:rPr>
+        <w:t>將其</w:t>
+      </w:r>
+      <w:r>
+        <w:rPr>
+          <w:rFonts w:hint="eastAsia"/>
+          <w:szCs w:val="24"/>
+        </w:rPr>
+        <w:t>從最終的</w:t>
+      </w:r>
+      <w:r>
+        <w:rPr>
+          <w:rFonts w:hint="eastAsia"/>
+          <w:szCs w:val="24"/>
+        </w:rPr>
+        <w:t>optimizer</w:t>
+      </w:r>
+      <w:r>
+        <w:rPr>
+          <w:rFonts w:hint="eastAsia"/>
+          <w:szCs w:val="24"/>
+        </w:rPr>
+        <w:t>選擇名單中</w:t>
+      </w:r>
+      <w:r>
+        <w:rPr>
+          <w:rFonts w:hint="eastAsia"/>
+          <w:szCs w:val="24"/>
+        </w:rPr>
+        <w:t>汰</w:t>
+      </w:r>
+      <w:r>
+        <w:rPr>
+          <w:rFonts w:hint="eastAsia"/>
+          <w:szCs w:val="24"/>
+        </w:rPr>
+        <w:t>除。</w:t>
+      </w:r>
+      <w:r>
+        <w:rPr>
+          <w:rFonts w:hint="eastAsia"/>
+          <w:szCs w:val="24"/>
+        </w:rPr>
+        <w:t>至</w:t>
+      </w:r>
+      <w:r>
+        <w:rPr>
+          <w:rFonts w:hint="eastAsia"/>
+          <w:szCs w:val="24"/>
+        </w:rPr>
+        <w:t>於</w:t>
+      </w:r>
+      <w:r>
+        <w:rPr>
+          <w:rFonts w:hint="eastAsia"/>
+          <w:szCs w:val="24"/>
+        </w:rPr>
+        <w:t>Adam</w:t>
+      </w:r>
+      <w:r>
+        <w:rPr>
+          <w:rFonts w:hint="eastAsia"/>
+          <w:szCs w:val="24"/>
+        </w:rPr>
+        <w:t>、</w:t>
+      </w:r>
+      <w:r>
+        <w:rPr>
+          <w:szCs w:val="24"/>
+        </w:rPr>
+        <w:t>R</w:t>
+      </w:r>
+      <w:r>
+        <w:rPr>
+          <w:rFonts w:hint="eastAsia"/>
+          <w:szCs w:val="24"/>
+        </w:rPr>
+        <w:t>MSProp</w:t>
+      </w:r>
+      <w:r>
+        <w:rPr>
+          <w:rFonts w:hint="eastAsia"/>
+          <w:szCs w:val="24"/>
+        </w:rPr>
+        <w:t>及</w:t>
+      </w:r>
+      <w:r>
+        <w:rPr>
+          <w:rFonts w:hint="eastAsia"/>
+          <w:szCs w:val="24"/>
+        </w:rPr>
+        <w:t>SGD</w:t>
+      </w:r>
+      <w:r>
+        <w:rPr>
+          <w:rFonts w:hint="eastAsia"/>
+          <w:szCs w:val="24"/>
+        </w:rPr>
+        <w:t>的</w:t>
+      </w:r>
+      <w:r>
+        <w:rPr>
+          <w:rFonts w:hint="eastAsia"/>
+          <w:szCs w:val="24"/>
+        </w:rPr>
+        <w:t>accuracy</w:t>
+      </w:r>
+      <w:r>
+        <w:rPr>
+          <w:rFonts w:hint="eastAsia"/>
+          <w:szCs w:val="24"/>
+        </w:rPr>
+        <w:t>大致上</w:t>
+      </w:r>
+      <w:r>
+        <w:rPr>
+          <w:rFonts w:hint="eastAsia"/>
+          <w:szCs w:val="24"/>
+        </w:rPr>
+        <w:t>沒有太大的差別，</w:t>
+      </w:r>
+      <w:r>
+        <w:rPr>
+          <w:rFonts w:hint="eastAsia"/>
+          <w:szCs w:val="24"/>
+        </w:rPr>
+        <w:t>因此</w:t>
+      </w:r>
+      <w:r>
+        <w:rPr>
+          <w:rFonts w:hint="eastAsia"/>
+          <w:szCs w:val="24"/>
+        </w:rPr>
+        <w:t>我接下來將再想其他方法</w:t>
+      </w:r>
+      <w:r>
+        <w:rPr>
+          <w:rFonts w:hint="eastAsia"/>
+          <w:szCs w:val="24"/>
+        </w:rPr>
+        <w:t>嘗試是否能提高準確率，</w:t>
+      </w:r>
+      <w:r>
+        <w:rPr>
+          <w:rFonts w:hint="eastAsia"/>
+          <w:szCs w:val="24"/>
+        </w:rPr>
+        <w:t>並由這三個</w:t>
+      </w:r>
+      <w:r>
+        <w:rPr>
+          <w:szCs w:val="24"/>
+        </w:rPr>
+        <w:t>o</w:t>
+      </w:r>
+      <w:r>
+        <w:rPr>
+          <w:rFonts w:hint="eastAsia"/>
+          <w:szCs w:val="24"/>
+        </w:rPr>
+        <w:t>ptimizers</w:t>
+      </w:r>
+      <w:r>
+        <w:rPr>
+          <w:rFonts w:hint="eastAsia"/>
+          <w:szCs w:val="24"/>
+        </w:rPr>
+        <w:t>中試圖找出最適合此次</w:t>
+      </w:r>
+      <w:r>
+        <w:rPr>
+          <w:rFonts w:hint="eastAsia"/>
+          <w:szCs w:val="24"/>
+        </w:rPr>
+        <w:t>project</w:t>
+      </w:r>
+      <w:r>
+        <w:rPr>
+          <w:rFonts w:hint="eastAsia"/>
+          <w:szCs w:val="24"/>
+        </w:rPr>
+        <w:t>的</w:t>
+      </w:r>
+      <w:r>
+        <w:rPr>
+          <w:rFonts w:hint="eastAsia"/>
+          <w:szCs w:val="24"/>
+        </w:rPr>
+        <w:t>LeNet5 model</w:t>
+      </w:r>
+      <w:r>
+        <w:rPr>
+          <w:rFonts w:hint="eastAsia"/>
+          <w:szCs w:val="24"/>
+        </w:rPr>
+        <w:t>。</w:t>
+      </w:r>
+    </w:p>
+    <w:p>
+      <w:pPr>
+        <w:ind w:leftChars="400" w:left="960" w:firstLine="480"/>
+        <w:rPr>
+          <w:szCs w:val="24"/>
+        </w:rPr>
+      </w:pPr>
+      <w:r>
+        <w:rPr>
+          <w:rFonts w:hint="eastAsia"/>
+          <w:szCs w:val="24"/>
+        </w:rPr>
+        <w:t>在</w:t>
+      </w:r>
+      <w:r>
+        <w:rPr>
+          <w:rFonts w:hint="eastAsia"/>
+          <w:szCs w:val="24"/>
+        </w:rPr>
+        <w:t>參考</w:t>
+      </w:r>
+      <w:r>
+        <w:rPr>
+          <w:rFonts w:hint="eastAsia"/>
+          <w:szCs w:val="24"/>
+        </w:rPr>
+        <w:t>網路上的</w:t>
+      </w:r>
+      <w:r>
+        <w:rPr>
+          <w:rFonts w:hint="eastAsia"/>
+          <w:szCs w:val="24"/>
+        </w:rPr>
+        <w:t>文章</w:t>
+      </w:r>
+      <w:r>
+        <w:rPr>
+          <w:rFonts w:hint="eastAsia"/>
+          <w:szCs w:val="24"/>
+        </w:rPr>
+        <w:t>及詢問</w:t>
+      </w:r>
+      <w:r>
+        <w:rPr>
+          <w:szCs w:val="24"/>
+        </w:rPr>
+        <w:t>ChatGPT</w:t>
+      </w:r>
+      <w:r>
+        <w:rPr>
+          <w:rFonts w:hint="eastAsia"/>
+          <w:szCs w:val="24"/>
+        </w:rPr>
+        <w:t>的意見</w:t>
+      </w:r>
+      <w:r>
+        <w:rPr>
+          <w:rFonts w:hint="eastAsia"/>
+          <w:szCs w:val="24"/>
+        </w:rPr>
+        <w:t>後</w:t>
+      </w:r>
+      <w:r>
+        <w:rPr>
+          <w:rFonts w:hint="eastAsia"/>
+          <w:szCs w:val="24"/>
+        </w:rPr>
+        <w:t>得到了</w:t>
+      </w:r>
+      <w:r>
+        <w:rPr>
+          <w:rFonts w:hint="eastAsia"/>
+          <w:szCs w:val="24"/>
+        </w:rPr>
+        <w:t>可以嘗試</w:t>
+      </w:r>
+      <w:r>
+        <w:rPr>
+          <w:rFonts w:hint="eastAsia"/>
+          <w:szCs w:val="24"/>
+        </w:rPr>
+        <w:t>learning rate scheduler</w:t>
+      </w:r>
+      <w:r>
+        <w:rPr>
+          <w:rFonts w:hint="eastAsia"/>
+          <w:szCs w:val="24"/>
+        </w:rPr>
+        <w:t>的概念，</w:t>
+      </w:r>
+      <w:r>
+        <w:rPr>
+          <w:rFonts w:hint="eastAsia"/>
+          <w:szCs w:val="24"/>
+        </w:rPr>
+        <w:t>learning rate</w:t>
+      </w:r>
+      <w:r>
+        <w:rPr>
+          <w:rFonts w:hint="eastAsia"/>
+          <w:szCs w:val="24"/>
+        </w:rPr>
+        <w:t>會依據</w:t>
+      </w:r>
+      <w:r>
+        <w:rPr>
+          <w:rFonts w:hint="eastAsia"/>
+          <w:szCs w:val="24"/>
+        </w:rPr>
+        <w:t>epochs</w:t>
+      </w:r>
+      <w:r>
+        <w:rPr>
+          <w:rFonts w:hint="eastAsia"/>
+          <w:szCs w:val="24"/>
+        </w:rPr>
+        <w:t>或是</w:t>
+      </w:r>
+      <w:r>
+        <w:rPr>
+          <w:rFonts w:hint="eastAsia"/>
+          <w:szCs w:val="24"/>
+        </w:rPr>
+        <w:t>accuracy</w:t>
+      </w:r>
+      <w:r>
+        <w:rPr>
+          <w:rFonts w:hint="eastAsia"/>
+          <w:szCs w:val="24"/>
+        </w:rPr>
+        <w:t>的變化動態更新</w:t>
+      </w:r>
+      <w:r>
+        <w:rPr>
+          <w:rFonts w:hint="eastAsia"/>
+          <w:szCs w:val="24"/>
+        </w:rPr>
+        <w:t>learning rate</w:t>
+      </w:r>
+      <w:r>
+        <w:rPr>
+          <w:rFonts w:hint="eastAsia"/>
+          <w:szCs w:val="24"/>
+        </w:rPr>
+        <w:t>的值</w:t>
+      </w:r>
+      <w:r>
+        <w:rPr>
+          <w:rFonts w:hint="eastAsia"/>
+          <w:szCs w:val="24"/>
+        </w:rPr>
+        <w:t>，</w:t>
+      </w:r>
+      <w:r>
+        <w:rPr>
+          <w:rFonts w:hint="eastAsia"/>
+          <w:szCs w:val="24"/>
+        </w:rPr>
+        <w:t>於是</w:t>
+      </w:r>
+      <w:r>
+        <w:rPr>
+          <w:rFonts w:hint="eastAsia"/>
+          <w:szCs w:val="24"/>
+        </w:rPr>
+        <w:t>我試著增加</w:t>
+      </w:r>
+      <w:r>
+        <w:rPr>
+          <w:rFonts w:hint="eastAsia"/>
+          <w:szCs w:val="24"/>
+        </w:rPr>
+        <w:t>名為</w:t>
+      </w:r>
+      <w:r>
+        <w:rPr>
+          <w:szCs w:val="24"/>
+        </w:rPr>
+        <w:t>ReduceLROnPlateau</w:t>
+      </w:r>
+      <w:r>
+        <w:rPr>
+          <w:rFonts w:hint="eastAsia"/>
+          <w:szCs w:val="24"/>
+        </w:rPr>
+        <w:t>的</w:t>
+      </w:r>
+      <w:r>
+        <w:rPr>
+          <w:rFonts w:hint="eastAsia"/>
+          <w:szCs w:val="24"/>
+        </w:rPr>
+        <w:t>callback</w:t>
+      </w:r>
+      <w:r>
+        <w:rPr>
+          <w:rFonts w:hint="eastAsia"/>
+          <w:szCs w:val="24"/>
+        </w:rPr>
+        <w:t>，但效果</w:t>
+      </w:r>
+      <w:r>
+        <w:rPr>
+          <w:rFonts w:hint="eastAsia"/>
+          <w:szCs w:val="24"/>
+        </w:rPr>
+        <w:t>並沒有像預期的一樣變好，</w:t>
+      </w:r>
+      <w:r>
+        <w:rPr>
+          <w:szCs w:val="24"/>
+        </w:rPr>
+        <w:t>t</w:t>
+      </w:r>
+      <w:r>
+        <w:rPr>
+          <w:rFonts w:hint="eastAsia"/>
+          <w:szCs w:val="24"/>
+        </w:rPr>
+        <w:t>raining</w:t>
+      </w:r>
+      <w:r>
+        <w:rPr>
+          <w:rFonts w:hint="eastAsia"/>
+          <w:szCs w:val="24"/>
+        </w:rPr>
+        <w:t>和</w:t>
+      </w:r>
+      <w:r>
+        <w:rPr>
+          <w:rFonts w:hint="eastAsia"/>
+          <w:szCs w:val="24"/>
+        </w:rPr>
+        <w:t>validation</w:t>
+      </w:r>
+      <w:r>
+        <w:rPr>
+          <w:rFonts w:hint="eastAsia"/>
+          <w:szCs w:val="24"/>
+        </w:rPr>
+        <w:t>的</w:t>
+      </w:r>
+      <w:r>
+        <w:rPr>
+          <w:rFonts w:hint="eastAsia"/>
+          <w:szCs w:val="24"/>
+        </w:rPr>
+        <w:t>accuracy</w:t>
+      </w:r>
+      <w:r>
+        <w:rPr>
+          <w:rFonts w:hint="eastAsia"/>
+          <w:szCs w:val="24"/>
+        </w:rPr>
+        <w:t>的確有增加</w:t>
+      </w:r>
+      <w:r>
+        <w:rPr>
+          <w:rFonts w:hint="eastAsia"/>
+          <w:szCs w:val="24"/>
+        </w:rPr>
+        <w:t>，但是</w:t>
+      </w:r>
+      <w:r>
+        <w:rPr>
+          <w:szCs w:val="24"/>
+        </w:rPr>
+        <w:t>t</w:t>
+      </w:r>
+      <w:r>
+        <w:rPr>
+          <w:rFonts w:hint="eastAsia"/>
+          <w:szCs w:val="24"/>
+        </w:rPr>
+        <w:t>esting accuracy</w:t>
+      </w:r>
+      <w:r>
+        <w:rPr>
+          <w:rFonts w:hint="eastAsia"/>
+          <w:szCs w:val="24"/>
+        </w:rPr>
+        <w:t>依舊卡在</w:t>
+      </w:r>
+      <w:r>
+        <w:rPr>
+          <w:rFonts w:hint="eastAsia"/>
+          <w:szCs w:val="24"/>
+        </w:rPr>
+        <w:t>0.93</w:t>
+      </w:r>
+      <w:r>
+        <w:rPr>
+          <w:rFonts w:hint="eastAsia"/>
+          <w:szCs w:val="24"/>
+        </w:rPr>
+        <w:t>，無法再</w:t>
+      </w:r>
+      <w:r>
+        <w:rPr>
+          <w:rFonts w:hint="eastAsia"/>
+          <w:szCs w:val="24"/>
+        </w:rPr>
+        <w:t>提高</w:t>
+      </w:r>
+      <w:r>
+        <w:rPr>
+          <w:rFonts w:hint="eastAsia"/>
+          <w:szCs w:val="24"/>
+        </w:rPr>
+        <w:t>，</w:t>
+      </w:r>
+      <w:r>
+        <w:rPr>
+          <w:rFonts w:hint="eastAsia"/>
+          <w:szCs w:val="24"/>
+        </w:rPr>
+        <w:t>因此這個方法只能作罷。</w:t>
+      </w:r>
+    </w:p>
+    <w:p>
+      <w:pPr>
+        <w:jc w:val="center"/>
+        <w:rPr>
+          <w:szCs w:val="24"/>
+        </w:rPr>
+      </w:pPr>
+    </w:p>
+    <w:p>
+      <w:pPr>
         <w:pStyle w:val="ListParagraph"/>
         <w:numPr>
           <w:ilvl w:val="0"/>
@@ -5367,7 +7897,28 @@
           <w:sz w:val="28"/>
           <w:szCs w:val="28"/>
         </w:rPr>
-        <w:t>Show Accuracy/Loss Curves and Confusion Matrix</w:t>
+        <w:t>Accuracy Curves</w:t>
+      </w:r>
+      <w:r>
+        <w:rPr>
+          <w:sz w:val="28"/>
+          <w:szCs w:val="28"/>
+        </w:rPr>
+        <w:t xml:space="preserve">, </w:t>
+      </w:r>
+      <w:r>
+        <w:rPr>
+          <w:sz w:val="28"/>
+          <w:szCs w:val="28"/>
+        </w:rPr>
+        <w:t>Confusion Matrix</w:t>
+      </w:r>
+      <w:r>
+        <w:rPr>
+          <w:sz w:val="28"/>
+          <w:szCs w:val="28"/>
+        </w:rPr>
+        <w:t xml:space="preserve"> and Classification Report</w:t>
       </w:r>
     </w:p>
     <w:p>
@@ -5461,26 +8012,6 @@
     <w:p>
       <w:pPr>
         <w:pStyle w:val="ListParagraph"/>
-        <w:numPr>
-          <w:ilvl w:val="1"/>
-          <w:numId w:val="37"/>
-        </w:numPr>
-        <w:rPr>
-          <w:sz w:val="28"/>
-          <w:szCs w:val="28"/>
-        </w:rPr>
-      </w:pPr>
-      <w:r>
-        <w:rPr>
-          <w:sz w:val="28"/>
-          <w:szCs w:val="28"/>
-        </w:rPr>
-        <w:t>Difference between Different Model Hyperparameters</w:t>
-      </w:r>
-    </w:p>
-    <w:p>
-      <w:pPr>
-        <w:pStyle w:val="ListParagraph"/>
         <w:ind w:left="960"/>
         <w:rPr>
           <w:sz w:val="28"/>
@@ -5552,7 +8083,7 @@
           <w:u w:val="none"/>
         </w:rPr>
       </w:pPr>
-      <w:hyperlink r:id="rId23" w:history="1">
+      <w:hyperlink r:id="rId25" w:history="1">
         <w:r>
           <w:rPr>
             <w:rStyle w:val="Hyperlink"/>
@@ -5573,7 +8104,7 @@
           <w:szCs w:val="24"/>
         </w:rPr>
       </w:pPr>
-      <w:hyperlink r:id="rId24" w:history="1">
+      <w:hyperlink r:id="rId26" w:history="1">
         <w:r>
           <w:rPr>
             <w:rStyle w:val="Hyperlink"/>
@@ -5594,7 +8125,7 @@
           <w:szCs w:val="24"/>
         </w:rPr>
       </w:pPr>
-      <w:hyperlink r:id="rId25" w:history="1">
+      <w:hyperlink r:id="rId27" w:history="1">
         <w:r>
           <w:rPr>
             <w:rStyle w:val="Hyperlink"/>
@@ -5615,6 +8146,15 @@
           <w:szCs w:val="24"/>
         </w:rPr>
       </w:pPr>
+      <w:hyperlink r:id="rId28" w:history="1">
+        <w:r>
+          <w:rPr>
+            <w:rStyle w:val="Hyperlink"/>
+            <w:szCs w:val="24"/>
+          </w:rPr>
+          <w:t>learning-rate-scheduler-idea</w:t>
+        </w:r>
+      </w:hyperlink>
     </w:p>
     <w:p>
       <w:pPr>
@@ -5626,7 +8166,7 @@
       </w:pPr>
     </w:p>
     <w:sectPr>
-      <w:footerReference w:type="default" r:id="rId26"/>
+      <w:footerReference w:type="default" r:id="rId29"/>
       <w:pgSz w:w="11906" w:h="16838"/>
       <w:pgMar w:top="1440" w:right="1800" w:bottom="1440" w:left="1800" w:header="720" w:footer="720" w:gutter="0"/>
       <w:cols w:space="720"/>
@@ -11407,6 +13947,22 @@
     <w:basedOn w:val="DefaultParagraphFont"/>
     <w:rsid w:val="000E0489"/>
   </w:style>
+  <w:style w:type="table" w:styleId="TableGrid">
+    <w:name w:val="Table Grid"/>
+    <w:basedOn w:val="TableNormal"/>
+    <w:uiPriority w:val="39"/>
+    <w:rsid w:val="00C33329"/>
+    <w:tblPr>
+      <w:tblBorders>
+        <w:top w:val="single" w:sz="4" w:space="0" w:color="auto"/>
+        <w:left w:val="single" w:sz="4" w:space="0" w:color="auto"/>
+        <w:bottom w:val="single" w:sz="4" w:space="0" w:color="auto"/>
+        <w:right w:val="single" w:sz="4" w:space="0" w:color="auto"/>
+        <w:insideH w:val="single" w:sz="4" w:space="0" w:color="auto"/>
+        <w:insideV w:val="single" w:sz="4" w:space="0" w:color="auto"/>
+      </w:tblBorders>
+    </w:tblPr>
+  </w:style>
 </w:styles>
 </file>
 

</xml_diff>

<commit_message>
Update ipynb file and docx file to latest version - [Done] LeNet5 test accuracy reached to 96% - [Done] Already test testImages/ data - [Pending] Finish the report file
</commit_message>
<xml_diff>
--- a/HW3/E24094198_陳育政.docx
+++ b/HW3/E24094198_陳育政.docx
@@ -2539,7 +2539,7 @@
           <w:szCs w:val="24"/>
         </w:rPr>
         <w:drawing>
-          <wp:anchor distT="0" distB="0" distL="114300" distR="114300" simplePos="0" relativeHeight="251660288" behindDoc="0" locked="0" layoutInCell="1" allowOverlap="1" wp14:anchorId="7648F16B" wp14:editId="2598D0D3">
+          <wp:anchor distT="0" distB="0" distL="114300" distR="114300" simplePos="0" relativeHeight="251660288" behindDoc="0" locked="0" layoutInCell="1" allowOverlap="1" wp14:anchorId="7648F16B" wp14:editId="4996FA0F">
             <wp:simplePos x="0" y="0"/>
             <wp:positionH relativeFrom="column">
               <wp:posOffset>0</wp:posOffset>
@@ -4293,7 +4293,7 @@
           <w:szCs w:val="24"/>
         </w:rPr>
         <w:drawing>
-          <wp:inline distT="0" distB="0" distL="0" distR="0" wp14:anchorId="2883C12B" wp14:editId="599E365F">
+          <wp:inline distT="0" distB="0" distL="0" distR="0" wp14:anchorId="2883C12B" wp14:editId="71223D4F">
             <wp:extent cx="4241165" cy="2200275"/>
             <wp:effectExtent l="0" t="0" r="6985" b="9525"/>
             <wp:docPr id="75079428" name="Picture 1" descr="A close-up of a clock&#10;&#10;Description automatically generated"/>
@@ -7872,7 +7872,2544 @@
     </w:p>
     <w:p>
       <w:pPr>
+        <w:ind w:leftChars="400" w:left="960" w:firstLine="480"/>
+        <w:rPr>
+          <w:szCs w:val="24"/>
+        </w:rPr>
+      </w:pPr>
+      <w:r>
+        <w:rPr>
+          <w:rFonts w:hint="eastAsia"/>
+          <w:szCs w:val="24"/>
+        </w:rPr>
+        <w:t>接著，我又考慮了把原始</w:t>
+      </w:r>
+      <w:r>
+        <w:rPr>
+          <w:rFonts w:hint="eastAsia"/>
+          <w:szCs w:val="24"/>
+        </w:rPr>
+        <w:t>images</w:t>
+      </w:r>
+      <w:r>
+        <w:rPr>
+          <w:rFonts w:hint="eastAsia"/>
+          <w:szCs w:val="24"/>
+        </w:rPr>
+        <w:t>的</w:t>
+      </w:r>
+      <w:r>
+        <w:rPr>
+          <w:rFonts w:hint="eastAsia"/>
+          <w:szCs w:val="24"/>
+        </w:rPr>
+        <w:t>對比度加強，因為我注意到原始</w:t>
+      </w:r>
+      <w:r>
+        <w:rPr>
+          <w:szCs w:val="24"/>
+        </w:rPr>
+        <w:t>i</w:t>
+      </w:r>
+      <w:r>
+        <w:rPr>
+          <w:rFonts w:hint="eastAsia"/>
+          <w:szCs w:val="24"/>
+        </w:rPr>
+        <w:t>mages</w:t>
+      </w:r>
+      <w:r>
+        <w:rPr>
+          <w:rFonts w:hint="eastAsia"/>
+          <w:szCs w:val="24"/>
+        </w:rPr>
+        <w:t>的</w:t>
+      </w:r>
+      <w:r>
+        <w:rPr>
+          <w:rFonts w:hint="eastAsia"/>
+          <w:szCs w:val="24"/>
+        </w:rPr>
+        <w:t>解析度</w:t>
+      </w:r>
+      <w:r>
+        <w:rPr>
+          <w:rFonts w:hint="eastAsia"/>
+          <w:szCs w:val="24"/>
+        </w:rPr>
+        <w:t>都不太好，甚至有些看不清楚交通號誌的詳細內容</w:t>
+      </w:r>
+      <w:r>
+        <w:rPr>
+          <w:rFonts w:hint="eastAsia"/>
+          <w:szCs w:val="24"/>
+        </w:rPr>
+        <w:t>。</w:t>
+      </w:r>
+      <w:r>
+        <w:rPr>
+          <w:rFonts w:hint="eastAsia"/>
+          <w:szCs w:val="24"/>
+        </w:rPr>
+        <w:t>於是我上網搜尋了</w:t>
+      </w:r>
+      <w:r>
+        <w:rPr>
+          <w:rFonts w:hint="eastAsia"/>
+          <w:szCs w:val="24"/>
+        </w:rPr>
+        <w:t>加強解析度的方法，發現了有一個叫做</w:t>
+      </w:r>
+      <w:r>
+        <w:rPr>
+          <w:szCs w:val="24"/>
+        </w:rPr>
+        <w:t>C</w:t>
+      </w:r>
+      <w:r>
+        <w:rPr>
+          <w:rFonts w:hint="eastAsia"/>
+          <w:szCs w:val="24"/>
+        </w:rPr>
+        <w:t>ontrast Limited Adaptive Histogram Equalization(CLAHE)</w:t>
+      </w:r>
+      <w:r>
+        <w:rPr>
+          <w:rFonts w:hint="eastAsia"/>
+          <w:szCs w:val="24"/>
+        </w:rPr>
+        <w:t>的演算法，</w:t>
+      </w:r>
+      <w:r>
+        <w:rPr>
+          <w:rFonts w:hint="eastAsia"/>
+          <w:szCs w:val="24"/>
+        </w:rPr>
+        <w:t>可以加強灰階圖的對比度，而且</w:t>
+      </w:r>
+      <w:r>
+        <w:rPr>
+          <w:szCs w:val="24"/>
+        </w:rPr>
+        <w:t>OpenCV</w:t>
+      </w:r>
+      <w:r>
+        <w:rPr>
+          <w:rFonts w:hint="eastAsia"/>
+          <w:szCs w:val="24"/>
+        </w:rPr>
+        <w:t>已經有內建好的</w:t>
+      </w:r>
+      <w:r>
+        <w:rPr>
+          <w:rFonts w:hint="eastAsia"/>
+          <w:szCs w:val="24"/>
+        </w:rPr>
+        <w:t>function</w:t>
+      </w:r>
+      <w:r>
+        <w:rPr>
+          <w:rFonts w:hint="eastAsia"/>
+          <w:szCs w:val="24"/>
+        </w:rPr>
+        <w:t>可以直接使用</w:t>
+      </w:r>
+      <w:r>
+        <w:rPr>
+          <w:rFonts w:hint="eastAsia"/>
+          <w:szCs w:val="24"/>
+        </w:rPr>
+        <w:t>，</w:t>
+      </w:r>
+      <w:r>
+        <w:rPr>
+          <w:rFonts w:hint="eastAsia"/>
+          <w:szCs w:val="24"/>
+        </w:rPr>
+        <w:t>因此我便</w:t>
+      </w:r>
+      <w:r>
+        <w:rPr>
+          <w:rFonts w:hint="eastAsia"/>
+          <w:szCs w:val="24"/>
+        </w:rPr>
+        <w:t>針對</w:t>
+      </w:r>
+      <w:r>
+        <w:rPr>
+          <w:rFonts w:hint="eastAsia"/>
+          <w:szCs w:val="24"/>
+        </w:rPr>
+        <w:t>dataset</w:t>
+      </w:r>
+      <w:r>
+        <w:rPr>
+          <w:rFonts w:hint="eastAsia"/>
+          <w:szCs w:val="24"/>
+        </w:rPr>
+        <w:t>多增加</w:t>
+      </w:r>
+      <w:r>
+        <w:rPr>
+          <w:rFonts w:hint="eastAsia"/>
+          <w:szCs w:val="24"/>
+        </w:rPr>
+        <w:t>CLAHE</w:t>
+      </w:r>
+      <w:r>
+        <w:rPr>
+          <w:rFonts w:hint="eastAsia"/>
+          <w:szCs w:val="24"/>
+        </w:rPr>
+        <w:t>的前處理</w:t>
+      </w:r>
+      <w:r>
+        <w:rPr>
+          <w:rFonts w:hint="eastAsia"/>
+          <w:szCs w:val="24"/>
+        </w:rPr>
+        <w:t>動作，</w:t>
+      </w:r>
+      <w:r>
+        <w:rPr>
+          <w:rFonts w:hint="eastAsia"/>
+          <w:szCs w:val="24"/>
+        </w:rPr>
+        <w:t>程式碼呈現於</w:t>
+      </w:r>
+      <w:r>
+        <w:rPr>
+          <w:rFonts w:hint="eastAsia"/>
+          <w:szCs w:val="24"/>
+        </w:rPr>
+        <w:t>Fig. 15.</w:t>
+      </w:r>
+      <w:r>
+        <w:rPr>
+          <w:rFonts w:hint="eastAsia"/>
+          <w:szCs w:val="24"/>
+        </w:rPr>
+        <w:t>。</w:t>
+      </w:r>
+    </w:p>
+    <w:p>
+      <w:pPr>
         <w:jc w:val="center"/>
+        <w:rPr>
+          <w:szCs w:val="24"/>
+        </w:rPr>
+      </w:pPr>
+      <w:r>
+        <w:rPr>
+          <w:noProof/>
+          <w:szCs w:val="24"/>
+        </w:rPr>
+        <w:drawing>
+          <wp:inline distT="0" distB="0" distL="0" distR="0" wp14:anchorId="77E8A9FC" wp14:editId="193FACD8">
+            <wp:extent cx="4002259" cy="1798392"/>
+            <wp:effectExtent l="0" t="0" r="0" b="0"/>
+            <wp:docPr id="365534907" name="Picture 1" descr="A computer screen shot of text&#10;&#10;Description automatically generated"/>
+            <wp:cNvGraphicFramePr>
+              <a:graphicFrameLocks xmlns:a="http://schemas.openxmlformats.org/drawingml/2006/main" noChangeAspect="1"/>
+            </wp:cNvGraphicFramePr>
+            <a:graphic xmlns:a="http://schemas.openxmlformats.org/drawingml/2006/main">
+              <a:graphicData uri="http://schemas.openxmlformats.org/drawingml/2006/picture">
+                <pic:pic xmlns:pic="http://schemas.openxmlformats.org/drawingml/2006/picture">
+                  <pic:nvPicPr>
+                    <pic:cNvPr id="365534907" name="Picture 1" descr="A computer screen shot of text&#10;&#10;Description automatically generated"/>
+                    <pic:cNvPicPr/>
+                  </pic:nvPicPr>
+                  <pic:blipFill>
+                    <a:blip r:embed="rId25">
+                      <a:extLst>
+                        <a:ext uri="{28A0092B-C50C-407E-A947-70E740481C1C}">
+                          <a14:useLocalDpi xmlns:a14="http://schemas.microsoft.com/office/drawing/2010/main" val="0"/>
+                        </a:ext>
+                      </a:extLst>
+                    </a:blip>
+                    <a:stretch>
+                      <a:fillRect/>
+                    </a:stretch>
+                  </pic:blipFill>
+                  <pic:spPr>
+                    <a:xfrm>
+                      <a:off x="0" y="0"/>
+                      <a:ext cx="4012894" cy="1803171"/>
+                    </a:xfrm>
+                    <a:prstGeom prst="rect">
+                      <a:avLst/>
+                    </a:prstGeom>
+                  </pic:spPr>
+                </pic:pic>
+              </a:graphicData>
+            </a:graphic>
+          </wp:inline>
+        </w:drawing>
+      </w:r>
+    </w:p>
+    <w:p>
+      <w:pPr>
+        <w:jc w:val="center"/>
+        <w:rPr>
+          <w:szCs w:val="24"/>
+        </w:rPr>
+      </w:pPr>
+      <w:r>
+        <w:rPr>
+          <w:rFonts w:hint="eastAsia"/>
+          <w:szCs w:val="24"/>
+        </w:rPr>
+        <w:t>Fig. 15. CLAHE</w:t>
+      </w:r>
+      <w:r>
+        <w:rPr>
+          <w:rFonts w:hint="eastAsia"/>
+          <w:szCs w:val="24"/>
+        </w:rPr>
+        <w:t>加強灰階圖對比度的程式碼</w:t>
+      </w:r>
+    </w:p>
+    <w:p>
+      <w:pPr>
+        <w:jc w:val="center"/>
+        <w:rPr>
+          <w:szCs w:val="24"/>
+        </w:rPr>
+      </w:pPr>
+    </w:p>
+    <w:p>
+      <w:pPr>
+        <w:ind w:left="960"/>
+        <w:rPr>
+          <w:szCs w:val="24"/>
+        </w:rPr>
+      </w:pPr>
+      <w:r>
+        <w:rPr>
+          <w:rFonts w:hint="eastAsia"/>
+          <w:szCs w:val="24"/>
+        </w:rPr>
+        <w:t>針對</w:t>
+      </w:r>
+      <w:r>
+        <w:rPr>
+          <w:rFonts w:hint="eastAsia"/>
+          <w:szCs w:val="24"/>
+        </w:rPr>
+        <w:t>CLAHE</w:t>
+      </w:r>
+      <w:r>
+        <w:rPr>
+          <w:rFonts w:hint="eastAsia"/>
+          <w:szCs w:val="24"/>
+        </w:rPr>
+        <w:t>的</w:t>
+      </w:r>
+      <w:r>
+        <w:rPr>
+          <w:rFonts w:hint="eastAsia"/>
+          <w:szCs w:val="24"/>
+        </w:rPr>
+        <w:t>parameters</w:t>
+      </w:r>
+      <w:r>
+        <w:rPr>
+          <w:rFonts w:hint="eastAsia"/>
+          <w:szCs w:val="24"/>
+        </w:rPr>
+        <w:t>調整，我</w:t>
+      </w:r>
+      <w:r>
+        <w:rPr>
+          <w:rFonts w:hint="eastAsia"/>
+          <w:szCs w:val="24"/>
+        </w:rPr>
+        <w:t>分別</w:t>
+      </w:r>
+      <w:r>
+        <w:rPr>
+          <w:rFonts w:hint="eastAsia"/>
+          <w:szCs w:val="24"/>
+        </w:rPr>
+        <w:t>嘗試</w:t>
+      </w:r>
+      <w:r>
+        <w:rPr>
+          <w:rFonts w:hint="eastAsia"/>
+          <w:szCs w:val="24"/>
+        </w:rPr>
+        <w:t>(4,4)</w:t>
+      </w:r>
+      <w:r>
+        <w:rPr>
+          <w:rFonts w:hint="eastAsia"/>
+          <w:szCs w:val="24"/>
+        </w:rPr>
+        <w:t>、</w:t>
+      </w:r>
+      <w:r>
+        <w:rPr>
+          <w:szCs w:val="24"/>
+        </w:rPr>
+        <w:t>(</w:t>
+      </w:r>
+      <w:r>
+        <w:rPr>
+          <w:rFonts w:hint="eastAsia"/>
+          <w:szCs w:val="24"/>
+        </w:rPr>
+        <w:t>6,6)</w:t>
+      </w:r>
+      <w:r>
+        <w:rPr>
+          <w:rFonts w:hint="eastAsia"/>
+          <w:szCs w:val="24"/>
+        </w:rPr>
+        <w:t>及</w:t>
+      </w:r>
+      <w:r>
+        <w:rPr>
+          <w:rFonts w:hint="eastAsia"/>
+          <w:szCs w:val="24"/>
+        </w:rPr>
+        <w:t>(8,8)</w:t>
+      </w:r>
+      <w:r>
+        <w:rPr>
+          <w:rFonts w:hint="eastAsia"/>
+          <w:szCs w:val="24"/>
+        </w:rPr>
+        <w:t>共</w:t>
+      </w:r>
+      <w:r>
+        <w:rPr>
+          <w:rFonts w:hint="eastAsia"/>
+          <w:szCs w:val="24"/>
+        </w:rPr>
+        <w:t>3</w:t>
+      </w:r>
+      <w:r>
+        <w:rPr>
+          <w:rFonts w:hint="eastAsia"/>
+          <w:szCs w:val="24"/>
+        </w:rPr>
+        <w:t>種</w:t>
+      </w:r>
+      <w:r>
+        <w:rPr>
+          <w:rFonts w:hint="eastAsia"/>
+          <w:szCs w:val="24"/>
+        </w:rPr>
+        <w:t>不同大小的</w:t>
+      </w:r>
+      <w:r>
+        <w:rPr>
+          <w:rFonts w:hint="eastAsia"/>
+          <w:szCs w:val="24"/>
+        </w:rPr>
+        <w:t>tileGridSize</w:t>
+      </w:r>
+      <w:r>
+        <w:rPr>
+          <w:rFonts w:hint="eastAsia"/>
+          <w:szCs w:val="24"/>
+        </w:rPr>
+        <w:t>，</w:t>
+      </w:r>
+      <w:r>
+        <w:rPr>
+          <w:szCs w:val="24"/>
+        </w:rPr>
+        <w:t>optimizer</w:t>
+      </w:r>
+      <w:r>
+        <w:rPr>
+          <w:rFonts w:hint="eastAsia"/>
+          <w:szCs w:val="24"/>
+        </w:rPr>
+        <w:t>先預設為</w:t>
+      </w:r>
+      <w:r>
+        <w:rPr>
+          <w:rFonts w:hint="eastAsia"/>
+          <w:szCs w:val="24"/>
+        </w:rPr>
+        <w:t>Adam</w:t>
+      </w:r>
+      <w:r>
+        <w:rPr>
+          <w:rFonts w:hint="eastAsia"/>
+          <w:szCs w:val="24"/>
+        </w:rPr>
+        <w:t>，</w:t>
+      </w:r>
+      <w:r>
+        <w:rPr>
+          <w:rFonts w:hint="eastAsia"/>
+          <w:szCs w:val="24"/>
+        </w:rPr>
+        <w:t>詳細</w:t>
+      </w:r>
+      <w:r>
+        <w:rPr>
+          <w:rFonts w:hint="eastAsia"/>
+          <w:szCs w:val="24"/>
+        </w:rPr>
+        <w:t>的</w:t>
+      </w:r>
+      <w:r>
+        <w:rPr>
+          <w:rFonts w:hint="eastAsia"/>
+          <w:szCs w:val="24"/>
+        </w:rPr>
+        <w:t>accuracy</w:t>
+      </w:r>
+      <w:r>
+        <w:rPr>
+          <w:rFonts w:hint="eastAsia"/>
+          <w:szCs w:val="24"/>
+        </w:rPr>
+        <w:t>比較</w:t>
+      </w:r>
+      <w:r>
+        <w:rPr>
+          <w:rFonts w:hint="eastAsia"/>
+          <w:szCs w:val="24"/>
+        </w:rPr>
+        <w:t>可參考</w:t>
+      </w:r>
+      <w:r>
+        <w:rPr>
+          <w:rFonts w:hint="eastAsia"/>
+          <w:szCs w:val="24"/>
+        </w:rPr>
+        <w:t>Table 2.</w:t>
+      </w:r>
+      <w:r>
+        <w:rPr>
+          <w:rFonts w:hint="eastAsia"/>
+          <w:szCs w:val="24"/>
+        </w:rPr>
+        <w:t>。</w:t>
+      </w:r>
+    </w:p>
+    <w:tbl>
+      <w:tblPr>
+        <w:tblStyle w:val="TableGrid"/>
+        <w:tblW w:w="0" w:type="auto"/>
+        <w:tblLook w:val="04A0" w:firstRow="1" w:lastRow="0" w:firstColumn="1" w:lastColumn="0" w:noHBand="0" w:noVBand="1"/>
+      </w:tblPr>
+      <w:tblGrid>
+        <w:gridCol w:w="2074"/>
+        <w:gridCol w:w="2074"/>
+        <w:gridCol w:w="2074"/>
+        <w:gridCol w:w="2074"/>
+      </w:tblGrid>
+      <w:tr>
+        <w:tc>
+          <w:tcPr>
+            <w:tcW w:w="8296" w:type="dxa"/>
+            <w:gridSpan w:val="4"/>
+            <w:tcBorders>
+              <w:top w:val="nil"/>
+              <w:left w:val="nil"/>
+              <w:bottom w:val="double" w:sz="4" w:space="0" w:color="auto"/>
+              <w:right w:val="nil"/>
+            </w:tcBorders>
+          </w:tcPr>
+          <w:p>
+            <w:pPr>
+              <w:jc w:val="center"/>
+              <w:rPr>
+                <w:b/>
+                <w:bCs/>
+                <w:szCs w:val="24"/>
+              </w:rPr>
+            </w:pPr>
+            <w:r>
+              <w:rPr>
+                <w:b/>
+                <w:bCs/>
+                <w:szCs w:val="24"/>
+              </w:rPr>
+              <w:t>Different CLAHE tileGridSize’s Effect on Accuracy</w:t>
+            </w:r>
+          </w:p>
+        </w:tc>
+      </w:tr>
+      <w:tr>
+        <w:tc>
+          <w:tcPr>
+            <w:tcW w:w="2074" w:type="dxa"/>
+            <w:tcBorders>
+              <w:top w:val="double" w:sz="4" w:space="0" w:color="auto"/>
+              <w:left w:val="nil"/>
+              <w:bottom w:val="single" w:sz="4" w:space="0" w:color="auto"/>
+              <w:right w:val="nil"/>
+            </w:tcBorders>
+            <w:vAlign w:val="center"/>
+          </w:tcPr>
+          <w:p>
+            <w:pPr>
+              <w:jc w:val="center"/>
+              <w:rPr>
+                <w:sz w:val="20"/>
+                <w:szCs w:val="20"/>
+              </w:rPr>
+            </w:pPr>
+            <w:r>
+              <w:rPr>
+                <w:sz w:val="20"/>
+                <w:szCs w:val="20"/>
+              </w:rPr>
+              <w:t>tileGridSize</w:t>
+            </w:r>
+          </w:p>
+        </w:tc>
+        <w:tc>
+          <w:tcPr>
+            <w:tcW w:w="2074" w:type="dxa"/>
+            <w:tcBorders>
+              <w:top w:val="double" w:sz="4" w:space="0" w:color="auto"/>
+              <w:left w:val="nil"/>
+              <w:bottom w:val="single" w:sz="4" w:space="0" w:color="auto"/>
+              <w:right w:val="nil"/>
+            </w:tcBorders>
+            <w:vAlign w:val="center"/>
+          </w:tcPr>
+          <w:p>
+            <w:pPr>
+              <w:jc w:val="center"/>
+              <w:rPr>
+                <w:b/>
+                <w:bCs/>
+                <w:i/>
+                <w:iCs/>
+                <w:sz w:val="20"/>
+                <w:szCs w:val="20"/>
+              </w:rPr>
+            </w:pPr>
+            <w:r>
+              <w:rPr>
+                <w:b/>
+                <w:bCs/>
+                <w:i/>
+                <w:iCs/>
+                <w:sz w:val="20"/>
+                <w:szCs w:val="20"/>
+              </w:rPr>
+              <w:t>(4,4)</w:t>
+            </w:r>
+          </w:p>
+        </w:tc>
+        <w:tc>
+          <w:tcPr>
+            <w:tcW w:w="2074" w:type="dxa"/>
+            <w:tcBorders>
+              <w:top w:val="double" w:sz="4" w:space="0" w:color="auto"/>
+              <w:left w:val="nil"/>
+              <w:bottom w:val="single" w:sz="4" w:space="0" w:color="auto"/>
+              <w:right w:val="nil"/>
+            </w:tcBorders>
+            <w:vAlign w:val="center"/>
+          </w:tcPr>
+          <w:p>
+            <w:pPr>
+              <w:jc w:val="center"/>
+              <w:rPr>
+                <w:b/>
+                <w:bCs/>
+                <w:i/>
+                <w:iCs/>
+                <w:sz w:val="20"/>
+                <w:szCs w:val="20"/>
+              </w:rPr>
+            </w:pPr>
+            <w:r>
+              <w:rPr>
+                <w:b/>
+                <w:bCs/>
+                <w:i/>
+                <w:iCs/>
+                <w:sz w:val="20"/>
+                <w:szCs w:val="20"/>
+              </w:rPr>
+              <w:t>(6,6)</w:t>
+            </w:r>
+          </w:p>
+        </w:tc>
+        <w:tc>
+          <w:tcPr>
+            <w:tcW w:w="2074" w:type="dxa"/>
+            <w:tcBorders>
+              <w:top w:val="double" w:sz="4" w:space="0" w:color="auto"/>
+              <w:left w:val="nil"/>
+              <w:bottom w:val="single" w:sz="4" w:space="0" w:color="auto"/>
+              <w:right w:val="nil"/>
+            </w:tcBorders>
+            <w:vAlign w:val="center"/>
+          </w:tcPr>
+          <w:p>
+            <w:pPr>
+              <w:jc w:val="center"/>
+              <w:rPr>
+                <w:b/>
+                <w:bCs/>
+                <w:i/>
+                <w:iCs/>
+                <w:sz w:val="20"/>
+                <w:szCs w:val="20"/>
+              </w:rPr>
+            </w:pPr>
+            <w:r>
+              <w:rPr>
+                <w:b/>
+                <w:bCs/>
+                <w:i/>
+                <w:iCs/>
+                <w:sz w:val="20"/>
+                <w:szCs w:val="20"/>
+              </w:rPr>
+              <w:t>(8,8)</w:t>
+            </w:r>
+          </w:p>
+        </w:tc>
+      </w:tr>
+      <w:tr>
+        <w:tc>
+          <w:tcPr>
+            <w:tcW w:w="2074" w:type="dxa"/>
+            <w:tcBorders>
+              <w:top w:val="single" w:sz="4" w:space="0" w:color="auto"/>
+              <w:left w:val="nil"/>
+              <w:bottom w:val="single" w:sz="4" w:space="0" w:color="auto"/>
+              <w:right w:val="nil"/>
+            </w:tcBorders>
+            <w:vAlign w:val="center"/>
+          </w:tcPr>
+          <w:p>
+            <w:pPr>
+              <w:jc w:val="center"/>
+              <w:rPr>
+                <w:sz w:val="20"/>
+                <w:szCs w:val="20"/>
+              </w:rPr>
+            </w:pPr>
+            <w:r>
+              <w:rPr>
+                <w:sz w:val="20"/>
+                <w:szCs w:val="20"/>
+              </w:rPr>
+              <w:t>Training Accuracy</w:t>
+            </w:r>
+          </w:p>
+        </w:tc>
+        <w:tc>
+          <w:tcPr>
+            <w:tcW w:w="2074" w:type="dxa"/>
+            <w:tcBorders>
+              <w:top w:val="single" w:sz="4" w:space="0" w:color="auto"/>
+              <w:left w:val="nil"/>
+              <w:bottom w:val="single" w:sz="4" w:space="0" w:color="auto"/>
+              <w:right w:val="nil"/>
+            </w:tcBorders>
+            <w:vAlign w:val="center"/>
+          </w:tcPr>
+          <w:p>
+            <w:pPr>
+              <w:jc w:val="center"/>
+              <w:rPr>
+                <w:sz w:val="20"/>
+                <w:szCs w:val="20"/>
+              </w:rPr>
+            </w:pPr>
+            <w:r>
+              <w:rPr>
+                <w:rFonts w:hint="eastAsia"/>
+                <w:sz w:val="20"/>
+                <w:szCs w:val="20"/>
+              </w:rPr>
+              <w:t>0.98</w:t>
+            </w:r>
+          </w:p>
+        </w:tc>
+        <w:tc>
+          <w:tcPr>
+            <w:tcW w:w="2074" w:type="dxa"/>
+            <w:tcBorders>
+              <w:top w:val="single" w:sz="4" w:space="0" w:color="auto"/>
+              <w:left w:val="nil"/>
+              <w:bottom w:val="single" w:sz="4" w:space="0" w:color="auto"/>
+              <w:right w:val="nil"/>
+            </w:tcBorders>
+            <w:vAlign w:val="center"/>
+          </w:tcPr>
+          <w:p>
+            <w:pPr>
+              <w:jc w:val="center"/>
+              <w:rPr>
+                <w:sz w:val="20"/>
+                <w:szCs w:val="20"/>
+              </w:rPr>
+            </w:pPr>
+            <w:r>
+              <w:rPr>
+                <w:sz w:val="20"/>
+                <w:szCs w:val="20"/>
+              </w:rPr>
+              <w:t>0.98</w:t>
+            </w:r>
+          </w:p>
+        </w:tc>
+        <w:tc>
+          <w:tcPr>
+            <w:tcW w:w="2074" w:type="dxa"/>
+            <w:tcBorders>
+              <w:top w:val="single" w:sz="4" w:space="0" w:color="auto"/>
+              <w:left w:val="nil"/>
+              <w:bottom w:val="single" w:sz="4" w:space="0" w:color="auto"/>
+              <w:right w:val="nil"/>
+            </w:tcBorders>
+            <w:vAlign w:val="center"/>
+          </w:tcPr>
+          <w:p>
+            <w:pPr>
+              <w:jc w:val="center"/>
+              <w:rPr>
+                <w:sz w:val="20"/>
+                <w:szCs w:val="20"/>
+              </w:rPr>
+            </w:pPr>
+            <w:r>
+              <w:rPr>
+                <w:rFonts w:hint="eastAsia"/>
+                <w:sz w:val="20"/>
+                <w:szCs w:val="20"/>
+              </w:rPr>
+              <w:t>0.97</w:t>
+            </w:r>
+          </w:p>
+        </w:tc>
+      </w:tr>
+      <w:tr>
+        <w:tc>
+          <w:tcPr>
+            <w:tcW w:w="2074" w:type="dxa"/>
+            <w:tcBorders>
+              <w:top w:val="single" w:sz="4" w:space="0" w:color="auto"/>
+              <w:left w:val="nil"/>
+              <w:bottom w:val="single" w:sz="4" w:space="0" w:color="auto"/>
+              <w:right w:val="nil"/>
+            </w:tcBorders>
+            <w:vAlign w:val="center"/>
+          </w:tcPr>
+          <w:p>
+            <w:pPr>
+              <w:jc w:val="center"/>
+              <w:rPr>
+                <w:sz w:val="20"/>
+                <w:szCs w:val="20"/>
+              </w:rPr>
+            </w:pPr>
+            <w:r>
+              <w:rPr>
+                <w:sz w:val="20"/>
+                <w:szCs w:val="20"/>
+              </w:rPr>
+              <w:t>Validation Accuracy</w:t>
+            </w:r>
+          </w:p>
+        </w:tc>
+        <w:tc>
+          <w:tcPr>
+            <w:tcW w:w="2074" w:type="dxa"/>
+            <w:tcBorders>
+              <w:top w:val="single" w:sz="4" w:space="0" w:color="auto"/>
+              <w:left w:val="nil"/>
+              <w:bottom w:val="single" w:sz="4" w:space="0" w:color="auto"/>
+              <w:right w:val="nil"/>
+            </w:tcBorders>
+            <w:vAlign w:val="center"/>
+          </w:tcPr>
+          <w:p>
+            <w:pPr>
+              <w:jc w:val="center"/>
+              <w:rPr>
+                <w:sz w:val="20"/>
+                <w:szCs w:val="20"/>
+              </w:rPr>
+            </w:pPr>
+            <w:r>
+              <w:rPr>
+                <w:rFonts w:hint="eastAsia"/>
+                <w:sz w:val="20"/>
+                <w:szCs w:val="20"/>
+              </w:rPr>
+              <w:t>0.97</w:t>
+            </w:r>
+          </w:p>
+        </w:tc>
+        <w:tc>
+          <w:tcPr>
+            <w:tcW w:w="2074" w:type="dxa"/>
+            <w:tcBorders>
+              <w:top w:val="single" w:sz="4" w:space="0" w:color="auto"/>
+              <w:left w:val="nil"/>
+              <w:bottom w:val="single" w:sz="4" w:space="0" w:color="auto"/>
+              <w:right w:val="nil"/>
+            </w:tcBorders>
+            <w:vAlign w:val="center"/>
+          </w:tcPr>
+          <w:p>
+            <w:pPr>
+              <w:jc w:val="center"/>
+              <w:rPr>
+                <w:sz w:val="20"/>
+                <w:szCs w:val="20"/>
+              </w:rPr>
+            </w:pPr>
+            <w:r>
+              <w:rPr>
+                <w:sz w:val="20"/>
+                <w:szCs w:val="20"/>
+              </w:rPr>
+              <w:t>0.97</w:t>
+            </w:r>
+          </w:p>
+        </w:tc>
+        <w:tc>
+          <w:tcPr>
+            <w:tcW w:w="2074" w:type="dxa"/>
+            <w:tcBorders>
+              <w:top w:val="single" w:sz="4" w:space="0" w:color="auto"/>
+              <w:left w:val="nil"/>
+              <w:bottom w:val="single" w:sz="4" w:space="0" w:color="auto"/>
+              <w:right w:val="nil"/>
+            </w:tcBorders>
+            <w:vAlign w:val="center"/>
+          </w:tcPr>
+          <w:p>
+            <w:pPr>
+              <w:jc w:val="center"/>
+              <w:rPr>
+                <w:sz w:val="20"/>
+                <w:szCs w:val="20"/>
+              </w:rPr>
+            </w:pPr>
+            <w:r>
+              <w:rPr>
+                <w:rFonts w:hint="eastAsia"/>
+                <w:sz w:val="20"/>
+                <w:szCs w:val="20"/>
+              </w:rPr>
+              <w:t>0.96</w:t>
+            </w:r>
+          </w:p>
+        </w:tc>
+      </w:tr>
+      <w:tr>
+        <w:tc>
+          <w:tcPr>
+            <w:tcW w:w="2074" w:type="dxa"/>
+            <w:tcBorders>
+              <w:top w:val="single" w:sz="4" w:space="0" w:color="auto"/>
+              <w:left w:val="nil"/>
+              <w:bottom w:val="single" w:sz="4" w:space="0" w:color="auto"/>
+              <w:right w:val="nil"/>
+            </w:tcBorders>
+            <w:vAlign w:val="center"/>
+          </w:tcPr>
+          <w:p>
+            <w:pPr>
+              <w:jc w:val="center"/>
+              <w:rPr>
+                <w:sz w:val="20"/>
+                <w:szCs w:val="20"/>
+              </w:rPr>
+            </w:pPr>
+            <w:r>
+              <w:rPr>
+                <w:sz w:val="20"/>
+                <w:szCs w:val="20"/>
+              </w:rPr>
+              <w:t>Prediction Accuracy</w:t>
+            </w:r>
+          </w:p>
+        </w:tc>
+        <w:tc>
+          <w:tcPr>
+            <w:tcW w:w="2074" w:type="dxa"/>
+            <w:tcBorders>
+              <w:top w:val="single" w:sz="4" w:space="0" w:color="auto"/>
+              <w:left w:val="nil"/>
+              <w:bottom w:val="single" w:sz="4" w:space="0" w:color="auto"/>
+              <w:right w:val="nil"/>
+            </w:tcBorders>
+            <w:vAlign w:val="center"/>
+          </w:tcPr>
+          <w:p>
+            <w:pPr>
+              <w:jc w:val="center"/>
+              <w:rPr>
+                <w:sz w:val="20"/>
+                <w:szCs w:val="20"/>
+              </w:rPr>
+            </w:pPr>
+            <w:r>
+              <w:rPr>
+                <w:rFonts w:hint="eastAsia"/>
+                <w:sz w:val="20"/>
+                <w:szCs w:val="20"/>
+              </w:rPr>
+              <w:t>0.95</w:t>
+            </w:r>
+          </w:p>
+        </w:tc>
+        <w:tc>
+          <w:tcPr>
+            <w:tcW w:w="2074" w:type="dxa"/>
+            <w:tcBorders>
+              <w:top w:val="single" w:sz="4" w:space="0" w:color="auto"/>
+              <w:left w:val="nil"/>
+              <w:bottom w:val="single" w:sz="4" w:space="0" w:color="auto"/>
+              <w:right w:val="nil"/>
+            </w:tcBorders>
+            <w:vAlign w:val="center"/>
+          </w:tcPr>
+          <w:p>
+            <w:pPr>
+              <w:jc w:val="center"/>
+              <w:rPr>
+                <w:sz w:val="20"/>
+                <w:szCs w:val="20"/>
+              </w:rPr>
+            </w:pPr>
+            <w:r>
+              <w:rPr>
+                <w:sz w:val="20"/>
+                <w:szCs w:val="20"/>
+              </w:rPr>
+              <w:t>0.94</w:t>
+            </w:r>
+          </w:p>
+        </w:tc>
+        <w:tc>
+          <w:tcPr>
+            <w:tcW w:w="2074" w:type="dxa"/>
+            <w:tcBorders>
+              <w:top w:val="single" w:sz="4" w:space="0" w:color="auto"/>
+              <w:left w:val="nil"/>
+              <w:bottom w:val="single" w:sz="4" w:space="0" w:color="auto"/>
+              <w:right w:val="nil"/>
+            </w:tcBorders>
+            <w:vAlign w:val="center"/>
+          </w:tcPr>
+          <w:p>
+            <w:pPr>
+              <w:jc w:val="center"/>
+              <w:rPr>
+                <w:sz w:val="20"/>
+                <w:szCs w:val="20"/>
+              </w:rPr>
+            </w:pPr>
+            <w:r>
+              <w:rPr>
+                <w:rFonts w:hint="eastAsia"/>
+                <w:sz w:val="20"/>
+                <w:szCs w:val="20"/>
+              </w:rPr>
+              <w:t>0.94</w:t>
+            </w:r>
+          </w:p>
+        </w:tc>
+      </w:tr>
+      <w:tr>
+        <w:tc>
+          <w:tcPr>
+            <w:tcW w:w="8296" w:type="dxa"/>
+            <w:gridSpan w:val="4"/>
+            <w:tcBorders>
+              <w:top w:val="single" w:sz="4" w:space="0" w:color="auto"/>
+              <w:left w:val="nil"/>
+              <w:bottom w:val="single" w:sz="4" w:space="0" w:color="auto"/>
+              <w:right w:val="nil"/>
+            </w:tcBorders>
+            <w:vAlign w:val="center"/>
+          </w:tcPr>
+          <w:p>
+            <w:pPr>
+              <w:jc w:val="center"/>
+              <w:rPr>
+                <w:b/>
+                <w:bCs/>
+                <w:sz w:val="20"/>
+                <w:szCs w:val="20"/>
+              </w:rPr>
+            </w:pPr>
+            <w:r>
+              <w:rPr>
+                <w:b/>
+                <w:bCs/>
+                <w:sz w:val="20"/>
+                <w:szCs w:val="20"/>
+              </w:rPr>
+              <w:t>Note:</w:t>
+            </w:r>
+            <w:r>
+              <w:rPr>
+                <w:b/>
+                <w:bCs/>
+                <w:sz w:val="20"/>
+                <w:szCs w:val="20"/>
+              </w:rPr>
+              <w:t xml:space="preserve"> optimizer</w:t>
+            </w:r>
+            <w:r>
+              <w:rPr>
+                <w:rFonts w:hint="eastAsia"/>
+                <w:b/>
+                <w:bCs/>
+                <w:sz w:val="20"/>
+                <w:szCs w:val="20"/>
+              </w:rPr>
+              <w:t>先預設為</w:t>
+            </w:r>
+            <w:r>
+              <w:rPr>
+                <w:rFonts w:hint="eastAsia"/>
+                <w:b/>
+                <w:bCs/>
+                <w:sz w:val="20"/>
+                <w:szCs w:val="20"/>
+              </w:rPr>
+              <w:t>Adam</w:t>
+            </w:r>
+            <w:r>
+              <w:rPr>
+                <w:rFonts w:hint="eastAsia"/>
+                <w:b/>
+                <w:bCs/>
+                <w:sz w:val="20"/>
+                <w:szCs w:val="20"/>
+              </w:rPr>
+              <w:t>，其餘程式碼皆無作調整</w:t>
+            </w:r>
+            <w:r>
+              <w:rPr>
+                <w:rFonts w:hint="eastAsia"/>
+                <w:b/>
+                <w:bCs/>
+                <w:sz w:val="20"/>
+                <w:szCs w:val="20"/>
+              </w:rPr>
+              <w:t>，只有多增加</w:t>
+            </w:r>
+            <w:r>
+              <w:rPr>
+                <w:rFonts w:hint="eastAsia"/>
+                <w:b/>
+                <w:bCs/>
+                <w:sz w:val="20"/>
+                <w:szCs w:val="20"/>
+              </w:rPr>
+              <w:t>CLAHE</w:t>
+            </w:r>
+            <w:r>
+              <w:rPr>
+                <w:rFonts w:hint="eastAsia"/>
+                <w:b/>
+                <w:bCs/>
+                <w:sz w:val="20"/>
+                <w:szCs w:val="20"/>
+              </w:rPr>
+              <w:t>加強對比</w:t>
+            </w:r>
+          </w:p>
+        </w:tc>
+      </w:tr>
+    </w:tbl>
+    <w:p>
+      <w:pPr>
+        <w:jc w:val="center"/>
+        <w:rPr>
+          <w:szCs w:val="24"/>
+        </w:rPr>
+      </w:pPr>
+      <w:r>
+        <w:rPr>
+          <w:szCs w:val="24"/>
+        </w:rPr>
+        <w:t xml:space="preserve">Table 2. </w:t>
+      </w:r>
+      <w:r>
+        <w:rPr>
+          <w:rFonts w:hint="eastAsia"/>
+          <w:szCs w:val="24"/>
+        </w:rPr>
+        <w:t>考慮不同</w:t>
+      </w:r>
+      <w:r>
+        <w:rPr>
+          <w:rFonts w:hint="eastAsia"/>
+          <w:szCs w:val="24"/>
+        </w:rPr>
+        <w:t>tileGridSize</w:t>
+      </w:r>
+      <w:r>
+        <w:rPr>
+          <w:rFonts w:hint="eastAsia"/>
+          <w:szCs w:val="24"/>
+        </w:rPr>
+        <w:t>對於</w:t>
+      </w:r>
+      <w:r>
+        <w:rPr>
+          <w:rFonts w:hint="eastAsia"/>
+          <w:szCs w:val="24"/>
+        </w:rPr>
+        <w:t>CLAHE</w:t>
+      </w:r>
+      <w:r>
+        <w:rPr>
+          <w:rFonts w:hint="eastAsia"/>
+          <w:szCs w:val="24"/>
+        </w:rPr>
+        <w:t>的效果表現</w:t>
+      </w:r>
+    </w:p>
+    <w:p>
+      <w:pPr>
+        <w:ind w:left="960" w:firstLine="480"/>
+        <w:rPr>
+          <w:szCs w:val="24"/>
+        </w:rPr>
+      </w:pPr>
+      <w:r>
+        <w:rPr>
+          <w:rFonts w:hint="eastAsia"/>
+          <w:szCs w:val="24"/>
+        </w:rPr>
+        <w:lastRenderedPageBreak/>
+        <w:t>基於</w:t>
+      </w:r>
+      <w:r>
+        <w:rPr>
+          <w:rFonts w:hint="eastAsia"/>
+          <w:szCs w:val="24"/>
+        </w:rPr>
+        <w:t>Table 2.</w:t>
+      </w:r>
+      <w:r>
+        <w:rPr>
+          <w:rFonts w:hint="eastAsia"/>
+          <w:szCs w:val="24"/>
+        </w:rPr>
+        <w:t>的結果，最終我選擇了</w:t>
+      </w:r>
+      <w:r>
+        <w:rPr>
+          <w:rFonts w:hint="eastAsia"/>
+          <w:szCs w:val="24"/>
+        </w:rPr>
+        <w:t>(4</w:t>
+      </w:r>
+      <w:r>
+        <w:rPr>
+          <w:szCs w:val="24"/>
+        </w:rPr>
+        <w:t>,</w:t>
+      </w:r>
+      <w:r>
+        <w:rPr>
+          <w:rFonts w:hint="eastAsia"/>
+          <w:szCs w:val="24"/>
+        </w:rPr>
+        <w:t>4)</w:t>
+      </w:r>
+      <w:r>
+        <w:rPr>
+          <w:rFonts w:hint="eastAsia"/>
+          <w:szCs w:val="24"/>
+        </w:rPr>
+        <w:t>大小的</w:t>
+      </w:r>
+      <w:r>
+        <w:rPr>
+          <w:rFonts w:hint="eastAsia"/>
+          <w:szCs w:val="24"/>
+        </w:rPr>
+        <w:t>tileGridSize</w:t>
+      </w:r>
+      <w:r>
+        <w:rPr>
+          <w:rFonts w:hint="eastAsia"/>
+          <w:szCs w:val="24"/>
+        </w:rPr>
+        <w:t>。</w:t>
+      </w:r>
+      <w:r>
+        <w:rPr>
+          <w:rFonts w:hint="eastAsia"/>
+          <w:szCs w:val="24"/>
+        </w:rPr>
+        <w:t>目前的</w:t>
+      </w:r>
+      <w:r>
+        <w:rPr>
+          <w:rFonts w:hint="eastAsia"/>
+          <w:szCs w:val="24"/>
+        </w:rPr>
+        <w:t>prediction accuracy</w:t>
+      </w:r>
+      <w:r>
+        <w:rPr>
+          <w:rFonts w:hint="eastAsia"/>
+          <w:szCs w:val="24"/>
+        </w:rPr>
+        <w:t>已經由最</w:t>
+      </w:r>
+      <w:r>
+        <w:rPr>
+          <w:rFonts w:hint="eastAsia"/>
+          <w:szCs w:val="24"/>
+        </w:rPr>
+        <w:t>初</w:t>
+      </w:r>
+      <w:r>
+        <w:rPr>
+          <w:rFonts w:hint="eastAsia"/>
+          <w:szCs w:val="24"/>
+        </w:rPr>
+        <w:t>的</w:t>
+      </w:r>
+      <w:r>
+        <w:rPr>
+          <w:rFonts w:hint="eastAsia"/>
+          <w:szCs w:val="24"/>
+        </w:rPr>
+        <w:t>0.93</w:t>
+      </w:r>
+      <w:r>
+        <w:rPr>
+          <w:rFonts w:hint="eastAsia"/>
+          <w:szCs w:val="24"/>
+        </w:rPr>
+        <w:t>進步到</w:t>
+      </w:r>
+      <w:r>
+        <w:rPr>
+          <w:rFonts w:hint="eastAsia"/>
+          <w:szCs w:val="24"/>
+        </w:rPr>
+        <w:t>0.95</w:t>
+      </w:r>
+      <w:r>
+        <w:rPr>
+          <w:rFonts w:hint="eastAsia"/>
+          <w:szCs w:val="24"/>
+        </w:rPr>
+        <w:t>，</w:t>
+      </w:r>
+      <w:r>
+        <w:rPr>
+          <w:rFonts w:hint="eastAsia"/>
+          <w:szCs w:val="24"/>
+        </w:rPr>
+        <w:t>我</w:t>
+      </w:r>
+      <w:r>
+        <w:rPr>
+          <w:rFonts w:hint="eastAsia"/>
+          <w:szCs w:val="24"/>
+        </w:rPr>
+        <w:t>又想到</w:t>
+      </w:r>
+      <w:r>
+        <w:rPr>
+          <w:rFonts w:hint="eastAsia"/>
+          <w:szCs w:val="24"/>
+        </w:rPr>
+        <w:t>之前</w:t>
+      </w:r>
+      <w:r>
+        <w:rPr>
+          <w:rFonts w:hint="eastAsia"/>
+          <w:szCs w:val="24"/>
+        </w:rPr>
+        <w:t>用</w:t>
+      </w:r>
+      <w:r>
+        <w:rPr>
+          <w:rFonts w:hint="eastAsia"/>
+          <w:szCs w:val="24"/>
+        </w:rPr>
+        <w:t>Data Augmentation</w:t>
+      </w:r>
+      <w:r>
+        <w:rPr>
+          <w:rFonts w:hint="eastAsia"/>
+          <w:szCs w:val="24"/>
+        </w:rPr>
+        <w:t>增加更多的</w:t>
+      </w:r>
+      <w:r>
+        <w:rPr>
+          <w:rFonts w:hint="eastAsia"/>
+          <w:szCs w:val="24"/>
+        </w:rPr>
+        <w:t>data</w:t>
+      </w:r>
+      <w:r>
+        <w:rPr>
+          <w:rFonts w:hint="eastAsia"/>
+          <w:szCs w:val="24"/>
+        </w:rPr>
+        <w:t>，那如果</w:t>
+      </w:r>
+      <w:r>
+        <w:rPr>
+          <w:rFonts w:hint="eastAsia"/>
+          <w:szCs w:val="24"/>
+        </w:rPr>
+        <w:t>我再讓其產生的資料更多應該會讓訓練效果更好</w:t>
+      </w:r>
+      <w:r>
+        <w:rPr>
+          <w:rFonts w:hint="eastAsia"/>
+          <w:szCs w:val="24"/>
+        </w:rPr>
+        <w:t>。</w:t>
+      </w:r>
+      <w:r>
+        <w:rPr>
+          <w:rFonts w:hint="eastAsia"/>
+          <w:szCs w:val="24"/>
+        </w:rPr>
+        <w:t>於是我把原先的每個</w:t>
+      </w:r>
+      <w:r>
+        <w:rPr>
+          <w:szCs w:val="24"/>
+        </w:rPr>
+        <w:t>c</w:t>
+      </w:r>
+      <w:r>
+        <w:rPr>
+          <w:rFonts w:hint="eastAsia"/>
+          <w:szCs w:val="24"/>
+        </w:rPr>
+        <w:t>lass</w:t>
+      </w:r>
+      <w:r>
+        <w:rPr>
+          <w:rFonts w:hint="eastAsia"/>
+          <w:szCs w:val="24"/>
+        </w:rPr>
+        <w:t>至少有</w:t>
+      </w:r>
+      <w:r>
+        <w:rPr>
+          <w:rFonts w:hint="eastAsia"/>
+          <w:szCs w:val="24"/>
+        </w:rPr>
+        <w:t>3000</w:t>
+      </w:r>
+      <w:r>
+        <w:rPr>
+          <w:rFonts w:hint="eastAsia"/>
+          <w:szCs w:val="24"/>
+        </w:rPr>
+        <w:t>筆資料改成至少有</w:t>
+      </w:r>
+      <w:r>
+        <w:rPr>
+          <w:rFonts w:hint="eastAsia"/>
+          <w:szCs w:val="24"/>
+        </w:rPr>
+        <w:t>5000</w:t>
+      </w:r>
+      <w:r>
+        <w:rPr>
+          <w:rFonts w:hint="eastAsia"/>
+          <w:szCs w:val="24"/>
+        </w:rPr>
+        <w:t>筆，期望可以提高準確率</w:t>
+      </w:r>
+      <w:r>
+        <w:rPr>
+          <w:rFonts w:hint="eastAsia"/>
+          <w:szCs w:val="24"/>
+        </w:rPr>
+        <w:t>，</w:t>
+      </w:r>
+      <w:r>
+        <w:rPr>
+          <w:szCs w:val="24"/>
+        </w:rPr>
+        <w:t>o</w:t>
+      </w:r>
+      <w:r>
+        <w:rPr>
+          <w:rFonts w:hint="eastAsia"/>
+          <w:szCs w:val="24"/>
+        </w:rPr>
+        <w:t>ptimizer</w:t>
+      </w:r>
+      <w:r>
+        <w:rPr>
+          <w:rFonts w:hint="eastAsia"/>
+          <w:szCs w:val="24"/>
+        </w:rPr>
+        <w:t>一樣先預設</w:t>
+      </w:r>
+      <w:r>
+        <w:rPr>
+          <w:rFonts w:hint="eastAsia"/>
+          <w:szCs w:val="24"/>
+        </w:rPr>
+        <w:t>Adam</w:t>
+      </w:r>
+      <w:r>
+        <w:rPr>
+          <w:rFonts w:hint="eastAsia"/>
+          <w:szCs w:val="24"/>
+        </w:rPr>
+        <w:t>，</w:t>
+      </w:r>
+      <w:r>
+        <w:rPr>
+          <w:rFonts w:hint="eastAsia"/>
+          <w:szCs w:val="24"/>
+        </w:rPr>
+        <w:t>而訓練出的結果也的確使</w:t>
+      </w:r>
+      <w:r>
+        <w:rPr>
+          <w:rFonts w:hint="eastAsia"/>
+          <w:szCs w:val="24"/>
+        </w:rPr>
+        <w:t>prediction accuracy</w:t>
+      </w:r>
+      <w:r>
+        <w:rPr>
+          <w:rFonts w:hint="eastAsia"/>
+          <w:szCs w:val="24"/>
+        </w:rPr>
+        <w:t>增加至</w:t>
+      </w:r>
+      <w:r>
+        <w:rPr>
+          <w:rFonts w:hint="eastAsia"/>
+          <w:szCs w:val="24"/>
+        </w:rPr>
+        <w:t>0.</w:t>
+      </w:r>
+      <w:r>
+        <w:rPr>
+          <w:rFonts w:hint="eastAsia"/>
+          <w:szCs w:val="24"/>
+        </w:rPr>
+        <w:t>96</w:t>
+      </w:r>
+      <w:r>
+        <w:rPr>
+          <w:rFonts w:hint="eastAsia"/>
+          <w:szCs w:val="24"/>
+        </w:rPr>
+        <w:t>，後來我還有試著讓每個</w:t>
+      </w:r>
+      <w:r>
+        <w:rPr>
+          <w:szCs w:val="24"/>
+        </w:rPr>
+        <w:t>c</w:t>
+      </w:r>
+      <w:r>
+        <w:rPr>
+          <w:rFonts w:hint="eastAsia"/>
+          <w:szCs w:val="24"/>
+        </w:rPr>
+        <w:t>lass</w:t>
+      </w:r>
+      <w:r>
+        <w:rPr>
+          <w:rFonts w:hint="eastAsia"/>
+          <w:szCs w:val="24"/>
+        </w:rPr>
+        <w:t>有</w:t>
+      </w:r>
+      <w:r>
+        <w:rPr>
+          <w:rFonts w:hint="eastAsia"/>
+          <w:szCs w:val="24"/>
+        </w:rPr>
+        <w:t>7000</w:t>
+      </w:r>
+      <w:r>
+        <w:rPr>
+          <w:rFonts w:hint="eastAsia"/>
+          <w:szCs w:val="24"/>
+        </w:rPr>
+        <w:t>筆資料，</w:t>
+      </w:r>
+      <w:r>
+        <w:rPr>
+          <w:rFonts w:hint="eastAsia"/>
+          <w:szCs w:val="24"/>
+        </w:rPr>
+        <w:t>但</w:t>
+      </w:r>
+      <w:r>
+        <w:rPr>
+          <w:szCs w:val="24"/>
+        </w:rPr>
+        <w:t>p</w:t>
+      </w:r>
+      <w:r>
+        <w:rPr>
+          <w:rFonts w:hint="eastAsia"/>
+          <w:szCs w:val="24"/>
+        </w:rPr>
+        <w:t>rediction accuracy</w:t>
+      </w:r>
+      <w:r>
+        <w:rPr>
+          <w:rFonts w:hint="eastAsia"/>
+          <w:szCs w:val="24"/>
+        </w:rPr>
+        <w:t>依然保持在</w:t>
+      </w:r>
+      <w:r>
+        <w:rPr>
+          <w:rFonts w:hint="eastAsia"/>
+          <w:szCs w:val="24"/>
+        </w:rPr>
+        <w:t>0.96</w:t>
+      </w:r>
+      <w:r>
+        <w:rPr>
+          <w:rFonts w:hint="eastAsia"/>
+          <w:szCs w:val="24"/>
+        </w:rPr>
+        <w:t>，因此</w:t>
+      </w:r>
+      <w:r>
+        <w:rPr>
+          <w:rFonts w:hint="eastAsia"/>
+          <w:szCs w:val="24"/>
+        </w:rPr>
+        <w:t>最終</w:t>
+      </w:r>
+      <w:r>
+        <w:rPr>
+          <w:rFonts w:hint="eastAsia"/>
+          <w:szCs w:val="24"/>
+        </w:rPr>
+        <w:t>就決定讓每個</w:t>
+      </w:r>
+      <w:r>
+        <w:rPr>
+          <w:szCs w:val="24"/>
+        </w:rPr>
+        <w:t>c</w:t>
+      </w:r>
+      <w:r>
+        <w:rPr>
+          <w:rFonts w:hint="eastAsia"/>
+          <w:szCs w:val="24"/>
+        </w:rPr>
+        <w:t>lass</w:t>
+      </w:r>
+      <w:r>
+        <w:rPr>
+          <w:rFonts w:hint="eastAsia"/>
+          <w:szCs w:val="24"/>
+        </w:rPr>
+        <w:t>至少有</w:t>
+      </w:r>
+      <w:r>
+        <w:rPr>
+          <w:rFonts w:hint="eastAsia"/>
+          <w:szCs w:val="24"/>
+        </w:rPr>
+        <w:t>5000</w:t>
+      </w:r>
+      <w:r>
+        <w:rPr>
+          <w:rFonts w:hint="eastAsia"/>
+          <w:szCs w:val="24"/>
+        </w:rPr>
+        <w:t>筆資料</w:t>
+      </w:r>
+      <w:r>
+        <w:rPr>
+          <w:rFonts w:hint="eastAsia"/>
+          <w:szCs w:val="24"/>
+        </w:rPr>
+        <w:t>。</w:t>
+      </w:r>
+      <w:r>
+        <w:rPr>
+          <w:rFonts w:hint="eastAsia"/>
+          <w:szCs w:val="24"/>
+        </w:rPr>
+        <w:t>最後，</w:t>
+      </w:r>
+      <w:r>
+        <w:rPr>
+          <w:rFonts w:hint="eastAsia"/>
+          <w:szCs w:val="24"/>
+        </w:rPr>
+        <w:t>我</w:t>
+      </w:r>
+      <w:r>
+        <w:rPr>
+          <w:rFonts w:hint="eastAsia"/>
+          <w:szCs w:val="24"/>
+        </w:rPr>
+        <w:t>針對目前的</w:t>
+      </w:r>
+      <w:r>
+        <w:rPr>
+          <w:rFonts w:hint="eastAsia"/>
+          <w:szCs w:val="24"/>
+        </w:rPr>
+        <w:t>狀態討論最後</w:t>
+      </w:r>
+      <w:r>
+        <w:rPr>
+          <w:rFonts w:hint="eastAsia"/>
+          <w:szCs w:val="24"/>
+        </w:rPr>
+        <w:t>optimizer</w:t>
+      </w:r>
+      <w:r>
+        <w:rPr>
+          <w:rFonts w:hint="eastAsia"/>
+          <w:szCs w:val="24"/>
+        </w:rPr>
+        <w:t>要從</w:t>
+      </w:r>
+      <w:r>
+        <w:rPr>
+          <w:rFonts w:hint="eastAsia"/>
+          <w:szCs w:val="24"/>
+        </w:rPr>
+        <w:t>Adam</w:t>
+      </w:r>
+      <w:r>
+        <w:rPr>
+          <w:rFonts w:hint="eastAsia"/>
+          <w:szCs w:val="24"/>
+        </w:rPr>
+        <w:t>、</w:t>
+      </w:r>
+      <w:r>
+        <w:rPr>
+          <w:szCs w:val="24"/>
+        </w:rPr>
+        <w:t>R</w:t>
+      </w:r>
+      <w:r>
+        <w:rPr>
+          <w:rFonts w:hint="eastAsia"/>
+          <w:szCs w:val="24"/>
+        </w:rPr>
+        <w:t>MSProp</w:t>
+      </w:r>
+      <w:r>
+        <w:rPr>
+          <w:rFonts w:hint="eastAsia"/>
+          <w:szCs w:val="24"/>
+        </w:rPr>
+        <w:t>和</w:t>
+      </w:r>
+      <w:r>
+        <w:rPr>
+          <w:rFonts w:hint="eastAsia"/>
+          <w:szCs w:val="24"/>
+        </w:rPr>
+        <w:t>SGD</w:t>
+      </w:r>
+      <w:r>
+        <w:rPr>
+          <w:rFonts w:hint="eastAsia"/>
+          <w:szCs w:val="24"/>
+        </w:rPr>
+        <w:t>選何者</w:t>
+      </w:r>
+      <w:r>
+        <w:rPr>
+          <w:rFonts w:hint="eastAsia"/>
+          <w:szCs w:val="24"/>
+        </w:rPr>
+        <w:t>比較適合</w:t>
+      </w:r>
+      <w:r>
+        <w:rPr>
+          <w:rFonts w:hint="eastAsia"/>
+          <w:szCs w:val="24"/>
+        </w:rPr>
+        <w:t>，結果呈現於</w:t>
+      </w:r>
+      <w:r>
+        <w:rPr>
+          <w:rFonts w:hint="eastAsia"/>
+          <w:szCs w:val="24"/>
+        </w:rPr>
+        <w:t>Table 3.</w:t>
+      </w:r>
+      <w:r>
+        <w:rPr>
+          <w:rFonts w:hint="eastAsia"/>
+          <w:szCs w:val="24"/>
+        </w:rPr>
+        <w:t>。</w:t>
+      </w:r>
+    </w:p>
+    <w:tbl>
+      <w:tblPr>
+        <w:tblStyle w:val="TableGrid"/>
+        <w:tblW w:w="0" w:type="auto"/>
+        <w:tblLook w:val="04A0" w:firstRow="1" w:lastRow="0" w:firstColumn="1" w:lastColumn="0" w:noHBand="0" w:noVBand="1"/>
+      </w:tblPr>
+      <w:tblGrid>
+        <w:gridCol w:w="2074"/>
+        <w:gridCol w:w="2074"/>
+        <w:gridCol w:w="2074"/>
+        <w:gridCol w:w="2074"/>
+      </w:tblGrid>
+      <w:tr>
+        <w:tc>
+          <w:tcPr>
+            <w:tcW w:w="8296" w:type="dxa"/>
+            <w:gridSpan w:val="4"/>
+            <w:tcBorders>
+              <w:top w:val="nil"/>
+              <w:left w:val="nil"/>
+              <w:bottom w:val="double" w:sz="4" w:space="0" w:color="auto"/>
+              <w:right w:val="nil"/>
+            </w:tcBorders>
+          </w:tcPr>
+          <w:p>
+            <w:pPr>
+              <w:jc w:val="center"/>
+              <w:rPr>
+                <w:b/>
+                <w:bCs/>
+                <w:szCs w:val="24"/>
+              </w:rPr>
+            </w:pPr>
+            <w:r>
+              <w:rPr>
+                <w:b/>
+                <w:bCs/>
+                <w:szCs w:val="24"/>
+              </w:rPr>
+              <w:t>Final Decision of Optimizer</w:t>
+            </w:r>
+            <w:r>
+              <w:rPr>
+                <w:b/>
+                <w:bCs/>
+                <w:szCs w:val="24"/>
+              </w:rPr>
+              <w:t>s</w:t>
+            </w:r>
+          </w:p>
+        </w:tc>
+      </w:tr>
+      <w:tr>
+        <w:tc>
+          <w:tcPr>
+            <w:tcW w:w="2074" w:type="dxa"/>
+            <w:tcBorders>
+              <w:top w:val="double" w:sz="4" w:space="0" w:color="auto"/>
+              <w:left w:val="nil"/>
+              <w:bottom w:val="single" w:sz="4" w:space="0" w:color="auto"/>
+              <w:right w:val="nil"/>
+            </w:tcBorders>
+            <w:vAlign w:val="center"/>
+          </w:tcPr>
+          <w:p>
+            <w:pPr>
+              <w:jc w:val="center"/>
+              <w:rPr>
+                <w:sz w:val="20"/>
+                <w:szCs w:val="20"/>
+              </w:rPr>
+            </w:pPr>
+            <w:r>
+              <w:rPr>
+                <w:sz w:val="20"/>
+                <w:szCs w:val="20"/>
+              </w:rPr>
+              <w:t>Optimizer name</w:t>
+            </w:r>
+          </w:p>
+        </w:tc>
+        <w:tc>
+          <w:tcPr>
+            <w:tcW w:w="2074" w:type="dxa"/>
+            <w:tcBorders>
+              <w:top w:val="double" w:sz="4" w:space="0" w:color="auto"/>
+              <w:left w:val="nil"/>
+              <w:bottom w:val="single" w:sz="4" w:space="0" w:color="auto"/>
+              <w:right w:val="nil"/>
+            </w:tcBorders>
+            <w:vAlign w:val="center"/>
+          </w:tcPr>
+          <w:p>
+            <w:pPr>
+              <w:jc w:val="center"/>
+              <w:rPr>
+                <w:b/>
+                <w:bCs/>
+                <w:i/>
+                <w:iCs/>
+                <w:sz w:val="20"/>
+                <w:szCs w:val="20"/>
+              </w:rPr>
+            </w:pPr>
+            <w:r>
+              <w:rPr>
+                <w:b/>
+                <w:bCs/>
+                <w:i/>
+                <w:iCs/>
+                <w:sz w:val="20"/>
+                <w:szCs w:val="20"/>
+              </w:rPr>
+              <w:t>Adam</w:t>
+            </w:r>
+          </w:p>
+        </w:tc>
+        <w:tc>
+          <w:tcPr>
+            <w:tcW w:w="2074" w:type="dxa"/>
+            <w:tcBorders>
+              <w:top w:val="double" w:sz="4" w:space="0" w:color="auto"/>
+              <w:left w:val="nil"/>
+              <w:bottom w:val="single" w:sz="4" w:space="0" w:color="auto"/>
+              <w:right w:val="nil"/>
+            </w:tcBorders>
+            <w:vAlign w:val="center"/>
+          </w:tcPr>
+          <w:p>
+            <w:pPr>
+              <w:jc w:val="center"/>
+              <w:rPr>
+                <w:b/>
+                <w:bCs/>
+                <w:i/>
+                <w:iCs/>
+                <w:sz w:val="20"/>
+                <w:szCs w:val="20"/>
+              </w:rPr>
+            </w:pPr>
+            <w:r>
+              <w:rPr>
+                <w:b/>
+                <w:bCs/>
+                <w:i/>
+                <w:iCs/>
+                <w:sz w:val="20"/>
+                <w:szCs w:val="20"/>
+              </w:rPr>
+              <w:t>RMSProp</w:t>
+            </w:r>
+          </w:p>
+        </w:tc>
+        <w:tc>
+          <w:tcPr>
+            <w:tcW w:w="2074" w:type="dxa"/>
+            <w:tcBorders>
+              <w:top w:val="double" w:sz="4" w:space="0" w:color="auto"/>
+              <w:left w:val="nil"/>
+              <w:bottom w:val="single" w:sz="4" w:space="0" w:color="auto"/>
+              <w:right w:val="nil"/>
+            </w:tcBorders>
+            <w:vAlign w:val="center"/>
+          </w:tcPr>
+          <w:p>
+            <w:pPr>
+              <w:jc w:val="center"/>
+              <w:rPr>
+                <w:b/>
+                <w:bCs/>
+                <w:i/>
+                <w:iCs/>
+                <w:sz w:val="20"/>
+                <w:szCs w:val="20"/>
+              </w:rPr>
+            </w:pPr>
+            <w:r>
+              <w:rPr>
+                <w:b/>
+                <w:bCs/>
+                <w:i/>
+                <w:iCs/>
+                <w:sz w:val="20"/>
+                <w:szCs w:val="20"/>
+              </w:rPr>
+              <w:t>SGD</w:t>
+            </w:r>
+          </w:p>
+        </w:tc>
+      </w:tr>
+      <w:tr>
+        <w:tc>
+          <w:tcPr>
+            <w:tcW w:w="2074" w:type="dxa"/>
+            <w:tcBorders>
+              <w:top w:val="single" w:sz="4" w:space="0" w:color="auto"/>
+              <w:left w:val="nil"/>
+              <w:bottom w:val="single" w:sz="4" w:space="0" w:color="auto"/>
+              <w:right w:val="nil"/>
+            </w:tcBorders>
+            <w:vAlign w:val="center"/>
+          </w:tcPr>
+          <w:p>
+            <w:pPr>
+              <w:jc w:val="center"/>
+              <w:rPr>
+                <w:sz w:val="20"/>
+                <w:szCs w:val="20"/>
+              </w:rPr>
+            </w:pPr>
+            <w:r>
+              <w:rPr>
+                <w:sz w:val="20"/>
+                <w:szCs w:val="20"/>
+              </w:rPr>
+              <w:t>Training Accuracy</w:t>
+            </w:r>
+          </w:p>
+        </w:tc>
+        <w:tc>
+          <w:tcPr>
+            <w:tcW w:w="2074" w:type="dxa"/>
+            <w:tcBorders>
+              <w:top w:val="single" w:sz="4" w:space="0" w:color="auto"/>
+              <w:left w:val="nil"/>
+              <w:bottom w:val="single" w:sz="4" w:space="0" w:color="auto"/>
+              <w:right w:val="nil"/>
+            </w:tcBorders>
+            <w:vAlign w:val="center"/>
+          </w:tcPr>
+          <w:p>
+            <w:pPr>
+              <w:jc w:val="center"/>
+              <w:rPr>
+                <w:sz w:val="20"/>
+                <w:szCs w:val="20"/>
+              </w:rPr>
+            </w:pPr>
+            <w:r>
+              <w:rPr>
+                <w:sz w:val="20"/>
+                <w:szCs w:val="20"/>
+              </w:rPr>
+              <w:t>0.98</w:t>
+            </w:r>
+          </w:p>
+        </w:tc>
+        <w:tc>
+          <w:tcPr>
+            <w:tcW w:w="2074" w:type="dxa"/>
+            <w:tcBorders>
+              <w:top w:val="single" w:sz="4" w:space="0" w:color="auto"/>
+              <w:left w:val="nil"/>
+              <w:bottom w:val="single" w:sz="4" w:space="0" w:color="auto"/>
+              <w:right w:val="nil"/>
+            </w:tcBorders>
+            <w:vAlign w:val="center"/>
+          </w:tcPr>
+          <w:p>
+            <w:pPr>
+              <w:jc w:val="center"/>
+              <w:rPr>
+                <w:sz w:val="20"/>
+                <w:szCs w:val="20"/>
+              </w:rPr>
+            </w:pPr>
+            <w:r>
+              <w:rPr>
+                <w:sz w:val="20"/>
+                <w:szCs w:val="20"/>
+              </w:rPr>
+              <w:t>0.97</w:t>
+            </w:r>
+          </w:p>
+        </w:tc>
+        <w:tc>
+          <w:tcPr>
+            <w:tcW w:w="2074" w:type="dxa"/>
+            <w:tcBorders>
+              <w:top w:val="single" w:sz="4" w:space="0" w:color="auto"/>
+              <w:left w:val="nil"/>
+              <w:bottom w:val="single" w:sz="4" w:space="0" w:color="auto"/>
+              <w:right w:val="nil"/>
+            </w:tcBorders>
+            <w:vAlign w:val="center"/>
+          </w:tcPr>
+          <w:p>
+            <w:pPr>
+              <w:jc w:val="center"/>
+              <w:rPr>
+                <w:sz w:val="20"/>
+                <w:szCs w:val="20"/>
+              </w:rPr>
+            </w:pPr>
+            <w:r>
+              <w:rPr>
+                <w:sz w:val="20"/>
+                <w:szCs w:val="20"/>
+              </w:rPr>
+              <w:t>0.97</w:t>
+            </w:r>
+          </w:p>
+        </w:tc>
+      </w:tr>
+      <w:tr>
+        <w:tc>
+          <w:tcPr>
+            <w:tcW w:w="2074" w:type="dxa"/>
+            <w:tcBorders>
+              <w:top w:val="single" w:sz="4" w:space="0" w:color="auto"/>
+              <w:left w:val="nil"/>
+              <w:bottom w:val="single" w:sz="4" w:space="0" w:color="auto"/>
+              <w:right w:val="nil"/>
+            </w:tcBorders>
+            <w:vAlign w:val="center"/>
+          </w:tcPr>
+          <w:p>
+            <w:pPr>
+              <w:jc w:val="center"/>
+              <w:rPr>
+                <w:sz w:val="20"/>
+                <w:szCs w:val="20"/>
+              </w:rPr>
+            </w:pPr>
+            <w:r>
+              <w:rPr>
+                <w:sz w:val="20"/>
+                <w:szCs w:val="20"/>
+              </w:rPr>
+              <w:t>Validation Accuracy</w:t>
+            </w:r>
+          </w:p>
+        </w:tc>
+        <w:tc>
+          <w:tcPr>
+            <w:tcW w:w="2074" w:type="dxa"/>
+            <w:tcBorders>
+              <w:top w:val="single" w:sz="4" w:space="0" w:color="auto"/>
+              <w:left w:val="nil"/>
+              <w:bottom w:val="single" w:sz="4" w:space="0" w:color="auto"/>
+              <w:right w:val="nil"/>
+            </w:tcBorders>
+            <w:vAlign w:val="center"/>
+          </w:tcPr>
+          <w:p>
+            <w:pPr>
+              <w:jc w:val="center"/>
+              <w:rPr>
+                <w:sz w:val="20"/>
+                <w:szCs w:val="20"/>
+              </w:rPr>
+            </w:pPr>
+            <w:r>
+              <w:rPr>
+                <w:sz w:val="20"/>
+                <w:szCs w:val="20"/>
+              </w:rPr>
+              <w:t>0.9</w:t>
+            </w:r>
+            <w:r>
+              <w:rPr>
+                <w:sz w:val="20"/>
+                <w:szCs w:val="20"/>
+              </w:rPr>
+              <w:t>7</w:t>
+            </w:r>
+          </w:p>
+        </w:tc>
+        <w:tc>
+          <w:tcPr>
+            <w:tcW w:w="2074" w:type="dxa"/>
+            <w:tcBorders>
+              <w:top w:val="single" w:sz="4" w:space="0" w:color="auto"/>
+              <w:left w:val="nil"/>
+              <w:bottom w:val="single" w:sz="4" w:space="0" w:color="auto"/>
+              <w:right w:val="nil"/>
+            </w:tcBorders>
+            <w:vAlign w:val="center"/>
+          </w:tcPr>
+          <w:p>
+            <w:pPr>
+              <w:jc w:val="center"/>
+              <w:rPr>
+                <w:sz w:val="20"/>
+                <w:szCs w:val="20"/>
+              </w:rPr>
+            </w:pPr>
+            <w:r>
+              <w:rPr>
+                <w:sz w:val="20"/>
+                <w:szCs w:val="20"/>
+              </w:rPr>
+              <w:t>0.97</w:t>
+            </w:r>
+          </w:p>
+        </w:tc>
+        <w:tc>
+          <w:tcPr>
+            <w:tcW w:w="2074" w:type="dxa"/>
+            <w:tcBorders>
+              <w:top w:val="single" w:sz="4" w:space="0" w:color="auto"/>
+              <w:left w:val="nil"/>
+              <w:bottom w:val="single" w:sz="4" w:space="0" w:color="auto"/>
+              <w:right w:val="nil"/>
+            </w:tcBorders>
+            <w:vAlign w:val="center"/>
+          </w:tcPr>
+          <w:p>
+            <w:pPr>
+              <w:jc w:val="center"/>
+              <w:rPr>
+                <w:sz w:val="20"/>
+                <w:szCs w:val="20"/>
+              </w:rPr>
+            </w:pPr>
+            <w:r>
+              <w:rPr>
+                <w:sz w:val="20"/>
+                <w:szCs w:val="20"/>
+              </w:rPr>
+              <w:t>0.97</w:t>
+            </w:r>
+          </w:p>
+        </w:tc>
+      </w:tr>
+      <w:tr>
+        <w:tc>
+          <w:tcPr>
+            <w:tcW w:w="2074" w:type="dxa"/>
+            <w:tcBorders>
+              <w:top w:val="single" w:sz="4" w:space="0" w:color="auto"/>
+              <w:left w:val="nil"/>
+              <w:bottom w:val="single" w:sz="4" w:space="0" w:color="auto"/>
+              <w:right w:val="nil"/>
+            </w:tcBorders>
+            <w:vAlign w:val="center"/>
+          </w:tcPr>
+          <w:p>
+            <w:pPr>
+              <w:jc w:val="center"/>
+              <w:rPr>
+                <w:sz w:val="20"/>
+                <w:szCs w:val="20"/>
+              </w:rPr>
+            </w:pPr>
+            <w:r>
+              <w:rPr>
+                <w:sz w:val="20"/>
+                <w:szCs w:val="20"/>
+              </w:rPr>
+              <w:t>Prediction Accuracy</w:t>
+            </w:r>
+          </w:p>
+        </w:tc>
+        <w:tc>
+          <w:tcPr>
+            <w:tcW w:w="2074" w:type="dxa"/>
+            <w:tcBorders>
+              <w:top w:val="single" w:sz="4" w:space="0" w:color="auto"/>
+              <w:left w:val="nil"/>
+              <w:bottom w:val="single" w:sz="4" w:space="0" w:color="auto"/>
+              <w:right w:val="nil"/>
+            </w:tcBorders>
+            <w:vAlign w:val="center"/>
+          </w:tcPr>
+          <w:p>
+            <w:pPr>
+              <w:jc w:val="center"/>
+              <w:rPr>
+                <w:sz w:val="20"/>
+                <w:szCs w:val="20"/>
+              </w:rPr>
+            </w:pPr>
+            <w:r>
+              <w:rPr>
+                <w:sz w:val="20"/>
+                <w:szCs w:val="20"/>
+              </w:rPr>
+              <w:t>0.96</w:t>
+            </w:r>
+          </w:p>
+        </w:tc>
+        <w:tc>
+          <w:tcPr>
+            <w:tcW w:w="2074" w:type="dxa"/>
+            <w:tcBorders>
+              <w:top w:val="single" w:sz="4" w:space="0" w:color="auto"/>
+              <w:left w:val="nil"/>
+              <w:bottom w:val="single" w:sz="4" w:space="0" w:color="auto"/>
+              <w:right w:val="nil"/>
+            </w:tcBorders>
+            <w:vAlign w:val="center"/>
+          </w:tcPr>
+          <w:p>
+            <w:pPr>
+              <w:jc w:val="center"/>
+              <w:rPr>
+                <w:sz w:val="20"/>
+                <w:szCs w:val="20"/>
+              </w:rPr>
+            </w:pPr>
+            <w:r>
+              <w:rPr>
+                <w:sz w:val="20"/>
+                <w:szCs w:val="20"/>
+              </w:rPr>
+              <w:t>0.95</w:t>
+            </w:r>
+          </w:p>
+        </w:tc>
+        <w:tc>
+          <w:tcPr>
+            <w:tcW w:w="2074" w:type="dxa"/>
+            <w:tcBorders>
+              <w:top w:val="single" w:sz="4" w:space="0" w:color="auto"/>
+              <w:left w:val="nil"/>
+              <w:bottom w:val="single" w:sz="4" w:space="0" w:color="auto"/>
+              <w:right w:val="nil"/>
+            </w:tcBorders>
+            <w:vAlign w:val="center"/>
+          </w:tcPr>
+          <w:p>
+            <w:pPr>
+              <w:jc w:val="center"/>
+              <w:rPr>
+                <w:sz w:val="20"/>
+                <w:szCs w:val="20"/>
+              </w:rPr>
+            </w:pPr>
+            <w:r>
+              <w:rPr>
+                <w:sz w:val="20"/>
+                <w:szCs w:val="20"/>
+              </w:rPr>
+              <w:t>0.94</w:t>
+            </w:r>
+          </w:p>
+        </w:tc>
+      </w:tr>
+      <w:tr>
+        <w:tc>
+          <w:tcPr>
+            <w:tcW w:w="8296" w:type="dxa"/>
+            <w:gridSpan w:val="4"/>
+            <w:tcBorders>
+              <w:top w:val="single" w:sz="4" w:space="0" w:color="auto"/>
+              <w:left w:val="nil"/>
+              <w:bottom w:val="single" w:sz="4" w:space="0" w:color="auto"/>
+              <w:right w:val="nil"/>
+            </w:tcBorders>
+            <w:vAlign w:val="center"/>
+          </w:tcPr>
+          <w:p>
+            <w:pPr>
+              <w:jc w:val="center"/>
+              <w:rPr>
+                <w:b/>
+                <w:bCs/>
+                <w:sz w:val="20"/>
+                <w:szCs w:val="20"/>
+              </w:rPr>
+            </w:pPr>
+            <w:r>
+              <w:rPr>
+                <w:b/>
+                <w:bCs/>
+                <w:sz w:val="20"/>
+                <w:szCs w:val="20"/>
+              </w:rPr>
+              <w:t>Note:</w:t>
+            </w:r>
+            <w:r>
+              <w:rPr>
+                <w:b/>
+                <w:bCs/>
+                <w:sz w:val="20"/>
+                <w:szCs w:val="20"/>
+              </w:rPr>
+              <w:t xml:space="preserve"> </w:t>
+            </w:r>
+            <w:r>
+              <w:rPr>
+                <w:rFonts w:hint="eastAsia"/>
+                <w:b/>
+                <w:bCs/>
+                <w:sz w:val="20"/>
+                <w:szCs w:val="20"/>
+              </w:rPr>
+              <w:t>最終選擇</w:t>
+            </w:r>
+            <w:r>
+              <w:rPr>
+                <w:b/>
+                <w:bCs/>
+                <w:sz w:val="20"/>
+                <w:szCs w:val="20"/>
+              </w:rPr>
+              <w:t>Adam</w:t>
+            </w:r>
+            <w:r>
+              <w:rPr>
+                <w:rFonts w:hint="eastAsia"/>
+                <w:b/>
+                <w:bCs/>
+                <w:sz w:val="20"/>
+                <w:szCs w:val="20"/>
+              </w:rPr>
+              <w:t>作為</w:t>
+            </w:r>
+            <w:r>
+              <w:rPr>
+                <w:rFonts w:hint="eastAsia"/>
+                <w:b/>
+                <w:bCs/>
+                <w:sz w:val="20"/>
+                <w:szCs w:val="20"/>
+              </w:rPr>
+              <w:t>optimizer</w:t>
+            </w:r>
+            <w:r>
+              <w:rPr>
+                <w:rFonts w:hint="eastAsia"/>
+                <w:b/>
+                <w:bCs/>
+                <w:sz w:val="20"/>
+                <w:szCs w:val="20"/>
+              </w:rPr>
+              <w:t>(learning rate</w:t>
+            </w:r>
+            <w:r>
+              <w:rPr>
+                <w:rFonts w:hint="eastAsia"/>
+                <w:b/>
+                <w:bCs/>
+                <w:sz w:val="20"/>
+                <w:szCs w:val="20"/>
+              </w:rPr>
+              <w:t>固定為</w:t>
+            </w:r>
+            <w:r>
+              <w:rPr>
+                <w:b/>
+                <w:bCs/>
+                <w:sz w:val="20"/>
+                <w:szCs w:val="20"/>
+              </w:rPr>
+              <w:t>0.001)</w:t>
+            </w:r>
+          </w:p>
+        </w:tc>
+      </w:tr>
+    </w:tbl>
+    <w:p>
+      <w:pPr>
+        <w:jc w:val="center"/>
+        <w:rPr>
+          <w:szCs w:val="24"/>
+        </w:rPr>
+      </w:pPr>
+      <w:r>
+        <w:rPr>
+          <w:szCs w:val="24"/>
+        </w:rPr>
+        <w:t xml:space="preserve">Table </w:t>
+      </w:r>
+      <w:r>
+        <w:rPr>
+          <w:rFonts w:hint="eastAsia"/>
+          <w:szCs w:val="24"/>
+        </w:rPr>
+        <w:t>3</w:t>
+      </w:r>
+      <w:r>
+        <w:rPr>
+          <w:szCs w:val="24"/>
+        </w:rPr>
+        <w:t>.</w:t>
+      </w:r>
+      <w:r>
+        <w:rPr>
+          <w:rFonts w:hint="eastAsia"/>
+          <w:szCs w:val="24"/>
+        </w:rPr>
+        <w:t xml:space="preserve"> </w:t>
+      </w:r>
+      <w:r>
+        <w:rPr>
+          <w:rFonts w:hint="eastAsia"/>
+          <w:szCs w:val="24"/>
+        </w:rPr>
+        <w:t>在</w:t>
+      </w:r>
+      <w:r>
+        <w:rPr>
+          <w:rFonts w:hint="eastAsia"/>
+          <w:szCs w:val="24"/>
+        </w:rPr>
+        <w:t>使用</w:t>
+      </w:r>
+      <w:r>
+        <w:rPr>
+          <w:rFonts w:hint="eastAsia"/>
+          <w:szCs w:val="24"/>
+        </w:rPr>
+        <w:t>CLAHE</w:t>
+      </w:r>
+      <w:r>
+        <w:rPr>
+          <w:rFonts w:hint="eastAsia"/>
+          <w:szCs w:val="24"/>
+        </w:rPr>
+        <w:t>和增加更多資料</w:t>
+      </w:r>
+      <w:r>
+        <w:rPr>
+          <w:rFonts w:hint="eastAsia"/>
+          <w:szCs w:val="24"/>
+        </w:rPr>
+        <w:t>後，不同</w:t>
+      </w:r>
+      <w:r>
+        <w:rPr>
+          <w:szCs w:val="24"/>
+        </w:rPr>
+        <w:t>optimizer</w:t>
+      </w:r>
+      <w:r>
+        <w:rPr>
+          <w:rFonts w:hint="eastAsia"/>
+          <w:szCs w:val="24"/>
+        </w:rPr>
+        <w:t>的準確</w:t>
+      </w:r>
+      <w:r>
+        <w:rPr>
+          <w:rFonts w:hint="eastAsia"/>
+          <w:szCs w:val="24"/>
+        </w:rPr>
+        <w:t>率</w:t>
+      </w:r>
+    </w:p>
+    <w:p>
+      <w:pPr>
         <w:rPr>
           <w:szCs w:val="24"/>
         </w:rPr>
@@ -7911,15 +10448,1198 @@
           <w:sz w:val="28"/>
           <w:szCs w:val="28"/>
         </w:rPr>
-        <w:t>Confusion Matrix</w:t>
+        <w:t xml:space="preserve">Confusion </w:t>
       </w:r>
       <w:r>
         <w:rPr>
           <w:sz w:val="28"/>
           <w:szCs w:val="28"/>
         </w:rPr>
+        <w:t>Matrix,</w:t>
+      </w:r>
+      <w:r>
+        <w:rPr>
+          <w:sz w:val="28"/>
+          <w:szCs w:val="28"/>
+        </w:rPr>
         <w:t xml:space="preserve"> and Classification Report</w:t>
       </w:r>
+    </w:p>
+    <w:p>
+      <w:pPr>
+        <w:ind w:left="1440"/>
+        <w:rPr>
+          <w:szCs w:val="24"/>
+        </w:rPr>
+      </w:pPr>
+      <w:r>
+        <w:rPr>
+          <w:rFonts w:hint="eastAsia"/>
+          <w:szCs w:val="24"/>
+        </w:rPr>
+        <w:t>最後，我的</w:t>
+      </w:r>
+      <w:r>
+        <w:rPr>
+          <w:szCs w:val="24"/>
+        </w:rPr>
+        <w:t>m</w:t>
+      </w:r>
+      <w:r>
+        <w:rPr>
+          <w:rFonts w:hint="eastAsia"/>
+          <w:szCs w:val="24"/>
+        </w:rPr>
+        <w:t>odel</w:t>
+      </w:r>
+      <w:r>
+        <w:rPr>
+          <w:rFonts w:hint="eastAsia"/>
+          <w:szCs w:val="24"/>
+        </w:rPr>
+        <w:t>訓練模式</w:t>
+      </w:r>
+      <w:r>
+        <w:rPr>
+          <w:rFonts w:hint="eastAsia"/>
+          <w:szCs w:val="24"/>
+        </w:rPr>
+        <w:t>及參數設定已經確定，</w:t>
+      </w:r>
+      <w:r>
+        <w:rPr>
+          <w:rFonts w:hint="eastAsia"/>
+          <w:szCs w:val="24"/>
+        </w:rPr>
+        <w:t>所有相關資</w:t>
+      </w:r>
+    </w:p>
+    <w:p>
+      <w:pPr>
+        <w:ind w:left="960"/>
+        <w:rPr>
+          <w:szCs w:val="24"/>
+        </w:rPr>
+      </w:pPr>
+      <w:r>
+        <w:rPr>
+          <w:rFonts w:hint="eastAsia"/>
+          <w:szCs w:val="24"/>
+        </w:rPr>
+        <w:t>將</w:t>
+      </w:r>
+      <w:r>
+        <w:rPr>
+          <w:rFonts w:hint="eastAsia"/>
+          <w:szCs w:val="24"/>
+        </w:rPr>
+        <w:t>列在</w:t>
+      </w:r>
+      <w:r>
+        <w:rPr>
+          <w:rFonts w:hint="eastAsia"/>
+          <w:szCs w:val="24"/>
+        </w:rPr>
+        <w:t>Table 4.</w:t>
+      </w:r>
+      <w:r>
+        <w:rPr>
+          <w:rFonts w:hint="eastAsia"/>
+          <w:szCs w:val="24"/>
+        </w:rPr>
+        <w:t>，</w:t>
+      </w:r>
+      <w:r>
+        <w:rPr>
+          <w:rFonts w:hint="eastAsia"/>
+          <w:szCs w:val="24"/>
+        </w:rPr>
+        <w:t>而</w:t>
+      </w:r>
+      <w:r>
+        <w:rPr>
+          <w:rFonts w:hint="eastAsia"/>
+          <w:szCs w:val="24"/>
+        </w:rPr>
+        <w:t>最後訓練結果的</w:t>
+      </w:r>
+      <w:r>
+        <w:rPr>
+          <w:szCs w:val="24"/>
+        </w:rPr>
+        <w:t>A</w:t>
+      </w:r>
+      <w:r>
+        <w:rPr>
+          <w:rFonts w:hint="eastAsia"/>
+          <w:szCs w:val="24"/>
+        </w:rPr>
+        <w:t>ccuracy/Loss Curve(Fig. 16.(a)</w:t>
+      </w:r>
+      <w:r>
+        <w:rPr>
+          <w:rFonts w:hint="eastAsia"/>
+          <w:szCs w:val="24"/>
+        </w:rPr>
+        <w:t>、</w:t>
+      </w:r>
+      <w:r>
+        <w:rPr>
+          <w:rFonts w:hint="eastAsia"/>
+          <w:szCs w:val="24"/>
+        </w:rPr>
+        <w:t>(b))</w:t>
+      </w:r>
+      <w:r>
+        <w:rPr>
+          <w:rFonts w:hint="eastAsia"/>
+          <w:szCs w:val="24"/>
+        </w:rPr>
+        <w:t>、</w:t>
+      </w:r>
+      <w:r>
+        <w:rPr>
+          <w:szCs w:val="24"/>
+        </w:rPr>
+        <w:t>C</w:t>
+      </w:r>
+      <w:r>
+        <w:rPr>
+          <w:rFonts w:hint="eastAsia"/>
+          <w:szCs w:val="24"/>
+        </w:rPr>
+        <w:t>onfusion Matrix(Fig. 17.)</w:t>
+      </w:r>
+      <w:r>
+        <w:rPr>
+          <w:rFonts w:hint="eastAsia"/>
+          <w:szCs w:val="24"/>
+        </w:rPr>
+        <w:t>及</w:t>
+      </w:r>
+      <w:r>
+        <w:rPr>
+          <w:rFonts w:hint="eastAsia"/>
+          <w:szCs w:val="24"/>
+        </w:rPr>
+        <w:t>Classification Report</w:t>
+      </w:r>
+      <w:r>
+        <w:rPr>
+          <w:rFonts w:hint="eastAsia"/>
+          <w:szCs w:val="24"/>
+        </w:rPr>
+        <w:t>(Fig. 18.)</w:t>
+      </w:r>
+      <w:r>
+        <w:rPr>
+          <w:rFonts w:hint="eastAsia"/>
+          <w:szCs w:val="24"/>
+        </w:rPr>
+        <w:t>將</w:t>
+      </w:r>
+      <w:r>
+        <w:rPr>
+          <w:rFonts w:hint="eastAsia"/>
+          <w:szCs w:val="24"/>
+        </w:rPr>
+        <w:t>依序</w:t>
+      </w:r>
+      <w:r>
+        <w:rPr>
+          <w:rFonts w:hint="eastAsia"/>
+          <w:szCs w:val="24"/>
+        </w:rPr>
+        <w:t>列在</w:t>
+      </w:r>
+      <w:r>
+        <w:rPr>
+          <w:rFonts w:hint="eastAsia"/>
+          <w:szCs w:val="24"/>
+        </w:rPr>
+        <w:t>下方。</w:t>
+      </w:r>
+    </w:p>
+    <w:p>
+      <w:pPr>
+        <w:ind w:left="960"/>
+        <w:rPr>
+          <w:szCs w:val="24"/>
+        </w:rPr>
+      </w:pPr>
+    </w:p>
+    <w:tbl>
+      <w:tblPr>
+        <w:tblStyle w:val="TableGrid"/>
+        <w:tblW w:w="0" w:type="auto"/>
+        <w:tblBorders>
+          <w:top w:val="none" w:sz="0" w:space="0" w:color="auto"/>
+          <w:left w:val="none" w:sz="0" w:space="0" w:color="auto"/>
+          <w:bottom w:val="none" w:sz="0" w:space="0" w:color="auto"/>
+          <w:right w:val="none" w:sz="0" w:space="0" w:color="auto"/>
+          <w:insideH w:val="none" w:sz="0" w:space="0" w:color="auto"/>
+          <w:insideV w:val="none" w:sz="0" w:space="0" w:color="auto"/>
+        </w:tblBorders>
+        <w:tblLook w:val="04A0" w:firstRow="1" w:lastRow="0" w:firstColumn="1" w:lastColumn="0" w:noHBand="0" w:noVBand="1"/>
+      </w:tblPr>
+      <w:tblGrid>
+        <w:gridCol w:w="2835"/>
+        <w:gridCol w:w="5461"/>
+      </w:tblGrid>
+      <w:tr>
+        <w:tc>
+          <w:tcPr>
+            <w:tcW w:w="8296" w:type="dxa"/>
+            <w:gridSpan w:val="2"/>
+            <w:tcBorders>
+              <w:bottom w:val="double" w:sz="4" w:space="0" w:color="auto"/>
+            </w:tcBorders>
+            <w:vAlign w:val="center"/>
+          </w:tcPr>
+          <w:p>
+            <w:pPr>
+              <w:jc w:val="center"/>
+              <w:rPr>
+                <w:b/>
+                <w:bCs/>
+                <w:szCs w:val="24"/>
+              </w:rPr>
+            </w:pPr>
+            <w:r>
+              <w:rPr>
+                <w:b/>
+                <w:bCs/>
+                <w:szCs w:val="24"/>
+              </w:rPr>
+              <w:t xml:space="preserve">Final Model and Other Parameters </w:t>
+            </w:r>
+            <w:r>
+              <w:rPr>
+                <w:b/>
+                <w:bCs/>
+                <w:szCs w:val="24"/>
+              </w:rPr>
+              <w:t>Configure</w:t>
+            </w:r>
+          </w:p>
+        </w:tc>
+      </w:tr>
+      <w:tr>
+        <w:tc>
+          <w:tcPr>
+            <w:tcW w:w="2835" w:type="dxa"/>
+            <w:tcBorders>
+              <w:top w:val="double" w:sz="4" w:space="0" w:color="auto"/>
+              <w:bottom w:val="single" w:sz="4" w:space="0" w:color="auto"/>
+            </w:tcBorders>
+            <w:vAlign w:val="center"/>
+          </w:tcPr>
+          <w:p>
+            <w:pPr>
+              <w:jc w:val="center"/>
+              <w:rPr>
+                <w:b/>
+                <w:bCs/>
+                <w:sz w:val="20"/>
+                <w:szCs w:val="20"/>
+              </w:rPr>
+            </w:pPr>
+            <w:r>
+              <w:rPr>
+                <w:b/>
+                <w:bCs/>
+                <w:sz w:val="20"/>
+                <w:szCs w:val="20"/>
+              </w:rPr>
+              <w:t>Preprocessing Techniques</w:t>
+            </w:r>
+          </w:p>
+        </w:tc>
+        <w:tc>
+          <w:tcPr>
+            <w:tcW w:w="5461" w:type="dxa"/>
+            <w:tcBorders>
+              <w:top w:val="double" w:sz="4" w:space="0" w:color="auto"/>
+              <w:bottom w:val="single" w:sz="4" w:space="0" w:color="auto"/>
+            </w:tcBorders>
+            <w:vAlign w:val="center"/>
+          </w:tcPr>
+          <w:p>
+            <w:pPr>
+              <w:jc w:val="center"/>
+              <w:rPr>
+                <w:sz w:val="20"/>
+                <w:szCs w:val="20"/>
+              </w:rPr>
+            </w:pPr>
+            <w:r>
+              <w:rPr>
+                <w:sz w:val="20"/>
+                <w:szCs w:val="20"/>
+              </w:rPr>
+              <w:t>Grayscale Conversion</w:t>
+            </w:r>
+          </w:p>
+          <w:p>
+            <w:pPr>
+              <w:jc w:val="center"/>
+              <w:rPr>
+                <w:sz w:val="20"/>
+                <w:szCs w:val="20"/>
+              </w:rPr>
+            </w:pPr>
+            <w:r>
+              <w:rPr>
+                <w:sz w:val="20"/>
+                <w:szCs w:val="20"/>
+              </w:rPr>
+              <w:t>Data Augmentation</w:t>
+            </w:r>
+          </w:p>
+          <w:p>
+            <w:pPr>
+              <w:jc w:val="center"/>
+              <w:rPr>
+                <w:sz w:val="20"/>
+                <w:szCs w:val="20"/>
+              </w:rPr>
+            </w:pPr>
+            <w:r>
+              <w:rPr>
+                <w:sz w:val="20"/>
+                <w:szCs w:val="20"/>
+              </w:rPr>
+              <w:t>CLAHE Contrast Enhancement</w:t>
+            </w:r>
+          </w:p>
+          <w:p>
+            <w:pPr>
+              <w:jc w:val="center"/>
+              <w:rPr>
+                <w:sz w:val="20"/>
+                <w:szCs w:val="20"/>
+              </w:rPr>
+            </w:pPr>
+            <w:r>
+              <w:rPr>
+                <w:sz w:val="20"/>
+                <w:szCs w:val="20"/>
+              </w:rPr>
+              <w:t>Dataset Normalize</w:t>
+            </w:r>
+          </w:p>
+        </w:tc>
+      </w:tr>
+      <w:tr>
+        <w:tc>
+          <w:tcPr>
+            <w:tcW w:w="2835" w:type="dxa"/>
+            <w:tcBorders>
+              <w:top w:val="single" w:sz="4" w:space="0" w:color="auto"/>
+              <w:bottom w:val="single" w:sz="4" w:space="0" w:color="auto"/>
+            </w:tcBorders>
+            <w:vAlign w:val="center"/>
+          </w:tcPr>
+          <w:p>
+            <w:pPr>
+              <w:jc w:val="center"/>
+              <w:rPr>
+                <w:b/>
+                <w:bCs/>
+                <w:sz w:val="20"/>
+                <w:szCs w:val="20"/>
+              </w:rPr>
+            </w:pPr>
+            <w:r>
+              <w:rPr>
+                <w:b/>
+                <w:bCs/>
+                <w:sz w:val="20"/>
+                <w:szCs w:val="20"/>
+              </w:rPr>
+              <w:t>NN Structure</w:t>
+            </w:r>
+          </w:p>
+        </w:tc>
+        <w:tc>
+          <w:tcPr>
+            <w:tcW w:w="5461" w:type="dxa"/>
+            <w:tcBorders>
+              <w:top w:val="single" w:sz="4" w:space="0" w:color="auto"/>
+              <w:bottom w:val="single" w:sz="4" w:space="0" w:color="auto"/>
+            </w:tcBorders>
+            <w:vAlign w:val="center"/>
+          </w:tcPr>
+          <w:p>
+            <w:pPr>
+              <w:jc w:val="center"/>
+              <w:rPr>
+                <w:sz w:val="20"/>
+                <w:szCs w:val="20"/>
+              </w:rPr>
+            </w:pPr>
+            <w:r>
+              <w:rPr>
+                <w:sz w:val="20"/>
+                <w:szCs w:val="20"/>
+              </w:rPr>
+              <w:t>LeNet5</w:t>
+            </w:r>
+          </w:p>
+        </w:tc>
+      </w:tr>
+      <w:tr>
+        <w:tc>
+          <w:tcPr>
+            <w:tcW w:w="2835" w:type="dxa"/>
+            <w:tcBorders>
+              <w:top w:val="single" w:sz="4" w:space="0" w:color="auto"/>
+              <w:bottom w:val="single" w:sz="4" w:space="0" w:color="auto"/>
+            </w:tcBorders>
+            <w:vAlign w:val="center"/>
+          </w:tcPr>
+          <w:p>
+            <w:pPr>
+              <w:jc w:val="center"/>
+              <w:rPr>
+                <w:b/>
+                <w:bCs/>
+                <w:sz w:val="20"/>
+                <w:szCs w:val="20"/>
+              </w:rPr>
+            </w:pPr>
+            <w:r>
+              <w:rPr>
+                <w:b/>
+                <w:bCs/>
+                <w:sz w:val="20"/>
+                <w:szCs w:val="20"/>
+              </w:rPr>
+              <w:t>Callbacks</w:t>
+            </w:r>
+          </w:p>
+        </w:tc>
+        <w:tc>
+          <w:tcPr>
+            <w:tcW w:w="5461" w:type="dxa"/>
+            <w:tcBorders>
+              <w:top w:val="single" w:sz="4" w:space="0" w:color="auto"/>
+              <w:bottom w:val="single" w:sz="4" w:space="0" w:color="auto"/>
+            </w:tcBorders>
+            <w:vAlign w:val="center"/>
+          </w:tcPr>
+          <w:p>
+            <w:pPr>
+              <w:jc w:val="center"/>
+              <w:rPr>
+                <w:sz w:val="20"/>
+                <w:szCs w:val="20"/>
+              </w:rPr>
+            </w:pPr>
+            <w:r>
+              <w:rPr>
+                <w:sz w:val="20"/>
+                <w:szCs w:val="20"/>
+              </w:rPr>
+              <w:t>Early</w:t>
+            </w:r>
+            <w:r>
+              <w:rPr>
+                <w:sz w:val="20"/>
+                <w:szCs w:val="20"/>
+              </w:rPr>
+              <w:t xml:space="preserve"> </w:t>
+            </w:r>
+            <w:r>
+              <w:rPr>
+                <w:sz w:val="20"/>
+                <w:szCs w:val="20"/>
+              </w:rPr>
+              <w:t>Stopping</w:t>
+            </w:r>
+          </w:p>
+        </w:tc>
+      </w:tr>
+      <w:tr>
+        <w:tc>
+          <w:tcPr>
+            <w:tcW w:w="2835" w:type="dxa"/>
+            <w:tcBorders>
+              <w:top w:val="single" w:sz="4" w:space="0" w:color="auto"/>
+              <w:bottom w:val="single" w:sz="4" w:space="0" w:color="auto"/>
+            </w:tcBorders>
+            <w:vAlign w:val="center"/>
+          </w:tcPr>
+          <w:p>
+            <w:pPr>
+              <w:jc w:val="center"/>
+              <w:rPr>
+                <w:b/>
+                <w:bCs/>
+                <w:sz w:val="20"/>
+                <w:szCs w:val="20"/>
+              </w:rPr>
+            </w:pPr>
+            <w:r>
+              <w:rPr>
+                <w:b/>
+                <w:bCs/>
+                <w:sz w:val="20"/>
+                <w:szCs w:val="20"/>
+              </w:rPr>
+              <w:t>Optimizer</w:t>
+            </w:r>
+          </w:p>
+        </w:tc>
+        <w:tc>
+          <w:tcPr>
+            <w:tcW w:w="5461" w:type="dxa"/>
+            <w:tcBorders>
+              <w:top w:val="single" w:sz="4" w:space="0" w:color="auto"/>
+              <w:bottom w:val="single" w:sz="4" w:space="0" w:color="auto"/>
+            </w:tcBorders>
+            <w:vAlign w:val="center"/>
+          </w:tcPr>
+          <w:p>
+            <w:pPr>
+              <w:jc w:val="center"/>
+              <w:rPr>
+                <w:sz w:val="20"/>
+                <w:szCs w:val="20"/>
+              </w:rPr>
+            </w:pPr>
+            <w:r>
+              <w:rPr>
+                <w:sz w:val="20"/>
+                <w:szCs w:val="20"/>
+              </w:rPr>
+              <w:t>Adam(lr=0.001)</w:t>
+            </w:r>
+          </w:p>
+        </w:tc>
+      </w:tr>
+      <w:tr>
+        <w:tc>
+          <w:tcPr>
+            <w:tcW w:w="2835" w:type="dxa"/>
+            <w:tcBorders>
+              <w:top w:val="single" w:sz="4" w:space="0" w:color="auto"/>
+              <w:bottom w:val="single" w:sz="4" w:space="0" w:color="auto"/>
+            </w:tcBorders>
+            <w:vAlign w:val="center"/>
+          </w:tcPr>
+          <w:p>
+            <w:pPr>
+              <w:jc w:val="center"/>
+              <w:rPr>
+                <w:b/>
+                <w:bCs/>
+                <w:sz w:val="20"/>
+                <w:szCs w:val="20"/>
+              </w:rPr>
+            </w:pPr>
+            <w:r>
+              <w:rPr>
+                <w:b/>
+                <w:bCs/>
+                <w:sz w:val="20"/>
+                <w:szCs w:val="20"/>
+              </w:rPr>
+              <w:t>Batch Size</w:t>
+            </w:r>
+          </w:p>
+        </w:tc>
+        <w:tc>
+          <w:tcPr>
+            <w:tcW w:w="5461" w:type="dxa"/>
+            <w:tcBorders>
+              <w:top w:val="single" w:sz="4" w:space="0" w:color="auto"/>
+              <w:bottom w:val="single" w:sz="4" w:space="0" w:color="auto"/>
+            </w:tcBorders>
+            <w:vAlign w:val="center"/>
+          </w:tcPr>
+          <w:p>
+            <w:pPr>
+              <w:jc w:val="center"/>
+              <w:rPr>
+                <w:sz w:val="20"/>
+                <w:szCs w:val="20"/>
+              </w:rPr>
+            </w:pPr>
+            <w:r>
+              <w:rPr>
+                <w:sz w:val="20"/>
+                <w:szCs w:val="20"/>
+              </w:rPr>
+              <w:t>128</w:t>
+            </w:r>
+          </w:p>
+        </w:tc>
+      </w:tr>
+      <w:tr>
+        <w:tc>
+          <w:tcPr>
+            <w:tcW w:w="2835" w:type="dxa"/>
+            <w:tcBorders>
+              <w:top w:val="single" w:sz="4" w:space="0" w:color="auto"/>
+              <w:bottom w:val="single" w:sz="4" w:space="0" w:color="auto"/>
+            </w:tcBorders>
+            <w:vAlign w:val="center"/>
+          </w:tcPr>
+          <w:p>
+            <w:pPr>
+              <w:jc w:val="center"/>
+              <w:rPr>
+                <w:b/>
+                <w:bCs/>
+                <w:sz w:val="20"/>
+                <w:szCs w:val="20"/>
+              </w:rPr>
+            </w:pPr>
+            <w:r>
+              <w:rPr>
+                <w:b/>
+                <w:bCs/>
+                <w:sz w:val="20"/>
+                <w:szCs w:val="20"/>
+              </w:rPr>
+              <w:t>Training Epochs</w:t>
+            </w:r>
+          </w:p>
+        </w:tc>
+        <w:tc>
+          <w:tcPr>
+            <w:tcW w:w="5461" w:type="dxa"/>
+            <w:tcBorders>
+              <w:top w:val="single" w:sz="4" w:space="0" w:color="auto"/>
+              <w:bottom w:val="single" w:sz="4" w:space="0" w:color="auto"/>
+            </w:tcBorders>
+            <w:vAlign w:val="center"/>
+          </w:tcPr>
+          <w:p>
+            <w:pPr>
+              <w:jc w:val="center"/>
+              <w:rPr>
+                <w:sz w:val="20"/>
+                <w:szCs w:val="20"/>
+              </w:rPr>
+            </w:pPr>
+            <w:r>
+              <w:rPr>
+                <w:sz w:val="20"/>
+                <w:szCs w:val="20"/>
+              </w:rPr>
+              <w:t>18</w:t>
+            </w:r>
+            <w:r>
+              <w:rPr>
+                <w:sz w:val="20"/>
+                <w:szCs w:val="20"/>
+              </w:rPr>
+              <w:t>(</w:t>
+            </w:r>
+            <w:r>
+              <w:rPr>
+                <w:rFonts w:hint="eastAsia"/>
+                <w:sz w:val="20"/>
+                <w:szCs w:val="20"/>
+              </w:rPr>
+              <w:t>大約</w:t>
+            </w:r>
+            <w:r>
+              <w:rPr>
+                <w:sz w:val="20"/>
+                <w:szCs w:val="20"/>
+              </w:rPr>
+              <w:t>4min)</w:t>
+            </w:r>
+          </w:p>
+        </w:tc>
+      </w:tr>
+      <w:tr>
+        <w:tc>
+          <w:tcPr>
+            <w:tcW w:w="2835" w:type="dxa"/>
+            <w:tcBorders>
+              <w:top w:val="single" w:sz="4" w:space="0" w:color="auto"/>
+              <w:bottom w:val="single" w:sz="4" w:space="0" w:color="auto"/>
+            </w:tcBorders>
+            <w:vAlign w:val="center"/>
+          </w:tcPr>
+          <w:p>
+            <w:pPr>
+              <w:jc w:val="center"/>
+              <w:rPr>
+                <w:b/>
+                <w:bCs/>
+                <w:sz w:val="20"/>
+                <w:szCs w:val="20"/>
+              </w:rPr>
+            </w:pPr>
+            <w:r>
+              <w:rPr>
+                <w:b/>
+                <w:bCs/>
+                <w:sz w:val="20"/>
+                <w:szCs w:val="20"/>
+              </w:rPr>
+              <w:t>Prediction Accuracy</w:t>
+            </w:r>
+          </w:p>
+        </w:tc>
+        <w:tc>
+          <w:tcPr>
+            <w:tcW w:w="5461" w:type="dxa"/>
+            <w:tcBorders>
+              <w:top w:val="single" w:sz="4" w:space="0" w:color="auto"/>
+              <w:bottom w:val="single" w:sz="4" w:space="0" w:color="auto"/>
+            </w:tcBorders>
+            <w:vAlign w:val="center"/>
+          </w:tcPr>
+          <w:p>
+            <w:pPr>
+              <w:jc w:val="center"/>
+              <w:rPr>
+                <w:sz w:val="20"/>
+                <w:szCs w:val="20"/>
+              </w:rPr>
+            </w:pPr>
+            <w:r>
+              <w:rPr>
+                <w:sz w:val="20"/>
+                <w:szCs w:val="20"/>
+              </w:rPr>
+              <w:t>0.96</w:t>
+            </w:r>
+          </w:p>
+        </w:tc>
+      </w:tr>
+    </w:tbl>
+    <w:p>
+      <w:pPr>
+        <w:jc w:val="center"/>
+        <w:rPr>
+          <w:szCs w:val="24"/>
+        </w:rPr>
+      </w:pPr>
+      <w:r>
+        <w:rPr>
+          <w:szCs w:val="24"/>
+        </w:rPr>
+        <w:t>Table 4.</w:t>
+      </w:r>
+      <w:r>
+        <w:rPr>
+          <w:szCs w:val="24"/>
+        </w:rPr>
+        <w:t xml:space="preserve"> </w:t>
+      </w:r>
+      <w:r>
+        <w:rPr>
+          <w:rFonts w:hint="eastAsia"/>
+          <w:szCs w:val="24"/>
+        </w:rPr>
+        <w:t>最終選用的</w:t>
+      </w:r>
+      <w:r>
+        <w:rPr>
+          <w:rFonts w:hint="eastAsia"/>
+          <w:szCs w:val="24"/>
+        </w:rPr>
+        <w:t>model</w:t>
+      </w:r>
+      <w:r>
+        <w:rPr>
+          <w:rFonts w:hint="eastAsia"/>
+          <w:szCs w:val="24"/>
+        </w:rPr>
+        <w:t>、相關參數及前處理</w:t>
+      </w:r>
+      <w:r>
+        <w:rPr>
+          <w:rFonts w:hint="eastAsia"/>
+          <w:szCs w:val="24"/>
+        </w:rPr>
+        <w:t>技術的總整理</w:t>
+      </w:r>
+    </w:p>
+    <w:p>
+      <w:pPr>
+        <w:jc w:val="center"/>
+        <w:rPr>
+          <w:szCs w:val="24"/>
+        </w:rPr>
+      </w:pPr>
+    </w:p>
+    <w:p>
+      <w:pPr>
+        <w:jc w:val="center"/>
+        <w:rPr>
+          <w:szCs w:val="24"/>
+        </w:rPr>
+      </w:pPr>
+    </w:p>
+    <w:p>
+      <w:pPr>
+        <w:rPr>
+          <w:szCs w:val="24"/>
+        </w:rPr>
+      </w:pPr>
+      <w:r>
+        <w:rPr>
+          <w:szCs w:val="24"/>
+        </w:rPr>
+        <w:lastRenderedPageBreak/>
+        <w:drawing>
+          <wp:anchor distT="0" distB="0" distL="114300" distR="114300" simplePos="0" relativeHeight="251668480" behindDoc="0" locked="0" layoutInCell="1" allowOverlap="1" wp14:anchorId="169164A7" wp14:editId="73C0F8DA">
+            <wp:simplePos x="0" y="0"/>
+            <wp:positionH relativeFrom="margin">
+              <wp:posOffset>2732405</wp:posOffset>
+            </wp:positionH>
+            <wp:positionV relativeFrom="paragraph">
+              <wp:posOffset>37465</wp:posOffset>
+            </wp:positionV>
+            <wp:extent cx="2460625" cy="1965960"/>
+            <wp:effectExtent l="0" t="0" r="0" b="0"/>
+            <wp:wrapSquare wrapText="bothSides"/>
+            <wp:docPr id="988742024" name="Picture 1" descr="A graph of training and validation&#10;&#10;Description automatically generated"/>
+            <wp:cNvGraphicFramePr>
+              <a:graphicFrameLocks xmlns:a="http://schemas.openxmlformats.org/drawingml/2006/main" noChangeAspect="1"/>
+            </wp:cNvGraphicFramePr>
+            <a:graphic xmlns:a="http://schemas.openxmlformats.org/drawingml/2006/main">
+              <a:graphicData uri="http://schemas.openxmlformats.org/drawingml/2006/picture">
+                <pic:pic xmlns:pic="http://schemas.openxmlformats.org/drawingml/2006/picture">
+                  <pic:nvPicPr>
+                    <pic:cNvPr id="988742024" name="Picture 1" descr="A graph of training and validation&#10;&#10;Description automatically generated"/>
+                    <pic:cNvPicPr/>
+                  </pic:nvPicPr>
+                  <pic:blipFill>
+                    <a:blip r:embed="rId26"/>
+                    <a:stretch>
+                      <a:fillRect/>
+                    </a:stretch>
+                  </pic:blipFill>
+                  <pic:spPr>
+                    <a:xfrm>
+                      <a:off x="0" y="0"/>
+                      <a:ext cx="2460625" cy="1965960"/>
+                    </a:xfrm>
+                    <a:prstGeom prst="rect">
+                      <a:avLst/>
+                    </a:prstGeom>
+                  </pic:spPr>
+                </pic:pic>
+              </a:graphicData>
+            </a:graphic>
+            <wp14:sizeRelH relativeFrom="margin">
+              <wp14:pctWidth>0</wp14:pctWidth>
+            </wp14:sizeRelH>
+            <wp14:sizeRelV relativeFrom="margin">
+              <wp14:pctHeight>0</wp14:pctHeight>
+            </wp14:sizeRelV>
+          </wp:anchor>
+        </w:drawing>
+      </w:r>
+      <w:r>
+        <w:rPr>
+          <w:szCs w:val="24"/>
+        </w:rPr>
+        <w:drawing>
+          <wp:inline distT="0" distB="0" distL="0" distR="0" wp14:anchorId="14FF89A8" wp14:editId="769DF42F">
+            <wp:extent cx="2489981" cy="1958238"/>
+            <wp:effectExtent l="0" t="0" r="5715" b="4445"/>
+            <wp:docPr id="403021791" name="Picture 1" descr="A graph of a line&#10;&#10;Description automatically generated with medium confidence"/>
+            <wp:cNvGraphicFramePr>
+              <a:graphicFrameLocks xmlns:a="http://schemas.openxmlformats.org/drawingml/2006/main" noChangeAspect="1"/>
+            </wp:cNvGraphicFramePr>
+            <a:graphic xmlns:a="http://schemas.openxmlformats.org/drawingml/2006/main">
+              <a:graphicData uri="http://schemas.openxmlformats.org/drawingml/2006/picture">
+                <pic:pic xmlns:pic="http://schemas.openxmlformats.org/drawingml/2006/picture">
+                  <pic:nvPicPr>
+                    <pic:cNvPr id="403021791" name="Picture 1" descr="A graph of a line&#10;&#10;Description automatically generated with medium confidence"/>
+                    <pic:cNvPicPr/>
+                  </pic:nvPicPr>
+                  <pic:blipFill>
+                    <a:blip r:embed="rId27">
+                      <a:extLst>
+                        <a:ext uri="{28A0092B-C50C-407E-A947-70E740481C1C}">
+                          <a14:useLocalDpi xmlns:a14="http://schemas.microsoft.com/office/drawing/2010/main" val="0"/>
+                        </a:ext>
+                      </a:extLst>
+                    </a:blip>
+                    <a:stretch>
+                      <a:fillRect/>
+                    </a:stretch>
+                  </pic:blipFill>
+                  <pic:spPr>
+                    <a:xfrm>
+                      <a:off x="0" y="0"/>
+                      <a:ext cx="2494369" cy="1961689"/>
+                    </a:xfrm>
+                    <a:prstGeom prst="rect">
+                      <a:avLst/>
+                    </a:prstGeom>
+                  </pic:spPr>
+                </pic:pic>
+              </a:graphicData>
+            </a:graphic>
+          </wp:inline>
+        </w:drawing>
+      </w:r>
+      <w:r>
+        <w:rPr>
+          <w:szCs w:val="24"/>
+        </w:rPr>
+        <w:t xml:space="preserve"> </w:t>
+      </w:r>
+    </w:p>
+    <w:p>
+      <w:pPr>
+        <w:jc w:val="center"/>
+        <w:rPr>
+          <w:szCs w:val="24"/>
+        </w:rPr>
+      </w:pPr>
+      <w:r>
+        <w:rPr>
+          <w:szCs w:val="24"/>
+        </w:rPr>
+        <w:t>Fig. 16.</w:t>
+      </w:r>
+      <w:r>
+        <w:rPr>
+          <w:szCs w:val="24"/>
+        </w:rPr>
+        <w:t xml:space="preserve"> </w:t>
+      </w:r>
+      <w:r>
+        <w:rPr>
+          <w:szCs w:val="24"/>
+        </w:rPr>
+        <w:t>(a) Accuracy Curves (b) Loss Curves</w:t>
+      </w:r>
+    </w:p>
+    <w:p>
+      <w:pPr>
+        <w:jc w:val="center"/>
+        <w:rPr>
+          <w:szCs w:val="24"/>
+        </w:rPr>
+      </w:pPr>
+    </w:p>
+    <w:p>
+      <w:pPr>
+        <w:jc w:val="center"/>
+        <w:rPr>
+          <w:szCs w:val="24"/>
+        </w:rPr>
+      </w:pPr>
+      <w:r>
+        <w:rPr>
+          <w:szCs w:val="24"/>
+        </w:rPr>
+        <w:drawing>
+          <wp:inline distT="0" distB="0" distL="0" distR="0" wp14:anchorId="3EFAFF3D" wp14:editId="42786850">
+            <wp:extent cx="4142935" cy="3675072"/>
+            <wp:effectExtent l="0" t="0" r="0" b="1905"/>
+            <wp:docPr id="1305445264" name="Picture 1" descr="A graph of a graph showing a line&#10;&#10;Description automatically generated with medium confidence"/>
+            <wp:cNvGraphicFramePr>
+              <a:graphicFrameLocks xmlns:a="http://schemas.openxmlformats.org/drawingml/2006/main" noChangeAspect="1"/>
+            </wp:cNvGraphicFramePr>
+            <a:graphic xmlns:a="http://schemas.openxmlformats.org/drawingml/2006/main">
+              <a:graphicData uri="http://schemas.openxmlformats.org/drawingml/2006/picture">
+                <pic:pic xmlns:pic="http://schemas.openxmlformats.org/drawingml/2006/picture">
+                  <pic:nvPicPr>
+                    <pic:cNvPr id="1305445264" name="Picture 1" descr="A graph of a graph showing a line&#10;&#10;Description automatically generated with medium confidence"/>
+                    <pic:cNvPicPr/>
+                  </pic:nvPicPr>
+                  <pic:blipFill>
+                    <a:blip r:embed="rId28">
+                      <a:extLst>
+                        <a:ext uri="{28A0092B-C50C-407E-A947-70E740481C1C}">
+                          <a14:useLocalDpi xmlns:a14="http://schemas.microsoft.com/office/drawing/2010/main" val="0"/>
+                        </a:ext>
+                      </a:extLst>
+                    </a:blip>
+                    <a:stretch>
+                      <a:fillRect/>
+                    </a:stretch>
+                  </pic:blipFill>
+                  <pic:spPr>
+                    <a:xfrm>
+                      <a:off x="0" y="0"/>
+                      <a:ext cx="4146765" cy="3678469"/>
+                    </a:xfrm>
+                    <a:prstGeom prst="rect">
+                      <a:avLst/>
+                    </a:prstGeom>
+                  </pic:spPr>
+                </pic:pic>
+              </a:graphicData>
+            </a:graphic>
+          </wp:inline>
+        </w:drawing>
+      </w:r>
+    </w:p>
+    <w:p>
+      <w:pPr>
+        <w:jc w:val="center"/>
+        <w:rPr>
+          <w:szCs w:val="24"/>
+        </w:rPr>
+      </w:pPr>
+      <w:r>
+        <w:rPr>
+          <w:szCs w:val="24"/>
+        </w:rPr>
+        <w:t xml:space="preserve">Fig. 17. Confusion Matrix of </w:t>
+      </w:r>
+      <w:r>
+        <w:rPr>
+          <w:szCs w:val="24"/>
+        </w:rPr>
+        <w:t>LeNet5</w:t>
+      </w:r>
+      <w:r>
+        <w:rPr>
+          <w:szCs w:val="24"/>
+        </w:rPr>
+        <w:t xml:space="preserve"> </w:t>
+      </w:r>
+      <w:r>
+        <w:rPr>
+          <w:szCs w:val="24"/>
+        </w:rPr>
+        <w:t>p</w:t>
+      </w:r>
+      <w:r>
+        <w:rPr>
+          <w:szCs w:val="24"/>
+        </w:rPr>
+        <w:t>rediction</w:t>
+      </w:r>
+      <w:r>
+        <w:rPr>
+          <w:szCs w:val="24"/>
+        </w:rPr>
+        <w:t xml:space="preserve"> </w:t>
+      </w:r>
+      <w:r>
+        <w:rPr>
+          <w:szCs w:val="24"/>
+        </w:rPr>
+        <w:t>r</w:t>
+      </w:r>
+      <w:r>
+        <w:rPr>
+          <w:szCs w:val="24"/>
+        </w:rPr>
+        <w:t>esult</w:t>
+      </w:r>
+    </w:p>
+    <w:p>
+      <w:pPr>
+        <w:rPr>
+          <w:szCs w:val="24"/>
+        </w:rPr>
+      </w:pPr>
+    </w:p>
+    <w:p>
+      <w:pPr>
+        <w:jc w:val="center"/>
+        <w:rPr>
+          <w:szCs w:val="24"/>
+        </w:rPr>
+      </w:pPr>
+      <w:r>
+        <w:rPr>
+          <w:szCs w:val="24"/>
+        </w:rPr>
+        <w:drawing>
+          <wp:inline distT="0" distB="0" distL="0" distR="0" wp14:anchorId="27488BDD" wp14:editId="3466ECF6">
+            <wp:extent cx="4545330" cy="742950"/>
+            <wp:effectExtent l="0" t="0" r="7620" b="0"/>
+            <wp:docPr id="131966003" name="Picture 1" descr="A black background with numbers and numbers&#10;&#10;Description automatically generated"/>
+            <wp:cNvGraphicFramePr>
+              <a:graphicFrameLocks xmlns:a="http://schemas.openxmlformats.org/drawingml/2006/main" noChangeAspect="1"/>
+            </wp:cNvGraphicFramePr>
+            <a:graphic xmlns:a="http://schemas.openxmlformats.org/drawingml/2006/main">
+              <a:graphicData uri="http://schemas.openxmlformats.org/drawingml/2006/picture">
+                <pic:pic xmlns:pic="http://schemas.openxmlformats.org/drawingml/2006/picture">
+                  <pic:nvPicPr>
+                    <pic:cNvPr id="131966003" name="Picture 1" descr="A black background with numbers and numbers&#10;&#10;Description automatically generated"/>
+                    <pic:cNvPicPr/>
+                  </pic:nvPicPr>
+                  <pic:blipFill>
+                    <a:blip r:embed="rId29">
+                      <a:extLst>
+                        <a:ext uri="{28A0092B-C50C-407E-A947-70E740481C1C}">
+                          <a14:useLocalDpi xmlns:a14="http://schemas.microsoft.com/office/drawing/2010/main" val="0"/>
+                        </a:ext>
+                      </a:extLst>
+                    </a:blip>
+                    <a:stretch>
+                      <a:fillRect/>
+                    </a:stretch>
+                  </pic:blipFill>
+                  <pic:spPr>
+                    <a:xfrm>
+                      <a:off x="0" y="0"/>
+                      <a:ext cx="4545330" cy="742950"/>
+                    </a:xfrm>
+                    <a:prstGeom prst="rect">
+                      <a:avLst/>
+                    </a:prstGeom>
+                  </pic:spPr>
+                </pic:pic>
+              </a:graphicData>
+            </a:graphic>
+          </wp:inline>
+        </w:drawing>
+      </w:r>
+    </w:p>
+    <w:p>
+      <w:pPr>
+        <w:jc w:val="center"/>
+        <w:rPr>
+          <w:szCs w:val="24"/>
+        </w:rPr>
+      </w:pPr>
+      <w:r>
+        <w:rPr>
+          <w:szCs w:val="24"/>
+        </w:rPr>
+        <w:t xml:space="preserve">Fig. 18. </w:t>
+      </w:r>
+      <w:r>
+        <w:rPr>
+          <w:szCs w:val="24"/>
+        </w:rPr>
+        <w:t>Classification Report</w:t>
+      </w:r>
+    </w:p>
+    <w:p>
+      <w:pPr>
+        <w:jc w:val="center"/>
+        <w:rPr>
+          <w:szCs w:val="24"/>
+        </w:rPr>
+      </w:pPr>
+    </w:p>
+    <w:p>
+      <w:pPr>
+        <w:jc w:val="center"/>
+        <w:rPr>
+          <w:szCs w:val="24"/>
+        </w:rPr>
+      </w:pPr>
+    </w:p>
+    <w:p>
+      <w:pPr>
+        <w:rPr>
+          <w:szCs w:val="24"/>
+        </w:rPr>
+      </w:pPr>
     </w:p>
     <w:p>
       <w:pPr>
@@ -7940,12 +11660,340 @@
           <w:sz w:val="28"/>
           <w:szCs w:val="28"/>
         </w:rPr>
+        <w:lastRenderedPageBreak/>
         <w:t>Test LeNet5 model on New Images</w:t>
       </w:r>
     </w:p>
     <w:p>
       <w:pPr>
-        <w:pStyle w:val="ListParagraph"/>
+        <w:ind w:left="1440"/>
+        <w:rPr>
+          <w:szCs w:val="24"/>
+        </w:rPr>
+      </w:pPr>
+      <w:r>
+        <w:rPr>
+          <w:rFonts w:hint="eastAsia"/>
+          <w:szCs w:val="24"/>
+        </w:rPr>
+        <w:t>以下將</w:t>
+      </w:r>
+      <w:r>
+        <w:rPr>
+          <w:rFonts w:hint="eastAsia"/>
+          <w:szCs w:val="24"/>
+        </w:rPr>
+        <w:t>針對</w:t>
+      </w:r>
+      <w:r>
+        <w:rPr>
+          <w:rFonts w:hint="eastAsia"/>
+          <w:szCs w:val="24"/>
+        </w:rPr>
+        <w:t>訓練完的</w:t>
+      </w:r>
+      <w:r>
+        <w:rPr>
+          <w:rFonts w:hint="eastAsia"/>
+          <w:szCs w:val="24"/>
+        </w:rPr>
+        <w:t>model</w:t>
+      </w:r>
+      <w:r>
+        <w:rPr>
+          <w:rFonts w:hint="eastAsia"/>
+          <w:szCs w:val="24"/>
+        </w:rPr>
+        <w:t>用於預測</w:t>
+      </w:r>
+      <w:r>
+        <w:rPr>
+          <w:rFonts w:hint="eastAsia"/>
+          <w:szCs w:val="24"/>
+        </w:rPr>
+        <w:t>testImages</w:t>
+      </w:r>
+      <w:r>
+        <w:rPr>
+          <w:rFonts w:hint="eastAsia"/>
+          <w:szCs w:val="24"/>
+        </w:rPr>
+        <w:t>/</w:t>
+      </w:r>
+      <w:r>
+        <w:rPr>
+          <w:rFonts w:hint="eastAsia"/>
+          <w:szCs w:val="24"/>
+        </w:rPr>
+        <w:t>裡</w:t>
+      </w:r>
+      <w:r>
+        <w:rPr>
+          <w:rFonts w:hint="eastAsia"/>
+          <w:szCs w:val="24"/>
+        </w:rPr>
+        <w:t>沒看過的</w:t>
+      </w:r>
+      <w:r>
+        <w:rPr>
+          <w:rFonts w:hint="eastAsia"/>
+          <w:szCs w:val="24"/>
+        </w:rPr>
+        <w:t>10</w:t>
+      </w:r>
+      <w:r>
+        <w:rPr>
+          <w:rFonts w:hint="eastAsia"/>
+          <w:szCs w:val="24"/>
+        </w:rPr>
+        <w:t>張</w:t>
+      </w:r>
+    </w:p>
+    <w:p>
+      <w:pPr>
+        <w:ind w:left="480" w:firstLine="480"/>
+        <w:rPr>
+          <w:szCs w:val="24"/>
+        </w:rPr>
+      </w:pPr>
+      <w:r>
+        <w:rPr>
+          <w:rFonts w:hint="eastAsia"/>
+          <w:szCs w:val="24"/>
+        </w:rPr>
+        <w:t>照片做</w:t>
+      </w:r>
+      <w:r>
+        <w:rPr>
+          <w:rFonts w:hint="eastAsia"/>
+          <w:szCs w:val="24"/>
+        </w:rPr>
+        <w:t>測試，檢視</w:t>
+      </w:r>
+      <w:r>
+        <w:rPr>
+          <w:rFonts w:hint="eastAsia"/>
+          <w:szCs w:val="24"/>
+        </w:rPr>
+        <w:t>這個</w:t>
+      </w:r>
+      <w:r>
+        <w:rPr>
+          <w:szCs w:val="24"/>
+        </w:rPr>
+        <w:t>m</w:t>
+      </w:r>
+      <w:r>
+        <w:rPr>
+          <w:rFonts w:hint="eastAsia"/>
+          <w:szCs w:val="24"/>
+        </w:rPr>
+        <w:t>odel</w:t>
+      </w:r>
+      <w:r>
+        <w:rPr>
+          <w:rFonts w:hint="eastAsia"/>
+          <w:szCs w:val="24"/>
+        </w:rPr>
+        <w:t>的廣泛性是否足夠</w:t>
+      </w:r>
+      <w:r>
+        <w:rPr>
+          <w:rFonts w:hint="eastAsia"/>
+          <w:szCs w:val="24"/>
+        </w:rPr>
+        <w:t>。</w:t>
+      </w:r>
+    </w:p>
+    <w:p>
+      <w:pPr>
+        <w:jc w:val="center"/>
+        <w:rPr>
+          <w:szCs w:val="24"/>
+        </w:rPr>
+      </w:pPr>
+      <w:r>
+        <w:rPr>
+          <w:szCs w:val="24"/>
+        </w:rPr>
+        <w:drawing>
+          <wp:inline distT="0" distB="0" distL="0" distR="0" wp14:anchorId="0FA09FD2" wp14:editId="00080CBF">
+            <wp:extent cx="4902590" cy="2918546"/>
+            <wp:effectExtent l="0" t="0" r="0" b="0"/>
+            <wp:docPr id="1020739407" name="Picture 1" descr="A screen shot of a computer program&#10;&#10;Description automatically generated"/>
+            <wp:cNvGraphicFramePr>
+              <a:graphicFrameLocks xmlns:a="http://schemas.openxmlformats.org/drawingml/2006/main" noChangeAspect="1"/>
+            </wp:cNvGraphicFramePr>
+            <a:graphic xmlns:a="http://schemas.openxmlformats.org/drawingml/2006/main">
+              <a:graphicData uri="http://schemas.openxmlformats.org/drawingml/2006/picture">
+                <pic:pic xmlns:pic="http://schemas.openxmlformats.org/drawingml/2006/picture">
+                  <pic:nvPicPr>
+                    <pic:cNvPr id="1020739407" name="Picture 1" descr="A screen shot of a computer program&#10;&#10;Description automatically generated"/>
+                    <pic:cNvPicPr/>
+                  </pic:nvPicPr>
+                  <pic:blipFill>
+                    <a:blip r:embed="rId30">
+                      <a:extLst>
+                        <a:ext uri="{28A0092B-C50C-407E-A947-70E740481C1C}">
+                          <a14:useLocalDpi xmlns:a14="http://schemas.microsoft.com/office/drawing/2010/main" val="0"/>
+                        </a:ext>
+                      </a:extLst>
+                    </a:blip>
+                    <a:stretch>
+                      <a:fillRect/>
+                    </a:stretch>
+                  </pic:blipFill>
+                  <pic:spPr>
+                    <a:xfrm>
+                      <a:off x="0" y="0"/>
+                      <a:ext cx="4913126" cy="2924818"/>
+                    </a:xfrm>
+                    <a:prstGeom prst="rect">
+                      <a:avLst/>
+                    </a:prstGeom>
+                  </pic:spPr>
+                </pic:pic>
+              </a:graphicData>
+            </a:graphic>
+          </wp:inline>
+        </w:drawing>
+      </w:r>
+    </w:p>
+    <w:p>
+      <w:pPr>
+        <w:jc w:val="center"/>
+        <w:rPr>
+          <w:szCs w:val="24"/>
+        </w:rPr>
+      </w:pPr>
+    </w:p>
+    <w:p>
+      <w:pPr>
+        <w:jc w:val="center"/>
+        <w:rPr>
+          <w:szCs w:val="24"/>
+        </w:rPr>
+      </w:pPr>
+    </w:p>
+    <w:p>
+      <w:pPr>
+        <w:jc w:val="center"/>
+        <w:rPr>
+          <w:szCs w:val="24"/>
+        </w:rPr>
+      </w:pPr>
+      <w:r>
+        <w:rPr>
+          <w:szCs w:val="24"/>
+        </w:rPr>
+        <w:drawing>
+          <wp:inline distT="0" distB="0" distL="0" distR="0" wp14:anchorId="0A743F3C" wp14:editId="60E2DBB4">
+            <wp:extent cx="3810000" cy="1657350"/>
+            <wp:effectExtent l="0" t="0" r="0" b="0"/>
+            <wp:docPr id="2010580535" name="Picture 1" descr="A group of road signs&#10;&#10;Description automatically generated"/>
+            <wp:cNvGraphicFramePr>
+              <a:graphicFrameLocks xmlns:a="http://schemas.openxmlformats.org/drawingml/2006/main" noChangeAspect="1"/>
+            </wp:cNvGraphicFramePr>
+            <a:graphic xmlns:a="http://schemas.openxmlformats.org/drawingml/2006/main">
+              <a:graphicData uri="http://schemas.openxmlformats.org/drawingml/2006/picture">
+                <pic:pic xmlns:pic="http://schemas.openxmlformats.org/drawingml/2006/picture">
+                  <pic:nvPicPr>
+                    <pic:cNvPr id="2010580535" name="Picture 1" descr="A group of road signs&#10;&#10;Description automatically generated"/>
+                    <pic:cNvPicPr/>
+                  </pic:nvPicPr>
+                  <pic:blipFill>
+                    <a:blip r:embed="rId31">
+                      <a:extLst>
+                        <a:ext uri="{28A0092B-C50C-407E-A947-70E740481C1C}">
+                          <a14:useLocalDpi xmlns:a14="http://schemas.microsoft.com/office/drawing/2010/main" val="0"/>
+                        </a:ext>
+                      </a:extLst>
+                    </a:blip>
+                    <a:stretch>
+                      <a:fillRect/>
+                    </a:stretch>
+                  </pic:blipFill>
+                  <pic:spPr>
+                    <a:xfrm>
+                      <a:off x="0" y="0"/>
+                      <a:ext cx="3810000" cy="1657350"/>
+                    </a:xfrm>
+                    <a:prstGeom prst="rect">
+                      <a:avLst/>
+                    </a:prstGeom>
+                  </pic:spPr>
+                </pic:pic>
+              </a:graphicData>
+            </a:graphic>
+          </wp:inline>
+        </w:drawing>
+      </w:r>
+    </w:p>
+    <w:p>
+      <w:pPr>
+        <w:jc w:val="center"/>
+        <w:rPr>
+          <w:szCs w:val="24"/>
+        </w:rPr>
+      </w:pPr>
+    </w:p>
+    <w:p>
+      <w:pPr>
+        <w:jc w:val="center"/>
+        <w:rPr>
+          <w:szCs w:val="24"/>
+        </w:rPr>
+      </w:pPr>
+      <w:r>
+        <w:rPr>
+          <w:szCs w:val="24"/>
+        </w:rPr>
+        <w:drawing>
+          <wp:inline distT="0" distB="0" distL="0" distR="0" wp14:anchorId="7F8DC90D" wp14:editId="1F4661BC">
+            <wp:extent cx="4739640" cy="1640205"/>
+            <wp:effectExtent l="0" t="0" r="3810" b="0"/>
+            <wp:docPr id="516707239" name="Picture 1" descr="A computer screen shot of text&#10;&#10;Description automatically generated"/>
+            <wp:cNvGraphicFramePr>
+              <a:graphicFrameLocks xmlns:a="http://schemas.openxmlformats.org/drawingml/2006/main" noChangeAspect="1"/>
+            </wp:cNvGraphicFramePr>
+            <a:graphic xmlns:a="http://schemas.openxmlformats.org/drawingml/2006/main">
+              <a:graphicData uri="http://schemas.openxmlformats.org/drawingml/2006/picture">
+                <pic:pic xmlns:pic="http://schemas.openxmlformats.org/drawingml/2006/picture">
+                  <pic:nvPicPr>
+                    <pic:cNvPr id="516707239" name="Picture 1" descr="A computer screen shot of text&#10;&#10;Description automatically generated"/>
+                    <pic:cNvPicPr/>
+                  </pic:nvPicPr>
+                  <pic:blipFill>
+                    <a:blip r:embed="rId32">
+                      <a:extLst>
+                        <a:ext uri="{28A0092B-C50C-407E-A947-70E740481C1C}">
+                          <a14:useLocalDpi xmlns:a14="http://schemas.microsoft.com/office/drawing/2010/main" val="0"/>
+                        </a:ext>
+                      </a:extLst>
+                    </a:blip>
+                    <a:stretch>
+                      <a:fillRect/>
+                    </a:stretch>
+                  </pic:blipFill>
+                  <pic:spPr>
+                    <a:xfrm>
+                      <a:off x="0" y="0"/>
+                      <a:ext cx="4739640" cy="1640205"/>
+                    </a:xfrm>
+                    <a:prstGeom prst="rect">
+                      <a:avLst/>
+                    </a:prstGeom>
+                  </pic:spPr>
+                </pic:pic>
+              </a:graphicData>
+            </a:graphic>
+          </wp:inline>
+        </w:drawing>
+      </w:r>
+    </w:p>
+    <w:p>
+      <w:pPr>
+        <w:jc w:val="center"/>
         <w:rPr>
           <w:b/>
           <w:bCs/>
@@ -7953,6 +12001,49 @@
           <w:szCs w:val="32"/>
         </w:rPr>
       </w:pPr>
+      <w:r>
+        <w:drawing>
+          <wp:inline distT="0" distB="0" distL="0" distR="0" wp14:anchorId="3C10A81D" wp14:editId="5B8F22CA">
+            <wp:extent cx="4592955" cy="679450"/>
+            <wp:effectExtent l="0" t="0" r="0" b="6350"/>
+            <wp:docPr id="636940096" name="Picture 1" descr="A screen shot of a computer&#10;&#10;Description automatically generated"/>
+            <wp:cNvGraphicFramePr>
+              <a:graphicFrameLocks xmlns:a="http://schemas.openxmlformats.org/drawingml/2006/main" noChangeAspect="1"/>
+            </wp:cNvGraphicFramePr>
+            <a:graphic xmlns:a="http://schemas.openxmlformats.org/drawingml/2006/main">
+              <a:graphicData uri="http://schemas.openxmlformats.org/drawingml/2006/picture">
+                <pic:pic xmlns:pic="http://schemas.openxmlformats.org/drawingml/2006/picture">
+                  <pic:nvPicPr>
+                    <pic:cNvPr id="636940096" name="Picture 1" descr="A screen shot of a computer&#10;&#10;Description automatically generated"/>
+                    <pic:cNvPicPr/>
+                  </pic:nvPicPr>
+                  <pic:blipFill>
+                    <a:blip r:embed="rId33">
+                      <a:extLst>
+                        <a:ext uri="{28A0092B-C50C-407E-A947-70E740481C1C}">
+                          <a14:useLocalDpi xmlns:a14="http://schemas.microsoft.com/office/drawing/2010/main" val="0"/>
+                        </a:ext>
+                      </a:extLst>
+                    </a:blip>
+                    <a:stretch>
+                      <a:fillRect/>
+                    </a:stretch>
+                  </pic:blipFill>
+                  <pic:spPr>
+                    <a:xfrm>
+                      <a:off x="0" y="0"/>
+                      <a:ext cx="4592955" cy="679450"/>
+                    </a:xfrm>
+                    <a:prstGeom prst="rect">
+                      <a:avLst/>
+                    </a:prstGeom>
+                  </pic:spPr>
+                </pic:pic>
+              </a:graphicData>
+            </a:graphic>
+          </wp:inline>
+        </w:drawing>
+      </w:r>
     </w:p>
     <w:p>
       <w:pPr>
@@ -7976,6 +12067,7 @@
           <w:sz w:val="32"/>
           <w:szCs w:val="32"/>
         </w:rPr>
+        <w:lastRenderedPageBreak/>
         <w:t>問題</w:t>
       </w:r>
       <w:r>
@@ -8083,7 +12175,7 @@
           <w:u w:val="none"/>
         </w:rPr>
       </w:pPr>
-      <w:hyperlink r:id="rId25" w:history="1">
+      <w:hyperlink r:id="rId34" w:history="1">
         <w:r>
           <w:rPr>
             <w:rStyle w:val="Hyperlink"/>
@@ -8104,7 +12196,7 @@
           <w:szCs w:val="24"/>
         </w:rPr>
       </w:pPr>
-      <w:hyperlink r:id="rId26" w:history="1">
+      <w:hyperlink r:id="rId35" w:history="1">
         <w:r>
           <w:rPr>
             <w:rStyle w:val="Hyperlink"/>
@@ -8125,7 +12217,7 @@
           <w:szCs w:val="24"/>
         </w:rPr>
       </w:pPr>
-      <w:hyperlink r:id="rId27" w:history="1">
+      <w:hyperlink r:id="rId36" w:history="1">
         <w:r>
           <w:rPr>
             <w:rStyle w:val="Hyperlink"/>
@@ -8143,10 +12235,13 @@
           <w:numId w:val="9"/>
         </w:numPr>
         <w:rPr>
-          <w:szCs w:val="24"/>
-        </w:rPr>
-      </w:pPr>
-      <w:hyperlink r:id="rId28" w:history="1">
+          <w:rStyle w:val="Hyperlink"/>
+          <w:color w:val="auto"/>
+          <w:szCs w:val="24"/>
+          <w:u w:val="none"/>
+        </w:rPr>
+      </w:pPr>
+      <w:hyperlink r:id="rId37" w:history="1">
         <w:r>
           <w:rPr>
             <w:rStyle w:val="Hyperlink"/>
@@ -8158,6 +12253,51 @@
     </w:p>
     <w:p>
       <w:pPr>
+        <w:pStyle w:val="ListParagraph"/>
+        <w:numPr>
+          <w:ilvl w:val="0"/>
+          <w:numId w:val="9"/>
+        </w:numPr>
+        <w:rPr>
+          <w:rStyle w:val="Hyperlink"/>
+          <w:color w:val="auto"/>
+          <w:szCs w:val="24"/>
+          <w:u w:val="none"/>
+        </w:rPr>
+      </w:pPr>
+      <w:hyperlink r:id="rId38" w:history="1">
+        <w:r>
+          <w:rPr>
+            <w:rStyle w:val="Hyperlink"/>
+            <w:szCs w:val="24"/>
+          </w:rPr>
+          <w:t>https://en.wikipedia.org/wiki/Adaptive_histogram_equalization</w:t>
+        </w:r>
+      </w:hyperlink>
+    </w:p>
+    <w:p>
+      <w:pPr>
+        <w:pStyle w:val="ListParagraph"/>
+        <w:numPr>
+          <w:ilvl w:val="0"/>
+          <w:numId w:val="9"/>
+        </w:numPr>
+        <w:rPr>
+          <w:szCs w:val="24"/>
+        </w:rPr>
+      </w:pPr>
+      <w:hyperlink r:id="rId39" w:history="1">
+        <w:r>
+          <w:rPr>
+            <w:rStyle w:val="Hyperlink"/>
+            <w:szCs w:val="24"/>
+          </w:rPr>
+          <w:t>CLAHE-OpenCV-docs</w:t>
+        </w:r>
+      </w:hyperlink>
+    </w:p>
+    <w:p>
+      <w:pPr>
         <w:jc w:val="center"/>
         <w:rPr>
           <w:sz w:val="32"/>
@@ -8166,7 +12306,7 @@
       </w:pPr>
     </w:p>
     <w:sectPr>
-      <w:footerReference w:type="default" r:id="rId29"/>
+      <w:footerReference w:type="default" r:id="rId40"/>
       <w:pgSz w:w="11906" w:h="16838"/>
       <w:pgMar w:top="1440" w:right="1800" w:bottom="1440" w:left="1800" w:header="720" w:footer="720" w:gutter="0"/>
       <w:cols w:space="720"/>
@@ -12161,7 +16301,7 @@
         <w:bCs w:val="0"/>
       </w:rPr>
     </w:lvl>
-    <w:lvl w:ilvl="1" w:tplc="04090019" w:tentative="1">
+    <w:lvl w:ilvl="1" w:tplc="04090019">
       <w:start w:val="1"/>
       <w:numFmt w:val="ideographTraditional"/>
       <w:lvlText w:val="%2、"/>
@@ -13484,7 +17624,6 @@
   <w:style w:type="character" w:default="1" w:styleId="DefaultParagraphFont">
     <w:name w:val="Default Paragraph Font"/>
     <w:uiPriority w:val="1"/>
-    <w:semiHidden/>
     <w:unhideWhenUsed/>
   </w:style>
   <w:style w:type="table" w:default="1" w:styleId="TableNormal">

</xml_diff>

<commit_message>
Update docx report file and pdf file
</commit_message>
<xml_diff>
--- a/HW3/E24094198_陳育政.docx
+++ b/HW3/E24094198_陳育政.docx
@@ -2539,7 +2539,7 @@
           <w:szCs w:val="24"/>
         </w:rPr>
         <w:drawing>
-          <wp:anchor distT="0" distB="0" distL="114300" distR="114300" simplePos="0" relativeHeight="251660288" behindDoc="0" locked="0" layoutInCell="1" allowOverlap="1" wp14:anchorId="7648F16B" wp14:editId="4996FA0F">
+          <wp:anchor distT="0" distB="0" distL="114300" distR="114300" simplePos="0" relativeHeight="251660288" behindDoc="0" locked="0" layoutInCell="1" allowOverlap="1" wp14:anchorId="7648F16B" wp14:editId="003A2D23">
             <wp:simplePos x="0" y="0"/>
             <wp:positionH relativeFrom="column">
               <wp:posOffset>0</wp:posOffset>
@@ -4293,7 +4293,7 @@
           <w:szCs w:val="24"/>
         </w:rPr>
         <w:drawing>
-          <wp:inline distT="0" distB="0" distL="0" distR="0" wp14:anchorId="2883C12B" wp14:editId="71223D4F">
+          <wp:inline distT="0" distB="0" distL="0" distR="0" wp14:anchorId="2883C12B" wp14:editId="6518B73B">
             <wp:extent cx="4241165" cy="2200275"/>
             <wp:effectExtent l="0" t="0" r="6985" b="9525"/>
             <wp:docPr id="75079428" name="Picture 1" descr="A close-up of a clock&#10;&#10;Description automatically generated"/>
@@ -5811,6 +5811,7 @@
         </w:rPr>
         <w:t>，我將嘗試</w:t>
       </w:r>
+      <w:proofErr w:type="spellStart"/>
       <w:r>
         <w:rPr>
           <w:szCs w:val="24"/>
@@ -5824,6 +5825,7 @@
         </w:rPr>
         <w:t>MSProp</w:t>
       </w:r>
+      <w:proofErr w:type="spellEnd"/>
       <w:r>
         <w:rPr>
           <w:rFonts w:hint="eastAsia"/>
@@ -5851,6 +5853,7 @@
         </w:rPr>
         <w:t>、</w:t>
       </w:r>
+      <w:proofErr w:type="spellStart"/>
       <w:r>
         <w:rPr>
           <w:rFonts w:hint="eastAsia"/>
@@ -5858,6 +5861,7 @@
         </w:rPr>
         <w:t>Adagrad</w:t>
       </w:r>
+      <w:proofErr w:type="spellEnd"/>
       <w:r>
         <w:rPr>
           <w:rFonts w:hint="eastAsia"/>
@@ -6344,6 +6348,7 @@
                 <w:szCs w:val="20"/>
               </w:rPr>
             </w:pPr>
+            <w:proofErr w:type="spellStart"/>
             <w:r>
               <w:rPr>
                 <w:b/>
@@ -6355,6 +6360,7 @@
               </w:rPr>
               <w:t>RMSProp</w:t>
             </w:r>
+            <w:proofErr w:type="spellEnd"/>
           </w:p>
         </w:tc>
         <w:tc>
@@ -6415,6 +6421,7 @@
                 <w:szCs w:val="20"/>
               </w:rPr>
             </w:pPr>
+            <w:proofErr w:type="spellStart"/>
             <w:r>
               <w:rPr>
                 <w:b/>
@@ -6426,6 +6433,7 @@
               </w:rPr>
               <w:t>Adagrad</w:t>
             </w:r>
+            <w:proofErr w:type="spellEnd"/>
           </w:p>
         </w:tc>
       </w:tr>
@@ -7035,6 +7043,7 @@
               </w:rPr>
               <w:t xml:space="preserve">Note: </w:t>
             </w:r>
+            <w:proofErr w:type="spellStart"/>
             <w:r>
               <w:rPr>
                 <w:b/>
@@ -7044,6 +7053,7 @@
               </w:rPr>
               <w:t>Adagrad</w:t>
             </w:r>
+            <w:proofErr w:type="spellEnd"/>
             <w:r>
               <w:rPr>
                 <w:rFonts w:hint="eastAsia"/>
@@ -7250,6 +7260,7 @@
         </w:rPr>
         <w:t>現</w:t>
       </w:r>
+      <w:proofErr w:type="spellStart"/>
       <w:r>
         <w:rPr>
           <w:rFonts w:hint="eastAsia"/>
@@ -7257,6 +7268,7 @@
         </w:rPr>
         <w:t>Adagrad</w:t>
       </w:r>
+      <w:proofErr w:type="spellEnd"/>
       <w:r>
         <w:rPr>
           <w:rFonts w:hint="eastAsia"/>
@@ -7419,6 +7431,7 @@
         </w:rPr>
         <w:t>、</w:t>
       </w:r>
+      <w:proofErr w:type="spellStart"/>
       <w:r>
         <w:rPr>
           <w:szCs w:val="24"/>
@@ -7432,6 +7445,7 @@
         </w:rPr>
         <w:t>MSProp</w:t>
       </w:r>
+      <w:proofErr w:type="spellEnd"/>
       <w:r>
         <w:rPr>
           <w:rFonts w:hint="eastAsia"/>
@@ -7725,12 +7739,14 @@
         </w:rPr>
         <w:t>名為</w:t>
       </w:r>
+      <w:proofErr w:type="spellStart"/>
       <w:r>
         <w:rPr>
           <w:szCs w:val="24"/>
         </w:rPr>
         <w:t>ReduceLROnPlateau</w:t>
       </w:r>
+      <w:proofErr w:type="spellEnd"/>
       <w:r>
         <w:rPr>
           <w:rFonts w:hint="eastAsia"/>
@@ -8302,6 +8318,7 @@
         </w:rPr>
         <w:t>不同大小的</w:t>
       </w:r>
+      <w:proofErr w:type="spellStart"/>
       <w:r>
         <w:rPr>
           <w:rFonts w:hint="eastAsia"/>
@@ -8309,6 +8326,7 @@
         </w:rPr>
         <w:t>tileGridSize</w:t>
       </w:r>
+      <w:proofErr w:type="spellEnd"/>
       <w:r>
         <w:rPr>
           <w:rFonts w:hint="eastAsia"/>
@@ -8432,7 +8450,25 @@
                 <w:bCs/>
                 <w:szCs w:val="24"/>
               </w:rPr>
-              <w:t>Different CLAHE tileGridSize’s Effect on Accuracy</w:t>
+              <w:t xml:space="preserve">Different CLAHE </w:t>
+            </w:r>
+            <w:proofErr w:type="spellStart"/>
+            <w:r>
+              <w:rPr>
+                <w:b/>
+                <w:bCs/>
+                <w:szCs w:val="24"/>
+              </w:rPr>
+              <w:t>tileGridSize’s</w:t>
+            </w:r>
+            <w:proofErr w:type="spellEnd"/>
+            <w:r>
+              <w:rPr>
+                <w:b/>
+                <w:bCs/>
+                <w:szCs w:val="24"/>
+              </w:rPr>
+              <w:t xml:space="preserve"> Effect on Accuracy</w:t>
             </w:r>
           </w:p>
         </w:tc>
@@ -8457,6 +8493,7 @@
                 <w:szCs w:val="20"/>
               </w:rPr>
             </w:pPr>
+            <w:proofErr w:type="spellStart"/>
             <w:r>
               <w:rPr>
                 <w:sz w:val="20"/>
@@ -8464,6 +8501,7 @@
               </w:rPr>
               <w:t>tileGridSize</w:t>
             </w:r>
+            <w:proofErr w:type="spellEnd"/>
           </w:p>
         </w:tc>
         <w:tc>
@@ -9048,6 +9086,7 @@
         </w:rPr>
         <w:t>考慮不同</w:t>
       </w:r>
+      <w:proofErr w:type="spellStart"/>
       <w:r>
         <w:rPr>
           <w:rFonts w:hint="eastAsia"/>
@@ -9055,6 +9094,7 @@
         </w:rPr>
         <w:t>tileGridSize</w:t>
       </w:r>
+      <w:proofErr w:type="spellEnd"/>
       <w:r>
         <w:rPr>
           <w:rFonts w:hint="eastAsia"/>
@@ -9133,6 +9173,7 @@
         </w:rPr>
         <w:t>大小的</w:t>
       </w:r>
+      <w:proofErr w:type="spellStart"/>
       <w:r>
         <w:rPr>
           <w:rFonts w:hint="eastAsia"/>
@@ -9140,6 +9181,7 @@
         </w:rPr>
         <w:t>tileGridSize</w:t>
       </w:r>
+      <w:proofErr w:type="spellEnd"/>
       <w:r>
         <w:rPr>
           <w:rFonts w:hint="eastAsia"/>
@@ -9604,6 +9646,7 @@
         </w:rPr>
         <w:t>、</w:t>
       </w:r>
+      <w:proofErr w:type="spellStart"/>
       <w:r>
         <w:rPr>
           <w:szCs w:val="24"/>
@@ -9617,6 +9660,7 @@
         </w:rPr>
         <w:t>MSProp</w:t>
       </w:r>
+      <w:proofErr w:type="spellEnd"/>
       <w:r>
         <w:rPr>
           <w:rFonts w:hint="eastAsia"/>
@@ -9807,6 +9851,7 @@
                 <w:szCs w:val="20"/>
               </w:rPr>
             </w:pPr>
+            <w:proofErr w:type="spellStart"/>
             <w:r>
               <w:rPr>
                 <w:b/>
@@ -9818,6 +9863,7 @@
               </w:rPr>
               <w:t>RMSProp</w:t>
             </w:r>
+            <w:proofErr w:type="spellEnd"/>
           </w:p>
         </w:tc>
         <w:tc>
@@ -11013,7 +11059,23 @@
                 <w:sz w:val="20"/>
                 <w:szCs w:val="20"/>
               </w:rPr>
-              <w:t>Adam(lr=0.001)</w:t>
+              <w:t>Adam(</w:t>
+            </w:r>
+            <w:proofErr w:type="spellStart"/>
+            <w:r>
+              <w:rPr>
+                <w:sz w:val="20"/>
+                <w:szCs w:val="20"/>
+              </w:rPr>
+              <w:t>lr</w:t>
+            </w:r>
+            <w:proofErr w:type="spellEnd"/>
+            <w:r>
+              <w:rPr>
+                <w:sz w:val="20"/>
+                <w:szCs w:val="20"/>
+              </w:rPr>
+              <w:t>=0.001)</w:t>
             </w:r>
           </w:p>
         </w:tc>
@@ -11287,6 +11349,7 @@
       </w:pPr>
       <w:r>
         <w:rPr>
+          <w:noProof/>
           <w:szCs w:val="24"/>
         </w:rPr>
         <w:lastRenderedPageBreak/>
@@ -11342,6 +11405,7 @@
       </w:r>
       <w:r>
         <w:rPr>
+          <w:noProof/>
           <w:szCs w:val="24"/>
         </w:rPr>
         <w:drawing>
@@ -11436,6 +11500,7 @@
       </w:pPr>
       <w:r>
         <w:rPr>
+          <w:noProof/>
           <w:szCs w:val="24"/>
         </w:rPr>
         <w:drawing>
@@ -11553,6 +11618,7 @@
       </w:pPr>
       <w:r>
         <w:rPr>
+          <w:noProof/>
           <w:szCs w:val="24"/>
         </w:rPr>
         <w:drawing>
@@ -11711,27 +11777,6 @@
           <w:rFonts w:hint="eastAsia"/>
           <w:szCs w:val="24"/>
         </w:rPr>
-        <w:t>testImages</w:t>
-      </w:r>
-      <w:r>
-        <w:rPr>
-          <w:rFonts w:hint="eastAsia"/>
-          <w:szCs w:val="24"/>
-        </w:rPr>
-        <w:t>/</w:t>
-      </w:r>
-      <w:r>
-        <w:rPr>
-          <w:rFonts w:hint="eastAsia"/>
-          <w:szCs w:val="24"/>
-        </w:rPr>
-        <w:t>裡</w:t>
-      </w:r>
-      <w:r>
-        <w:rPr>
-          <w:rFonts w:hint="eastAsia"/>
-          <w:szCs w:val="24"/>
-        </w:rPr>
         <w:t>沒看過的</w:t>
       </w:r>
       <w:r>
@@ -11746,29 +11791,30 @@
           <w:rFonts w:hint="eastAsia"/>
           <w:szCs w:val="24"/>
         </w:rPr>
-        <w:t>張</w:t>
+        <w:t>張照片做</w:t>
+      </w:r>
+      <w:r>
+        <w:rPr>
+          <w:rFonts w:hint="eastAsia"/>
+          <w:szCs w:val="24"/>
+        </w:rPr>
+        <w:t>測試，</w:t>
       </w:r>
     </w:p>
     <w:p>
       <w:pPr>
-        <w:ind w:left="480" w:firstLine="480"/>
-        <w:rPr>
-          <w:szCs w:val="24"/>
-        </w:rPr>
-      </w:pPr>
-      <w:r>
-        <w:rPr>
-          <w:rFonts w:hint="eastAsia"/>
-          <w:szCs w:val="24"/>
-        </w:rPr>
-        <w:t>照片做</w:t>
-      </w:r>
-      <w:r>
-        <w:rPr>
-          <w:rFonts w:hint="eastAsia"/>
-          <w:szCs w:val="24"/>
-        </w:rPr>
-        <w:t>測試，檢視</w:t>
+        <w:ind w:left="960"/>
+        <w:rPr>
+          <w:rFonts w:hint="eastAsia"/>
+          <w:szCs w:val="24"/>
+        </w:rPr>
+      </w:pPr>
+      <w:r>
+        <w:rPr>
+          <w:rFonts w:hint="eastAsia"/>
+          <w:szCs w:val="24"/>
+        </w:rPr>
+        <w:t>檢視</w:t>
       </w:r>
       <w:r>
         <w:rPr>
@@ -11803,6 +11849,133 @@
           <w:szCs w:val="24"/>
         </w:rPr>
         <w:t>。</w:t>
+      </w:r>
+      <w:r>
+        <w:rPr>
+          <w:rFonts w:hint="eastAsia"/>
+          <w:szCs w:val="24"/>
+        </w:rPr>
+        <w:t>我先使用</w:t>
+      </w:r>
+      <w:r>
+        <w:rPr>
+          <w:rFonts w:hint="eastAsia"/>
+          <w:szCs w:val="24"/>
+        </w:rPr>
+        <w:t>Fig. 19.</w:t>
+      </w:r>
+      <w:r>
+        <w:rPr>
+          <w:rFonts w:hint="eastAsia"/>
+          <w:szCs w:val="24"/>
+        </w:rPr>
+        <w:t>的程式碼</w:t>
+      </w:r>
+      <w:r>
+        <w:rPr>
+          <w:rFonts w:hint="eastAsia"/>
+          <w:szCs w:val="24"/>
+        </w:rPr>
+        <w:t>把</w:t>
+      </w:r>
+      <w:proofErr w:type="spellStart"/>
+      <w:r>
+        <w:rPr>
+          <w:rFonts w:hint="eastAsia"/>
+          <w:szCs w:val="24"/>
+        </w:rPr>
+        <w:t>testImages</w:t>
+      </w:r>
+      <w:proofErr w:type="spellEnd"/>
+      <w:r>
+        <w:rPr>
+          <w:rFonts w:hint="eastAsia"/>
+          <w:szCs w:val="24"/>
+        </w:rPr>
+        <w:t>/</w:t>
+      </w:r>
+      <w:r>
+        <w:rPr>
+          <w:rFonts w:hint="eastAsia"/>
+          <w:szCs w:val="24"/>
+        </w:rPr>
+        <w:t>內的照片讀出，並同樣做前處理</w:t>
+      </w:r>
+      <w:r>
+        <w:rPr>
+          <w:rFonts w:hint="eastAsia"/>
+          <w:szCs w:val="24"/>
+        </w:rPr>
+        <w:t>(</w:t>
+      </w:r>
+      <w:r>
+        <w:rPr>
+          <w:rFonts w:hint="eastAsia"/>
+          <w:szCs w:val="24"/>
+        </w:rPr>
+        <w:t>grayscale conversion</w:t>
+      </w:r>
+      <w:r>
+        <w:rPr>
+          <w:rFonts w:hint="eastAsia"/>
+          <w:szCs w:val="24"/>
+        </w:rPr>
+        <w:t>、</w:t>
+      </w:r>
+      <w:r>
+        <w:rPr>
+          <w:szCs w:val="24"/>
+        </w:rPr>
+        <w:t>C</w:t>
+      </w:r>
+      <w:r>
+        <w:rPr>
+          <w:rFonts w:hint="eastAsia"/>
+          <w:szCs w:val="24"/>
+        </w:rPr>
+        <w:t>LAHE</w:t>
+      </w:r>
+      <w:r>
+        <w:rPr>
+          <w:rFonts w:hint="eastAsia"/>
+          <w:szCs w:val="24"/>
+        </w:rPr>
+        <w:t>及</w:t>
+      </w:r>
+      <w:r>
+        <w:rPr>
+          <w:rFonts w:hint="eastAsia"/>
+          <w:szCs w:val="24"/>
+        </w:rPr>
+        <w:t>normalize)</w:t>
+      </w:r>
+      <w:r>
+        <w:rPr>
+          <w:rFonts w:hint="eastAsia"/>
+          <w:szCs w:val="24"/>
+        </w:rPr>
+        <w:t>，</w:t>
+      </w:r>
+      <w:r>
+        <w:rPr>
+          <w:rFonts w:hint="eastAsia"/>
+          <w:szCs w:val="24"/>
+        </w:rPr>
+        <w:t>最後處理完的影像如</w:t>
+      </w:r>
+      <w:r>
+        <w:rPr>
+          <w:rFonts w:hint="eastAsia"/>
+          <w:szCs w:val="24"/>
+        </w:rPr>
+        <w:t>Fig. 20.</w:t>
+      </w:r>
+      <w:r>
+        <w:rPr>
+          <w:rFonts w:hint="eastAsia"/>
+          <w:szCs w:val="24"/>
+        </w:rPr>
+        <w:t>所示。</w:t>
       </w:r>
     </w:p>
     <w:p>
@@ -11814,6 +11987,7 @@
       </w:pPr>
       <w:r>
         <w:rPr>
+          <w:noProof/>
           <w:szCs w:val="24"/>
         </w:rPr>
         <w:drawing>
@@ -11863,9 +12037,40 @@
       <w:pPr>
         <w:jc w:val="center"/>
         <w:rPr>
-          <w:szCs w:val="24"/>
-        </w:rPr>
-      </w:pPr>
+          <w:rFonts w:hint="eastAsia"/>
+          <w:szCs w:val="24"/>
+        </w:rPr>
+      </w:pPr>
+      <w:r>
+        <w:rPr>
+          <w:rFonts w:hint="eastAsia"/>
+          <w:szCs w:val="24"/>
+        </w:rPr>
+        <w:t xml:space="preserve">Fig. 19. </w:t>
+      </w:r>
+      <w:r>
+        <w:rPr>
+          <w:rFonts w:hint="eastAsia"/>
+          <w:szCs w:val="24"/>
+        </w:rPr>
+        <w:t>讀出</w:t>
+      </w:r>
+      <w:proofErr w:type="spellStart"/>
+      <w:r>
+        <w:rPr>
+          <w:rFonts w:hint="eastAsia"/>
+          <w:szCs w:val="24"/>
+        </w:rPr>
+        <w:t>testImages</w:t>
+      </w:r>
+      <w:proofErr w:type="spellEnd"/>
+      <w:r>
+        <w:rPr>
+          <w:rFonts w:hint="eastAsia"/>
+          <w:szCs w:val="24"/>
+        </w:rPr>
+        <w:t>內影像，並做前處理</w:t>
+      </w:r>
     </w:p>
     <w:p>
       <w:pPr>
@@ -11884,6 +12089,7 @@
       </w:pPr>
       <w:r>
         <w:rPr>
+          <w:noProof/>
           <w:szCs w:val="24"/>
         </w:rPr>
         <w:drawing>
@@ -11936,20 +12142,376 @@
           <w:szCs w:val="24"/>
         </w:rPr>
       </w:pPr>
+      <w:r>
+        <w:rPr>
+          <w:rFonts w:hint="eastAsia"/>
+          <w:szCs w:val="24"/>
+        </w:rPr>
+        <w:t xml:space="preserve">Fig. 20. </w:t>
+      </w:r>
+      <w:r>
+        <w:rPr>
+          <w:rFonts w:hint="eastAsia"/>
+          <w:szCs w:val="24"/>
+        </w:rPr>
+        <w:t>前處理後的影像</w:t>
+      </w:r>
     </w:p>
     <w:p>
       <w:pPr>
         <w:jc w:val="center"/>
         <w:rPr>
-          <w:szCs w:val="24"/>
-        </w:rPr>
-      </w:pPr>
-      <w:r>
-        <w:rPr>
-          <w:szCs w:val="24"/>
-        </w:rPr>
+          <w:rFonts w:hint="eastAsia"/>
+          <w:szCs w:val="24"/>
+        </w:rPr>
+      </w:pPr>
+    </w:p>
+    <w:p>
+      <w:pPr>
+        <w:ind w:left="960" w:firstLine="480"/>
+        <w:rPr>
+          <w:rFonts w:hint="eastAsia"/>
+          <w:szCs w:val="24"/>
+        </w:rPr>
+      </w:pPr>
+      <w:r>
+        <w:rPr>
+          <w:rFonts w:hint="eastAsia"/>
+          <w:szCs w:val="24"/>
+        </w:rPr>
+        <w:t>接著，我根據</w:t>
+      </w:r>
+      <w:r>
+        <w:rPr>
+          <w:rFonts w:hint="eastAsia"/>
+          <w:szCs w:val="24"/>
+        </w:rPr>
+        <w:t>已知的</w:t>
+      </w:r>
+      <w:r>
+        <w:rPr>
+          <w:rFonts w:hint="eastAsia"/>
+          <w:szCs w:val="24"/>
+        </w:rPr>
+        <w:t>43</w:t>
+      </w:r>
+      <w:r>
+        <w:rPr>
+          <w:rFonts w:hint="eastAsia"/>
+          <w:szCs w:val="24"/>
+        </w:rPr>
+        <w:t>類</w:t>
+      </w:r>
+      <w:r>
+        <w:rPr>
+          <w:szCs w:val="24"/>
+        </w:rPr>
+        <w:t>t</w:t>
+      </w:r>
+      <w:r>
+        <w:rPr>
+          <w:rFonts w:hint="eastAsia"/>
+          <w:szCs w:val="24"/>
+        </w:rPr>
+        <w:t>raffic signs</w:t>
+      </w:r>
+      <w:r>
+        <w:rPr>
+          <w:rFonts w:hint="eastAsia"/>
+          <w:szCs w:val="24"/>
+        </w:rPr>
+        <w:t>，手動把</w:t>
+      </w:r>
+      <w:proofErr w:type="spellStart"/>
+      <w:r>
+        <w:rPr>
+          <w:szCs w:val="24"/>
+        </w:rPr>
+        <w:t>t</w:t>
+      </w:r>
+      <w:r>
+        <w:rPr>
+          <w:rFonts w:hint="eastAsia"/>
+          <w:szCs w:val="24"/>
+        </w:rPr>
+        <w:t>estImages</w:t>
+      </w:r>
+      <w:proofErr w:type="spellEnd"/>
+      <w:r>
+        <w:rPr>
+          <w:rFonts w:hint="eastAsia"/>
+          <w:szCs w:val="24"/>
+        </w:rPr>
+        <w:t>的影像對應的</w:t>
+      </w:r>
+      <w:r>
+        <w:rPr>
+          <w:rFonts w:hint="eastAsia"/>
+          <w:szCs w:val="24"/>
+        </w:rPr>
+        <w:t>label</w:t>
+      </w:r>
+      <w:r>
+        <w:rPr>
+          <w:rFonts w:hint="eastAsia"/>
+          <w:szCs w:val="24"/>
+        </w:rPr>
+        <w:t>輸入至</w:t>
+      </w:r>
+      <w:proofErr w:type="spellStart"/>
+      <w:r>
+        <w:rPr>
+          <w:rFonts w:hint="eastAsia"/>
+          <w:szCs w:val="24"/>
+        </w:rPr>
+        <w:t>test_labels</w:t>
+      </w:r>
+      <w:proofErr w:type="spellEnd"/>
+      <w:r>
+        <w:rPr>
+          <w:rFonts w:hint="eastAsia"/>
+          <w:szCs w:val="24"/>
+        </w:rPr>
+        <w:t>中，如</w:t>
+      </w:r>
+      <w:r>
+        <w:rPr>
+          <w:szCs w:val="24"/>
+        </w:rPr>
+        <w:t>F</w:t>
+      </w:r>
+      <w:r>
+        <w:rPr>
+          <w:rFonts w:hint="eastAsia"/>
+          <w:szCs w:val="24"/>
+        </w:rPr>
+        <w:t>ig. 21</w:t>
+      </w:r>
+      <w:r>
+        <w:rPr>
+          <w:rFonts w:hint="eastAsia"/>
+          <w:szCs w:val="24"/>
+        </w:rPr>
+        <w:t>所示，最後</w:t>
+      </w:r>
+      <w:r>
+        <w:rPr>
+          <w:rFonts w:hint="eastAsia"/>
+          <w:szCs w:val="24"/>
+        </w:rPr>
+        <w:t>用</w:t>
+      </w:r>
+      <w:r>
+        <w:rPr>
+          <w:szCs w:val="24"/>
+        </w:rPr>
+        <w:t>e</w:t>
+      </w:r>
+      <w:r>
+        <w:rPr>
+          <w:rFonts w:hint="eastAsia"/>
+          <w:szCs w:val="24"/>
+        </w:rPr>
+        <w:t>valuate function</w:t>
+      </w:r>
+      <w:r>
+        <w:rPr>
+          <w:rFonts w:hint="eastAsia"/>
+          <w:szCs w:val="24"/>
+        </w:rPr>
+        <w:t>評估</w:t>
+      </w:r>
+      <w:r>
+        <w:rPr>
+          <w:rFonts w:hint="eastAsia"/>
+          <w:szCs w:val="24"/>
+        </w:rPr>
+        <w:t>的</w:t>
+      </w:r>
+      <w:r>
+        <w:rPr>
+          <w:rFonts w:hint="eastAsia"/>
+          <w:szCs w:val="24"/>
+        </w:rPr>
+        <w:t>表現</w:t>
+      </w:r>
+      <w:r>
+        <w:rPr>
+          <w:rFonts w:hint="eastAsia"/>
+          <w:szCs w:val="24"/>
+        </w:rPr>
+        <w:t>呈現於</w:t>
+      </w:r>
+      <w:r>
+        <w:rPr>
+          <w:rFonts w:hint="eastAsia"/>
+          <w:szCs w:val="24"/>
+        </w:rPr>
+        <w:t>Fig. 22.</w:t>
+      </w:r>
+      <w:r>
+        <w:rPr>
+          <w:rFonts w:hint="eastAsia"/>
+          <w:szCs w:val="24"/>
+        </w:rPr>
+        <w:t>，</w:t>
+      </w:r>
+      <w:r>
+        <w:rPr>
+          <w:rFonts w:hint="eastAsia"/>
+          <w:szCs w:val="24"/>
+        </w:rPr>
+        <w:t>準確率為</w:t>
+      </w:r>
+      <w:r>
+        <w:rPr>
+          <w:rFonts w:hint="eastAsia"/>
+          <w:szCs w:val="24"/>
+        </w:rPr>
+        <w:t>0.9</w:t>
+      </w:r>
+      <w:r>
+        <w:rPr>
+          <w:rFonts w:hint="eastAsia"/>
+          <w:szCs w:val="24"/>
+        </w:rPr>
+        <w:t>。</w:t>
+      </w:r>
+      <w:r>
+        <w:rPr>
+          <w:rFonts w:hint="eastAsia"/>
+          <w:szCs w:val="24"/>
+        </w:rPr>
+        <w:t>仔細比對後，可以發現</w:t>
+      </w:r>
+      <w:r>
+        <w:rPr>
+          <w:rFonts w:hint="eastAsia"/>
+          <w:szCs w:val="24"/>
+        </w:rPr>
+        <w:t>是最後一個</w:t>
+      </w:r>
+      <w:r>
+        <w:rPr>
+          <w:rFonts w:hint="eastAsia"/>
+          <w:szCs w:val="24"/>
+        </w:rPr>
+        <w:t>應該是</w:t>
+      </w:r>
+      <w:r>
+        <w:rPr>
+          <w:rFonts w:hint="eastAsia"/>
+          <w:szCs w:val="24"/>
+        </w:rPr>
+        <w:t>第</w:t>
+      </w:r>
+      <w:r>
+        <w:rPr>
+          <w:rFonts w:hint="eastAsia"/>
+          <w:szCs w:val="24"/>
+        </w:rPr>
+        <w:t>25</w:t>
+      </w:r>
+      <w:r>
+        <w:rPr>
+          <w:rFonts w:hint="eastAsia"/>
+          <w:szCs w:val="24"/>
+        </w:rPr>
+        <w:t>種的</w:t>
+      </w:r>
+      <w:r>
+        <w:rPr>
+          <w:rFonts w:hint="eastAsia"/>
+          <w:szCs w:val="24"/>
+        </w:rPr>
+        <w:t>road work</w:t>
+      </w:r>
+      <w:r>
+        <w:rPr>
+          <w:rFonts w:hint="eastAsia"/>
+          <w:szCs w:val="24"/>
+        </w:rPr>
+        <w:t>，而</w:t>
+      </w:r>
+      <w:r>
+        <w:rPr>
+          <w:rFonts w:hint="eastAsia"/>
+          <w:szCs w:val="24"/>
+        </w:rPr>
+        <w:t>反而被誤判為</w:t>
+      </w:r>
+      <w:r>
+        <w:rPr>
+          <w:rFonts w:hint="eastAsia"/>
+          <w:szCs w:val="24"/>
+        </w:rPr>
+        <w:t>30</w:t>
+      </w:r>
+      <w:r>
+        <w:rPr>
+          <w:rFonts w:hint="eastAsia"/>
+          <w:szCs w:val="24"/>
+        </w:rPr>
+        <w:t>的</w:t>
+      </w:r>
+      <w:r>
+        <w:rPr>
+          <w:rFonts w:hint="eastAsia"/>
+          <w:szCs w:val="24"/>
+        </w:rPr>
+        <w:t>Beware of ice/snow</w:t>
+      </w:r>
+      <w:r>
+        <w:rPr>
+          <w:rFonts w:hint="eastAsia"/>
+          <w:szCs w:val="24"/>
+        </w:rPr>
+        <w:t>。</w:t>
+      </w:r>
+      <w:r>
+        <w:rPr>
+          <w:rFonts w:hint="eastAsia"/>
+          <w:szCs w:val="24"/>
+        </w:rPr>
+        <w:t>我經過觀察發現</w:t>
+      </w:r>
+      <w:r>
+        <w:rPr>
+          <w:rFonts w:hint="eastAsia"/>
+          <w:szCs w:val="24"/>
+        </w:rPr>
+        <w:t>應該是因為解析度太低，</w:t>
+      </w:r>
+      <w:r>
+        <w:rPr>
+          <w:rFonts w:hint="eastAsia"/>
+          <w:szCs w:val="24"/>
+        </w:rPr>
+        <w:t>而兩者的</w:t>
+      </w:r>
+      <w:r>
+        <w:rPr>
+          <w:rFonts w:hint="eastAsia"/>
+          <w:szCs w:val="24"/>
+        </w:rPr>
+        <w:t>圖案輪廓在模糊的狀態下看起來又十分接近，因而有誤判的情況產生。</w:t>
+      </w:r>
+    </w:p>
+    <w:p>
+      <w:pPr>
+        <w:jc w:val="center"/>
+        <w:rPr>
+          <w:szCs w:val="24"/>
+        </w:rPr>
+      </w:pPr>
+      <w:r>
+        <w:rPr>
+          <w:noProof/>
+          <w:szCs w:val="24"/>
+        </w:rPr>
+        <w:lastRenderedPageBreak/>
         <w:drawing>
-          <wp:inline distT="0" distB="0" distL="0" distR="0" wp14:anchorId="7F8DC90D" wp14:editId="1F4661BC">
+          <wp:inline distT="0" distB="0" distL="0" distR="0" wp14:anchorId="7F8DC90D" wp14:editId="1C19211F">
             <wp:extent cx="4739640" cy="1640205"/>
             <wp:effectExtent l="0" t="0" r="3810" b="0"/>
             <wp:docPr id="516707239" name="Picture 1" descr="A computer screen shot of text&#10;&#10;Description automatically generated"/>
@@ -11990,6 +12552,77 @@
           </wp:inline>
         </w:drawing>
       </w:r>
+      <w:r>
+        <w:rPr>
+          <w:szCs w:val="24"/>
+        </w:rPr>
+        <w:br w:type="textWrapping" w:clear="all"/>
+      </w:r>
+      <w:r>
+        <w:rPr>
+          <w:rFonts w:hint="eastAsia"/>
+          <w:szCs w:val="24"/>
+        </w:rPr>
+        <w:t xml:space="preserve">Fig. 21. </w:t>
+      </w:r>
+      <w:r>
+        <w:rPr>
+          <w:rFonts w:hint="eastAsia"/>
+          <w:szCs w:val="24"/>
+        </w:rPr>
+        <w:t>手動輸入</w:t>
+      </w:r>
+      <w:r>
+        <w:rPr>
+          <w:rFonts w:hint="eastAsia"/>
+          <w:szCs w:val="24"/>
+        </w:rPr>
+        <w:t>label</w:t>
+      </w:r>
+      <w:r>
+        <w:rPr>
+          <w:rFonts w:hint="eastAsia"/>
+          <w:szCs w:val="24"/>
+        </w:rPr>
+        <w:t>，並用</w:t>
+      </w:r>
+      <w:r>
+        <w:rPr>
+          <w:rFonts w:hint="eastAsia"/>
+          <w:szCs w:val="24"/>
+        </w:rPr>
+        <w:t>evaluate</w:t>
+      </w:r>
+      <w:r>
+        <w:rPr>
+          <w:rFonts w:hint="eastAsia"/>
+          <w:szCs w:val="24"/>
+        </w:rPr>
+        <w:t>評估</w:t>
+      </w:r>
+      <w:r>
+        <w:rPr>
+          <w:rFonts w:hint="eastAsia"/>
+          <w:szCs w:val="24"/>
+        </w:rPr>
+        <w:t>模型</w:t>
+      </w:r>
+      <w:r>
+        <w:rPr>
+          <w:rFonts w:hint="eastAsia"/>
+          <w:szCs w:val="24"/>
+        </w:rPr>
+        <w:t>表現</w:t>
+      </w:r>
+    </w:p>
+    <w:p>
+      <w:pPr>
+        <w:jc w:val="center"/>
+        <w:rPr>
+          <w:rFonts w:hint="eastAsia"/>
+          <w:szCs w:val="24"/>
+        </w:rPr>
+      </w:pPr>
     </w:p>
     <w:p>
       <w:pPr>
@@ -12002,6 +12635,9 @@
         </w:rPr>
       </w:pPr>
       <w:r>
+        <w:rPr>
+          <w:noProof/>
+        </w:rPr>
         <w:drawing>
           <wp:inline distT="0" distB="0" distL="0" distR="0" wp14:anchorId="3C10A81D" wp14:editId="5B8F22CA">
             <wp:extent cx="4592955" cy="679450"/>
@@ -12047,6 +12683,91 @@
     </w:p>
     <w:p>
       <w:pPr>
+        <w:jc w:val="center"/>
+        <w:rPr>
+          <w:rFonts w:hint="eastAsia"/>
+          <w:szCs w:val="24"/>
+        </w:rPr>
+      </w:pPr>
+      <w:r>
+        <w:rPr>
+          <w:rFonts w:hint="eastAsia"/>
+          <w:szCs w:val="24"/>
+        </w:rPr>
+        <w:t xml:space="preserve">Fig. 22. </w:t>
+      </w:r>
+      <w:r>
+        <w:rPr>
+          <w:rFonts w:hint="eastAsia"/>
+          <w:szCs w:val="24"/>
+        </w:rPr>
+        <w:t>預測準確率為</w:t>
+      </w:r>
+      <w:r>
+        <w:rPr>
+          <w:rFonts w:hint="eastAsia"/>
+          <w:szCs w:val="24"/>
+        </w:rPr>
+        <w:t>0.9</w:t>
+      </w:r>
+      <w:r>
+        <w:rPr>
+          <w:rFonts w:hint="eastAsia"/>
+          <w:szCs w:val="24"/>
+        </w:rPr>
+        <w:t>，誤判的</w:t>
+      </w:r>
+      <w:r>
+        <w:rPr>
+          <w:szCs w:val="24"/>
+        </w:rPr>
+        <w:t>t</w:t>
+      </w:r>
+      <w:r>
+        <w:rPr>
+          <w:rFonts w:hint="eastAsia"/>
+          <w:szCs w:val="24"/>
+        </w:rPr>
+        <w:t>raffic sign</w:t>
+      </w:r>
+      <w:r>
+        <w:rPr>
+          <w:rFonts w:hint="eastAsia"/>
+          <w:szCs w:val="24"/>
+        </w:rPr>
+        <w:t>為</w:t>
+      </w:r>
+      <w:r>
+        <w:rPr>
+          <w:rFonts w:hint="eastAsia"/>
+          <w:szCs w:val="24"/>
+        </w:rPr>
+        <w:t>編號</w:t>
+      </w:r>
+      <w:r>
+        <w:rPr>
+          <w:rFonts w:hint="eastAsia"/>
+          <w:szCs w:val="24"/>
+        </w:rPr>
+        <w:t>25</w:t>
+      </w:r>
+      <w:r>
+        <w:rPr>
+          <w:rFonts w:hint="eastAsia"/>
+          <w:szCs w:val="24"/>
+        </w:rPr>
+        <w:t>的</w:t>
+      </w:r>
+      <w:r>
+        <w:rPr>
+          <w:rFonts w:hint="eastAsia"/>
+          <w:szCs w:val="24"/>
+        </w:rPr>
+        <w:t>road work</w:t>
+      </w:r>
+    </w:p>
+    <w:p>
+      <w:pPr>
         <w:pStyle w:val="ListParagraph"/>
         <w:numPr>
           <w:ilvl w:val="0"/>
@@ -12067,7 +12788,6 @@
           <w:sz w:val="32"/>
           <w:szCs w:val="32"/>
         </w:rPr>
-        <w:lastRenderedPageBreak/>
         <w:t>問題</w:t>
       </w:r>
       <w:r>
@@ -12104,6 +12824,386 @@
     <w:p>
       <w:pPr>
         <w:pStyle w:val="ListParagraph"/>
+        <w:ind w:left="1440"/>
+        <w:rPr>
+          <w:szCs w:val="24"/>
+        </w:rPr>
+      </w:pPr>
+      <w:r>
+        <w:rPr>
+          <w:rFonts w:hint="eastAsia"/>
+          <w:szCs w:val="24"/>
+        </w:rPr>
+        <w:t>從這次的</w:t>
+      </w:r>
+      <w:r>
+        <w:rPr>
+          <w:rFonts w:hint="eastAsia"/>
+          <w:szCs w:val="24"/>
+        </w:rPr>
+        <w:t>project</w:t>
+      </w:r>
+      <w:r>
+        <w:rPr>
+          <w:rFonts w:hint="eastAsia"/>
+          <w:szCs w:val="24"/>
+        </w:rPr>
+        <w:t>實作中，我體認到</w:t>
+      </w:r>
+      <w:r>
+        <w:rPr>
+          <w:szCs w:val="24"/>
+        </w:rPr>
+        <w:t>d</w:t>
+      </w:r>
+      <w:r>
+        <w:rPr>
+          <w:rFonts w:hint="eastAsia"/>
+          <w:szCs w:val="24"/>
+        </w:rPr>
+        <w:t>ata-preprocessing</w:t>
+      </w:r>
+      <w:r>
+        <w:rPr>
+          <w:rFonts w:hint="eastAsia"/>
+          <w:szCs w:val="24"/>
+        </w:rPr>
+        <w:t>對</w:t>
+      </w:r>
+      <w:r>
+        <w:rPr>
+          <w:rFonts w:hint="eastAsia"/>
+          <w:szCs w:val="24"/>
+        </w:rPr>
+        <w:t>於</w:t>
+      </w:r>
+    </w:p>
+    <w:p>
+      <w:pPr>
+        <w:ind w:left="480" w:firstLine="480"/>
+        <w:rPr>
+          <w:szCs w:val="24"/>
+        </w:rPr>
+      </w:pPr>
+      <w:r>
+        <w:rPr>
+          <w:rFonts w:hint="eastAsia"/>
+          <w:szCs w:val="24"/>
+        </w:rPr>
+        <w:t>machine learning</w:t>
+      </w:r>
+      <w:r>
+        <w:rPr>
+          <w:rFonts w:hint="eastAsia"/>
+          <w:szCs w:val="24"/>
+        </w:rPr>
+        <w:t>的</w:t>
+      </w:r>
+      <w:r>
+        <w:rPr>
+          <w:rFonts w:hint="eastAsia"/>
+          <w:szCs w:val="24"/>
+        </w:rPr>
+        <w:t>訓練</w:t>
+      </w:r>
+      <w:r>
+        <w:rPr>
+          <w:rFonts w:hint="eastAsia"/>
+          <w:szCs w:val="24"/>
+        </w:rPr>
+        <w:t>是不可或缺的，</w:t>
+      </w:r>
+      <w:r>
+        <w:rPr>
+          <w:rFonts w:hint="eastAsia"/>
+          <w:szCs w:val="24"/>
+        </w:rPr>
+        <w:t>因為</w:t>
+      </w:r>
+      <w:r>
+        <w:rPr>
+          <w:rFonts w:hint="eastAsia"/>
+          <w:szCs w:val="24"/>
+        </w:rPr>
+        <w:t>這次使用到的</w:t>
+      </w:r>
+      <w:r>
+        <w:rPr>
+          <w:rFonts w:hint="eastAsia"/>
+          <w:szCs w:val="24"/>
+        </w:rPr>
+        <w:t>前處理技術</w:t>
+      </w:r>
+    </w:p>
+    <w:p>
+      <w:pPr>
+        <w:ind w:left="960"/>
+        <w:rPr>
+          <w:rFonts w:hint="eastAsia"/>
+          <w:szCs w:val="24"/>
+        </w:rPr>
+      </w:pPr>
+      <w:r>
+        <w:rPr>
+          <w:rFonts w:hint="eastAsia"/>
+          <w:szCs w:val="24"/>
+        </w:rPr>
+        <w:t>對於</w:t>
+      </w:r>
+      <w:r>
+        <w:rPr>
+          <w:rFonts w:hint="eastAsia"/>
+          <w:szCs w:val="24"/>
+        </w:rPr>
+        <w:t>model training</w:t>
+      </w:r>
+      <w:r>
+        <w:rPr>
+          <w:rFonts w:hint="eastAsia"/>
+          <w:szCs w:val="24"/>
+        </w:rPr>
+        <w:t>的</w:t>
+      </w:r>
+      <w:r>
+        <w:rPr>
+          <w:rFonts w:hint="eastAsia"/>
+          <w:szCs w:val="24"/>
+        </w:rPr>
+        <w:t>成果</w:t>
+      </w:r>
+      <w:r>
+        <w:rPr>
+          <w:rFonts w:hint="eastAsia"/>
+          <w:szCs w:val="24"/>
+        </w:rPr>
+        <w:t>提升有</w:t>
+      </w:r>
+      <w:r>
+        <w:rPr>
+          <w:rFonts w:hint="eastAsia"/>
+          <w:szCs w:val="24"/>
+        </w:rPr>
+        <w:t>顯著的</w:t>
+      </w:r>
+      <w:r>
+        <w:rPr>
+          <w:rFonts w:hint="eastAsia"/>
+          <w:szCs w:val="24"/>
+        </w:rPr>
+        <w:t>幫助，</w:t>
+      </w:r>
+      <w:r>
+        <w:rPr>
+          <w:rFonts w:hint="eastAsia"/>
+          <w:szCs w:val="24"/>
+        </w:rPr>
+        <w:t>data augmentation</w:t>
+      </w:r>
+      <w:r>
+        <w:rPr>
+          <w:rFonts w:hint="eastAsia"/>
+          <w:szCs w:val="24"/>
+        </w:rPr>
+        <w:t>可以讓我在資料不足或不平均的狀況下，產生足夠的資料訓練</w:t>
+      </w:r>
+      <w:r>
+        <w:rPr>
+          <w:szCs w:val="24"/>
+        </w:rPr>
+        <w:t>m</w:t>
+      </w:r>
+      <w:r>
+        <w:rPr>
+          <w:rFonts w:hint="eastAsia"/>
+          <w:szCs w:val="24"/>
+        </w:rPr>
+        <w:t>odel</w:t>
+      </w:r>
+      <w:r>
+        <w:rPr>
+          <w:rFonts w:hint="eastAsia"/>
+          <w:szCs w:val="24"/>
+        </w:rPr>
+        <w:t>，</w:t>
+      </w:r>
+      <w:r>
+        <w:rPr>
+          <w:rFonts w:hint="eastAsia"/>
+          <w:szCs w:val="24"/>
+        </w:rPr>
+        <w:t>避免過低的</w:t>
+      </w:r>
+      <w:r>
+        <w:rPr>
+          <w:rFonts w:hint="eastAsia"/>
+          <w:szCs w:val="24"/>
+        </w:rPr>
+        <w:t>accuracy</w:t>
+      </w:r>
+      <w:r>
+        <w:rPr>
+          <w:rFonts w:hint="eastAsia"/>
+          <w:szCs w:val="24"/>
+        </w:rPr>
+        <w:t>或是偏向特定</w:t>
+      </w:r>
+      <w:r>
+        <w:rPr>
+          <w:rFonts w:hint="eastAsia"/>
+          <w:szCs w:val="24"/>
+        </w:rPr>
+        <w:t>class</w:t>
+      </w:r>
+      <w:r>
+        <w:rPr>
+          <w:rFonts w:hint="eastAsia"/>
+          <w:szCs w:val="24"/>
+        </w:rPr>
+        <w:t>的預測結果</w:t>
+      </w:r>
+      <w:r>
+        <w:rPr>
+          <w:rFonts w:hint="eastAsia"/>
+          <w:szCs w:val="24"/>
+        </w:rPr>
+        <w:t>。</w:t>
+      </w:r>
+      <w:r>
+        <w:rPr>
+          <w:szCs w:val="24"/>
+        </w:rPr>
+        <w:t>N</w:t>
+      </w:r>
+      <w:r>
+        <w:rPr>
+          <w:rFonts w:hint="eastAsia"/>
+          <w:szCs w:val="24"/>
+        </w:rPr>
+        <w:t>ormalization</w:t>
+      </w:r>
+      <w:r>
+        <w:rPr>
+          <w:rFonts w:hint="eastAsia"/>
+          <w:szCs w:val="24"/>
+        </w:rPr>
+        <w:t>也使</w:t>
+      </w:r>
+      <w:r>
+        <w:rPr>
+          <w:rFonts w:hint="eastAsia"/>
+          <w:szCs w:val="24"/>
+        </w:rPr>
+        <w:t>model</w:t>
+      </w:r>
+      <w:r>
+        <w:rPr>
+          <w:rFonts w:hint="eastAsia"/>
+          <w:szCs w:val="24"/>
+        </w:rPr>
+        <w:t>在訓練過程的收斂速度較快，</w:t>
+      </w:r>
+      <w:r>
+        <w:rPr>
+          <w:rFonts w:hint="eastAsia"/>
+          <w:szCs w:val="24"/>
+        </w:rPr>
+        <w:t>至於</w:t>
+      </w:r>
+      <w:r>
+        <w:rPr>
+          <w:rFonts w:hint="eastAsia"/>
+          <w:szCs w:val="24"/>
+        </w:rPr>
+        <w:t>CLAHE</w:t>
+      </w:r>
+      <w:r>
+        <w:rPr>
+          <w:rFonts w:hint="eastAsia"/>
+          <w:szCs w:val="24"/>
+        </w:rPr>
+        <w:t>則是</w:t>
+      </w:r>
+      <w:r>
+        <w:rPr>
+          <w:rFonts w:hint="eastAsia"/>
+          <w:szCs w:val="24"/>
+        </w:rPr>
+        <w:t>在</w:t>
+      </w:r>
+      <w:r>
+        <w:rPr>
+          <w:rFonts w:hint="eastAsia"/>
+          <w:szCs w:val="24"/>
+        </w:rPr>
+        <w:t>GTSRB dataset</w:t>
+      </w:r>
+      <w:r>
+        <w:rPr>
+          <w:rFonts w:hint="eastAsia"/>
+          <w:szCs w:val="24"/>
+        </w:rPr>
+        <w:t>的影像</w:t>
+      </w:r>
+      <w:r>
+        <w:rPr>
+          <w:rFonts w:hint="eastAsia"/>
+          <w:szCs w:val="24"/>
+        </w:rPr>
+        <w:t>大多</w:t>
+      </w:r>
+      <w:r>
+        <w:rPr>
+          <w:rFonts w:hint="eastAsia"/>
+          <w:szCs w:val="24"/>
+        </w:rPr>
+        <w:t>模糊不清的狀況下，最大限度地</w:t>
+      </w:r>
+      <w:r>
+        <w:rPr>
+          <w:rFonts w:hint="eastAsia"/>
+          <w:szCs w:val="24"/>
+        </w:rPr>
+        <w:t>加強</w:t>
+      </w:r>
+      <w:r>
+        <w:rPr>
+          <w:rFonts w:hint="eastAsia"/>
+          <w:szCs w:val="24"/>
+        </w:rPr>
+        <w:t>影像對比度，</w:t>
+      </w:r>
+      <w:r>
+        <w:rPr>
+          <w:rFonts w:hint="eastAsia"/>
+          <w:szCs w:val="24"/>
+        </w:rPr>
+        <w:t>使</w:t>
+      </w:r>
+      <w:r>
+        <w:rPr>
+          <w:rFonts w:hint="eastAsia"/>
+          <w:szCs w:val="24"/>
+        </w:rPr>
+        <w:t>原本看起來輪廓類似的</w:t>
+      </w:r>
+      <w:r>
+        <w:rPr>
+          <w:rFonts w:hint="eastAsia"/>
+          <w:szCs w:val="24"/>
+        </w:rPr>
+        <w:t>影像</w:t>
+      </w:r>
+      <w:r>
+        <w:rPr>
+          <w:rFonts w:hint="eastAsia"/>
+          <w:szCs w:val="24"/>
+        </w:rPr>
+        <w:t>可以被正確區分開來。</w:t>
+      </w:r>
+    </w:p>
+    <w:p>
+      <w:pPr>
+        <w:pStyle w:val="ListParagraph"/>
         <w:ind w:left="960"/>
         <w:rPr>
           <w:sz w:val="28"/>
@@ -12113,6 +13213,11 @@
     </w:p>
     <w:p>
       <w:pPr>
+        <w:pStyle w:val="ListParagraph"/>
+        <w:numPr>
+          <w:ilvl w:val="0"/>
+          <w:numId w:val="29"/>
+        </w:numPr>
         <w:rPr>
           <w:b/>
           <w:bCs/>
@@ -12128,18 +13233,579 @@
           <w:sz w:val="32"/>
           <w:szCs w:val="32"/>
         </w:rPr>
-        <w:t>四、</w:t>
-      </w:r>
-      <w:r>
-        <w:rPr>
-          <w:rFonts w:hint="eastAsia"/>
-          <w:b/>
-          <w:bCs/>
-          <w:sz w:val="32"/>
-          <w:szCs w:val="32"/>
-        </w:rPr>
         <w:t>結論</w:t>
       </w:r>
+    </w:p>
+    <w:p>
+      <w:pPr>
+        <w:pStyle w:val="ListParagraph"/>
+        <w:ind w:left="1440"/>
+        <w:rPr>
+          <w:szCs w:val="24"/>
+        </w:rPr>
+      </w:pPr>
+      <w:r>
+        <w:rPr>
+          <w:rFonts w:hint="eastAsia"/>
+          <w:szCs w:val="24"/>
+        </w:rPr>
+        <w:t>在</w:t>
+      </w:r>
+      <w:r>
+        <w:rPr>
+          <w:rFonts w:hint="eastAsia"/>
+          <w:szCs w:val="24"/>
+        </w:rPr>
+        <w:t>這次的</w:t>
+      </w:r>
+      <w:r>
+        <w:rPr>
+          <w:rFonts w:hint="eastAsia"/>
+          <w:szCs w:val="24"/>
+        </w:rPr>
+        <w:t>Project</w:t>
+      </w:r>
+      <w:r>
+        <w:rPr>
+          <w:rFonts w:hint="eastAsia"/>
+          <w:szCs w:val="24"/>
+        </w:rPr>
+        <w:t>我使用</w:t>
+      </w:r>
+      <w:r>
+        <w:rPr>
+          <w:rFonts w:hint="eastAsia"/>
+          <w:szCs w:val="24"/>
+        </w:rPr>
+        <w:t>了</w:t>
+      </w:r>
+      <w:r>
+        <w:rPr>
+          <w:rFonts w:hint="eastAsia"/>
+          <w:szCs w:val="24"/>
+        </w:rPr>
+        <w:t>LeNet5</w:t>
+      </w:r>
+      <w:r>
+        <w:rPr>
+          <w:rFonts w:hint="eastAsia"/>
+          <w:szCs w:val="24"/>
+        </w:rPr>
+        <w:t>搭配一些</w:t>
+      </w:r>
+      <w:r>
+        <w:rPr>
+          <w:rFonts w:hint="eastAsia"/>
+          <w:szCs w:val="24"/>
+        </w:rPr>
+        <w:t>資料前處理的技巧</w:t>
+      </w:r>
+      <w:r>
+        <w:rPr>
+          <w:rFonts w:hint="eastAsia"/>
+          <w:szCs w:val="24"/>
+        </w:rPr>
+        <w:t>去</w:t>
+      </w:r>
+    </w:p>
+    <w:p>
+      <w:pPr>
+        <w:rPr>
+          <w:szCs w:val="24"/>
+        </w:rPr>
+      </w:pPr>
+      <w:r>
+        <w:rPr>
+          <w:szCs w:val="24"/>
+        </w:rPr>
+        <w:tab/>
+      </w:r>
+      <w:r>
+        <w:rPr>
+          <w:szCs w:val="24"/>
+        </w:rPr>
+        <w:tab/>
+      </w:r>
+      <w:r>
+        <w:rPr>
+          <w:rFonts w:hint="eastAsia"/>
+          <w:szCs w:val="24"/>
+        </w:rPr>
+        <w:t>訓練並預測</w:t>
+      </w:r>
+      <w:r>
+        <w:rPr>
+          <w:rFonts w:hint="eastAsia"/>
+          <w:szCs w:val="24"/>
+        </w:rPr>
+        <w:t>GTSRB</w:t>
+      </w:r>
+      <w:r>
+        <w:rPr>
+          <w:rFonts w:hint="eastAsia"/>
+          <w:szCs w:val="24"/>
+        </w:rPr>
+        <w:t>資料集共分為</w:t>
+      </w:r>
+      <w:r>
+        <w:rPr>
+          <w:rFonts w:hint="eastAsia"/>
+          <w:szCs w:val="24"/>
+        </w:rPr>
+        <w:t>43</w:t>
+      </w:r>
+      <w:r>
+        <w:rPr>
+          <w:rFonts w:hint="eastAsia"/>
+          <w:szCs w:val="24"/>
+        </w:rPr>
+        <w:t>類的交通號誌影像</w:t>
+      </w:r>
+      <w:r>
+        <w:rPr>
+          <w:rFonts w:hint="eastAsia"/>
+          <w:szCs w:val="24"/>
+        </w:rPr>
+        <w:t>，最終達到的</w:t>
+      </w:r>
+    </w:p>
+    <w:p>
+      <w:pPr>
+        <w:rPr>
+          <w:szCs w:val="24"/>
+        </w:rPr>
+      </w:pPr>
+      <w:r>
+        <w:rPr>
+          <w:szCs w:val="24"/>
+        </w:rPr>
+        <w:tab/>
+      </w:r>
+      <w:r>
+        <w:rPr>
+          <w:szCs w:val="24"/>
+        </w:rPr>
+        <w:tab/>
+      </w:r>
+      <w:r>
+        <w:rPr>
+          <w:rFonts w:hint="eastAsia"/>
+          <w:szCs w:val="24"/>
+        </w:rPr>
+        <w:t>預測準確率</w:t>
+      </w:r>
+      <w:r>
+        <w:rPr>
+          <w:rFonts w:hint="eastAsia"/>
+          <w:szCs w:val="24"/>
+        </w:rPr>
+        <w:t>可以達到</w:t>
+      </w:r>
+      <w:r>
+        <w:rPr>
+          <w:rFonts w:hint="eastAsia"/>
+          <w:szCs w:val="24"/>
+        </w:rPr>
+        <w:t>96%</w:t>
+      </w:r>
+      <w:r>
+        <w:rPr>
+          <w:rFonts w:hint="eastAsia"/>
+          <w:szCs w:val="24"/>
+        </w:rPr>
+        <w:t>。</w:t>
+      </w:r>
+      <w:r>
+        <w:rPr>
+          <w:rFonts w:hint="eastAsia"/>
+          <w:szCs w:val="24"/>
+        </w:rPr>
+        <w:t>至於未來</w:t>
+      </w:r>
+      <w:r>
+        <w:rPr>
+          <w:rFonts w:hint="eastAsia"/>
+          <w:szCs w:val="24"/>
+        </w:rPr>
+        <w:t>若是要</w:t>
+      </w:r>
+      <w:r>
+        <w:rPr>
+          <w:rFonts w:hint="eastAsia"/>
+          <w:szCs w:val="24"/>
+        </w:rPr>
+        <w:t>提高</w:t>
+      </w:r>
+      <w:r>
+        <w:rPr>
+          <w:rFonts w:hint="eastAsia"/>
+          <w:szCs w:val="24"/>
+        </w:rPr>
+        <w:t>GTSRB</w:t>
+      </w:r>
+      <w:r>
+        <w:rPr>
+          <w:rFonts w:hint="eastAsia"/>
+          <w:szCs w:val="24"/>
+        </w:rPr>
+        <w:t>的</w:t>
+      </w:r>
+      <w:r>
+        <w:rPr>
+          <w:rFonts w:hint="eastAsia"/>
+          <w:szCs w:val="24"/>
+        </w:rPr>
+        <w:t>辨識</w:t>
+      </w:r>
+      <w:r>
+        <w:rPr>
+          <w:rFonts w:hint="eastAsia"/>
+          <w:szCs w:val="24"/>
+        </w:rPr>
+        <w:t>率</w:t>
+      </w:r>
+      <w:r>
+        <w:rPr>
+          <w:rFonts w:hint="eastAsia"/>
+          <w:szCs w:val="24"/>
+        </w:rPr>
+        <w:t>，</w:t>
+      </w:r>
+      <w:r>
+        <w:rPr>
+          <w:szCs w:val="24"/>
+        </w:rPr>
+        <w:tab/>
+      </w:r>
+    </w:p>
+    <w:p>
+      <w:pPr>
+        <w:rPr>
+          <w:szCs w:val="24"/>
+        </w:rPr>
+      </w:pPr>
+      <w:r>
+        <w:rPr>
+          <w:szCs w:val="24"/>
+        </w:rPr>
+        <w:tab/>
+      </w:r>
+      <w:r>
+        <w:rPr>
+          <w:szCs w:val="24"/>
+        </w:rPr>
+        <w:tab/>
+      </w:r>
+      <w:r>
+        <w:rPr>
+          <w:rFonts w:hint="eastAsia"/>
+          <w:szCs w:val="24"/>
+        </w:rPr>
+        <w:t>我認為可以</w:t>
+      </w:r>
+      <w:r>
+        <w:rPr>
+          <w:rFonts w:hint="eastAsia"/>
+          <w:szCs w:val="24"/>
+        </w:rPr>
+        <w:t>改變不同的</w:t>
+      </w:r>
+      <w:r>
+        <w:rPr>
+          <w:rFonts w:hint="eastAsia"/>
+          <w:szCs w:val="24"/>
+        </w:rPr>
+        <w:t>NN</w:t>
+      </w:r>
+      <w:r>
+        <w:rPr>
+          <w:rFonts w:hint="eastAsia"/>
+          <w:szCs w:val="24"/>
+        </w:rPr>
+        <w:t>架構，</w:t>
+      </w:r>
+      <w:r>
+        <w:rPr>
+          <w:rFonts w:hint="eastAsia"/>
+          <w:szCs w:val="24"/>
+        </w:rPr>
+        <w:t>例如常見的</w:t>
+      </w:r>
+      <w:proofErr w:type="spellStart"/>
+      <w:r>
+        <w:rPr>
+          <w:szCs w:val="24"/>
+        </w:rPr>
+        <w:t>R</w:t>
+      </w:r>
+      <w:r>
+        <w:rPr>
+          <w:rFonts w:hint="eastAsia"/>
+          <w:szCs w:val="24"/>
+        </w:rPr>
+        <w:t>esNet</w:t>
+      </w:r>
+      <w:proofErr w:type="spellEnd"/>
+      <w:r>
+        <w:rPr>
+          <w:rFonts w:hint="eastAsia"/>
+          <w:szCs w:val="24"/>
+        </w:rPr>
+        <w:t>、</w:t>
+      </w:r>
+      <w:r>
+        <w:rPr>
+          <w:szCs w:val="24"/>
+        </w:rPr>
+        <w:t>V</w:t>
+      </w:r>
+      <w:r>
+        <w:rPr>
+          <w:rFonts w:hint="eastAsia"/>
+          <w:szCs w:val="24"/>
+        </w:rPr>
+        <w:t>GG16</w:t>
+      </w:r>
+      <w:r>
+        <w:rPr>
+          <w:rFonts w:hint="eastAsia"/>
+          <w:szCs w:val="24"/>
+        </w:rPr>
+        <w:t>及</w:t>
+      </w:r>
+    </w:p>
+    <w:p>
+      <w:pPr>
+        <w:ind w:left="960"/>
+        <w:rPr>
+          <w:szCs w:val="24"/>
+        </w:rPr>
+      </w:pPr>
+      <w:proofErr w:type="spellStart"/>
+      <w:r>
+        <w:rPr>
+          <w:rFonts w:hint="eastAsia"/>
+          <w:szCs w:val="24"/>
+        </w:rPr>
+        <w:t>GoogLeNet</w:t>
+      </w:r>
+      <w:proofErr w:type="spellEnd"/>
+      <w:r>
+        <w:rPr>
+          <w:szCs w:val="24"/>
+        </w:rPr>
+        <w:t>…</w:t>
+      </w:r>
+      <w:r>
+        <w:rPr>
+          <w:rFonts w:hint="eastAsia"/>
+          <w:szCs w:val="24"/>
+        </w:rPr>
+        <w:t>等</w:t>
+      </w:r>
+      <w:r>
+        <w:rPr>
+          <w:rFonts w:hint="eastAsia"/>
+          <w:szCs w:val="24"/>
+        </w:rPr>
+        <w:t>。</w:t>
+      </w:r>
+      <w:r>
+        <w:rPr>
+          <w:rFonts w:hint="eastAsia"/>
+          <w:szCs w:val="24"/>
+        </w:rPr>
+        <w:t>而</w:t>
+      </w:r>
+      <w:r>
+        <w:rPr>
+          <w:rFonts w:hint="eastAsia"/>
+          <w:szCs w:val="24"/>
+        </w:rPr>
+        <w:t>我認為提升準確率</w:t>
+      </w:r>
+      <w:r>
+        <w:rPr>
+          <w:rFonts w:hint="eastAsia"/>
+          <w:szCs w:val="24"/>
+        </w:rPr>
+        <w:t>也可以從另一個方向下手</w:t>
+      </w:r>
+      <w:r>
+        <w:rPr>
+          <w:rFonts w:hint="eastAsia"/>
+          <w:szCs w:val="24"/>
+        </w:rPr>
+        <w:t>，就是</w:t>
+      </w:r>
+      <w:r>
+        <w:rPr>
+          <w:rFonts w:hint="eastAsia"/>
+          <w:szCs w:val="24"/>
+        </w:rPr>
+        <w:t>著重在影像處理，試圖</w:t>
+      </w:r>
+      <w:r>
+        <w:rPr>
+          <w:rFonts w:hint="eastAsia"/>
+          <w:szCs w:val="24"/>
+        </w:rPr>
+        <w:t>利用一些演算法</w:t>
+      </w:r>
+      <w:r>
+        <w:rPr>
+          <w:rFonts w:hint="eastAsia"/>
+          <w:szCs w:val="24"/>
+        </w:rPr>
+        <w:t>，</w:t>
+      </w:r>
+      <w:r>
+        <w:rPr>
+          <w:rFonts w:hint="eastAsia"/>
+          <w:szCs w:val="24"/>
+        </w:rPr>
+        <w:t>針對模糊不清的</w:t>
+      </w:r>
+      <w:r>
+        <w:rPr>
+          <w:rFonts w:hint="eastAsia"/>
+          <w:szCs w:val="24"/>
+        </w:rPr>
+        <w:t>影像加強輪廓及對比度，像這次我使用的</w:t>
+      </w:r>
+      <w:r>
+        <w:rPr>
+          <w:rFonts w:hint="eastAsia"/>
+          <w:szCs w:val="24"/>
+        </w:rPr>
+        <w:t>CLAHE</w:t>
+      </w:r>
+      <w:r>
+        <w:rPr>
+          <w:rFonts w:hint="eastAsia"/>
+          <w:szCs w:val="24"/>
+        </w:rPr>
+        <w:t>就是其中一個方法。</w:t>
+      </w:r>
+    </w:p>
+    <w:p>
+      <w:pPr>
+        <w:ind w:left="960"/>
+        <w:rPr>
+          <w:szCs w:val="24"/>
+        </w:rPr>
+      </w:pPr>
+      <w:r>
+        <w:rPr>
+          <w:szCs w:val="24"/>
+        </w:rPr>
+        <w:tab/>
+      </w:r>
+      <w:r>
+        <w:rPr>
+          <w:rFonts w:hint="eastAsia"/>
+          <w:szCs w:val="24"/>
+        </w:rPr>
+        <w:t>最後，以下將附上我</w:t>
+      </w:r>
+      <w:r>
+        <w:rPr>
+          <w:rFonts w:hint="eastAsia"/>
+          <w:szCs w:val="24"/>
+        </w:rPr>
+        <w:t>該次</w:t>
+      </w:r>
+      <w:r>
+        <w:rPr>
+          <w:rFonts w:hint="eastAsia"/>
+          <w:szCs w:val="24"/>
+        </w:rPr>
+        <w:t>Project</w:t>
+      </w:r>
+      <w:r>
+        <w:rPr>
+          <w:rFonts w:hint="eastAsia"/>
+          <w:szCs w:val="24"/>
+        </w:rPr>
+        <w:t>的</w:t>
+      </w:r>
+      <w:r>
+        <w:rPr>
+          <w:rFonts w:hint="eastAsia"/>
+          <w:szCs w:val="24"/>
+        </w:rPr>
+        <w:t>GitHub Link</w:t>
+      </w:r>
+      <w:r>
+        <w:rPr>
+          <w:rFonts w:hint="eastAsia"/>
+          <w:szCs w:val="24"/>
+        </w:rPr>
+        <w:t>，</w:t>
+      </w:r>
+      <w:r>
+        <w:rPr>
+          <w:rFonts w:hint="eastAsia"/>
+          <w:szCs w:val="24"/>
+        </w:rPr>
+        <w:t>裡面有附上原始的</w:t>
+      </w:r>
+      <w:proofErr w:type="spellStart"/>
+      <w:r>
+        <w:rPr>
+          <w:rFonts w:hint="eastAsia"/>
+          <w:szCs w:val="24"/>
+        </w:rPr>
+        <w:t>Jupyter</w:t>
+      </w:r>
+      <w:proofErr w:type="spellEnd"/>
+      <w:r>
+        <w:rPr>
+          <w:rFonts w:hint="eastAsia"/>
+          <w:szCs w:val="24"/>
+        </w:rPr>
+        <w:t xml:space="preserve"> Notebook</w:t>
+      </w:r>
+      <w:r>
+        <w:rPr>
+          <w:rFonts w:hint="eastAsia"/>
+          <w:szCs w:val="24"/>
+        </w:rPr>
+        <w:t>程式碼檔案。</w:t>
+      </w:r>
+    </w:p>
+    <w:p>
+      <w:pPr>
+        <w:ind w:left="960"/>
+        <w:rPr>
+          <w:szCs w:val="24"/>
+        </w:rPr>
+      </w:pPr>
+      <w:r>
+        <w:rPr>
+          <w:szCs w:val="24"/>
+        </w:rPr>
+        <w:t xml:space="preserve">GTSRB Project Repo: </w:t>
+      </w:r>
+      <w:hyperlink r:id="rId34" w:history="1">
+        <w:r>
+          <w:rPr>
+            <w:rStyle w:val="Hyperlink"/>
+            <w:szCs w:val="24"/>
+          </w:rPr>
+          <w:t>Project_2_GitHub_Link</w:t>
+        </w:r>
+      </w:hyperlink>
+    </w:p>
+    <w:p>
+      <w:pPr>
+        <w:pStyle w:val="ListParagraph"/>
+        <w:ind w:left="1440"/>
+        <w:rPr>
+          <w:rFonts w:hint="eastAsia"/>
+          <w:szCs w:val="24"/>
+        </w:rPr>
+      </w:pPr>
     </w:p>
     <w:p>
       <w:pPr>
@@ -12175,7 +13841,7 @@
           <w:u w:val="none"/>
         </w:rPr>
       </w:pPr>
-      <w:hyperlink r:id="rId34" w:history="1">
+      <w:hyperlink r:id="rId35" w:history="1">
         <w:r>
           <w:rPr>
             <w:rStyle w:val="Hyperlink"/>
@@ -12196,7 +13862,7 @@
           <w:szCs w:val="24"/>
         </w:rPr>
       </w:pPr>
-      <w:hyperlink r:id="rId35" w:history="1">
+      <w:hyperlink r:id="rId36" w:history="1">
         <w:r>
           <w:rPr>
             <w:rStyle w:val="Hyperlink"/>
@@ -12217,7 +13883,7 @@
           <w:szCs w:val="24"/>
         </w:rPr>
       </w:pPr>
-      <w:hyperlink r:id="rId36" w:history="1">
+      <w:hyperlink r:id="rId37" w:history="1">
         <w:r>
           <w:rPr>
             <w:rStyle w:val="Hyperlink"/>
@@ -12241,7 +13907,7 @@
           <w:u w:val="none"/>
         </w:rPr>
       </w:pPr>
-      <w:hyperlink r:id="rId37" w:history="1">
+      <w:hyperlink r:id="rId38" w:history="1">
         <w:r>
           <w:rPr>
             <w:rStyle w:val="Hyperlink"/>
@@ -12265,7 +13931,7 @@
           <w:u w:val="none"/>
         </w:rPr>
       </w:pPr>
-      <w:hyperlink r:id="rId38" w:history="1">
+      <w:hyperlink r:id="rId39" w:history="1">
         <w:r>
           <w:rPr>
             <w:rStyle w:val="Hyperlink"/>
@@ -12286,7 +13952,7 @@
           <w:szCs w:val="24"/>
         </w:rPr>
       </w:pPr>
-      <w:hyperlink r:id="rId39" w:history="1">
+      <w:hyperlink r:id="rId40" w:history="1">
         <w:r>
           <w:rPr>
             <w:rStyle w:val="Hyperlink"/>
@@ -12306,7 +13972,7 @@
       </w:pPr>
     </w:p>
     <w:sectPr>
-      <w:footerReference w:type="default" r:id="rId40"/>
+      <w:footerReference w:type="default" r:id="rId41"/>
       <w:pgSz w:w="11906" w:h="16838"/>
       <w:pgMar w:top="1440" w:right="1800" w:bottom="1440" w:left="1800" w:header="720" w:footer="720" w:gutter="0"/>
       <w:cols w:space="720"/>
@@ -17624,6 +19290,7 @@
   <w:style w:type="character" w:default="1" w:styleId="DefaultParagraphFont">
     <w:name w:val="Default Paragraph Font"/>
     <w:uiPriority w:val="1"/>
+    <w:semiHidden/>
     <w:unhideWhenUsed/>
   </w:style>
   <w:style w:type="table" w:default="1" w:styleId="TableNormal">

</xml_diff>